<commit_message>
changes done to interim report ver2
</commit_message>
<xml_diff>
--- a/Docs/Interim_Report/D00243413_Dissertation_Interim_Report.docx
+++ b/Docs/Interim_Report/D00243413_Dissertation_Interim_Report.docx
@@ -143,13 +143,30 @@
             <w:docPart w:val="DefaultPlaceholder_-1854013440"/>
           </w:placeholder>
         </w:sdtPr>
+        <w:sdtEndPr/>
         <w:sdtContent>
           <w:r>
             <w:rPr>
               <w:rFonts w:ascii="Times New Roman" w:hAnsi="Times New Roman" w:cs="Times New Roman"/>
               <w:color w:val="000000"/>
             </w:rPr>
-            <w:t>(India Population (2022) - Worldometer n.d.)</w:t>
+            <w:t xml:space="preserve">(India Population (2022) - </w:t>
+          </w:r>
+          <w:proofErr w:type="spellStart"/>
+          <w:r>
+            <w:rPr>
+              <w:rFonts w:ascii="Times New Roman" w:hAnsi="Times New Roman" w:cs="Times New Roman"/>
+              <w:color w:val="000000"/>
+            </w:rPr>
+            <w:t>Worldometer</w:t>
+          </w:r>
+          <w:proofErr w:type="spellEnd"/>
+          <w:r>
+            <w:rPr>
+              <w:rFonts w:ascii="Times New Roman" w:hAnsi="Times New Roman" w:cs="Times New Roman"/>
+              <w:color w:val="000000"/>
+            </w:rPr>
+            <w:t xml:space="preserve"> n.d.)</w:t>
           </w:r>
         </w:sdtContent>
       </w:sdt>
@@ -189,6 +206,7 @@
             <w:docPart w:val="DefaultPlaceholder_-1854013440"/>
           </w:placeholder>
         </w:sdtPr>
+        <w:sdtEndPr/>
         <w:sdtContent>
           <w:r>
             <w:rPr>
@@ -259,12 +277,14 @@
         </w:rPr>
         <w:t xml:space="preserve">This project will be useful in </w:t>
       </w:r>
+      <w:proofErr w:type="spellStart"/>
       <w:r>
         <w:rPr>
           <w:rFonts w:ascii="Times New Roman" w:hAnsi="Times New Roman" w:cs="Times New Roman"/>
         </w:rPr>
         <w:t>analyzing</w:t>
       </w:r>
+      <w:proofErr w:type="spellEnd"/>
       <w:r>
         <w:rPr>
           <w:rFonts w:ascii="Times New Roman" w:hAnsi="Times New Roman" w:cs="Times New Roman"/>
@@ -521,6 +541,7 @@
             <w:docPart w:val="DefaultPlaceholder_-1854013440"/>
           </w:placeholder>
         </w:sdtPr>
+        <w:sdtEndPr/>
         <w:sdtContent>
           <w:r>
             <w:rPr>
@@ -565,8 +586,9 @@
         <w:sdtPr>
           <w:rPr>
             <w:rFonts w:ascii="Times New Roman" w:hAnsi="Times New Roman" w:cs="Times New Roman"/>
+            <w:color w:val="000000"/>
           </w:rPr>
-          <w:tag w:val="MENDELEY_CITATION_v3_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"/>
+          <w:tag w:val="MENDELEY_CITATION_v3_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"/>
           <w:id w:val="-1718432138"/>
           <w:placeholder>
             <w:docPart w:val="DefaultPlaceholder_-1854013440"/>
@@ -577,8 +599,25 @@
           <w:r>
             <w:rPr>
               <w:rFonts w:eastAsia="Times New Roman"/>
-            </w:rPr>
-            <w:t>(YouTube | History, Founders, &amp; Facts | Britannica n.d.)</w:t>
+              <w:color w:val="000000"/>
+            </w:rPr>
+            <w:t xml:space="preserve">(William L. </w:t>
+          </w:r>
+          <w:proofErr w:type="spellStart"/>
+          <w:r>
+            <w:rPr>
+              <w:rFonts w:eastAsia="Times New Roman"/>
+              <w:color w:val="000000"/>
+            </w:rPr>
+            <w:t>Hosch</w:t>
+          </w:r>
+          <w:proofErr w:type="spellEnd"/>
+          <w:r>
+            <w:rPr>
+              <w:rFonts w:eastAsia="Times New Roman"/>
+              <w:color w:val="000000"/>
+            </w:rPr>
+            <w:t xml:space="preserve"> 2022)</w:t>
           </w:r>
         </w:sdtContent>
       </w:sdt>
@@ -831,6 +870,7 @@
             <w:docPart w:val="DefaultPlaceholder_-1854013440"/>
           </w:placeholder>
         </w:sdtPr>
+        <w:sdtEndPr/>
         <w:sdtContent>
           <w:r>
             <w:rPr>
@@ -1171,12 +1211,14 @@
         </w:rPr>
         <w:t xml:space="preserve">r font words belong to English vocabulary. They are both used to form a meaningful sentence whose meaning can be seen. The data consists of most of these types of comments. There are some challenges in </w:t>
       </w:r>
+      <w:proofErr w:type="spellStart"/>
       <w:r>
         <w:rPr>
           <w:rFonts w:ascii="Times New Roman" w:hAnsi="Times New Roman" w:cs="Times New Roman"/>
         </w:rPr>
         <w:t>analyzing</w:t>
       </w:r>
+      <w:proofErr w:type="spellEnd"/>
       <w:r>
         <w:rPr>
           <w:rFonts w:ascii="Times New Roman" w:hAnsi="Times New Roman" w:cs="Times New Roman"/>
@@ -1408,12 +1450,14 @@
                 <w:rFonts w:ascii="Times New Roman" w:hAnsi="Times New Roman" w:cs="Times New Roman"/>
               </w:rPr>
             </w:pPr>
+            <w:proofErr w:type="spellStart"/>
             <w:r>
               <w:rPr>
                 <w:rFonts w:ascii="Times New Roman" w:hAnsi="Times New Roman" w:cs="Times New Roman"/>
               </w:rPr>
               <w:t>Benglish</w:t>
             </w:r>
+            <w:proofErr w:type="spellEnd"/>
           </w:p>
         </w:tc>
         <w:tc>
@@ -1488,12 +1532,14 @@
                 <w:rFonts w:ascii="Times New Roman" w:hAnsi="Times New Roman" w:cs="Times New Roman"/>
               </w:rPr>
             </w:pPr>
+            <w:proofErr w:type="spellStart"/>
             <w:r>
               <w:rPr>
                 <w:rFonts w:ascii="Times New Roman" w:hAnsi="Times New Roman" w:cs="Times New Roman"/>
               </w:rPr>
               <w:t>Denglisch</w:t>
             </w:r>
+            <w:proofErr w:type="spellEnd"/>
           </w:p>
         </w:tc>
         <w:tc>
@@ -1528,12 +1574,14 @@
                 <w:rFonts w:ascii="Times New Roman" w:hAnsi="Times New Roman" w:cs="Times New Roman"/>
               </w:rPr>
             </w:pPr>
+            <w:proofErr w:type="spellStart"/>
             <w:r>
               <w:rPr>
                 <w:rFonts w:ascii="Times New Roman" w:hAnsi="Times New Roman" w:cs="Times New Roman"/>
               </w:rPr>
               <w:t>Dunglish</w:t>
             </w:r>
+            <w:proofErr w:type="spellEnd"/>
           </w:p>
         </w:tc>
         <w:tc>
@@ -1568,12 +1616,14 @@
                 <w:rFonts w:ascii="Times New Roman" w:hAnsi="Times New Roman" w:cs="Times New Roman"/>
               </w:rPr>
             </w:pPr>
+            <w:proofErr w:type="spellStart"/>
             <w:r>
               <w:rPr>
                 <w:rFonts w:ascii="Times New Roman" w:hAnsi="Times New Roman" w:cs="Times New Roman"/>
               </w:rPr>
               <w:t>Greeklish</w:t>
             </w:r>
+            <w:proofErr w:type="spellEnd"/>
           </w:p>
         </w:tc>
         <w:tc>
@@ -1608,12 +1658,14 @@
                 <w:rFonts w:ascii="Times New Roman" w:hAnsi="Times New Roman" w:cs="Times New Roman"/>
               </w:rPr>
             </w:pPr>
+            <w:proofErr w:type="spellStart"/>
             <w:r>
               <w:rPr>
                 <w:rFonts w:ascii="Times New Roman" w:hAnsi="Times New Roman" w:cs="Times New Roman"/>
               </w:rPr>
               <w:t>Poglish</w:t>
             </w:r>
+            <w:proofErr w:type="spellEnd"/>
           </w:p>
         </w:tc>
         <w:tc>
@@ -1648,12 +1700,14 @@
                 <w:rFonts w:ascii="Times New Roman" w:hAnsi="Times New Roman" w:cs="Times New Roman"/>
               </w:rPr>
             </w:pPr>
+            <w:proofErr w:type="spellStart"/>
             <w:r>
               <w:rPr>
                 <w:rFonts w:ascii="Times New Roman" w:hAnsi="Times New Roman" w:cs="Times New Roman"/>
               </w:rPr>
               <w:t>Porglish</w:t>
             </w:r>
+            <w:proofErr w:type="spellEnd"/>
           </w:p>
         </w:tc>
         <w:tc>
@@ -1728,12 +1782,14 @@
                 <w:rFonts w:ascii="Times New Roman" w:hAnsi="Times New Roman" w:cs="Times New Roman"/>
               </w:rPr>
             </w:pPr>
+            <w:proofErr w:type="spellStart"/>
             <w:r>
               <w:rPr>
                 <w:rFonts w:ascii="Times New Roman" w:hAnsi="Times New Roman" w:cs="Times New Roman"/>
               </w:rPr>
               <w:t>Svorsk</w:t>
             </w:r>
+            <w:proofErr w:type="spellEnd"/>
           </w:p>
         </w:tc>
         <w:tc>
@@ -1768,12 +1824,14 @@
                 <w:rFonts w:ascii="Times New Roman" w:hAnsi="Times New Roman" w:cs="Times New Roman"/>
               </w:rPr>
             </w:pPr>
+            <w:proofErr w:type="spellStart"/>
             <w:r>
               <w:rPr>
                 <w:rFonts w:ascii="Times New Roman" w:hAnsi="Times New Roman" w:cs="Times New Roman"/>
               </w:rPr>
               <w:t>Tanglish</w:t>
             </w:r>
+            <w:proofErr w:type="spellEnd"/>
           </w:p>
         </w:tc>
         <w:tc>
@@ -1827,12 +1885,27 @@
             <w:docPart w:val="DefaultPlaceholder_-1854013440"/>
           </w:placeholder>
         </w:sdtPr>
+        <w:sdtEndPr/>
         <w:sdtContent>
           <w:r>
             <w:rPr>
               <w:rFonts w:eastAsia="Times New Roman"/>
             </w:rPr>
-            <w:t>(A Primer on Code Mixing &amp; Code Switching! | by Uma Gunturi | Medium n.d.)</w:t>
+            <w:t xml:space="preserve">(A Primer on Code Mixing &amp; Code Switching! | by Uma </w:t>
+          </w:r>
+          <w:proofErr w:type="spellStart"/>
+          <w:r>
+            <w:rPr>
+              <w:rFonts w:eastAsia="Times New Roman"/>
+            </w:rPr>
+            <w:t>Gunturi</w:t>
+          </w:r>
+          <w:proofErr w:type="spellEnd"/>
+          <w:r>
+            <w:rPr>
+              <w:rFonts w:eastAsia="Times New Roman"/>
+            </w:rPr>
+            <w:t xml:space="preserve"> | Medium n.d.)</w:t>
           </w:r>
         </w:sdtContent>
       </w:sdt>
@@ -1861,7 +1934,21 @@
         <w:rPr>
           <w:rFonts w:ascii="Times New Roman" w:hAnsi="Times New Roman" w:cs="Times New Roman"/>
         </w:rPr>
-        <w:t xml:space="preserve"> transformers, etc. Supervised learning is to be applied to all the transformed data vector forms with different classification models like Logistic Regression, K-Nearest Neighbors, Naïve Bayes, Decision Trees, Random Forests, Support Vector Machine, etc. This Report is divided into 7 sections namely Introduction, Literature Review, Methodology, </w:t>
+        <w:t xml:space="preserve"> transformers, etc. Supervised learning is to be applied to all the transformed data vector forms with different classification models like Logistic Regression, K-Nearest </w:t>
+      </w:r>
+      <w:proofErr w:type="spellStart"/>
+      <w:r>
+        <w:rPr>
+          <w:rFonts w:ascii="Times New Roman" w:hAnsi="Times New Roman" w:cs="Times New Roman"/>
+        </w:rPr>
+        <w:t>Neighbors</w:t>
+      </w:r>
+      <w:proofErr w:type="spellEnd"/>
+      <w:r>
+        <w:rPr>
+          <w:rFonts w:ascii="Times New Roman" w:hAnsi="Times New Roman" w:cs="Times New Roman"/>
+        </w:rPr>
+        <w:t xml:space="preserve">, Naïve Bayes, Decision Trees, Random Forests, Support Vector Machine, etc. This Report is divided into 7 sections namely Introduction, Literature Review, Methodology, </w:t>
       </w:r>
       <w:r>
         <w:rPr>
@@ -2430,7 +2517,23 @@
               <w:rFonts w:ascii="Times New Roman" w:hAnsi="Times New Roman" w:cs="Times New Roman"/>
               <w:color w:val="000000"/>
             </w:rPr>
-            <w:t>(Kumar and Subba 2020)</w:t>
+            <w:t xml:space="preserve">(Kumar and </w:t>
+          </w:r>
+          <w:proofErr w:type="spellStart"/>
+          <w:r>
+            <w:rPr>
+              <w:rFonts w:ascii="Times New Roman" w:hAnsi="Times New Roman" w:cs="Times New Roman"/>
+              <w:color w:val="000000"/>
+            </w:rPr>
+            <w:t>Subba</w:t>
+          </w:r>
+          <w:proofErr w:type="spellEnd"/>
+          <w:r>
+            <w:rPr>
+              <w:rFonts w:ascii="Times New Roman" w:hAnsi="Times New Roman" w:cs="Times New Roman"/>
+              <w:color w:val="000000"/>
+            </w:rPr>
+            <w:t xml:space="preserve"> 2020)</w:t>
           </w:r>
         </w:sdtContent>
       </w:sdt>
@@ -2446,11 +2549,19 @@
         </w:rPr>
         <w:t xml:space="preserve"> </w:t>
       </w:r>
-      <w:r>
-        <w:rPr>
-          <w:rFonts w:ascii="Times New Roman" w:hAnsi="Times New Roman" w:cs="Times New Roman"/>
-        </w:rPr>
-        <w:t xml:space="preserve">Irawaty </w:t>
+      <w:proofErr w:type="spellStart"/>
+      <w:r>
+        <w:rPr>
+          <w:rFonts w:ascii="Times New Roman" w:hAnsi="Times New Roman" w:cs="Times New Roman"/>
+        </w:rPr>
+        <w:t>Irawaty</w:t>
+      </w:r>
+      <w:proofErr w:type="spellEnd"/>
+      <w:r>
+        <w:rPr>
+          <w:rFonts w:ascii="Times New Roman" w:hAnsi="Times New Roman" w:cs="Times New Roman"/>
+        </w:rPr>
+        <w:t xml:space="preserve"> </w:t>
       </w:r>
       <w:r>
         <w:rPr>
@@ -2480,8 +2591,16 @@
         <w:rPr>
           <w:rFonts w:ascii="Times New Roman" w:hAnsi="Times New Roman" w:cs="Times New Roman"/>
         </w:rPr>
-        <w:t>to analyze</w:t>
-      </w:r>
+        <w:t xml:space="preserve">to </w:t>
+      </w:r>
+      <w:proofErr w:type="spellStart"/>
+      <w:r>
+        <w:rPr>
+          <w:rFonts w:ascii="Times New Roman" w:hAnsi="Times New Roman" w:cs="Times New Roman"/>
+        </w:rPr>
+        <w:t>analyze</w:t>
+      </w:r>
+      <w:proofErr w:type="spellEnd"/>
       <w:r>
         <w:rPr>
           <w:rFonts w:ascii="Times New Roman" w:hAnsi="Times New Roman" w:cs="Times New Roman"/>
@@ -2504,7 +2623,21 @@
         <w:rPr>
           <w:rFonts w:ascii="Times New Roman" w:hAnsi="Times New Roman" w:cs="Times New Roman"/>
         </w:rPr>
-        <w:t xml:space="preserve"> They have used TF-IDF, Count vectorizer, and hashing vectorizer for vectorization. They have used K-Nearest Neighbor, SVM to classify. </w:t>
+        <w:t xml:space="preserve"> They have used TF-IDF, Count vectorizer, and hashing vectorizer for vectorization. They have used K-Nearest </w:t>
+      </w:r>
+      <w:proofErr w:type="spellStart"/>
+      <w:r>
+        <w:rPr>
+          <w:rFonts w:ascii="Times New Roman" w:hAnsi="Times New Roman" w:cs="Times New Roman"/>
+        </w:rPr>
+        <w:t>Neighbor</w:t>
+      </w:r>
+      <w:proofErr w:type="spellEnd"/>
+      <w:r>
+        <w:rPr>
+          <w:rFonts w:ascii="Times New Roman" w:hAnsi="Times New Roman" w:cs="Times New Roman"/>
+        </w:rPr>
+        <w:t xml:space="preserve">, SVM to classify. </w:t>
       </w:r>
       <w:r>
         <w:rPr>
@@ -2567,7 +2700,23 @@
               <w:rFonts w:ascii="Times New Roman" w:hAnsi="Times New Roman" w:cs="Times New Roman"/>
               <w:color w:val="000000"/>
             </w:rPr>
-            <w:t>(Irawaty et al. 2020)</w:t>
+            <w:t>(</w:t>
+          </w:r>
+          <w:proofErr w:type="spellStart"/>
+          <w:r>
+            <w:rPr>
+              <w:rFonts w:ascii="Times New Roman" w:hAnsi="Times New Roman" w:cs="Times New Roman"/>
+              <w:color w:val="000000"/>
+            </w:rPr>
+            <w:t>Irawaty</w:t>
+          </w:r>
+          <w:proofErr w:type="spellEnd"/>
+          <w:r>
+            <w:rPr>
+              <w:rFonts w:ascii="Times New Roman" w:hAnsi="Times New Roman" w:cs="Times New Roman"/>
+              <w:color w:val="000000"/>
+            </w:rPr>
+            <w:t xml:space="preserve"> et al. 2020)</w:t>
           </w:r>
         </w:sdtContent>
       </w:sdt>
@@ -2605,7 +2754,21 @@
         <w:rPr>
           <w:rFonts w:ascii="Times New Roman" w:hAnsi="Times New Roman" w:cs="Times New Roman"/>
         </w:rPr>
-        <w:t xml:space="preserve"> Marglish comments </w:t>
+        <w:t xml:space="preserve"> </w:t>
+      </w:r>
+      <w:proofErr w:type="spellStart"/>
+      <w:r>
+        <w:rPr>
+          <w:rFonts w:ascii="Times New Roman" w:hAnsi="Times New Roman" w:cs="Times New Roman"/>
+        </w:rPr>
+        <w:t>Marglish</w:t>
+      </w:r>
+      <w:proofErr w:type="spellEnd"/>
+      <w:r>
+        <w:rPr>
+          <w:rFonts w:ascii="Times New Roman" w:hAnsi="Times New Roman" w:cs="Times New Roman"/>
+        </w:rPr>
+        <w:t xml:space="preserve"> comments </w:t>
       </w:r>
       <w:r>
         <w:rPr>
@@ -2623,7 +2786,21 @@
         <w:rPr>
           <w:rFonts w:ascii="Times New Roman" w:hAnsi="Times New Roman" w:cs="Times New Roman"/>
         </w:rPr>
-        <w:t xml:space="preserve"> Marglish is the </w:t>
+        <w:t xml:space="preserve"> </w:t>
+      </w:r>
+      <w:proofErr w:type="spellStart"/>
+      <w:r>
+        <w:rPr>
+          <w:rFonts w:ascii="Times New Roman" w:hAnsi="Times New Roman" w:cs="Times New Roman"/>
+        </w:rPr>
+        <w:t>Marglish</w:t>
+      </w:r>
+      <w:proofErr w:type="spellEnd"/>
+      <w:r>
+        <w:rPr>
+          <w:rFonts w:ascii="Times New Roman" w:hAnsi="Times New Roman" w:cs="Times New Roman"/>
+        </w:rPr>
+        <w:t xml:space="preserve"> is the </w:t>
       </w:r>
       <w:r>
         <w:rPr>
@@ -2731,7 +2908,21 @@
         <w:rPr>
           <w:rFonts w:ascii="Times New Roman" w:hAnsi="Times New Roman" w:cs="Times New Roman"/>
         </w:rPr>
-        <w:t xml:space="preserve"> The best models they suggested for Marglish datasets are Multilayer Perceptron and Bernoulli Naïve Bayes</w:t>
+        <w:t xml:space="preserve"> The best models they suggested for </w:t>
+      </w:r>
+      <w:proofErr w:type="spellStart"/>
+      <w:r>
+        <w:rPr>
+          <w:rFonts w:ascii="Times New Roman" w:hAnsi="Times New Roman" w:cs="Times New Roman"/>
+        </w:rPr>
+        <w:t>Marglish</w:t>
+      </w:r>
+      <w:proofErr w:type="spellEnd"/>
+      <w:r>
+        <w:rPr>
+          <w:rFonts w:ascii="Times New Roman" w:hAnsi="Times New Roman" w:cs="Times New Roman"/>
+        </w:rPr>
+        <w:t xml:space="preserve"> datasets are Multilayer Perceptron and Bernoulli Naïve Bayes</w:t>
       </w:r>
       <w:r>
         <w:rPr>
@@ -2774,18 +2965,14 @@
         </w:rPr>
         <w:t xml:space="preserve"> </w:t>
       </w:r>
-      <w:r>
-        <w:rPr>
-          <w:rFonts w:ascii="Times New Roman" w:hAnsi="Times New Roman" w:cs="Times New Roman"/>
-        </w:rPr>
-        <w:t xml:space="preserve">Aro </w:t>
-      </w:r>
-      <w:r>
-        <w:rPr>
-          <w:rFonts w:ascii="Times New Roman" w:hAnsi="Times New Roman" w:cs="Times New Roman"/>
-        </w:rPr>
-        <w:t>et al.</w:t>
-      </w:r>
+      <w:proofErr w:type="spellStart"/>
+      <w:r>
+        <w:rPr>
+          <w:rFonts w:ascii="Times New Roman" w:hAnsi="Times New Roman" w:cs="Times New Roman"/>
+        </w:rPr>
+        <w:t>Aro</w:t>
+      </w:r>
+      <w:proofErr w:type="spellEnd"/>
       <w:r>
         <w:rPr>
           <w:rFonts w:ascii="Times New Roman" w:hAnsi="Times New Roman" w:cs="Times New Roman"/>
@@ -2796,6 +2983,13 @@
         <w:rPr>
           <w:rFonts w:ascii="Times New Roman" w:hAnsi="Times New Roman" w:cs="Times New Roman"/>
         </w:rPr>
+        <w:t xml:space="preserve">et al. </w:t>
+      </w:r>
+      <w:proofErr w:type="spellStart"/>
+      <w:r>
+        <w:rPr>
+          <w:rFonts w:ascii="Times New Roman" w:hAnsi="Times New Roman" w:cs="Times New Roman"/>
+        </w:rPr>
         <w:t>analy</w:t>
       </w:r>
       <w:r>
@@ -2808,7 +3002,28 @@
         <w:rPr>
           <w:rFonts w:ascii="Times New Roman" w:hAnsi="Times New Roman" w:cs="Times New Roman"/>
         </w:rPr>
-        <w:t>ed the effect of removing stopwords on text data classification of SMS spam datasets.</w:t>
+        <w:t>ed</w:t>
+      </w:r>
+      <w:proofErr w:type="spellEnd"/>
+      <w:r>
+        <w:rPr>
+          <w:rFonts w:ascii="Times New Roman" w:hAnsi="Times New Roman" w:cs="Times New Roman"/>
+        </w:rPr>
+        <w:t xml:space="preserve"> the effect of removing </w:t>
+      </w:r>
+      <w:proofErr w:type="spellStart"/>
+      <w:r>
+        <w:rPr>
+          <w:rFonts w:ascii="Times New Roman" w:hAnsi="Times New Roman" w:cs="Times New Roman"/>
+        </w:rPr>
+        <w:t>stopwords</w:t>
+      </w:r>
+      <w:proofErr w:type="spellEnd"/>
+      <w:r>
+        <w:rPr>
+          <w:rFonts w:ascii="Times New Roman" w:hAnsi="Times New Roman" w:cs="Times New Roman"/>
+        </w:rPr>
+        <w:t xml:space="preserve"> on text data classification of SMS spam datasets.</w:t>
       </w:r>
       <w:r>
         <w:rPr>
@@ -2816,12 +3031,14 @@
         </w:rPr>
         <w:t xml:space="preserve"> They have </w:t>
       </w:r>
+      <w:proofErr w:type="spellStart"/>
       <w:r>
         <w:rPr>
           <w:rFonts w:ascii="Times New Roman" w:hAnsi="Times New Roman" w:cs="Times New Roman"/>
         </w:rPr>
         <w:t>modeled</w:t>
       </w:r>
+      <w:proofErr w:type="spellEnd"/>
       <w:r>
         <w:rPr>
           <w:rFonts w:ascii="Times New Roman" w:hAnsi="Times New Roman" w:cs="Times New Roman"/>
@@ -2862,7 +3079,21 @@
         <w:rPr>
           <w:rFonts w:ascii="Times New Roman" w:hAnsi="Times New Roman" w:cs="Times New Roman"/>
         </w:rPr>
-        <w:t xml:space="preserve">removal of stopwords has no effect on </w:t>
+        <w:t xml:space="preserve">removal of </w:t>
+      </w:r>
+      <w:proofErr w:type="spellStart"/>
+      <w:r>
+        <w:rPr>
+          <w:rFonts w:ascii="Times New Roman" w:hAnsi="Times New Roman" w:cs="Times New Roman"/>
+        </w:rPr>
+        <w:t>stopwords</w:t>
+      </w:r>
+      <w:proofErr w:type="spellEnd"/>
+      <w:r>
+        <w:rPr>
+          <w:rFonts w:ascii="Times New Roman" w:hAnsi="Times New Roman" w:cs="Times New Roman"/>
+        </w:rPr>
+        <w:t xml:space="preserve"> has no effect on </w:t>
       </w:r>
       <w:r>
         <w:rPr>
@@ -2901,7 +3132,23 @@
               <w:rFonts w:ascii="Times New Roman" w:hAnsi="Times New Roman" w:cs="Times New Roman"/>
               <w:color w:val="000000"/>
             </w:rPr>
-            <w:t>(Aro et al. 2019)</w:t>
+            <w:t>(</w:t>
+          </w:r>
+          <w:proofErr w:type="spellStart"/>
+          <w:r>
+            <w:rPr>
+              <w:rFonts w:ascii="Times New Roman" w:hAnsi="Times New Roman" w:cs="Times New Roman"/>
+              <w:color w:val="000000"/>
+            </w:rPr>
+            <w:t>Aro</w:t>
+          </w:r>
+          <w:proofErr w:type="spellEnd"/>
+          <w:r>
+            <w:rPr>
+              <w:rFonts w:ascii="Times New Roman" w:hAnsi="Times New Roman" w:cs="Times New Roman"/>
+              <w:color w:val="000000"/>
+            </w:rPr>
+            <w:t xml:space="preserve"> et al. 2019)</w:t>
           </w:r>
         </w:sdtContent>
       </w:sdt>
@@ -2917,11 +3164,19 @@
         </w:rPr>
         <w:t xml:space="preserve"> </w:t>
       </w:r>
-      <w:r>
-        <w:rPr>
-          <w:rFonts w:ascii="Times New Roman" w:hAnsi="Times New Roman" w:cs="Times New Roman"/>
-        </w:rPr>
-        <w:t xml:space="preserve">AbdulNabi </w:t>
+      <w:proofErr w:type="spellStart"/>
+      <w:r>
+        <w:rPr>
+          <w:rFonts w:ascii="Times New Roman" w:hAnsi="Times New Roman" w:cs="Times New Roman"/>
+        </w:rPr>
+        <w:t>AbdulNabi</w:t>
+      </w:r>
+      <w:proofErr w:type="spellEnd"/>
+      <w:r>
+        <w:rPr>
+          <w:rFonts w:ascii="Times New Roman" w:hAnsi="Times New Roman" w:cs="Times New Roman"/>
+        </w:rPr>
+        <w:t xml:space="preserve"> </w:t>
       </w:r>
       <w:r>
         <w:rPr>
@@ -2996,7 +3251,23 @@
               <w:rFonts w:ascii="Times New Roman" w:hAnsi="Times New Roman" w:cs="Times New Roman"/>
               <w:color w:val="000000"/>
             </w:rPr>
-            <w:t>(AbdulNabi and Yaseen 2021)</w:t>
+            <w:t>(</w:t>
+          </w:r>
+          <w:proofErr w:type="spellStart"/>
+          <w:r>
+            <w:rPr>
+              <w:rFonts w:ascii="Times New Roman" w:hAnsi="Times New Roman" w:cs="Times New Roman"/>
+              <w:color w:val="000000"/>
+            </w:rPr>
+            <w:t>AbdulNabi</w:t>
+          </w:r>
+          <w:proofErr w:type="spellEnd"/>
+          <w:r>
+            <w:rPr>
+              <w:rFonts w:ascii="Times New Roman" w:hAnsi="Times New Roman" w:cs="Times New Roman"/>
+              <w:color w:val="000000"/>
+            </w:rPr>
+            <w:t xml:space="preserve"> and Yaseen 2021)</w:t>
           </w:r>
         </w:sdtContent>
       </w:sdt>
@@ -3226,7 +3497,14 @@
         <w:rPr>
           <w:rFonts w:ascii="Times New Roman" w:hAnsi="Times New Roman" w:cs="Times New Roman"/>
         </w:rPr>
-        <w:t xml:space="preserve"> the emotion classification of Spanish language data with XLM-Ro</w:t>
+        <w:t xml:space="preserve"> the emotion classification of Spanish language data with XLM-</w:t>
+      </w:r>
+      <w:proofErr w:type="spellStart"/>
+      <w:r>
+        <w:rPr>
+          <w:rFonts w:ascii="Times New Roman" w:hAnsi="Times New Roman" w:cs="Times New Roman"/>
+        </w:rPr>
+        <w:t>Ro</w:t>
       </w:r>
       <w:r>
         <w:rPr>
@@ -3238,7 +3516,14 @@
         <w:rPr>
           <w:rFonts w:ascii="Times New Roman" w:hAnsi="Times New Roman" w:cs="Times New Roman"/>
         </w:rPr>
-        <w:t xml:space="preserve">a for word embedding and the transformer encoder for feature extraction. The extracted features are </w:t>
+        <w:t>a</w:t>
+      </w:r>
+      <w:proofErr w:type="spellEnd"/>
+      <w:r>
+        <w:rPr>
+          <w:rFonts w:ascii="Times New Roman" w:hAnsi="Times New Roman" w:cs="Times New Roman"/>
+        </w:rPr>
+        <w:t xml:space="preserve"> for word embedding and the transformer encoder for feature extraction. The extracted features are </w:t>
       </w:r>
       <w:r>
         <w:rPr>
@@ -3258,12 +3543,14 @@
         </w:rPr>
         <w:t xml:space="preserve">the </w:t>
       </w:r>
+      <w:proofErr w:type="spellStart"/>
       <w:r>
         <w:rPr>
           <w:rFonts w:ascii="Times New Roman" w:hAnsi="Times New Roman" w:cs="Times New Roman"/>
         </w:rPr>
         <w:t>TextCNN</w:t>
       </w:r>
+      <w:proofErr w:type="spellEnd"/>
       <w:r>
         <w:rPr>
           <w:rFonts w:ascii="Times New Roman" w:hAnsi="Times New Roman" w:cs="Times New Roman"/>
@@ -3323,11 +3610,19 @@
         </w:rPr>
         <w:t xml:space="preserve"> </w:t>
       </w:r>
-      <w:r>
-        <w:rPr>
-          <w:rFonts w:ascii="Times New Roman" w:hAnsi="Times New Roman" w:cs="Times New Roman"/>
-        </w:rPr>
-        <w:t xml:space="preserve">Kadriu </w:t>
+      <w:proofErr w:type="spellStart"/>
+      <w:r>
+        <w:rPr>
+          <w:rFonts w:ascii="Times New Roman" w:hAnsi="Times New Roman" w:cs="Times New Roman"/>
+        </w:rPr>
+        <w:t>Kadriu</w:t>
+      </w:r>
+      <w:proofErr w:type="spellEnd"/>
+      <w:r>
+        <w:rPr>
+          <w:rFonts w:ascii="Times New Roman" w:hAnsi="Times New Roman" w:cs="Times New Roman"/>
+        </w:rPr>
+        <w:t xml:space="preserve"> </w:t>
       </w:r>
       <w:r>
         <w:rPr>
@@ -3393,13 +3688,41 @@
         <w:rPr>
           <w:rFonts w:ascii="Times New Roman" w:hAnsi="Times New Roman" w:cs="Times New Roman"/>
         </w:rPr>
-        <w:t>second is using FastText for hierarchical classification.</w:t>
-      </w:r>
-      <w:r>
-        <w:rPr>
-          <w:rFonts w:ascii="Times New Roman" w:hAnsi="Times New Roman" w:cs="Times New Roman"/>
-        </w:rPr>
-        <w:t xml:space="preserve"> For classification, the bag of words model gave the best evaluation result. For multi-label text, FastText gave better performance.</w:t>
+        <w:t xml:space="preserve">second is using </w:t>
+      </w:r>
+      <w:proofErr w:type="spellStart"/>
+      <w:r>
+        <w:rPr>
+          <w:rFonts w:ascii="Times New Roman" w:hAnsi="Times New Roman" w:cs="Times New Roman"/>
+        </w:rPr>
+        <w:t>FastText</w:t>
+      </w:r>
+      <w:proofErr w:type="spellEnd"/>
+      <w:r>
+        <w:rPr>
+          <w:rFonts w:ascii="Times New Roman" w:hAnsi="Times New Roman" w:cs="Times New Roman"/>
+        </w:rPr>
+        <w:t xml:space="preserve"> for hierarchical classification.</w:t>
+      </w:r>
+      <w:r>
+        <w:rPr>
+          <w:rFonts w:ascii="Times New Roman" w:hAnsi="Times New Roman" w:cs="Times New Roman"/>
+        </w:rPr>
+        <w:t xml:space="preserve"> For classification, the bag of words model gave the best evaluation result. For multi-label text, </w:t>
+      </w:r>
+      <w:proofErr w:type="spellStart"/>
+      <w:r>
+        <w:rPr>
+          <w:rFonts w:ascii="Times New Roman" w:hAnsi="Times New Roman" w:cs="Times New Roman"/>
+        </w:rPr>
+        <w:t>FastText</w:t>
+      </w:r>
+      <w:proofErr w:type="spellEnd"/>
+      <w:r>
+        <w:rPr>
+          <w:rFonts w:ascii="Times New Roman" w:hAnsi="Times New Roman" w:cs="Times New Roman"/>
+        </w:rPr>
+        <w:t xml:space="preserve"> gave better performance.</w:t>
       </w:r>
       <w:r>
         <w:rPr>
@@ -3456,7 +3779,23 @@
               <w:rFonts w:ascii="Times New Roman" w:hAnsi="Times New Roman" w:cs="Times New Roman"/>
               <w:color w:val="000000"/>
             </w:rPr>
-            <w:t>(Kadriu et al. 2019)</w:t>
+            <w:t>(</w:t>
+          </w:r>
+          <w:proofErr w:type="spellStart"/>
+          <w:r>
+            <w:rPr>
+              <w:rFonts w:ascii="Times New Roman" w:hAnsi="Times New Roman" w:cs="Times New Roman"/>
+              <w:color w:val="000000"/>
+            </w:rPr>
+            <w:t>Kadriu</w:t>
+          </w:r>
+          <w:proofErr w:type="spellEnd"/>
+          <w:r>
+            <w:rPr>
+              <w:rFonts w:ascii="Times New Roman" w:hAnsi="Times New Roman" w:cs="Times New Roman"/>
+              <w:color w:val="000000"/>
+            </w:rPr>
+            <w:t xml:space="preserve"> et al. 2019)</w:t>
           </w:r>
         </w:sdtContent>
       </w:sdt>
@@ -3588,12 +3927,14 @@
         </w:rPr>
         <w:t xml:space="preserve"> They have used </w:t>
       </w:r>
+      <w:proofErr w:type="spellStart"/>
       <w:r>
         <w:rPr>
           <w:rFonts w:ascii="Times New Roman" w:hAnsi="Times New Roman" w:cs="Times New Roman"/>
         </w:rPr>
         <w:t>mBART</w:t>
       </w:r>
+      <w:proofErr w:type="spellEnd"/>
       <w:r>
         <w:rPr>
           <w:rFonts w:ascii="Times New Roman" w:hAnsi="Times New Roman" w:cs="Times New Roman"/>
@@ -4227,11 +4568,19 @@
         </w:rPr>
         <w:t xml:space="preserve"> </w:t>
       </w:r>
-      <w:r>
-        <w:rPr>
-          <w:rFonts w:ascii="Times New Roman" w:hAnsi="Times New Roman" w:cs="Times New Roman"/>
-        </w:rPr>
-        <w:t xml:space="preserve">Bhavitha </w:t>
+      <w:proofErr w:type="spellStart"/>
+      <w:r>
+        <w:rPr>
+          <w:rFonts w:ascii="Times New Roman" w:hAnsi="Times New Roman" w:cs="Times New Roman"/>
+        </w:rPr>
+        <w:t>Bhavitha</w:t>
+      </w:r>
+      <w:proofErr w:type="spellEnd"/>
+      <w:r>
+        <w:rPr>
+          <w:rFonts w:ascii="Times New Roman" w:hAnsi="Times New Roman" w:cs="Times New Roman"/>
+        </w:rPr>
+        <w:t xml:space="preserve"> </w:t>
       </w:r>
       <w:r>
         <w:rPr>
@@ -4300,7 +4649,23 @@
               <w:rFonts w:ascii="Times New Roman" w:hAnsi="Times New Roman" w:cs="Times New Roman"/>
               <w:color w:val="000000"/>
             </w:rPr>
-            <w:t>(Bhavitha et al. 2017)</w:t>
+            <w:t>(</w:t>
+          </w:r>
+          <w:proofErr w:type="spellStart"/>
+          <w:r>
+            <w:rPr>
+              <w:rFonts w:ascii="Times New Roman" w:hAnsi="Times New Roman" w:cs="Times New Roman"/>
+              <w:color w:val="000000"/>
+            </w:rPr>
+            <w:t>Bhavitha</w:t>
+          </w:r>
+          <w:proofErr w:type="spellEnd"/>
+          <w:r>
+            <w:rPr>
+              <w:rFonts w:ascii="Times New Roman" w:hAnsi="Times New Roman" w:cs="Times New Roman"/>
+              <w:color w:val="000000"/>
+            </w:rPr>
+            <w:t xml:space="preserve"> et al. 2017)</w:t>
           </w:r>
         </w:sdtContent>
       </w:sdt>
@@ -4441,6 +4806,7 @@
             <w:docPart w:val="779709B27A63453A8FFB651332D3E8CB"/>
           </w:placeholder>
         </w:sdtPr>
+        <w:sdtEndPr/>
         <w:sdtContent>
           <w:r>
             <w:rPr>
@@ -4463,11 +4829,19 @@
         </w:rPr>
         <w:t xml:space="preserve"> </w:t>
       </w:r>
-      <w:r>
-        <w:rPr>
-          <w:rFonts w:ascii="Times New Roman" w:hAnsi="Times New Roman" w:cs="Times New Roman"/>
-        </w:rPr>
-        <w:t xml:space="preserve">Harfoushi </w:t>
+      <w:proofErr w:type="spellStart"/>
+      <w:r>
+        <w:rPr>
+          <w:rFonts w:ascii="Times New Roman" w:hAnsi="Times New Roman" w:cs="Times New Roman"/>
+        </w:rPr>
+        <w:t>Harfoushi</w:t>
+      </w:r>
+      <w:proofErr w:type="spellEnd"/>
+      <w:r>
+        <w:rPr>
+          <w:rFonts w:ascii="Times New Roman" w:hAnsi="Times New Roman" w:cs="Times New Roman"/>
+        </w:rPr>
+        <w:t xml:space="preserve"> </w:t>
       </w:r>
       <w:r>
         <w:rPr>
@@ -4475,12 +4849,14 @@
         </w:rPr>
         <w:t xml:space="preserve">et al. </w:t>
       </w:r>
+      <w:proofErr w:type="spellStart"/>
       <w:r>
         <w:rPr>
           <w:rFonts w:ascii="Times New Roman" w:hAnsi="Times New Roman" w:cs="Times New Roman"/>
         </w:rPr>
         <w:t>analyzed</w:t>
       </w:r>
+      <w:proofErr w:type="spellEnd"/>
       <w:r>
         <w:rPr>
           <w:rFonts w:ascii="Times New Roman" w:hAnsi="Times New Roman" w:cs="Times New Roman"/>
@@ -4521,7 +4897,21 @@
         <w:rPr>
           <w:rFonts w:ascii="Times New Roman" w:hAnsi="Times New Roman" w:cs="Times New Roman"/>
         </w:rPr>
-        <w:t xml:space="preserve"> The results confirmed that Microsoft Azure Algorithms can be used to build effective models when compared to the traditional way of modeling in data analytics </w:t>
+        <w:t xml:space="preserve"> The results confirmed that Microsoft Azure Algorithms can be used to build effective models when compared to the traditional way of </w:t>
+      </w:r>
+      <w:proofErr w:type="spellStart"/>
+      <w:r>
+        <w:rPr>
+          <w:rFonts w:ascii="Times New Roman" w:hAnsi="Times New Roman" w:cs="Times New Roman"/>
+        </w:rPr>
+        <w:t>modeling</w:t>
+      </w:r>
+      <w:proofErr w:type="spellEnd"/>
+      <w:r>
+        <w:rPr>
+          <w:rFonts w:ascii="Times New Roman" w:hAnsi="Times New Roman" w:cs="Times New Roman"/>
+        </w:rPr>
+        <w:t xml:space="preserve"> in data analytics </w:t>
       </w:r>
       <w:sdt>
         <w:sdtPr>
@@ -4542,7 +4932,23 @@
               <w:rFonts w:ascii="Times New Roman" w:hAnsi="Times New Roman" w:cs="Times New Roman"/>
               <w:color w:val="000000"/>
             </w:rPr>
-            <w:t>(Harfoushi et al. 2018)</w:t>
+            <w:t>(</w:t>
+          </w:r>
+          <w:proofErr w:type="spellStart"/>
+          <w:r>
+            <w:rPr>
+              <w:rFonts w:ascii="Times New Roman" w:hAnsi="Times New Roman" w:cs="Times New Roman"/>
+              <w:color w:val="000000"/>
+            </w:rPr>
+            <w:t>Harfoushi</w:t>
+          </w:r>
+          <w:proofErr w:type="spellEnd"/>
+          <w:r>
+            <w:rPr>
+              <w:rFonts w:ascii="Times New Roman" w:hAnsi="Times New Roman" w:cs="Times New Roman"/>
+              <w:color w:val="000000"/>
+            </w:rPr>
+            <w:t xml:space="preserve"> et al. 2018)</w:t>
           </w:r>
         </w:sdtContent>
       </w:sdt>
@@ -4558,11 +4964,19 @@
         </w:rPr>
         <w:t xml:space="preserve"> </w:t>
       </w:r>
-      <w:r>
-        <w:rPr>
-          <w:rFonts w:ascii="Times New Roman" w:hAnsi="Times New Roman" w:cs="Times New Roman"/>
-        </w:rPr>
-        <w:t>Thelwall M</w:t>
+      <w:proofErr w:type="spellStart"/>
+      <w:r>
+        <w:rPr>
+          <w:rFonts w:ascii="Times New Roman" w:hAnsi="Times New Roman" w:cs="Times New Roman"/>
+        </w:rPr>
+        <w:t>Thelwall</w:t>
+      </w:r>
+      <w:proofErr w:type="spellEnd"/>
+      <w:r>
+        <w:rPr>
+          <w:rFonts w:ascii="Times New Roman" w:hAnsi="Times New Roman" w:cs="Times New Roman"/>
+        </w:rPr>
+        <w:t xml:space="preserve"> M</w:t>
       </w:r>
       <w:r>
         <w:rPr>
@@ -4692,7 +5106,23 @@
               <w:rFonts w:ascii="Times New Roman" w:hAnsi="Times New Roman" w:cs="Times New Roman"/>
               <w:color w:val="000000"/>
             </w:rPr>
-            <w:t>(Thelwall 2018)</w:t>
+            <w:t>(</w:t>
+          </w:r>
+          <w:proofErr w:type="spellStart"/>
+          <w:r>
+            <w:rPr>
+              <w:rFonts w:ascii="Times New Roman" w:hAnsi="Times New Roman" w:cs="Times New Roman"/>
+              <w:color w:val="000000"/>
+            </w:rPr>
+            <w:t>Thelwall</w:t>
+          </w:r>
+          <w:proofErr w:type="spellEnd"/>
+          <w:r>
+            <w:rPr>
+              <w:rFonts w:ascii="Times New Roman" w:hAnsi="Times New Roman" w:cs="Times New Roman"/>
+              <w:color w:val="000000"/>
+            </w:rPr>
+            <w:t xml:space="preserve"> 2018)</w:t>
           </w:r>
         </w:sdtContent>
       </w:sdt>
@@ -4772,7 +5202,21 @@
         <w:rPr>
           <w:rFonts w:ascii="Times New Roman" w:hAnsi="Times New Roman" w:cs="Times New Roman"/>
         </w:rPr>
-        <w:t xml:space="preserve"> to analyze the price movement of Bitcoin, Ripple, Ethereum, and Litecoin</w:t>
+        <w:t xml:space="preserve"> to </w:t>
+      </w:r>
+      <w:proofErr w:type="spellStart"/>
+      <w:r>
+        <w:rPr>
+          <w:rFonts w:ascii="Times New Roman" w:hAnsi="Times New Roman" w:cs="Times New Roman"/>
+        </w:rPr>
+        <w:t>analyze</w:t>
+      </w:r>
+      <w:proofErr w:type="spellEnd"/>
+      <w:r>
+        <w:rPr>
+          <w:rFonts w:ascii="Times New Roman" w:hAnsi="Times New Roman" w:cs="Times New Roman"/>
+        </w:rPr>
+        <w:t xml:space="preserve"> the price movement of Bitcoin, Ripple, Ethereum, and Litecoin</w:t>
       </w:r>
       <w:r>
         <w:rPr>
@@ -4849,7 +5293,21 @@
         <w:rPr>
           <w:rFonts w:ascii="Times New Roman" w:hAnsi="Times New Roman" w:cs="Times New Roman"/>
         </w:rPr>
-        <w:t xml:space="preserve">et al. modeled hate speech identification based on the Dravidian mix-code. They have used Machine Learning, deep learning, and ensemble models. For sentiment classification, they have trained and tested the models like Naïve Bayes, Decision tree, Random Forest, Long Short-Term Memory, and AdaBoost. For Hate speech and offense content identification, they have used the models Naïve Bayes, Decision tree, Random Forest, Long Short-Term Memory, SVM, and Gated Recurrent Unit. The F1 scores obtained for Naïve Bayes and Long Short-Term Memory are 61% and 60% respectively. For hate speech identification, subtask A of LSTM gave an F1 score of 50.02% and subtask B of the ensemble approach gave an F1 score of 24.26% </w:t>
+        <w:t xml:space="preserve">et al. </w:t>
+      </w:r>
+      <w:proofErr w:type="spellStart"/>
+      <w:r>
+        <w:rPr>
+          <w:rFonts w:ascii="Times New Roman" w:hAnsi="Times New Roman" w:cs="Times New Roman"/>
+        </w:rPr>
+        <w:t>modeled</w:t>
+      </w:r>
+      <w:proofErr w:type="spellEnd"/>
+      <w:r>
+        <w:rPr>
+          <w:rFonts w:ascii="Times New Roman" w:hAnsi="Times New Roman" w:cs="Times New Roman"/>
+        </w:rPr>
+        <w:t xml:space="preserve"> hate speech identification based on the Dravidian mix-code. They have used Machine Learning, deep learning, and ensemble models. For sentiment classification, they have trained and tested the models like Naïve Bayes, Decision tree, Random Forest, Long Short-Term Memory, and AdaBoost. For Hate speech and offense content identification, they have used the models Naïve Bayes, Decision tree, Random Forest, Long Short-Term Memory, SVM, and Gated Recurrent Unit. The F1 scores obtained for Naïve Bayes and Long Short-Term Memory are 61% and 60% respectively. For hate speech identification, subtask A of LSTM gave an F1 score of 50.02% and subtask B of the ensemble approach gave an F1 score of 24.26% </w:t>
       </w:r>
       <w:sdt>
         <w:sdtPr>
@@ -4863,6 +5321,7 @@
             <w:docPart w:val="D675CE0CC9AC4438B5C6BEF9774745DF"/>
           </w:placeholder>
         </w:sdtPr>
+        <w:sdtEndPr/>
         <w:sdtContent>
           <w:r>
             <w:rPr>
@@ -4971,12 +5430,14 @@
         </w:rPr>
         <w:t xml:space="preserve"> They have </w:t>
       </w:r>
+      <w:proofErr w:type="spellStart"/>
       <w:r>
         <w:rPr>
           <w:rFonts w:ascii="Times New Roman" w:hAnsi="Times New Roman" w:cs="Times New Roman"/>
         </w:rPr>
         <w:t>analyzed</w:t>
       </w:r>
+      <w:proofErr w:type="spellEnd"/>
       <w:r>
         <w:rPr>
           <w:rFonts w:ascii="Times New Roman" w:hAnsi="Times New Roman" w:cs="Times New Roman"/>
@@ -5064,7 +5525,35 @@
         <w:rPr>
           <w:rFonts w:ascii="Times New Roman" w:hAnsi="Times New Roman" w:cs="Times New Roman"/>
         </w:rPr>
-        <w:t xml:space="preserve">worked on a comparative analysis of some free web services. They analyzed using the reviews based on three different collections and analyzed each tool </w:t>
+        <w:t xml:space="preserve">worked on a comparative analysis of some free web services. They </w:t>
+      </w:r>
+      <w:proofErr w:type="spellStart"/>
+      <w:r>
+        <w:rPr>
+          <w:rFonts w:ascii="Times New Roman" w:hAnsi="Times New Roman" w:cs="Times New Roman"/>
+        </w:rPr>
+        <w:t>analyzed</w:t>
+      </w:r>
+      <w:proofErr w:type="spellEnd"/>
+      <w:r>
+        <w:rPr>
+          <w:rFonts w:ascii="Times New Roman" w:hAnsi="Times New Roman" w:cs="Times New Roman"/>
+        </w:rPr>
+        <w:t xml:space="preserve"> using the reviews based on three different collections and </w:t>
+      </w:r>
+      <w:proofErr w:type="spellStart"/>
+      <w:r>
+        <w:rPr>
+          <w:rFonts w:ascii="Times New Roman" w:hAnsi="Times New Roman" w:cs="Times New Roman"/>
+        </w:rPr>
+        <w:t>analyzed</w:t>
+      </w:r>
+      <w:proofErr w:type="spellEnd"/>
+      <w:r>
+        <w:rPr>
+          <w:rFonts w:ascii="Times New Roman" w:hAnsi="Times New Roman" w:cs="Times New Roman"/>
+        </w:rPr>
+        <w:t xml:space="preserve"> each tool </w:t>
       </w:r>
       <w:sdt>
         <w:sdtPr>
@@ -5141,7 +5630,21 @@
         <w:rPr>
           <w:rFonts w:ascii="Times New Roman" w:hAnsi="Times New Roman" w:cs="Times New Roman"/>
         </w:rPr>
-        <w:t xml:space="preserve"> The statistical significance of improvement was confirmed using McNemar’s test</w:t>
+        <w:t xml:space="preserve"> The statistical significance of improvement was confirmed using </w:t>
+      </w:r>
+      <w:proofErr w:type="spellStart"/>
+      <w:r>
+        <w:rPr>
+          <w:rFonts w:ascii="Times New Roman" w:hAnsi="Times New Roman" w:cs="Times New Roman"/>
+        </w:rPr>
+        <w:t>McNemar’s</w:t>
+      </w:r>
+      <w:proofErr w:type="spellEnd"/>
+      <w:r>
+        <w:rPr>
+          <w:rFonts w:ascii="Times New Roman" w:hAnsi="Times New Roman" w:cs="Times New Roman"/>
+        </w:rPr>
+        <w:t xml:space="preserve"> test</w:t>
       </w:r>
       <w:r>
         <w:rPr>
@@ -5202,12 +5705,14 @@
         </w:rPr>
         <w:t xml:space="preserve">built a model for </w:t>
       </w:r>
+      <w:proofErr w:type="spellStart"/>
       <w:r>
         <w:rPr>
           <w:rFonts w:ascii="Times New Roman" w:hAnsi="Times New Roman" w:cs="Times New Roman"/>
         </w:rPr>
         <w:t>analyzing</w:t>
       </w:r>
+      <w:proofErr w:type="spellEnd"/>
       <w:r>
         <w:rPr>
           <w:rFonts w:ascii="Times New Roman" w:hAnsi="Times New Roman" w:cs="Times New Roman"/>
@@ -5218,7 +5723,21 @@
         <w:rPr>
           <w:rFonts w:ascii="Times New Roman" w:hAnsi="Times New Roman" w:cs="Times New Roman"/>
         </w:rPr>
-        <w:t xml:space="preserve"> They have achieved better accuracy while analyzing the 18 stocks using </w:t>
+        <w:t xml:space="preserve"> They have achieved better accuracy while </w:t>
+      </w:r>
+      <w:proofErr w:type="spellStart"/>
+      <w:r>
+        <w:rPr>
+          <w:rFonts w:ascii="Times New Roman" w:hAnsi="Times New Roman" w:cs="Times New Roman"/>
+        </w:rPr>
+        <w:t>analyzing</w:t>
+      </w:r>
+      <w:proofErr w:type="spellEnd"/>
+      <w:r>
+        <w:rPr>
+          <w:rFonts w:ascii="Times New Roman" w:hAnsi="Times New Roman" w:cs="Times New Roman"/>
+        </w:rPr>
+        <w:t xml:space="preserve"> the 18 stocks using </w:t>
       </w:r>
       <w:r>
         <w:rPr>
@@ -5297,11 +5816,19 @@
         </w:rPr>
         <w:t xml:space="preserve"> </w:t>
       </w:r>
-      <w:r>
-        <w:rPr>
-          <w:rFonts w:ascii="Times New Roman" w:hAnsi="Times New Roman" w:cs="Times New Roman"/>
-        </w:rPr>
-        <w:t xml:space="preserve">Alsaffar </w:t>
+      <w:proofErr w:type="spellStart"/>
+      <w:r>
+        <w:rPr>
+          <w:rFonts w:ascii="Times New Roman" w:hAnsi="Times New Roman" w:cs="Times New Roman"/>
+        </w:rPr>
+        <w:t>Alsaffar</w:t>
+      </w:r>
+      <w:proofErr w:type="spellEnd"/>
+      <w:r>
+        <w:rPr>
+          <w:rFonts w:ascii="Times New Roman" w:hAnsi="Times New Roman" w:cs="Times New Roman"/>
+        </w:rPr>
+        <w:t xml:space="preserve"> </w:t>
       </w:r>
       <w:r>
         <w:rPr>
@@ -5337,7 +5864,21 @@
         <w:rPr>
           <w:rFonts w:ascii="Times New Roman" w:hAnsi="Times New Roman" w:cs="Times New Roman"/>
         </w:rPr>
-        <w:t>Malay language using K-Nearest Neighbor. They have used Lexicon based approach which derives the intention from text based on the words’ semantic orientation. Their hybrid method outperforms</w:t>
+        <w:t xml:space="preserve">Malay language using K-Nearest </w:t>
+      </w:r>
+      <w:proofErr w:type="spellStart"/>
+      <w:r>
+        <w:rPr>
+          <w:rFonts w:ascii="Times New Roman" w:hAnsi="Times New Roman" w:cs="Times New Roman"/>
+        </w:rPr>
+        <w:t>Neighbor</w:t>
+      </w:r>
+      <w:proofErr w:type="spellEnd"/>
+      <w:r>
+        <w:rPr>
+          <w:rFonts w:ascii="Times New Roman" w:hAnsi="Times New Roman" w:cs="Times New Roman"/>
+        </w:rPr>
+        <w:t>. They have used Lexicon based approach which derives the intention from text based on the words’ semantic orientation. Their hybrid method outperforms</w:t>
       </w:r>
       <w:r>
         <w:rPr>
@@ -5388,7 +5929,23 @@
               <w:rFonts w:ascii="Times New Roman" w:hAnsi="Times New Roman" w:cs="Times New Roman"/>
               <w:color w:val="000000"/>
             </w:rPr>
-            <w:t>(Alsaffar and Omar 2015)</w:t>
+            <w:t>(</w:t>
+          </w:r>
+          <w:proofErr w:type="spellStart"/>
+          <w:r>
+            <w:rPr>
+              <w:rFonts w:ascii="Times New Roman" w:hAnsi="Times New Roman" w:cs="Times New Roman"/>
+              <w:color w:val="000000"/>
+            </w:rPr>
+            <w:t>Alsaffar</w:t>
+          </w:r>
+          <w:proofErr w:type="spellEnd"/>
+          <w:r>
+            <w:rPr>
+              <w:rFonts w:ascii="Times New Roman" w:hAnsi="Times New Roman" w:cs="Times New Roman"/>
+              <w:color w:val="000000"/>
+            </w:rPr>
+            <w:t xml:space="preserve"> and Omar 2015)</w:t>
           </w:r>
         </w:sdtContent>
       </w:sdt>
@@ -5514,7 +6071,23 @@
               <w:rFonts w:ascii="Times New Roman" w:hAnsi="Times New Roman" w:cs="Times New Roman"/>
               <w:color w:val="000000"/>
             </w:rPr>
-            <w:t>(UCI Machine Learning Repository: Youtube cookery channels viewers comments in Hinglish Data Set n.d.)</w:t>
+            <w:t xml:space="preserve">(UCI Machine Learning Repository: </w:t>
+          </w:r>
+          <w:proofErr w:type="spellStart"/>
+          <w:r>
+            <w:rPr>
+              <w:rFonts w:ascii="Times New Roman" w:hAnsi="Times New Roman" w:cs="Times New Roman"/>
+              <w:color w:val="000000"/>
+            </w:rPr>
+            <w:t>Youtube</w:t>
+          </w:r>
+          <w:proofErr w:type="spellEnd"/>
+          <w:r>
+            <w:rPr>
+              <w:rFonts w:ascii="Times New Roman" w:hAnsi="Times New Roman" w:cs="Times New Roman"/>
+              <w:color w:val="000000"/>
+            </w:rPr>
+            <w:t xml:space="preserve"> cookery channels viewers comments in Hinglish Data Set n.d.)</w:t>
           </w:r>
         </w:sdtContent>
       </w:sdt>
@@ -5523,7 +6096,39 @@
           <w:rFonts w:ascii="Times New Roman" w:hAnsi="Times New Roman" w:cs="Times New Roman"/>
           <w:color w:val="000000"/>
         </w:rPr>
-        <w:t>. The data contains the comments received by the two YouTube cookery channels namely, Nisha Madhulika’s Cooking channel and Kabita’s Kitchen. The data consists of labels</w:t>
+        <w:t xml:space="preserve">. The data contains the comments received by the two YouTube cookery channels namely, Nisha </w:t>
+      </w:r>
+      <w:proofErr w:type="spellStart"/>
+      <w:r>
+        <w:rPr>
+          <w:rFonts w:ascii="Times New Roman" w:hAnsi="Times New Roman" w:cs="Times New Roman"/>
+          <w:color w:val="000000"/>
+        </w:rPr>
+        <w:t>Madhulika’s</w:t>
+      </w:r>
+      <w:proofErr w:type="spellEnd"/>
+      <w:r>
+        <w:rPr>
+          <w:rFonts w:ascii="Times New Roman" w:hAnsi="Times New Roman" w:cs="Times New Roman"/>
+          <w:color w:val="000000"/>
+        </w:rPr>
+        <w:t xml:space="preserve"> Cooking channel and </w:t>
+      </w:r>
+      <w:proofErr w:type="spellStart"/>
+      <w:r>
+        <w:rPr>
+          <w:rFonts w:ascii="Times New Roman" w:hAnsi="Times New Roman" w:cs="Times New Roman"/>
+          <w:color w:val="000000"/>
+        </w:rPr>
+        <w:t>Kabita’s</w:t>
+      </w:r>
+      <w:proofErr w:type="spellEnd"/>
+      <w:r>
+        <w:rPr>
+          <w:rFonts w:ascii="Times New Roman" w:hAnsi="Times New Roman" w:cs="Times New Roman"/>
+          <w:color w:val="000000"/>
+        </w:rPr>
+        <w:t xml:space="preserve"> Kitchen. The data consists of labels</w:t>
       </w:r>
       <w:r>
         <w:rPr>
@@ -5550,7 +6155,39 @@
           <w:rFonts w:ascii="Times New Roman" w:hAnsi="Times New Roman" w:cs="Times New Roman"/>
           <w:color w:val="000000"/>
         </w:rPr>
-        <w:t>Data Preprocessing: The raw data consists of many line breaks and smiley symbols. They will be removed in the preprocessing stage.</w:t>
+        <w:t xml:space="preserve">Data </w:t>
+      </w:r>
+      <w:proofErr w:type="spellStart"/>
+      <w:r>
+        <w:rPr>
+          <w:rFonts w:ascii="Times New Roman" w:hAnsi="Times New Roman" w:cs="Times New Roman"/>
+          <w:color w:val="000000"/>
+        </w:rPr>
+        <w:t>Preprocessing</w:t>
+      </w:r>
+      <w:proofErr w:type="spellEnd"/>
+      <w:r>
+        <w:rPr>
+          <w:rFonts w:ascii="Times New Roman" w:hAnsi="Times New Roman" w:cs="Times New Roman"/>
+          <w:color w:val="000000"/>
+        </w:rPr>
+        <w:t xml:space="preserve">: The raw data consists of many line breaks and smiley symbols. They will be removed in the </w:t>
+      </w:r>
+      <w:proofErr w:type="spellStart"/>
+      <w:r>
+        <w:rPr>
+          <w:rFonts w:ascii="Times New Roman" w:hAnsi="Times New Roman" w:cs="Times New Roman"/>
+          <w:color w:val="000000"/>
+        </w:rPr>
+        <w:t>preprocessing</w:t>
+      </w:r>
+      <w:proofErr w:type="spellEnd"/>
+      <w:r>
+        <w:rPr>
+          <w:rFonts w:ascii="Times New Roman" w:hAnsi="Times New Roman" w:cs="Times New Roman"/>
+          <w:color w:val="000000"/>
+        </w:rPr>
+        <w:t xml:space="preserve"> stage.</w:t>
       </w:r>
     </w:p>
     <w:p>
@@ -5600,6 +6237,7 @@
         </w:rPr>
         <w:t xml:space="preserve">to </w:t>
       </w:r>
+      <w:proofErr w:type="spellStart"/>
       <w:r>
         <w:rPr>
           <w:rFonts w:ascii="Times New Roman" w:hAnsi="Times New Roman" w:cs="Times New Roman"/>
@@ -5607,6 +6245,7 @@
         </w:rPr>
         <w:t>analyze</w:t>
       </w:r>
+      <w:proofErr w:type="spellEnd"/>
       <w:r>
         <w:rPr>
           <w:rFonts w:ascii="Times New Roman" w:hAnsi="Times New Roman" w:cs="Times New Roman"/>
@@ -5998,6 +6637,7 @@
       <w:r>
         <w:rPr>
           <w:rFonts w:ascii="Times New Roman" w:hAnsi="Times New Roman" w:cs="Times New Roman"/>
+          <w:noProof/>
         </w:rPr>
         <w:drawing>
           <wp:inline distT="0" distB="0" distL="0" distR="0" wp14:anchorId="475DD094" wp14:editId="4B66C4F4">
@@ -6116,14 +6756,44 @@
         <w:rPr>
           <w:rFonts w:ascii="Times New Roman" w:hAnsi="Times New Roman" w:cs="Times New Roman"/>
         </w:rPr>
-        <w:t xml:space="preserve">The two datasets are of two YouTube Cookery channels taken from the UCI website. The channels are India’s popular cooking channels namely NishaMadhulika and Kabita’s Kitchen. Each dataset consists of 4900 rows. Each row has a comment given by the user and the type of user intention through the comment. The comments were clustered and </w:t>
-      </w:r>
+        <w:t xml:space="preserve">The two datasets are of two YouTube Cookery channels taken from the UCI website. The channels are India’s popular cooking channels namely </w:t>
+      </w:r>
+      <w:proofErr w:type="spellStart"/>
+      <w:r>
+        <w:rPr>
+          <w:rFonts w:ascii="Times New Roman" w:hAnsi="Times New Roman" w:cs="Times New Roman"/>
+        </w:rPr>
+        <w:t>NishaMadhulika</w:t>
+      </w:r>
+      <w:proofErr w:type="spellEnd"/>
+      <w:r>
+        <w:rPr>
+          <w:rFonts w:ascii="Times New Roman" w:hAnsi="Times New Roman" w:cs="Times New Roman"/>
+        </w:rPr>
+        <w:t xml:space="preserve"> and </w:t>
+      </w:r>
+      <w:proofErr w:type="spellStart"/>
+      <w:r>
+        <w:rPr>
+          <w:rFonts w:ascii="Times New Roman" w:hAnsi="Times New Roman" w:cs="Times New Roman"/>
+        </w:rPr>
+        <w:t>Kabita’s</w:t>
+      </w:r>
+      <w:proofErr w:type="spellEnd"/>
+      <w:r>
+        <w:rPr>
+          <w:rFonts w:ascii="Times New Roman" w:hAnsi="Times New Roman" w:cs="Times New Roman"/>
+        </w:rPr>
+        <w:t xml:space="preserve"> Kitchen. Each dataset consists of 4900 rows. Each row has a comment given by the user and the type of user intention through the comment. The comments were clustered and </w:t>
+      </w:r>
+      <w:proofErr w:type="spellStart"/>
       <w:r>
         <w:rPr>
           <w:rFonts w:ascii="Times New Roman" w:hAnsi="Times New Roman" w:cs="Times New Roman"/>
         </w:rPr>
         <w:t>labeled</w:t>
       </w:r>
+      <w:proofErr w:type="spellEnd"/>
       <w:r>
         <w:rPr>
           <w:rFonts w:ascii="Times New Roman" w:hAnsi="Times New Roman" w:cs="Times New Roman"/>
@@ -6423,8 +7093,16 @@
               <w:rPr>
                 <w:rFonts w:ascii="Times New Roman" w:hAnsi="Times New Roman" w:cs="Times New Roman"/>
               </w:rPr>
-              <w:t>thank you didi</w:t>
-            </w:r>
+              <w:t xml:space="preserve">thank you </w:t>
+            </w:r>
+            <w:proofErr w:type="spellStart"/>
+            <w:r>
+              <w:rPr>
+                <w:rFonts w:ascii="Times New Roman" w:hAnsi="Times New Roman" w:cs="Times New Roman"/>
+              </w:rPr>
+              <w:t>didi</w:t>
+            </w:r>
+            <w:proofErr w:type="spellEnd"/>
           </w:p>
         </w:tc>
       </w:tr>
@@ -6679,8 +7357,58 @@
               <w:rPr>
                 <w:rFonts w:ascii="Times New Roman" w:hAnsi="Times New Roman" w:cs="Times New Roman"/>
               </w:rPr>
-              <w:t>AMAZING! Maine ye video dekhkar dum biryani banana sikha hai</w:t>
-            </w:r>
+              <w:t xml:space="preserve">AMAZING! Maine ye video </w:t>
+            </w:r>
+            <w:proofErr w:type="spellStart"/>
+            <w:r>
+              <w:rPr>
+                <w:rFonts w:ascii="Times New Roman" w:hAnsi="Times New Roman" w:cs="Times New Roman"/>
+              </w:rPr>
+              <w:t>dekhkar</w:t>
+            </w:r>
+            <w:proofErr w:type="spellEnd"/>
+            <w:r>
+              <w:rPr>
+                <w:rFonts w:ascii="Times New Roman" w:hAnsi="Times New Roman" w:cs="Times New Roman"/>
+              </w:rPr>
+              <w:t xml:space="preserve"> </w:t>
+            </w:r>
+            <w:proofErr w:type="spellStart"/>
+            <w:r>
+              <w:rPr>
+                <w:rFonts w:ascii="Times New Roman" w:hAnsi="Times New Roman" w:cs="Times New Roman"/>
+              </w:rPr>
+              <w:t>dum</w:t>
+            </w:r>
+            <w:proofErr w:type="spellEnd"/>
+            <w:r>
+              <w:rPr>
+                <w:rFonts w:ascii="Times New Roman" w:hAnsi="Times New Roman" w:cs="Times New Roman"/>
+              </w:rPr>
+              <w:t xml:space="preserve"> biryani banana </w:t>
+            </w:r>
+            <w:proofErr w:type="spellStart"/>
+            <w:r>
+              <w:rPr>
+                <w:rFonts w:ascii="Times New Roman" w:hAnsi="Times New Roman" w:cs="Times New Roman"/>
+              </w:rPr>
+              <w:t>sikha</w:t>
+            </w:r>
+            <w:proofErr w:type="spellEnd"/>
+            <w:r>
+              <w:rPr>
+                <w:rFonts w:ascii="Times New Roman" w:hAnsi="Times New Roman" w:cs="Times New Roman"/>
+              </w:rPr>
+              <w:t xml:space="preserve"> </w:t>
+            </w:r>
+            <w:proofErr w:type="spellStart"/>
+            <w:r>
+              <w:rPr>
+                <w:rFonts w:ascii="Times New Roman" w:hAnsi="Times New Roman" w:cs="Times New Roman"/>
+              </w:rPr>
+              <w:t>hai</w:t>
+            </w:r>
+            <w:proofErr w:type="spellEnd"/>
           </w:p>
           <w:p>
             <w:pPr>
@@ -7001,11 +7729,47 @@
                 <w:rFonts w:ascii="Times New Roman" w:hAnsi="Times New Roman" w:cs="Times New Roman"/>
               </w:rPr>
             </w:pPr>
-            <w:r>
-              <w:rPr>
-                <w:rFonts w:ascii="Times New Roman" w:hAnsi="Times New Roman" w:cs="Times New Roman"/>
-              </w:rPr>
-              <w:t>Thakuuu soo mch mam u r such a talented</w:t>
+            <w:proofErr w:type="spellStart"/>
+            <w:r>
+              <w:rPr>
+                <w:rFonts w:ascii="Times New Roman" w:hAnsi="Times New Roman" w:cs="Times New Roman"/>
+              </w:rPr>
+              <w:t>Thakuuu</w:t>
+            </w:r>
+            <w:proofErr w:type="spellEnd"/>
+            <w:r>
+              <w:rPr>
+                <w:rFonts w:ascii="Times New Roman" w:hAnsi="Times New Roman" w:cs="Times New Roman"/>
+              </w:rPr>
+              <w:t xml:space="preserve"> </w:t>
+            </w:r>
+            <w:proofErr w:type="spellStart"/>
+            <w:r>
+              <w:rPr>
+                <w:rFonts w:ascii="Times New Roman" w:hAnsi="Times New Roman" w:cs="Times New Roman"/>
+              </w:rPr>
+              <w:t>soo</w:t>
+            </w:r>
+            <w:proofErr w:type="spellEnd"/>
+            <w:r>
+              <w:rPr>
+                <w:rFonts w:ascii="Times New Roman" w:hAnsi="Times New Roman" w:cs="Times New Roman"/>
+              </w:rPr>
+              <w:t xml:space="preserve"> </w:t>
+            </w:r>
+            <w:proofErr w:type="spellStart"/>
+            <w:r>
+              <w:rPr>
+                <w:rFonts w:ascii="Times New Roman" w:hAnsi="Times New Roman" w:cs="Times New Roman"/>
+              </w:rPr>
+              <w:t>mch</w:t>
+            </w:r>
+            <w:proofErr w:type="spellEnd"/>
+            <w:r>
+              <w:rPr>
+                <w:rFonts w:ascii="Times New Roman" w:hAnsi="Times New Roman" w:cs="Times New Roman"/>
+              </w:rPr>
+              <w:t xml:space="preserve"> mam u r such a talented</w:t>
             </w:r>
           </w:p>
           <w:p>
@@ -7025,7 +7789,49 @@
               <w:rPr>
                 <w:rFonts w:ascii="Times New Roman" w:hAnsi="Times New Roman" w:cs="Times New Roman"/>
               </w:rPr>
-              <w:t>Nice Aunty ji..........kaun se oil ka use karna hoga??</w:t>
+              <w:t>Nice Aunty ji..........</w:t>
+            </w:r>
+            <w:proofErr w:type="spellStart"/>
+            <w:r>
+              <w:rPr>
+                <w:rFonts w:ascii="Times New Roman" w:hAnsi="Times New Roman" w:cs="Times New Roman"/>
+              </w:rPr>
+              <w:t>kaun</w:t>
+            </w:r>
+            <w:proofErr w:type="spellEnd"/>
+            <w:r>
+              <w:rPr>
+                <w:rFonts w:ascii="Times New Roman" w:hAnsi="Times New Roman" w:cs="Times New Roman"/>
+              </w:rPr>
+              <w:t xml:space="preserve"> se oil ka use </w:t>
+            </w:r>
+            <w:proofErr w:type="spellStart"/>
+            <w:r>
+              <w:rPr>
+                <w:rFonts w:ascii="Times New Roman" w:hAnsi="Times New Roman" w:cs="Times New Roman"/>
+              </w:rPr>
+              <w:t>karna</w:t>
+            </w:r>
+            <w:proofErr w:type="spellEnd"/>
+            <w:r>
+              <w:rPr>
+                <w:rFonts w:ascii="Times New Roman" w:hAnsi="Times New Roman" w:cs="Times New Roman"/>
+              </w:rPr>
+              <w:t xml:space="preserve"> </w:t>
+            </w:r>
+            <w:proofErr w:type="spellStart"/>
+            <w:r>
+              <w:rPr>
+                <w:rFonts w:ascii="Times New Roman" w:hAnsi="Times New Roman" w:cs="Times New Roman"/>
+              </w:rPr>
+              <w:t>hoga</w:t>
+            </w:r>
+            <w:proofErr w:type="spellEnd"/>
+            <w:r>
+              <w:rPr>
+                <w:rFonts w:ascii="Times New Roman" w:hAnsi="Times New Roman" w:cs="Times New Roman"/>
+              </w:rPr>
+              <w:t>??</w:t>
             </w:r>
           </w:p>
           <w:p>
@@ -7046,7 +7852,93 @@
                 <w:rFonts w:ascii="Times New Roman" w:hAnsi="Times New Roman" w:cs="Times New Roman"/>
               </w:rPr>
               <w:lastRenderedPageBreak/>
-              <w:t>hello nisha,ive tried ur alo paratha n it was just awesome,i just love u n ofcourse ur recipes.</w:t>
+              <w:t xml:space="preserve">hello </w:t>
+            </w:r>
+            <w:proofErr w:type="spellStart"/>
+            <w:proofErr w:type="gramStart"/>
+            <w:r>
+              <w:rPr>
+                <w:rFonts w:ascii="Times New Roman" w:hAnsi="Times New Roman" w:cs="Times New Roman"/>
+              </w:rPr>
+              <w:t>nisha,ive</w:t>
+            </w:r>
+            <w:proofErr w:type="spellEnd"/>
+            <w:proofErr w:type="gramEnd"/>
+            <w:r>
+              <w:rPr>
+                <w:rFonts w:ascii="Times New Roman" w:hAnsi="Times New Roman" w:cs="Times New Roman"/>
+              </w:rPr>
+              <w:t xml:space="preserve"> tried </w:t>
+            </w:r>
+            <w:proofErr w:type="spellStart"/>
+            <w:r>
+              <w:rPr>
+                <w:rFonts w:ascii="Times New Roman" w:hAnsi="Times New Roman" w:cs="Times New Roman"/>
+              </w:rPr>
+              <w:t>ur</w:t>
+            </w:r>
+            <w:proofErr w:type="spellEnd"/>
+            <w:r>
+              <w:rPr>
+                <w:rFonts w:ascii="Times New Roman" w:hAnsi="Times New Roman" w:cs="Times New Roman"/>
+              </w:rPr>
+              <w:t xml:space="preserve"> </w:t>
+            </w:r>
+            <w:proofErr w:type="spellStart"/>
+            <w:r>
+              <w:rPr>
+                <w:rFonts w:ascii="Times New Roman" w:hAnsi="Times New Roman" w:cs="Times New Roman"/>
+              </w:rPr>
+              <w:t>alo</w:t>
+            </w:r>
+            <w:proofErr w:type="spellEnd"/>
+            <w:r>
+              <w:rPr>
+                <w:rFonts w:ascii="Times New Roman" w:hAnsi="Times New Roman" w:cs="Times New Roman"/>
+              </w:rPr>
+              <w:t xml:space="preserve"> paratha n it was just </w:t>
+            </w:r>
+            <w:proofErr w:type="spellStart"/>
+            <w:r>
+              <w:rPr>
+                <w:rFonts w:ascii="Times New Roman" w:hAnsi="Times New Roman" w:cs="Times New Roman"/>
+              </w:rPr>
+              <w:t>awesome,i</w:t>
+            </w:r>
+            <w:proofErr w:type="spellEnd"/>
+            <w:r>
+              <w:rPr>
+                <w:rFonts w:ascii="Times New Roman" w:hAnsi="Times New Roman" w:cs="Times New Roman"/>
+              </w:rPr>
+              <w:t xml:space="preserve"> just love u n </w:t>
+            </w:r>
+            <w:proofErr w:type="spellStart"/>
+            <w:r>
+              <w:rPr>
+                <w:rFonts w:ascii="Times New Roman" w:hAnsi="Times New Roman" w:cs="Times New Roman"/>
+              </w:rPr>
+              <w:t>ofcourse</w:t>
+            </w:r>
+            <w:proofErr w:type="spellEnd"/>
+            <w:r>
+              <w:rPr>
+                <w:rFonts w:ascii="Times New Roman" w:hAnsi="Times New Roman" w:cs="Times New Roman"/>
+              </w:rPr>
+              <w:t xml:space="preserve"> </w:t>
+            </w:r>
+            <w:proofErr w:type="spellStart"/>
+            <w:r>
+              <w:rPr>
+                <w:rFonts w:ascii="Times New Roman" w:hAnsi="Times New Roman" w:cs="Times New Roman"/>
+              </w:rPr>
+              <w:t>ur</w:t>
+            </w:r>
+            <w:proofErr w:type="spellEnd"/>
+            <w:r>
+              <w:rPr>
+                <w:rFonts w:ascii="Times New Roman" w:hAnsi="Times New Roman" w:cs="Times New Roman"/>
+              </w:rPr>
+              <w:t xml:space="preserve"> recipes.</w:t>
             </w:r>
           </w:p>
         </w:tc>
@@ -7211,8 +8103,16 @@
               <w:rPr>
                 <w:rFonts w:ascii="Times New Roman" w:hAnsi="Times New Roman" w:cs="Times New Roman"/>
               </w:rPr>
-              <w:t>Who try this please one like</w:t>
-            </w:r>
+              <w:t xml:space="preserve">Who try this please one </w:t>
+            </w:r>
+            <w:proofErr w:type="gramStart"/>
+            <w:r>
+              <w:rPr>
+                <w:rFonts w:ascii="Times New Roman" w:hAnsi="Times New Roman" w:cs="Times New Roman"/>
+              </w:rPr>
+              <w:t>like</w:t>
+            </w:r>
+            <w:proofErr w:type="gramEnd"/>
           </w:p>
           <w:p>
             <w:pPr>
@@ -7231,8 +8131,16 @@
               <w:rPr>
                 <w:rFonts w:ascii="Times New Roman" w:hAnsi="Times New Roman" w:cs="Times New Roman"/>
               </w:rPr>
-              <w:t>Happy new year aanti</w:t>
-            </w:r>
+              <w:t xml:space="preserve">Happy new year </w:t>
+            </w:r>
+            <w:proofErr w:type="spellStart"/>
+            <w:r>
+              <w:rPr>
+                <w:rFonts w:ascii="Times New Roman" w:hAnsi="Times New Roman" w:cs="Times New Roman"/>
+              </w:rPr>
+              <w:t>aanti</w:t>
+            </w:r>
+            <w:proofErr w:type="spellEnd"/>
           </w:p>
         </w:tc>
       </w:tr>
@@ -7333,8 +8241,16 @@
               <w:rPr>
                 <w:rFonts w:ascii="Times New Roman" w:hAnsi="Times New Roman" w:cs="Times New Roman"/>
               </w:rPr>
-              <w:t>Atta flour means wheat flour?</w:t>
-            </w:r>
+              <w:t xml:space="preserve">Atta flour means wheat </w:t>
+            </w:r>
+            <w:proofErr w:type="gramStart"/>
+            <w:r>
+              <w:rPr>
+                <w:rFonts w:ascii="Times New Roman" w:hAnsi="Times New Roman" w:cs="Times New Roman"/>
+              </w:rPr>
+              <w:t>flour?</w:t>
+            </w:r>
+            <w:proofErr w:type="gramEnd"/>
           </w:p>
           <w:p>
             <w:pPr>
@@ -7373,7 +8289,35 @@
               <w:rPr>
                 <w:rFonts w:ascii="Times New Roman" w:hAnsi="Times New Roman" w:cs="Times New Roman"/>
               </w:rPr>
-              <w:t>Kya stafing me Magi masala dal sakte he</w:t>
+              <w:t xml:space="preserve">Kya </w:t>
+            </w:r>
+            <w:proofErr w:type="spellStart"/>
+            <w:r>
+              <w:rPr>
+                <w:rFonts w:ascii="Times New Roman" w:hAnsi="Times New Roman" w:cs="Times New Roman"/>
+              </w:rPr>
+              <w:t>stafing</w:t>
+            </w:r>
+            <w:proofErr w:type="spellEnd"/>
+            <w:r>
+              <w:rPr>
+                <w:rFonts w:ascii="Times New Roman" w:hAnsi="Times New Roman" w:cs="Times New Roman"/>
+              </w:rPr>
+              <w:t xml:space="preserve"> me Magi masala dal </w:t>
+            </w:r>
+            <w:proofErr w:type="spellStart"/>
+            <w:r>
+              <w:rPr>
+                <w:rFonts w:ascii="Times New Roman" w:hAnsi="Times New Roman" w:cs="Times New Roman"/>
+              </w:rPr>
+              <w:t>sakte</w:t>
+            </w:r>
+            <w:proofErr w:type="spellEnd"/>
+            <w:r>
+              <w:rPr>
+                <w:rFonts w:ascii="Times New Roman" w:hAnsi="Times New Roman" w:cs="Times New Roman"/>
+              </w:rPr>
+              <w:t xml:space="preserve"> he</w:t>
             </w:r>
           </w:p>
         </w:tc>
@@ -7455,7 +8399,25 @@
                 <w:b/>
                 <w:bCs/>
               </w:rPr>
-              <w:t>Nisha Madhulika Dataset</w:t>
+              <w:t xml:space="preserve">Nisha </w:t>
+            </w:r>
+            <w:proofErr w:type="spellStart"/>
+            <w:r>
+              <w:rPr>
+                <w:rFonts w:ascii="Times New Roman" w:hAnsi="Times New Roman" w:cs="Times New Roman"/>
+                <w:b/>
+                <w:bCs/>
+              </w:rPr>
+              <w:t>Madhulika</w:t>
+            </w:r>
+            <w:proofErr w:type="spellEnd"/>
+            <w:r>
+              <w:rPr>
+                <w:rFonts w:ascii="Times New Roman" w:hAnsi="Times New Roman" w:cs="Times New Roman"/>
+                <w:b/>
+                <w:bCs/>
+              </w:rPr>
+              <w:t xml:space="preserve"> Dataset</w:t>
             </w:r>
           </w:p>
         </w:tc>
@@ -7472,13 +8434,23 @@
                 <w:bCs/>
               </w:rPr>
             </w:pPr>
+            <w:proofErr w:type="spellStart"/>
             <w:r>
               <w:rPr>
                 <w:rFonts w:ascii="Times New Roman" w:hAnsi="Times New Roman" w:cs="Times New Roman"/>
                 <w:b/>
                 <w:bCs/>
               </w:rPr>
-              <w:t>Kabita’s Kitchen Dataset</w:t>
+              <w:t>Kabita’s</w:t>
+            </w:r>
+            <w:proofErr w:type="spellEnd"/>
+            <w:r>
+              <w:rPr>
+                <w:rFonts w:ascii="Times New Roman" w:hAnsi="Times New Roman" w:cs="Times New Roman"/>
+                <w:b/>
+                <w:bCs/>
+              </w:rPr>
+              <w:t xml:space="preserve"> Kitchen Dataset</w:t>
             </w:r>
           </w:p>
         </w:tc>
@@ -8002,8 +8974,20 @@
           <w:i/>
           <w:iCs/>
         </w:rPr>
-        <w:t>Data Preprocessing</w:t>
-      </w:r>
+        <w:t xml:space="preserve">Data </w:t>
+      </w:r>
+      <w:proofErr w:type="spellStart"/>
+      <w:r>
+        <w:rPr>
+          <w:rFonts w:ascii="Times New Roman" w:hAnsi="Times New Roman" w:cs="Times New Roman"/>
+          <w:b/>
+          <w:bCs/>
+          <w:i/>
+          <w:iCs/>
+        </w:rPr>
+        <w:t>Preprocessing</w:t>
+      </w:r>
+      <w:proofErr w:type="spellEnd"/>
     </w:p>
     <w:p>
       <w:pPr>
@@ -8028,14 +9012,30 @@
         <w:rPr>
           <w:rFonts w:ascii="Times New Roman" w:hAnsi="Times New Roman" w:cs="Times New Roman"/>
         </w:rPr>
-        <w:t xml:space="preserve"> for modeling, </w:t>
-      </w:r>
+        <w:t xml:space="preserve"> for </w:t>
+      </w:r>
+      <w:proofErr w:type="spellStart"/>
+      <w:r>
+        <w:rPr>
+          <w:rFonts w:ascii="Times New Roman" w:hAnsi="Times New Roman" w:cs="Times New Roman"/>
+        </w:rPr>
+        <w:t>modeling</w:t>
+      </w:r>
+      <w:proofErr w:type="spellEnd"/>
+      <w:r>
+        <w:rPr>
+          <w:rFonts w:ascii="Times New Roman" w:hAnsi="Times New Roman" w:cs="Times New Roman"/>
+        </w:rPr>
+        <w:t xml:space="preserve">, </w:t>
+      </w:r>
+      <w:proofErr w:type="spellStart"/>
       <w:r>
         <w:rPr>
           <w:rFonts w:ascii="Times New Roman" w:hAnsi="Times New Roman" w:cs="Times New Roman"/>
         </w:rPr>
         <w:t>preprocessing</w:t>
       </w:r>
+      <w:proofErr w:type="spellEnd"/>
       <w:r>
         <w:rPr>
           <w:rFonts w:ascii="Times New Roman" w:hAnsi="Times New Roman" w:cs="Times New Roman"/>
@@ -8104,12 +9104,14 @@
         </w:rPr>
         <w:t xml:space="preserve">The main purpose of this data visualization is to </w:t>
       </w:r>
+      <w:proofErr w:type="spellStart"/>
       <w:r>
         <w:rPr>
           <w:rFonts w:ascii="Times New Roman" w:hAnsi="Times New Roman" w:cs="Times New Roman"/>
         </w:rPr>
         <w:t>analyze</w:t>
       </w:r>
+      <w:proofErr w:type="spellEnd"/>
       <w:r>
         <w:rPr>
           <w:rFonts w:ascii="Times New Roman" w:hAnsi="Times New Roman" w:cs="Times New Roman"/>
@@ -8194,12 +9196,14 @@
         </w:rPr>
         <w:t xml:space="preserve"> representation of data to easily </w:t>
       </w:r>
+      <w:proofErr w:type="spellStart"/>
       <w:r>
         <w:rPr>
           <w:rFonts w:ascii="Times New Roman" w:hAnsi="Times New Roman" w:cs="Times New Roman"/>
         </w:rPr>
         <w:t>analyze</w:t>
       </w:r>
+      <w:proofErr w:type="spellEnd"/>
       <w:r>
         <w:rPr>
           <w:rFonts w:ascii="Times New Roman" w:hAnsi="Times New Roman" w:cs="Times New Roman"/>
@@ -8243,6 +9247,7 @@
         </w:rPr>
         <w:t xml:space="preserve">labels, stop words, hashtags, word counts, character counts, numerical values present, etc in the data will be </w:t>
       </w:r>
+      <w:proofErr w:type="spellStart"/>
       <w:r>
         <w:rPr>
           <w:rFonts w:ascii="Times New Roman" w:hAnsi="Times New Roman" w:cs="Times New Roman"/>
@@ -8250,6 +9255,7 @@
         </w:rPr>
         <w:t>analyzed</w:t>
       </w:r>
+      <w:proofErr w:type="spellEnd"/>
       <w:r>
         <w:rPr>
           <w:rFonts w:ascii="Times New Roman" w:hAnsi="Times New Roman" w:cs="Times New Roman"/>
@@ -8488,7 +9494,23 @@
           <w:rFonts w:ascii="Times New Roman" w:hAnsi="Times New Roman" w:cs="Times New Roman"/>
           <w:color w:val="000000"/>
         </w:rPr>
-        <w:t xml:space="preserve"> As Bag of words feature extraction is best for classification models, this method of feature extraction will be applied before modeling.</w:t>
+        <w:t xml:space="preserve"> As Bag of words feature extraction is best for classification models, this method of feature extraction will be applied before </w:t>
+      </w:r>
+      <w:proofErr w:type="spellStart"/>
+      <w:r>
+        <w:rPr>
+          <w:rFonts w:ascii="Times New Roman" w:hAnsi="Times New Roman" w:cs="Times New Roman"/>
+          <w:color w:val="000000"/>
+        </w:rPr>
+        <w:t>modeling</w:t>
+      </w:r>
+      <w:proofErr w:type="spellEnd"/>
+      <w:r>
+        <w:rPr>
+          <w:rFonts w:ascii="Times New Roman" w:hAnsi="Times New Roman" w:cs="Times New Roman"/>
+          <w:color w:val="000000"/>
+        </w:rPr>
+        <w:t>.</w:t>
       </w:r>
     </w:p>
     <w:tbl>
@@ -10021,7 +11043,23 @@
           <w:rFonts w:ascii="Times New Roman" w:hAnsi="Times New Roman" w:cs="Times New Roman"/>
           <w:color w:val="000000"/>
         </w:rPr>
-        <w:t xml:space="preserve"> It is a Generative Pre-trained Transformer model by OpenAI. It performs Natural Language Processing tasks like answering questions,</w:t>
+        <w:t xml:space="preserve"> It is a Generative Pre-trained Transformer model by </w:t>
+      </w:r>
+      <w:proofErr w:type="spellStart"/>
+      <w:r>
+        <w:rPr>
+          <w:rFonts w:ascii="Times New Roman" w:hAnsi="Times New Roman" w:cs="Times New Roman"/>
+          <w:color w:val="000000"/>
+        </w:rPr>
+        <w:t>OpenAI</w:t>
+      </w:r>
+      <w:proofErr w:type="spellEnd"/>
+      <w:r>
+        <w:rPr>
+          <w:rFonts w:ascii="Times New Roman" w:hAnsi="Times New Roman" w:cs="Times New Roman"/>
+          <w:color w:val="000000"/>
+        </w:rPr>
+        <w:t>. It performs Natural Language Processing tasks like answering questions,</w:t>
       </w:r>
       <w:r>
         <w:rPr>
@@ -10120,7 +11158,39 @@
           <w:rFonts w:ascii="Times New Roman" w:hAnsi="Times New Roman" w:cs="Times New Roman"/>
           <w:color w:val="000000"/>
         </w:rPr>
-        <w:t xml:space="preserve"> It is a pre-trained transformer for the objectives like casual language modeling, masked language modeling, </w:t>
+        <w:t xml:space="preserve"> It is a pre-trained transformer for the objectives like casual language </w:t>
+      </w:r>
+      <w:proofErr w:type="spellStart"/>
+      <w:r>
+        <w:rPr>
+          <w:rFonts w:ascii="Times New Roman" w:hAnsi="Times New Roman" w:cs="Times New Roman"/>
+          <w:color w:val="000000"/>
+        </w:rPr>
+        <w:t>modeling</w:t>
+      </w:r>
+      <w:proofErr w:type="spellEnd"/>
+      <w:r>
+        <w:rPr>
+          <w:rFonts w:ascii="Times New Roman" w:hAnsi="Times New Roman" w:cs="Times New Roman"/>
+          <w:color w:val="000000"/>
+        </w:rPr>
+        <w:t xml:space="preserve">, masked language </w:t>
+      </w:r>
+      <w:proofErr w:type="spellStart"/>
+      <w:r>
+        <w:rPr>
+          <w:rFonts w:ascii="Times New Roman" w:hAnsi="Times New Roman" w:cs="Times New Roman"/>
+          <w:color w:val="000000"/>
+        </w:rPr>
+        <w:t>modeling</w:t>
+      </w:r>
+      <w:proofErr w:type="spellEnd"/>
+      <w:r>
+        <w:rPr>
+          <w:rFonts w:ascii="Times New Roman" w:hAnsi="Times New Roman" w:cs="Times New Roman"/>
+          <w:color w:val="000000"/>
+        </w:rPr>
+        <w:t xml:space="preserve">, </w:t>
       </w:r>
       <w:r>
         <w:rPr>
@@ -10136,6 +11206,7 @@
         </w:rPr>
         <w:t xml:space="preserve">translation language </w:t>
       </w:r>
+      <w:proofErr w:type="spellStart"/>
       <w:r>
         <w:rPr>
           <w:rFonts w:ascii="Times New Roman" w:hAnsi="Times New Roman" w:cs="Times New Roman"/>
@@ -10143,6 +11214,7 @@
         </w:rPr>
         <w:t>modeling</w:t>
       </w:r>
+      <w:proofErr w:type="spellEnd"/>
       <w:r>
         <w:rPr>
           <w:rFonts w:ascii="Times New Roman" w:hAnsi="Times New Roman" w:cs="Times New Roman"/>
@@ -10253,6 +11325,7 @@
         </w:rPr>
         <w:t xml:space="preserve"> of </w:t>
       </w:r>
+      <w:proofErr w:type="spellStart"/>
       <w:r>
         <w:rPr>
           <w:rFonts w:ascii="Times New Roman" w:hAnsi="Times New Roman" w:cs="Times New Roman"/>
@@ -10260,6 +11333,7 @@
         </w:rPr>
         <w:t>modeling</w:t>
       </w:r>
+      <w:proofErr w:type="spellEnd"/>
       <w:r>
         <w:rPr>
           <w:rFonts w:ascii="Times New Roman" w:hAnsi="Times New Roman" w:cs="Times New Roman"/>
@@ -10361,7 +11435,25 @@
           <w:rFonts w:ascii="Times New Roman" w:hAnsi="Times New Roman" w:cs="Times New Roman"/>
           <w:color w:val="000000"/>
         </w:rPr>
-        <w:t xml:space="preserve"> (a,b)</w:t>
+        <w:t xml:space="preserve"> (</w:t>
+      </w:r>
+      <w:proofErr w:type="spellStart"/>
+      <w:proofErr w:type="gramStart"/>
+      <w:r>
+        <w:rPr>
+          <w:rFonts w:ascii="Times New Roman" w:hAnsi="Times New Roman" w:cs="Times New Roman"/>
+          <w:color w:val="000000"/>
+        </w:rPr>
+        <w:t>a,b</w:t>
+      </w:r>
+      <w:proofErr w:type="spellEnd"/>
+      <w:proofErr w:type="gramEnd"/>
+      <w:r>
+        <w:rPr>
+          <w:rFonts w:ascii="Times New Roman" w:hAnsi="Times New Roman" w:cs="Times New Roman"/>
+          <w:color w:val="000000"/>
+        </w:rPr>
+        <w:t>)</w:t>
       </w:r>
       <w:r>
         <w:rPr>
@@ -11125,7 +12217,23 @@
           <w:rFonts w:ascii="Times New Roman" w:hAnsi="Times New Roman" w:cs="Times New Roman"/>
           <w:color w:val="000000"/>
         </w:rPr>
-        <w:t>threshold will be changed to 1. The default threshold for Binarizer is 0.</w:t>
+        <w:t xml:space="preserve">threshold will be changed to 1. The default threshold for </w:t>
+      </w:r>
+      <w:proofErr w:type="spellStart"/>
+      <w:r>
+        <w:rPr>
+          <w:rFonts w:ascii="Times New Roman" w:hAnsi="Times New Roman" w:cs="Times New Roman"/>
+          <w:color w:val="000000"/>
+        </w:rPr>
+        <w:t>Binarizer</w:t>
+      </w:r>
+      <w:proofErr w:type="spellEnd"/>
+      <w:r>
+        <w:rPr>
+          <w:rFonts w:ascii="Times New Roman" w:hAnsi="Times New Roman" w:cs="Times New Roman"/>
+          <w:color w:val="000000"/>
+        </w:rPr>
+        <w:t xml:space="preserve"> is 0.</w:t>
       </w:r>
     </w:p>
     <w:p>
@@ -11571,6 +12679,7 @@
         </w:rPr>
         <w:t xml:space="preserve">The data for the sentimental analysis has already been </w:t>
       </w:r>
+      <w:proofErr w:type="spellStart"/>
       <w:r>
         <w:rPr>
           <w:rFonts w:ascii="Times New Roman" w:hAnsi="Times New Roman" w:cs="Times New Roman"/>
@@ -11578,6 +12687,7 @@
         </w:rPr>
         <w:t>labeled</w:t>
       </w:r>
+      <w:proofErr w:type="spellEnd"/>
       <w:r>
         <w:rPr>
           <w:rFonts w:ascii="Times New Roman" w:hAnsi="Times New Roman" w:cs="Times New Roman"/>
@@ -11599,12 +12709,21 @@
         </w:rPr>
         <w:t xml:space="preserve">The classification algorithms will be </w:t>
       </w:r>
-      <w:r>
-        <w:rPr>
-          <w:rFonts w:ascii="Times New Roman" w:hAnsi="Times New Roman" w:cs="Times New Roman"/>
-          <w:color w:val="000000"/>
-        </w:rPr>
-        <w:t xml:space="preserve">modeled according to the response variable data type for this analysis. Based on the parameters, the supervised classification algorithms are divided into 2 types i.e., </w:t>
+      <w:proofErr w:type="spellStart"/>
+      <w:r>
+        <w:rPr>
+          <w:rFonts w:ascii="Times New Roman" w:hAnsi="Times New Roman" w:cs="Times New Roman"/>
+          <w:color w:val="000000"/>
+        </w:rPr>
+        <w:t>modeled</w:t>
+      </w:r>
+      <w:proofErr w:type="spellEnd"/>
+      <w:r>
+        <w:rPr>
+          <w:rFonts w:ascii="Times New Roman" w:hAnsi="Times New Roman" w:cs="Times New Roman"/>
+          <w:color w:val="000000"/>
+        </w:rPr>
+        <w:t xml:space="preserve"> according to the response variable data type for this analysis. Based on the parameters, the supervised classification algorithms are divided into 2 types i.e., </w:t>
       </w:r>
       <w:r>
         <w:rPr>
@@ -11871,6 +12990,7 @@
               </w:rPr>
               <w:t xml:space="preserve">K-Nearest </w:t>
             </w:r>
+            <w:proofErr w:type="spellStart"/>
             <w:r>
               <w:rPr>
                 <w:rFonts w:ascii="Times New Roman" w:hAnsi="Times New Roman" w:cs="Times New Roman"/>
@@ -11885,6 +13005,7 @@
               </w:rPr>
               <w:t>eighbors</w:t>
             </w:r>
+            <w:proofErr w:type="spellEnd"/>
           </w:p>
           <w:p>
             <w:pPr>
@@ -11952,6 +13073,7 @@
         </w:rPr>
         <w:t xml:space="preserve">Testing of the data will be done after </w:t>
       </w:r>
+      <w:proofErr w:type="spellStart"/>
       <w:r>
         <w:rPr>
           <w:rFonts w:ascii="Times New Roman" w:hAnsi="Times New Roman" w:cs="Times New Roman"/>
@@ -11959,6 +13081,7 @@
         </w:rPr>
         <w:t>modeling</w:t>
       </w:r>
+      <w:proofErr w:type="spellEnd"/>
       <w:r>
         <w:rPr>
           <w:rFonts w:ascii="Times New Roman" w:hAnsi="Times New Roman" w:cs="Times New Roman"/>
@@ -13399,7 +14522,23 @@
           <w:rFonts w:ascii="Times New Roman" w:hAnsi="Times New Roman" w:cs="Times New Roman"/>
           <w:color w:val="000000"/>
         </w:rPr>
-        <w:t xml:space="preserve">The results obtained after modeling and testing will be compared between different parametric, and non-parametric models based on cross-validations, scaling techniques, dimensional reduction, and Information separation techniques. The results are justified based on different evaluation methods for all the combinations of techniques and models of supervised learning classification. </w:t>
+        <w:t xml:space="preserve">The results obtained after </w:t>
+      </w:r>
+      <w:proofErr w:type="spellStart"/>
+      <w:r>
+        <w:rPr>
+          <w:rFonts w:ascii="Times New Roman" w:hAnsi="Times New Roman" w:cs="Times New Roman"/>
+          <w:color w:val="000000"/>
+        </w:rPr>
+        <w:t>modeling</w:t>
+      </w:r>
+      <w:proofErr w:type="spellEnd"/>
+      <w:r>
+        <w:rPr>
+          <w:rFonts w:ascii="Times New Roman" w:hAnsi="Times New Roman" w:cs="Times New Roman"/>
+          <w:color w:val="000000"/>
+        </w:rPr>
+        <w:t xml:space="preserve"> and testing will be compared between different parametric, and non-parametric models based on cross-validations, scaling techniques, dimensional reduction, and Information separation techniques. The results are justified based on different evaluation methods for all the combinations of techniques and models of supervised learning classification. </w:t>
       </w:r>
       <w:r>
         <w:rPr>
@@ -13818,7 +14957,35 @@
           <w:rFonts w:ascii="Times New Roman" w:hAnsi="Times New Roman" w:cs="Times New Roman"/>
         </w:rPr>
         <w:lastRenderedPageBreak/>
-        <w:t>make the model understand the patterns in data. Making an understanding of different models and the evaluation results on the data taken helps in preferring models when more data is added for training instead of starting from the initial stage. Analyzation on mix codes like Hinglish (Hindi + English), Marglish (Marathi + English), Tenglish (Telugu + English), etc. which are realistic in conversations, speech recognition systems, etc. by using this type of Natural Language processing model.</w:t>
+        <w:t xml:space="preserve">make the model understand the patterns in data. Making an understanding of different models and the evaluation results on the data taken helps in preferring models when more data is added for training instead of starting from the initial stage. Analyzation on mix codes like Hinglish (Hindi + English), </w:t>
+      </w:r>
+      <w:proofErr w:type="spellStart"/>
+      <w:r>
+        <w:rPr>
+          <w:rFonts w:ascii="Times New Roman" w:hAnsi="Times New Roman" w:cs="Times New Roman"/>
+        </w:rPr>
+        <w:t>Marglish</w:t>
+      </w:r>
+      <w:proofErr w:type="spellEnd"/>
+      <w:r>
+        <w:rPr>
+          <w:rFonts w:ascii="Times New Roman" w:hAnsi="Times New Roman" w:cs="Times New Roman"/>
+        </w:rPr>
+        <w:t xml:space="preserve"> (Marathi + English), </w:t>
+      </w:r>
+      <w:proofErr w:type="spellStart"/>
+      <w:r>
+        <w:rPr>
+          <w:rFonts w:ascii="Times New Roman" w:hAnsi="Times New Roman" w:cs="Times New Roman"/>
+        </w:rPr>
+        <w:t>Tenglish</w:t>
+      </w:r>
+      <w:proofErr w:type="spellEnd"/>
+      <w:r>
+        <w:rPr>
+          <w:rFonts w:ascii="Times New Roman" w:hAnsi="Times New Roman" w:cs="Times New Roman"/>
+        </w:rPr>
+        <w:t xml:space="preserve"> (Telugu + English), etc. which are realistic in conversations, speech recognition systems, etc. by using this type of Natural Language processing model.</w:t>
       </w:r>
     </w:p>
     <w:p>
@@ -14234,7 +15401,35 @@
         <w:rPr>
           <w:rFonts w:ascii="Times New Roman" w:hAnsi="Times New Roman" w:cs="Times New Roman"/>
         </w:rPr>
-        <w:t xml:space="preserve"> channels of Nisha Madhulika and Kabita. Data used for the Natural Language Processing project consists of Questions, </w:t>
+        <w:t xml:space="preserve"> channels of Nisha </w:t>
+      </w:r>
+      <w:proofErr w:type="spellStart"/>
+      <w:r>
+        <w:rPr>
+          <w:rFonts w:ascii="Times New Roman" w:hAnsi="Times New Roman" w:cs="Times New Roman"/>
+        </w:rPr>
+        <w:t>Madhulika</w:t>
+      </w:r>
+      <w:proofErr w:type="spellEnd"/>
+      <w:r>
+        <w:rPr>
+          <w:rFonts w:ascii="Times New Roman" w:hAnsi="Times New Roman" w:cs="Times New Roman"/>
+        </w:rPr>
+        <w:t xml:space="preserve"> and </w:t>
+      </w:r>
+      <w:proofErr w:type="spellStart"/>
+      <w:r>
+        <w:rPr>
+          <w:rFonts w:ascii="Times New Roman" w:hAnsi="Times New Roman" w:cs="Times New Roman"/>
+        </w:rPr>
+        <w:t>Kabita</w:t>
+      </w:r>
+      <w:proofErr w:type="spellEnd"/>
+      <w:r>
+        <w:rPr>
+          <w:rFonts w:ascii="Times New Roman" w:hAnsi="Times New Roman" w:cs="Times New Roman"/>
+        </w:rPr>
+        <w:t xml:space="preserve">. Data used for the Natural Language Processing project consists of Questions, </w:t>
       </w:r>
       <w:r>
         <w:rPr>
@@ -14337,12 +15532,14 @@
         </w:rPr>
         <w:t xml:space="preserve">Data is stored in such a way that its copy is available along with the if it got missed from a system. The method of remote storage will be mentioned in the report. Version control is applied to the data of research to track the changes and to revert if necessary. On systems, data is protected with a password locker. The further plan is to implement data anonymization and make the data encrypted so that even if a data breach happens, data can be read. There is no risk in data storage for a long period as our case study doesn’t include any personal information. The data is thoroughly examined and updated according to the requirement of the models in the research. Permissions for data including modifications, deletions, etc. are not given to any other people as the project is </w:t>
       </w:r>
+      <w:proofErr w:type="gramStart"/>
       <w:r>
         <w:rPr>
           <w:rFonts w:ascii="Times New Roman" w:hAnsi="Times New Roman" w:cs="Times New Roman"/>
         </w:rPr>
         <w:t>single-handled</w:t>
       </w:r>
+      <w:proofErr w:type="gramEnd"/>
       <w:r>
         <w:rPr>
           <w:rFonts w:ascii="Times New Roman" w:hAnsi="Times New Roman" w:cs="Times New Roman"/>
@@ -14392,7 +15589,21 @@
         <w:rPr>
           <w:rFonts w:ascii="Times New Roman" w:hAnsi="Times New Roman" w:cs="Times New Roman"/>
         </w:rPr>
-        <w:t xml:space="preserve">The data collected is semi-structured and consists of sentences to analyze the type of comment. The datasets include two files of two YouTube </w:t>
+        <w:t xml:space="preserve">The data collected is semi-structured and consists of sentences to </w:t>
+      </w:r>
+      <w:proofErr w:type="spellStart"/>
+      <w:r>
+        <w:rPr>
+          <w:rFonts w:ascii="Times New Roman" w:hAnsi="Times New Roman" w:cs="Times New Roman"/>
+        </w:rPr>
+        <w:t>analyze</w:t>
+      </w:r>
+      <w:proofErr w:type="spellEnd"/>
+      <w:r>
+        <w:rPr>
+          <w:rFonts w:ascii="Times New Roman" w:hAnsi="Times New Roman" w:cs="Times New Roman"/>
+        </w:rPr>
+        <w:t xml:space="preserve"> the type of comment. The datasets include two files of two YouTube </w:t>
       </w:r>
       <w:r>
         <w:rPr>
@@ -14411,7 +15622,21 @@
           <w:rFonts w:ascii="Times New Roman" w:hAnsi="Times New Roman" w:cs="Times New Roman"/>
         </w:rPr>
         <w:lastRenderedPageBreak/>
-        <w:t>etc. to analyze the data using some visualizations. The sentences are converted to word vectors which will be Numerical data and Models are built on those vectorized data for predictions. Models include Parametric and Non-parametric Algorithms and Cross-validation is applied to the data for all Algorithms to check the correct accuracy and finalize the model for prediction. Data of models and evaluation results don’t contain any sensitive information like passwords, Access codes, etc. When coming to data integrity, it will be consistent in all systems irrespective of the platform. The bias of data concerning gender or race won’t be applicable here as it includes the type of comments, but no independent variable includes the nominal data. The labels of the response variable are 7 unique types and equally distributed with 700 rows each for each dataset. There will be no expiry for data in the Natural Language Processing as the synonyms of sentences don’t change over time and more data can be added in the future to increase the training of the model.</w:t>
+        <w:t xml:space="preserve">etc. to </w:t>
+      </w:r>
+      <w:proofErr w:type="spellStart"/>
+      <w:r>
+        <w:rPr>
+          <w:rFonts w:ascii="Times New Roman" w:hAnsi="Times New Roman" w:cs="Times New Roman"/>
+        </w:rPr>
+        <w:t>analyze</w:t>
+      </w:r>
+      <w:proofErr w:type="spellEnd"/>
+      <w:r>
+        <w:rPr>
+          <w:rFonts w:ascii="Times New Roman" w:hAnsi="Times New Roman" w:cs="Times New Roman"/>
+        </w:rPr>
+        <w:t xml:space="preserve"> the data using some visualizations. The sentences are converted to word vectors which will be Numerical data and Models are built on those vectorized data for predictions. Models include Parametric and Non-parametric Algorithms and Cross-validation is applied to the data for all Algorithms to check the correct accuracy and finalize the model for prediction. Data of models and evaluation results don’t contain any sensitive information like passwords, Access codes, etc. When coming to data integrity, it will be consistent in all systems irrespective of the platform. The bias of data concerning gender or race won’t be applicable here as it includes the type of comments, but no independent variable includes the nominal data. The labels of the response variable are 7 unique types and equally distributed with 700 rows each for each dataset. There will be no expiry for data in the Natural Language Processing as the synonyms of sentences don’t change over time and more data can be added in the future to increase the training of the model.</w:t>
       </w:r>
     </w:p>
     <w:p>
@@ -14671,12 +15896,14 @@
         </w:rPr>
         <w:t xml:space="preserve"> this research model for </w:t>
       </w:r>
+      <w:proofErr w:type="spellStart"/>
       <w:r>
         <w:rPr>
           <w:rFonts w:ascii="Times New Roman" w:hAnsi="Times New Roman" w:cs="Times New Roman"/>
         </w:rPr>
         <w:t>analyzing</w:t>
       </w:r>
+      <w:proofErr w:type="spellEnd"/>
       <w:r>
         <w:rPr>
           <w:rFonts w:ascii="Times New Roman" w:hAnsi="Times New Roman" w:cs="Times New Roman"/>
@@ -14932,7 +16159,21 @@
               <w:rPr>
                 <w:rFonts w:ascii="Times New Roman" w:hAnsi="Times New Roman" w:cs="Times New Roman"/>
               </w:rPr>
-              <w:t xml:space="preserve">Unstructured text data can be vectorized and analyzed </w:t>
+              <w:t xml:space="preserve">Unstructured text data can be vectorized and </w:t>
+            </w:r>
+            <w:proofErr w:type="spellStart"/>
+            <w:r>
+              <w:rPr>
+                <w:rFonts w:ascii="Times New Roman" w:hAnsi="Times New Roman" w:cs="Times New Roman"/>
+              </w:rPr>
+              <w:t>analyzed</w:t>
+            </w:r>
+            <w:proofErr w:type="spellEnd"/>
+            <w:r>
+              <w:rPr>
+                <w:rFonts w:ascii="Times New Roman" w:hAnsi="Times New Roman" w:cs="Times New Roman"/>
+              </w:rPr>
+              <w:t xml:space="preserve"> </w:t>
             </w:r>
             <w:sdt>
               <w:sdtPr>
@@ -15071,7 +16312,23 @@
                     <w:rFonts w:ascii="Times New Roman" w:hAnsi="Times New Roman" w:cs="Times New Roman"/>
                     <w:color w:val="000000"/>
                   </w:rPr>
-                  <w:t>(7 Key Benefits Of Using Natural Language Processing In Business n.d.)</w:t>
+                  <w:t xml:space="preserve">(7 Key Benefits </w:t>
+                </w:r>
+                <w:proofErr w:type="gramStart"/>
+                <w:r>
+                  <w:rPr>
+                    <w:rFonts w:ascii="Times New Roman" w:hAnsi="Times New Roman" w:cs="Times New Roman"/>
+                    <w:color w:val="000000"/>
+                  </w:rPr>
+                  <w:t>Of</w:t>
+                </w:r>
+                <w:proofErr w:type="gramEnd"/>
+                <w:r>
+                  <w:rPr>
+                    <w:rFonts w:ascii="Times New Roman" w:hAnsi="Times New Roman" w:cs="Times New Roman"/>
+                    <w:color w:val="000000"/>
+                  </w:rPr>
+                  <w:t xml:space="preserve"> Using Natural Language Processing In Business n.d.)</w:t>
                 </w:r>
               </w:sdtContent>
             </w:sdt>
@@ -15517,7 +16774,23 @@
                     <w:rFonts w:ascii="Times New Roman" w:hAnsi="Times New Roman" w:cs="Times New Roman"/>
                     <w:color w:val="000000"/>
                   </w:rPr>
-                  <w:t>(Applications Of Natural Language Processing (NLP) n.d.)</w:t>
+                  <w:t xml:space="preserve">(Applications </w:t>
+                </w:r>
+                <w:proofErr w:type="gramStart"/>
+                <w:r>
+                  <w:rPr>
+                    <w:rFonts w:ascii="Times New Roman" w:hAnsi="Times New Roman" w:cs="Times New Roman"/>
+                    <w:color w:val="000000"/>
+                  </w:rPr>
+                  <w:t>Of</w:t>
+                </w:r>
+                <w:proofErr w:type="gramEnd"/>
+                <w:r>
+                  <w:rPr>
+                    <w:rFonts w:ascii="Times New Roman" w:hAnsi="Times New Roman" w:cs="Times New Roman"/>
+                    <w:color w:val="000000"/>
+                  </w:rPr>
+                  <w:t xml:space="preserve"> Natural Language Processing (NLP) n.d.)</w:t>
                 </w:r>
               </w:sdtContent>
             </w:sdt>
@@ -15575,7 +16848,23 @@
                     <w:rFonts w:ascii="Times New Roman" w:hAnsi="Times New Roman" w:cs="Times New Roman"/>
                     <w:color w:val="000000"/>
                   </w:rPr>
-                  <w:t>(Natural Language Processing (NLP) Use Cases in Business - MobiDev n.d.)</w:t>
+                  <w:t xml:space="preserve">(Natural Language Processing (NLP) Use Cases in Business - </w:t>
+                </w:r>
+                <w:proofErr w:type="spellStart"/>
+                <w:r>
+                  <w:rPr>
+                    <w:rFonts w:ascii="Times New Roman" w:hAnsi="Times New Roman" w:cs="Times New Roman"/>
+                    <w:color w:val="000000"/>
+                  </w:rPr>
+                  <w:t>MobiDev</w:t>
+                </w:r>
+                <w:proofErr w:type="spellEnd"/>
+                <w:r>
+                  <w:rPr>
+                    <w:rFonts w:ascii="Times New Roman" w:hAnsi="Times New Roman" w:cs="Times New Roman"/>
+                    <w:color w:val="000000"/>
+                  </w:rPr>
+                  <w:t xml:space="preserve"> n.d.)</w:t>
                 </w:r>
               </w:sdtContent>
             </w:sdt>
@@ -16169,10 +17458,11 @@
           <w:docPart w:val="DefaultPlaceholder_-1854013440"/>
         </w:placeholder>
       </w:sdtPr>
+      <w:sdtEndPr/>
       <w:sdtContent>
         <w:p>
           <w:pPr>
-            <w:divId w:val="1327856857"/>
+            <w:divId w:val="1650591978"/>
             <w:rPr>
               <w:rFonts w:eastAsia="Times New Roman"/>
               <w:sz w:val="24"/>
@@ -16196,7 +17486,7 @@
         </w:p>
         <w:p>
           <w:pPr>
-            <w:divId w:val="774790429"/>
+            <w:divId w:val="362248664"/>
             <w:rPr>
               <w:rFonts w:eastAsia="Times New Roman"/>
             </w:rPr>
@@ -16207,18 +17497,34 @@
               <w:i/>
               <w:iCs/>
             </w:rPr>
-            <w:t>7 Companies Owned by Google’s Parent Company Alphabet (GOOGL),</w:t>
-          </w:r>
-          <w:r>
-            <w:rPr>
-              <w:rFonts w:eastAsia="Times New Roman"/>
-            </w:rPr>
-            <w:t>. Available from: https://www.investopedia.com/investing/companies-owned-by-google/ [accessed 8 June 2022].</w:t>
+            <w:t>7 Companies Owned by Google’s Parent Company Alphabet (GOOGL</w:t>
+          </w:r>
+          <w:proofErr w:type="gramStart"/>
+          <w:r>
+            <w:rPr>
+              <w:rFonts w:eastAsia="Times New Roman"/>
+              <w:i/>
+              <w:iCs/>
+            </w:rPr>
+            <w:t>),</w:t>
+          </w:r>
+          <w:r>
+            <w:rPr>
+              <w:rFonts w:eastAsia="Times New Roman"/>
+            </w:rPr>
+            <w:t>.</w:t>
+          </w:r>
+          <w:proofErr w:type="gramEnd"/>
+          <w:r>
+            <w:rPr>
+              <w:rFonts w:eastAsia="Times New Roman"/>
+            </w:rPr>
+            <w:t xml:space="preserve"> Available from: https://www.investopedia.com/investing/companies-owned-by-google/ [accessed 8 June 2022].</w:t>
           </w:r>
         </w:p>
         <w:p>
           <w:pPr>
-            <w:divId w:val="1069690613"/>
+            <w:divId w:val="9652454"/>
             <w:rPr>
               <w:rFonts w:eastAsia="Times New Roman"/>
             </w:rPr>
@@ -16229,7 +17535,25 @@
               <w:i/>
               <w:iCs/>
             </w:rPr>
-            <w:t>7 Key Benefits Of Using Natural Language Processing In Business</w:t>
+            <w:t xml:space="preserve">7 Key Benefits </w:t>
+          </w:r>
+          <w:proofErr w:type="gramStart"/>
+          <w:r>
+            <w:rPr>
+              <w:rFonts w:eastAsia="Times New Roman"/>
+              <w:i/>
+              <w:iCs/>
+            </w:rPr>
+            <w:t>Of</w:t>
+          </w:r>
+          <w:proofErr w:type="gramEnd"/>
+          <w:r>
+            <w:rPr>
+              <w:rFonts w:eastAsia="Times New Roman"/>
+              <w:i/>
+              <w:iCs/>
+            </w:rPr>
+            <w:t xml:space="preserve"> Using Natural Language Processing In Business</w:t>
           </w:r>
           <w:r>
             <w:rPr>
@@ -16240,7 +17564,7 @@
         </w:p>
         <w:p>
           <w:pPr>
-            <w:divId w:val="367217052"/>
+            <w:divId w:val="875848465"/>
             <w:rPr>
               <w:rFonts w:eastAsia="Times New Roman"/>
             </w:rPr>
@@ -16251,7 +17575,25 @@
               <w:i/>
               <w:iCs/>
             </w:rPr>
-            <w:t>A Primer on Code Mixing &amp; Code Switching! | by Uma Gunturi | Medium</w:t>
+            <w:t xml:space="preserve">A Primer on Code Mixing &amp; Code Switching! | by Uma </w:t>
+          </w:r>
+          <w:proofErr w:type="spellStart"/>
+          <w:r>
+            <w:rPr>
+              <w:rFonts w:eastAsia="Times New Roman"/>
+              <w:i/>
+              <w:iCs/>
+            </w:rPr>
+            <w:t>Gunturi</w:t>
+          </w:r>
+          <w:proofErr w:type="spellEnd"/>
+          <w:r>
+            <w:rPr>
+              <w:rFonts w:eastAsia="Times New Roman"/>
+              <w:i/>
+              <w:iCs/>
+            </w:rPr>
+            <w:t xml:space="preserve"> | Medium</w:t>
           </w:r>
           <w:r>
             <w:rPr>
@@ -16262,7 +17604,7 @@
         </w:p>
         <w:p>
           <w:pPr>
-            <w:divId w:val="2049717897"/>
+            <w:divId w:val="544829831"/>
             <w:rPr>
               <w:rFonts w:eastAsia="Times New Roman"/>
             </w:rPr>
@@ -16284,7 +17626,7 @@
         </w:p>
         <w:p>
           <w:pPr>
-            <w:divId w:val="1090661568"/>
+            <w:divId w:val="1657567964"/>
             <w:rPr>
               <w:rFonts w:eastAsia="Times New Roman"/>
             </w:rPr>
@@ -16306,16 +17648,24 @@
         </w:p>
         <w:p>
           <w:pPr>
-            <w:divId w:val="1374578417"/>
+            <w:divId w:val="1670058460"/>
             <w:rPr>
               <w:rFonts w:eastAsia="Times New Roman"/>
             </w:rPr>
           </w:pPr>
-          <w:r>
-            <w:rPr>
-              <w:rFonts w:eastAsia="Times New Roman"/>
-            </w:rPr>
-            <w:t xml:space="preserve">AbdulNabi, I. and Yaseen, Q. (2021). Spam email detection using deep learning techniques. In: </w:t>
+          <w:proofErr w:type="spellStart"/>
+          <w:r>
+            <w:rPr>
+              <w:rFonts w:eastAsia="Times New Roman"/>
+            </w:rPr>
+            <w:t>AbdulNabi</w:t>
+          </w:r>
+          <w:proofErr w:type="spellEnd"/>
+          <w:r>
+            <w:rPr>
+              <w:rFonts w:eastAsia="Times New Roman"/>
+            </w:rPr>
+            <w:t xml:space="preserve">, I. and Yaseen, Q. (2021). Spam email detection using deep learning techniques. In: </w:t>
           </w:r>
           <w:r>
             <w:rPr>
@@ -16334,7 +17684,7 @@
         </w:p>
         <w:p>
           <w:pPr>
-            <w:divId w:val="1312518687"/>
+            <w:divId w:val="1075861347"/>
             <w:rPr>
               <w:rFonts w:eastAsia="Times New Roman"/>
             </w:rPr>
@@ -16343,7 +17693,21 @@
             <w:rPr>
               <w:rFonts w:eastAsia="Times New Roman"/>
             </w:rPr>
-            <w:t xml:space="preserve">Agarwal, V., Pooja Rao, S.B. and Jayagopi, D.B. (2021). Towards Code-Mixed Hinglish Dialogue Generation. In: </w:t>
+            <w:t xml:space="preserve">Agarwal, V., Pooja Rao, S.B. and </w:t>
+          </w:r>
+          <w:proofErr w:type="spellStart"/>
+          <w:r>
+            <w:rPr>
+              <w:rFonts w:eastAsia="Times New Roman"/>
+            </w:rPr>
+            <w:t>Jayagopi</w:t>
+          </w:r>
+          <w:proofErr w:type="spellEnd"/>
+          <w:r>
+            <w:rPr>
+              <w:rFonts w:eastAsia="Times New Roman"/>
+            </w:rPr>
+            <w:t xml:space="preserve">, D.B. (2021). Towards Code-Mixed Hinglish Dialogue Generation. In: </w:t>
           </w:r>
           <w:r>
             <w:rPr>
@@ -16357,12 +17721,26 @@
             <w:rPr>
               <w:rFonts w:eastAsia="Times New Roman"/>
             </w:rPr>
-            <w:t>. Incoma Ltd, pp.7–15.</w:t>
+            <w:t xml:space="preserve">. </w:t>
+          </w:r>
+          <w:proofErr w:type="spellStart"/>
+          <w:r>
+            <w:rPr>
+              <w:rFonts w:eastAsia="Times New Roman"/>
+            </w:rPr>
+            <w:t>Incoma</w:t>
+          </w:r>
+          <w:proofErr w:type="spellEnd"/>
+          <w:r>
+            <w:rPr>
+              <w:rFonts w:eastAsia="Times New Roman"/>
+            </w:rPr>
+            <w:t xml:space="preserve"> Ltd, pp.7–15.</w:t>
           </w:r>
         </w:p>
         <w:p>
           <w:pPr>
-            <w:divId w:val="787550452"/>
+            <w:divId w:val="351222627"/>
             <w:rPr>
               <w:rFonts w:eastAsia="Times New Roman"/>
             </w:rPr>
@@ -16390,16 +17768,24 @@
         </w:p>
         <w:p>
           <w:pPr>
-            <w:divId w:val="1922787910"/>
+            <w:divId w:val="1303654671"/>
             <w:rPr>
               <w:rFonts w:eastAsia="Times New Roman"/>
             </w:rPr>
           </w:pPr>
-          <w:r>
-            <w:rPr>
-              <w:rFonts w:eastAsia="Times New Roman"/>
-            </w:rPr>
-            <w:t xml:space="preserve">Alsaffar, A. and Omar, N. (2015). Integrating a Lexicon based approach and K nearest neighbour for Malay sentiment analysis. </w:t>
+          <w:proofErr w:type="spellStart"/>
+          <w:r>
+            <w:rPr>
+              <w:rFonts w:eastAsia="Times New Roman"/>
+            </w:rPr>
+            <w:t>Alsaffar</w:t>
+          </w:r>
+          <w:proofErr w:type="spellEnd"/>
+          <w:r>
+            <w:rPr>
+              <w:rFonts w:eastAsia="Times New Roman"/>
+            </w:rPr>
+            <w:t xml:space="preserve">, A. and Omar, N. (2015). Integrating a Lexicon based approach and K nearest neighbour for Malay sentiment analysis. </w:t>
           </w:r>
           <w:r>
             <w:rPr>
@@ -16418,7 +17804,7 @@
         </w:p>
         <w:p>
           <w:pPr>
-            <w:divId w:val="748120162"/>
+            <w:divId w:val="727993333"/>
             <w:rPr>
               <w:rFonts w:eastAsia="Times New Roman"/>
             </w:rPr>
@@ -16440,16 +17826,52 @@
         </w:p>
         <w:p>
           <w:pPr>
-            <w:divId w:val="613826498"/>
+            <w:divId w:val="238296136"/>
             <w:rPr>
               <w:rFonts w:eastAsia="Times New Roman"/>
             </w:rPr>
           </w:pPr>
-          <w:r>
-            <w:rPr>
-              <w:rFonts w:eastAsia="Times New Roman"/>
-            </w:rPr>
-            <w:t xml:space="preserve">Aro, T.O., Dada, F., Oluwagbemiga Balogun, A. and Oluwasogo, S.A. (2019). Stop Words Removal on Textual Data Classification. </w:t>
+          <w:proofErr w:type="spellStart"/>
+          <w:r>
+            <w:rPr>
+              <w:rFonts w:eastAsia="Times New Roman"/>
+            </w:rPr>
+            <w:t>Aro</w:t>
+          </w:r>
+          <w:proofErr w:type="spellEnd"/>
+          <w:r>
+            <w:rPr>
+              <w:rFonts w:eastAsia="Times New Roman"/>
+            </w:rPr>
+            <w:t xml:space="preserve">, T.O., Dada, F., </w:t>
+          </w:r>
+          <w:proofErr w:type="spellStart"/>
+          <w:r>
+            <w:rPr>
+              <w:rFonts w:eastAsia="Times New Roman"/>
+            </w:rPr>
+            <w:t>Oluwagbemiga</w:t>
+          </w:r>
+          <w:proofErr w:type="spellEnd"/>
+          <w:r>
+            <w:rPr>
+              <w:rFonts w:eastAsia="Times New Roman"/>
+            </w:rPr>
+            <w:t xml:space="preserve"> Balogun, A. and </w:t>
+          </w:r>
+          <w:proofErr w:type="spellStart"/>
+          <w:r>
+            <w:rPr>
+              <w:rFonts w:eastAsia="Times New Roman"/>
+            </w:rPr>
+            <w:t>Oluwasogo</w:t>
+          </w:r>
+          <w:proofErr w:type="spellEnd"/>
+          <w:r>
+            <w:rPr>
+              <w:rFonts w:eastAsia="Times New Roman"/>
+            </w:rPr>
+            <w:t xml:space="preserve">, S.A. (2019). Stop Words Removal on Textual Data Classification. </w:t>
           </w:r>
           <w:r>
             <w:rPr>
@@ -16468,7 +17890,7 @@
         </w:p>
         <w:p>
           <w:pPr>
-            <w:divId w:val="321590674"/>
+            <w:divId w:val="1959530374"/>
             <w:rPr>
               <w:rFonts w:eastAsia="Times New Roman"/>
             </w:rPr>
@@ -16477,7 +17899,21 @@
             <w:rPr>
               <w:rFonts w:eastAsia="Times New Roman"/>
             </w:rPr>
-            <w:t xml:space="preserve">Bansal, N., Goyal, V. and Rani, S. (2020). Experimenting Language Identification for Sentiment Analysis of English Punjabi Code Mixed Social Media Text. </w:t>
+            <w:t xml:space="preserve">Bansal, N., Goyal, V. and Rani, S. (2020). Experimenting Language Identification for Sentiment Analysis of English Punjabi Code Mixed </w:t>
+          </w:r>
+          <w:proofErr w:type="gramStart"/>
+          <w:r>
+            <w:rPr>
+              <w:rFonts w:eastAsia="Times New Roman"/>
+            </w:rPr>
+            <w:t>Social Media Text</w:t>
+          </w:r>
+          <w:proofErr w:type="gramEnd"/>
+          <w:r>
+            <w:rPr>
+              <w:rFonts w:eastAsia="Times New Roman"/>
+            </w:rPr>
+            <w:t xml:space="preserve">. </w:t>
           </w:r>
           <w:r>
             <w:rPr>
@@ -16496,16 +17932,38 @@
         </w:p>
         <w:p>
           <w:pPr>
-            <w:divId w:val="208038000"/>
+            <w:divId w:val="483619751"/>
             <w:rPr>
               <w:rFonts w:eastAsia="Times New Roman"/>
             </w:rPr>
           </w:pPr>
-          <w:r>
-            <w:rPr>
-              <w:rFonts w:eastAsia="Times New Roman"/>
-            </w:rPr>
-            <w:t xml:space="preserve">Bhavitha, B.K., Rodrigues, A.P. and Chiplunkar, N.N. (2017). Comparative study of machine learning techniques in sentimental analysis. In: </w:t>
+          <w:proofErr w:type="spellStart"/>
+          <w:r>
+            <w:rPr>
+              <w:rFonts w:eastAsia="Times New Roman"/>
+            </w:rPr>
+            <w:t>Bhavitha</w:t>
+          </w:r>
+          <w:proofErr w:type="spellEnd"/>
+          <w:r>
+            <w:rPr>
+              <w:rFonts w:eastAsia="Times New Roman"/>
+            </w:rPr>
+            <w:t xml:space="preserve">, B.K., Rodrigues, A.P. and </w:t>
+          </w:r>
+          <w:proofErr w:type="spellStart"/>
+          <w:r>
+            <w:rPr>
+              <w:rFonts w:eastAsia="Times New Roman"/>
+            </w:rPr>
+            <w:t>Chiplunkar</w:t>
+          </w:r>
+          <w:proofErr w:type="spellEnd"/>
+          <w:r>
+            <w:rPr>
+              <w:rFonts w:eastAsia="Times New Roman"/>
+            </w:rPr>
+            <w:t xml:space="preserve">, N.N. (2017). Comparative study of machine learning techniques in sentimental analysis. In: </w:t>
           </w:r>
           <w:r>
             <w:rPr>
@@ -16524,7 +17982,7 @@
         </w:p>
         <w:p>
           <w:pPr>
-            <w:divId w:val="718549129"/>
+            <w:divId w:val="1879269354"/>
             <w:rPr>
               <w:rFonts w:eastAsia="Times New Roman"/>
             </w:rPr>
@@ -16553,7 +18011,7 @@
         </w:p>
         <w:p>
           <w:pPr>
-            <w:divId w:val="231349844"/>
+            <w:divId w:val="731849570"/>
             <w:rPr>
               <w:rFonts w:eastAsia="Times New Roman"/>
             </w:rPr>
@@ -16562,7 +18020,63 @@
             <w:rPr>
               <w:rFonts w:eastAsia="Times New Roman"/>
             </w:rPr>
-            <w:t xml:space="preserve">Devika, R., Vairavasundaram, S., Mahenthar, C.S.J., Varadarajan, V. and Kotecha, K. (2021). A Deep Learning Model Based on BERT and Sentence Transformer for Semantic Keyphrase Extraction on Big Social Data. </w:t>
+            <w:t xml:space="preserve">Devika, R., </w:t>
+          </w:r>
+          <w:proofErr w:type="spellStart"/>
+          <w:r>
+            <w:rPr>
+              <w:rFonts w:eastAsia="Times New Roman"/>
+            </w:rPr>
+            <w:t>Vairavasundaram</w:t>
+          </w:r>
+          <w:proofErr w:type="spellEnd"/>
+          <w:r>
+            <w:rPr>
+              <w:rFonts w:eastAsia="Times New Roman"/>
+            </w:rPr>
+            <w:t xml:space="preserve">, S., </w:t>
+          </w:r>
+          <w:proofErr w:type="spellStart"/>
+          <w:r>
+            <w:rPr>
+              <w:rFonts w:eastAsia="Times New Roman"/>
+            </w:rPr>
+            <w:t>Mahenthar</w:t>
+          </w:r>
+          <w:proofErr w:type="spellEnd"/>
+          <w:r>
+            <w:rPr>
+              <w:rFonts w:eastAsia="Times New Roman"/>
+            </w:rPr>
+            <w:t xml:space="preserve">, C.S.J., </w:t>
+          </w:r>
+          <w:proofErr w:type="spellStart"/>
+          <w:r>
+            <w:rPr>
+              <w:rFonts w:eastAsia="Times New Roman"/>
+            </w:rPr>
+            <w:t>Varadarajan</w:t>
+          </w:r>
+          <w:proofErr w:type="spellEnd"/>
+          <w:r>
+            <w:rPr>
+              <w:rFonts w:eastAsia="Times New Roman"/>
+            </w:rPr>
+            <w:t xml:space="preserve">, V. and Kotecha, K. (2021). A Deep Learning Model Based on BERT and Sentence Transformer for Semantic </w:t>
+          </w:r>
+          <w:proofErr w:type="spellStart"/>
+          <w:r>
+            <w:rPr>
+              <w:rFonts w:eastAsia="Times New Roman"/>
+            </w:rPr>
+            <w:t>Keyphrase</w:t>
+          </w:r>
+          <w:proofErr w:type="spellEnd"/>
+          <w:r>
+            <w:rPr>
+              <w:rFonts w:eastAsia="Times New Roman"/>
+            </w:rPr>
+            <w:t xml:space="preserve"> Extraction on Big Social Data. </w:t>
           </w:r>
           <w:r>
             <w:rPr>
@@ -16581,7 +18095,7 @@
         </w:p>
         <w:p>
           <w:pPr>
-            <w:divId w:val="379020408"/>
+            <w:divId w:val="2025984004"/>
             <w:rPr>
               <w:rFonts w:eastAsia="Times New Roman"/>
             </w:rPr>
@@ -16603,7 +18117,7 @@
         </w:p>
         <w:p>
           <w:pPr>
-            <w:divId w:val="2076658979"/>
+            <w:divId w:val="1806582033"/>
             <w:rPr>
               <w:rFonts w:eastAsia="Times New Roman"/>
             </w:rPr>
@@ -16631,16 +18145,38 @@
         </w:p>
         <w:p>
           <w:pPr>
-            <w:divId w:val="1518620124"/>
+            <w:divId w:val="1455052193"/>
             <w:rPr>
               <w:rFonts w:eastAsia="Times New Roman"/>
             </w:rPr>
           </w:pPr>
-          <w:r>
-            <w:rPr>
-              <w:rFonts w:eastAsia="Times New Roman"/>
-            </w:rPr>
-            <w:t xml:space="preserve">Harfoushi, O., Hasan, D. and Obiedat, R. (2018). Sentiment Analysis Algorithms through Azure Machine Learning: Analysis and Comparison. </w:t>
+          <w:proofErr w:type="spellStart"/>
+          <w:r>
+            <w:rPr>
+              <w:rFonts w:eastAsia="Times New Roman"/>
+            </w:rPr>
+            <w:t>Harfoushi</w:t>
+          </w:r>
+          <w:proofErr w:type="spellEnd"/>
+          <w:r>
+            <w:rPr>
+              <w:rFonts w:eastAsia="Times New Roman"/>
+            </w:rPr>
+            <w:t xml:space="preserve">, O., Hasan, D. and </w:t>
+          </w:r>
+          <w:proofErr w:type="spellStart"/>
+          <w:r>
+            <w:rPr>
+              <w:rFonts w:eastAsia="Times New Roman"/>
+            </w:rPr>
+            <w:t>Obiedat</w:t>
+          </w:r>
+          <w:proofErr w:type="spellEnd"/>
+          <w:r>
+            <w:rPr>
+              <w:rFonts w:eastAsia="Times New Roman"/>
+            </w:rPr>
+            <w:t xml:space="preserve">, R. (2018). Sentiment Analysis Algorithms through Azure Machine Learning: Analysis and Comparison. </w:t>
           </w:r>
           <w:r>
             <w:rPr>
@@ -16659,7 +18195,7 @@
         </w:p>
         <w:p>
           <w:pPr>
-            <w:divId w:val="316807381"/>
+            <w:divId w:val="474881541"/>
             <w:rPr>
               <w:rFonts w:eastAsia="Times New Roman"/>
             </w:rPr>
@@ -16670,8 +18206,18 @@
               <w:i/>
               <w:iCs/>
             </w:rPr>
-            <w:t>India Population (2022) - Worldometer</w:t>
-          </w:r>
+            <w:t xml:space="preserve">India Population (2022) - </w:t>
+          </w:r>
+          <w:proofErr w:type="spellStart"/>
+          <w:r>
+            <w:rPr>
+              <w:rFonts w:eastAsia="Times New Roman"/>
+              <w:i/>
+              <w:iCs/>
+            </w:rPr>
+            <w:t>Worldometer</w:t>
+          </w:r>
+          <w:proofErr w:type="spellEnd"/>
           <w:r>
             <w:rPr>
               <w:rFonts w:eastAsia="Times New Roman"/>
@@ -16681,16 +18227,74 @@
         </w:p>
         <w:p>
           <w:pPr>
-            <w:divId w:val="791095498"/>
+            <w:divId w:val="1206983090"/>
             <w:rPr>
               <w:rFonts w:eastAsia="Times New Roman"/>
             </w:rPr>
           </w:pPr>
-          <w:r>
-            <w:rPr>
-              <w:rFonts w:eastAsia="Times New Roman"/>
-            </w:rPr>
-            <w:t xml:space="preserve">Irawaty, I., Andreswari, R. and Pramesti, D. (2020). Vectorizer Comparison for Sentiment Analysis on Social Media Youtube: A Case Study. In: </w:t>
+          <w:proofErr w:type="spellStart"/>
+          <w:r>
+            <w:rPr>
+              <w:rFonts w:eastAsia="Times New Roman"/>
+            </w:rPr>
+            <w:t>Irawaty</w:t>
+          </w:r>
+          <w:proofErr w:type="spellEnd"/>
+          <w:r>
+            <w:rPr>
+              <w:rFonts w:eastAsia="Times New Roman"/>
+            </w:rPr>
+            <w:t xml:space="preserve">, I., </w:t>
+          </w:r>
+          <w:proofErr w:type="spellStart"/>
+          <w:r>
+            <w:rPr>
+              <w:rFonts w:eastAsia="Times New Roman"/>
+            </w:rPr>
+            <w:t>Andreswari</w:t>
+          </w:r>
+          <w:proofErr w:type="spellEnd"/>
+          <w:r>
+            <w:rPr>
+              <w:rFonts w:eastAsia="Times New Roman"/>
+            </w:rPr>
+            <w:t xml:space="preserve">, R. and </w:t>
+          </w:r>
+          <w:proofErr w:type="spellStart"/>
+          <w:r>
+            <w:rPr>
+              <w:rFonts w:eastAsia="Times New Roman"/>
+            </w:rPr>
+            <w:t>Pramesti</w:t>
+          </w:r>
+          <w:proofErr w:type="spellEnd"/>
+          <w:r>
+            <w:rPr>
+              <w:rFonts w:eastAsia="Times New Roman"/>
+            </w:rPr>
+            <w:t xml:space="preserve">, D. (2020). Vectorizer Comparison for Sentiment Analysis on </w:t>
+          </w:r>
+          <w:proofErr w:type="gramStart"/>
+          <w:r>
+            <w:rPr>
+              <w:rFonts w:eastAsia="Times New Roman"/>
+            </w:rPr>
+            <w:t xml:space="preserve">Social Media </w:t>
+          </w:r>
+          <w:proofErr w:type="spellStart"/>
+          <w:r>
+            <w:rPr>
+              <w:rFonts w:eastAsia="Times New Roman"/>
+            </w:rPr>
+            <w:t>Youtube</w:t>
+          </w:r>
+          <w:proofErr w:type="spellEnd"/>
+          <w:proofErr w:type="gramEnd"/>
+          <w:r>
+            <w:rPr>
+              <w:rFonts w:eastAsia="Times New Roman"/>
+            </w:rPr>
+            <w:t xml:space="preserve">: A Case Study. In: </w:t>
           </w:r>
           <w:r>
             <w:rPr>
@@ -16709,16 +18313,24 @@
         </w:p>
         <w:p>
           <w:pPr>
-            <w:divId w:val="1382171030"/>
+            <w:divId w:val="1131628178"/>
             <w:rPr>
               <w:rFonts w:eastAsia="Times New Roman"/>
             </w:rPr>
           </w:pPr>
-          <w:r>
-            <w:rPr>
-              <w:rFonts w:eastAsia="Times New Roman"/>
-            </w:rPr>
-            <w:t xml:space="preserve">Kadriu, A., Abazi, L. and Abazi, H. (2019). Albanian Text Classification: Bag of Words Model and Word Analogies. </w:t>
+          <w:proofErr w:type="spellStart"/>
+          <w:r>
+            <w:rPr>
+              <w:rFonts w:eastAsia="Times New Roman"/>
+            </w:rPr>
+            <w:t>Kadriu</w:t>
+          </w:r>
+          <w:proofErr w:type="spellEnd"/>
+          <w:r>
+            <w:rPr>
+              <w:rFonts w:eastAsia="Times New Roman"/>
+            </w:rPr>
+            <w:t xml:space="preserve">, A., Abazi, L. and Abazi, H. (2019). Albanian Text Classification: Bag of Words Model and Word Analogies. </w:t>
           </w:r>
           <w:r>
             <w:rPr>
@@ -16737,7 +18349,7 @@
         </w:p>
         <w:p>
           <w:pPr>
-            <w:divId w:val="580794549"/>
+            <w:divId w:val="2093501812"/>
             <w:rPr>
               <w:rFonts w:eastAsia="Times New Roman"/>
             </w:rPr>
@@ -16746,7 +18358,35 @@
             <w:rPr>
               <w:rFonts w:eastAsia="Times New Roman"/>
             </w:rPr>
-            <w:t xml:space="preserve">Kaur, G., Kaushik, A. and Sharma, S. (2019). Cooking is creating emotion: A study on hinglish sentiments of youtube cookery channels using semi-supervised approach. </w:t>
+            <w:t xml:space="preserve">Kaur, G., Kaushik, A. and Sharma, S. (2019). Cooking is creating emotion: A study on </w:t>
+          </w:r>
+          <w:proofErr w:type="spellStart"/>
+          <w:r>
+            <w:rPr>
+              <w:rFonts w:eastAsia="Times New Roman"/>
+            </w:rPr>
+            <w:t>hinglish</w:t>
+          </w:r>
+          <w:proofErr w:type="spellEnd"/>
+          <w:r>
+            <w:rPr>
+              <w:rFonts w:eastAsia="Times New Roman"/>
+            </w:rPr>
+            <w:t xml:space="preserve"> sentiments of </w:t>
+          </w:r>
+          <w:proofErr w:type="spellStart"/>
+          <w:r>
+            <w:rPr>
+              <w:rFonts w:eastAsia="Times New Roman"/>
+            </w:rPr>
+            <w:t>youtube</w:t>
+          </w:r>
+          <w:proofErr w:type="spellEnd"/>
+          <w:r>
+            <w:rPr>
+              <w:rFonts w:eastAsia="Times New Roman"/>
+            </w:rPr>
+            <w:t xml:space="preserve"> cookery channels using semi-supervised approach. </w:t>
           </w:r>
           <w:r>
             <w:rPr>
@@ -16765,7 +18405,7 @@
         </w:p>
         <w:p>
           <w:pPr>
-            <w:divId w:val="311838442"/>
+            <w:divId w:val="1768622449"/>
             <w:rPr>
               <w:rFonts w:eastAsia="Times New Roman"/>
             </w:rPr>
@@ -16793,7 +18433,7 @@
         </w:p>
         <w:p>
           <w:pPr>
-            <w:divId w:val="274559619"/>
+            <w:divId w:val="821774339"/>
             <w:rPr>
               <w:rFonts w:eastAsia="Times New Roman"/>
             </w:rPr>
@@ -16802,7 +18442,35 @@
             <w:rPr>
               <w:rFonts w:eastAsia="Times New Roman"/>
             </w:rPr>
-            <w:t xml:space="preserve">Kumar, V. and Subba, B. (2020). A tfidfvectorizer and SVM based sentiment analysis framework for text data corpus. In: </w:t>
+            <w:t xml:space="preserve">Kumar, V. and </w:t>
+          </w:r>
+          <w:proofErr w:type="spellStart"/>
+          <w:r>
+            <w:rPr>
+              <w:rFonts w:eastAsia="Times New Roman"/>
+            </w:rPr>
+            <w:t>Subba</w:t>
+          </w:r>
+          <w:proofErr w:type="spellEnd"/>
+          <w:r>
+            <w:rPr>
+              <w:rFonts w:eastAsia="Times New Roman"/>
+            </w:rPr>
+            <w:t xml:space="preserve">, B. (2020). A </w:t>
+          </w:r>
+          <w:proofErr w:type="spellStart"/>
+          <w:r>
+            <w:rPr>
+              <w:rFonts w:eastAsia="Times New Roman"/>
+            </w:rPr>
+            <w:t>tfidfvectorizer</w:t>
+          </w:r>
+          <w:proofErr w:type="spellEnd"/>
+          <w:r>
+            <w:rPr>
+              <w:rFonts w:eastAsia="Times New Roman"/>
+            </w:rPr>
+            <w:t xml:space="preserve"> and SVM based sentiment analysis framework for text data corpus. In: </w:t>
           </w:r>
           <w:r>
             <w:rPr>
@@ -16821,7 +18489,7 @@
         </w:p>
         <w:p>
           <w:pPr>
-            <w:divId w:val="949436643"/>
+            <w:divId w:val="639968228"/>
             <w:rPr>
               <w:rFonts w:eastAsia="Times New Roman"/>
             </w:rPr>
@@ -16843,7 +18511,7 @@
         </w:p>
         <w:p>
           <w:pPr>
-            <w:divId w:val="1854029862"/>
+            <w:divId w:val="1729063825"/>
             <w:rPr>
               <w:rFonts w:eastAsia="Times New Roman"/>
             </w:rPr>
@@ -16852,7 +18520,35 @@
             <w:rPr>
               <w:rFonts w:eastAsia="Times New Roman"/>
             </w:rPr>
-            <w:t xml:space="preserve">Mundra, S. and Mittal, N. (2021). Evaluation of text representation method to detect cyber aggression in hindi english code mixed social media text. In: </w:t>
+            <w:t xml:space="preserve">Mundra, S. and Mittal, N. (2021). Evaluation of text representation method to detect cyber aggression in </w:t>
+          </w:r>
+          <w:proofErr w:type="spellStart"/>
+          <w:r>
+            <w:rPr>
+              <w:rFonts w:eastAsia="Times New Roman"/>
+            </w:rPr>
+            <w:t>hindi</w:t>
+          </w:r>
+          <w:proofErr w:type="spellEnd"/>
+          <w:r>
+            <w:rPr>
+              <w:rFonts w:eastAsia="Times New Roman"/>
+            </w:rPr>
+            <w:t xml:space="preserve"> </w:t>
+          </w:r>
+          <w:proofErr w:type="spellStart"/>
+          <w:r>
+            <w:rPr>
+              <w:rFonts w:eastAsia="Times New Roman"/>
+            </w:rPr>
+            <w:t>english</w:t>
+          </w:r>
+          <w:proofErr w:type="spellEnd"/>
+          <w:r>
+            <w:rPr>
+              <w:rFonts w:eastAsia="Times New Roman"/>
+            </w:rPr>
+            <w:t xml:space="preserve"> code mixed social media text. In: </w:t>
           </w:r>
           <w:r>
             <w:rPr>
@@ -16871,7 +18567,7 @@
         </w:p>
         <w:p>
           <w:pPr>
-            <w:divId w:val="76753255"/>
+            <w:divId w:val="923224897"/>
             <w:rPr>
               <w:rFonts w:eastAsia="Times New Roman"/>
             </w:rPr>
@@ -16893,7 +18589,7 @@
         </w:p>
         <w:p>
           <w:pPr>
-            <w:divId w:val="1464926374"/>
+            <w:divId w:val="186331414"/>
             <w:rPr>
               <w:rFonts w:eastAsia="Times New Roman"/>
             </w:rPr>
@@ -16915,7 +18611,7 @@
         </w:p>
         <w:p>
           <w:pPr>
-            <w:divId w:val="2024162897"/>
+            <w:divId w:val="749354556"/>
             <w:rPr>
               <w:rFonts w:eastAsia="Times New Roman"/>
             </w:rPr>
@@ -16927,8 +18623,18 @@
               <w:iCs/>
             </w:rPr>
             <w:lastRenderedPageBreak/>
-            <w:t>Natural Language Processing (NLP) Use Cases in Business - MobiDev</w:t>
-          </w:r>
+            <w:t xml:space="preserve">Natural Language Processing (NLP) Use Cases in Business - </w:t>
+          </w:r>
+          <w:proofErr w:type="spellStart"/>
+          <w:r>
+            <w:rPr>
+              <w:rFonts w:eastAsia="Times New Roman"/>
+              <w:i/>
+              <w:iCs/>
+            </w:rPr>
+            <w:t>MobiDev</w:t>
+          </w:r>
+          <w:proofErr w:type="spellEnd"/>
           <w:r>
             <w:rPr>
               <w:rFonts w:eastAsia="Times New Roman"/>
@@ -16938,7 +18644,7 @@
         </w:p>
         <w:p>
           <w:pPr>
-            <w:divId w:val="1025985066"/>
+            <w:divId w:val="742261890"/>
             <w:rPr>
               <w:rFonts w:eastAsia="Times New Roman"/>
             </w:rPr>
@@ -16960,7 +18666,7 @@
         </w:p>
         <w:p>
           <w:pPr>
-            <w:divId w:val="1066222764"/>
+            <w:divId w:val="2144929341"/>
             <w:rPr>
               <w:rFonts w:eastAsia="Times New Roman"/>
             </w:rPr>
@@ -16969,7 +18675,21 @@
             <w:rPr>
               <w:rFonts w:eastAsia="Times New Roman"/>
             </w:rPr>
-            <w:t xml:space="preserve">Nguyen, T.H., Shirai, K. and Velcin, J. (2015). Sentiment analysis on social media for stock movement prediction. </w:t>
+            <w:t xml:space="preserve">Nguyen, T.H., Shirai, K. and </w:t>
+          </w:r>
+          <w:proofErr w:type="spellStart"/>
+          <w:r>
+            <w:rPr>
+              <w:rFonts w:eastAsia="Times New Roman"/>
+            </w:rPr>
+            <w:t>Velcin</w:t>
+          </w:r>
+          <w:proofErr w:type="spellEnd"/>
+          <w:r>
+            <w:rPr>
+              <w:rFonts w:eastAsia="Times New Roman"/>
+            </w:rPr>
+            <w:t xml:space="preserve">, J. (2015). Sentiment analysis on social media for stock movement prediction. </w:t>
           </w:r>
           <w:r>
             <w:rPr>
@@ -16988,7 +18708,7 @@
         </w:p>
         <w:p>
           <w:pPr>
-            <w:divId w:val="272329384"/>
+            <w:divId w:val="1745299835"/>
             <w:rPr>
               <w:rFonts w:eastAsia="Times New Roman"/>
             </w:rPr>
@@ -16997,7 +18717,49 @@
             <w:rPr>
               <w:rFonts w:eastAsia="Times New Roman"/>
             </w:rPr>
-            <w:t xml:space="preserve">Qu, S., Yang, Y. and Que, Q. (2021). Emotion classification for spanish with xlm-roberta and textcnn. In: </w:t>
+            <w:t xml:space="preserve">Qu, S., Yang, Y. and Que, Q. (2021). Emotion classification for </w:t>
+          </w:r>
+          <w:proofErr w:type="spellStart"/>
+          <w:r>
+            <w:rPr>
+              <w:rFonts w:eastAsia="Times New Roman"/>
+            </w:rPr>
+            <w:t>spanish</w:t>
+          </w:r>
+          <w:proofErr w:type="spellEnd"/>
+          <w:r>
+            <w:rPr>
+              <w:rFonts w:eastAsia="Times New Roman"/>
+            </w:rPr>
+            <w:t xml:space="preserve"> with </w:t>
+          </w:r>
+          <w:proofErr w:type="spellStart"/>
+          <w:r>
+            <w:rPr>
+              <w:rFonts w:eastAsia="Times New Roman"/>
+            </w:rPr>
+            <w:t>xlm-roberta</w:t>
+          </w:r>
+          <w:proofErr w:type="spellEnd"/>
+          <w:r>
+            <w:rPr>
+              <w:rFonts w:eastAsia="Times New Roman"/>
+            </w:rPr>
+            <w:t xml:space="preserve"> and </w:t>
+          </w:r>
+          <w:proofErr w:type="spellStart"/>
+          <w:r>
+            <w:rPr>
+              <w:rFonts w:eastAsia="Times New Roman"/>
+            </w:rPr>
+            <w:t>textcnn</w:t>
+          </w:r>
+          <w:proofErr w:type="spellEnd"/>
+          <w:r>
+            <w:rPr>
+              <w:rFonts w:eastAsia="Times New Roman"/>
+            </w:rPr>
+            <w:t xml:space="preserve">. In: </w:t>
           </w:r>
           <w:r>
             <w:rPr>
@@ -17016,7 +18778,7 @@
         </w:p>
         <w:p>
           <w:pPr>
-            <w:divId w:val="1697921220"/>
+            <w:divId w:val="1796173409"/>
             <w:rPr>
               <w:rFonts w:eastAsia="Times New Roman"/>
             </w:rPr>
@@ -17038,7 +18800,7 @@
         </w:p>
         <w:p>
           <w:pPr>
-            <w:divId w:val="1544440930"/>
+            <w:divId w:val="856383008"/>
             <w:rPr>
               <w:rFonts w:eastAsia="Times New Roman"/>
             </w:rPr>
@@ -17060,7 +18822,7 @@
         </w:p>
         <w:p>
           <w:pPr>
-            <w:divId w:val="1464733643"/>
+            <w:divId w:val="204608575"/>
             <w:rPr>
               <w:rFonts w:eastAsia="Times New Roman"/>
             </w:rPr>
@@ -17069,7 +18831,21 @@
             <w:rPr>
               <w:rFonts w:eastAsia="Times New Roman"/>
             </w:rPr>
-            <w:t xml:space="preserve">Serrano-Guerrero, J., Olivas, J.A., Romero, F.P. and Herrera-Viedma, E. (2015). Sentiment analysis: A review and comparative analysis of web services. </w:t>
+            <w:t>Serrano-Guerrero, J., Olivas, J.A., Romero, F.P. and Herrera-</w:t>
+          </w:r>
+          <w:proofErr w:type="spellStart"/>
+          <w:r>
+            <w:rPr>
+              <w:rFonts w:eastAsia="Times New Roman"/>
+            </w:rPr>
+            <w:t>Viedma</w:t>
+          </w:r>
+          <w:proofErr w:type="spellEnd"/>
+          <w:r>
+            <w:rPr>
+              <w:rFonts w:eastAsia="Times New Roman"/>
+            </w:rPr>
+            <w:t xml:space="preserve">, E. (2015). Sentiment analysis: A review and comparative analysis of web services. </w:t>
           </w:r>
           <w:r>
             <w:rPr>
@@ -17088,7 +18864,7 @@
         </w:p>
         <w:p>
           <w:pPr>
-            <w:divId w:val="1680153975"/>
+            <w:divId w:val="1108892413"/>
             <w:rPr>
               <w:rFonts w:eastAsia="Times New Roman"/>
             </w:rPr>
@@ -17097,7 +18873,49 @@
             <w:rPr>
               <w:rFonts w:eastAsia="Times New Roman"/>
             </w:rPr>
-            <w:t xml:space="preserve">Shah, S.R., Kaushik, A., Sharma, S. and Shah, J. (2020). Opinion-mining on marglish and devanagari comments of youtube cookery channels using parametric and non-parametric learning models. </w:t>
+            <w:t xml:space="preserve">Shah, S.R., Kaushik, A., Sharma, S. and Shah, J. (2020). Opinion-mining on </w:t>
+          </w:r>
+          <w:proofErr w:type="spellStart"/>
+          <w:r>
+            <w:rPr>
+              <w:rFonts w:eastAsia="Times New Roman"/>
+            </w:rPr>
+            <w:t>marglish</w:t>
+          </w:r>
+          <w:proofErr w:type="spellEnd"/>
+          <w:r>
+            <w:rPr>
+              <w:rFonts w:eastAsia="Times New Roman"/>
+            </w:rPr>
+            <w:t xml:space="preserve"> and </w:t>
+          </w:r>
+          <w:proofErr w:type="spellStart"/>
+          <w:r>
+            <w:rPr>
+              <w:rFonts w:eastAsia="Times New Roman"/>
+            </w:rPr>
+            <w:t>devanagari</w:t>
+          </w:r>
+          <w:proofErr w:type="spellEnd"/>
+          <w:r>
+            <w:rPr>
+              <w:rFonts w:eastAsia="Times New Roman"/>
+            </w:rPr>
+            <w:t xml:space="preserve"> comments of </w:t>
+          </w:r>
+          <w:proofErr w:type="spellStart"/>
+          <w:r>
+            <w:rPr>
+              <w:rFonts w:eastAsia="Times New Roman"/>
+            </w:rPr>
+            <w:t>youtube</w:t>
+          </w:r>
+          <w:proofErr w:type="spellEnd"/>
+          <w:r>
+            <w:rPr>
+              <w:rFonts w:eastAsia="Times New Roman"/>
+            </w:rPr>
+            <w:t xml:space="preserve"> cookery channels using parametric and non-parametric learning models. </w:t>
           </w:r>
           <w:r>
             <w:rPr>
@@ -17116,7 +18934,7 @@
         </w:p>
         <w:p>
           <w:pPr>
-            <w:divId w:val="1540193908"/>
+            <w:divId w:val="1167132344"/>
             <w:rPr>
               <w:rFonts w:eastAsia="Times New Roman"/>
             </w:rPr>
@@ -17125,7 +18943,35 @@
             <w:rPr>
               <w:rFonts w:eastAsia="Times New Roman"/>
             </w:rPr>
-            <w:t xml:space="preserve">Singh, M. and Goyal, V. (2020). Sentiment Analysis of {E}nglish-{P}unjabi Code-Mixed Social Media Content. In: </w:t>
+            <w:t>Singh, M. and Goyal, V. (2020). Sentiment Analysis of {E}</w:t>
+          </w:r>
+          <w:proofErr w:type="spellStart"/>
+          <w:r>
+            <w:rPr>
+              <w:rFonts w:eastAsia="Times New Roman"/>
+            </w:rPr>
+            <w:t>nglish</w:t>
+          </w:r>
+          <w:proofErr w:type="spellEnd"/>
+          <w:r>
+            <w:rPr>
+              <w:rFonts w:eastAsia="Times New Roman"/>
+            </w:rPr>
+            <w:t>-{P}</w:t>
+          </w:r>
+          <w:proofErr w:type="spellStart"/>
+          <w:r>
+            <w:rPr>
+              <w:rFonts w:eastAsia="Times New Roman"/>
+            </w:rPr>
+            <w:t>unjabi</w:t>
+          </w:r>
+          <w:proofErr w:type="spellEnd"/>
+          <w:r>
+            <w:rPr>
+              <w:rFonts w:eastAsia="Times New Roman"/>
+            </w:rPr>
+            <w:t xml:space="preserve"> Code-Mixed Social Media Content. In: </w:t>
           </w:r>
           <w:r>
             <w:rPr>
@@ -17144,7 +18990,7 @@
         </w:p>
         <w:p>
           <w:pPr>
-            <w:divId w:val="1251425319"/>
+            <w:divId w:val="1092581081"/>
             <w:rPr>
               <w:rFonts w:eastAsia="Times New Roman"/>
             </w:rPr>
@@ -17172,7 +19018,7 @@
         </w:p>
         <w:p>
           <w:pPr>
-            <w:divId w:val="878663462"/>
+            <w:divId w:val="486288496"/>
             <w:rPr>
               <w:rFonts w:eastAsia="Times New Roman"/>
             </w:rPr>
@@ -17181,7 +19027,49 @@
             <w:rPr>
               <w:rFonts w:eastAsia="Times New Roman"/>
             </w:rPr>
-            <w:t xml:space="preserve">Swaminathan, S., Ganesan, H.K. and Pandiyarajan, R. (2020). HRS-TECHIE@Dravidian-CodeMix and HASOC-FIRE2020: Sentiment analysis and hate speech identification using machine learning, deep learning and ensemble models. In: </w:t>
+            <w:t xml:space="preserve">Swaminathan, S., Ganesan, H.K. and </w:t>
+          </w:r>
+          <w:proofErr w:type="spellStart"/>
+          <w:r>
+            <w:rPr>
+              <w:rFonts w:eastAsia="Times New Roman"/>
+            </w:rPr>
+            <w:t>Pandiyarajan</w:t>
+          </w:r>
+          <w:proofErr w:type="spellEnd"/>
+          <w:r>
+            <w:rPr>
+              <w:rFonts w:eastAsia="Times New Roman"/>
+            </w:rPr>
+            <w:t xml:space="preserve">, R. (2020). </w:t>
+          </w:r>
+          <w:proofErr w:type="spellStart"/>
+          <w:r>
+            <w:rPr>
+              <w:rFonts w:eastAsia="Times New Roman"/>
+            </w:rPr>
+            <w:t>HRS-TECHIE@Dravidian-CodeMix</w:t>
+          </w:r>
+          <w:proofErr w:type="spellEnd"/>
+          <w:r>
+            <w:rPr>
+              <w:rFonts w:eastAsia="Times New Roman"/>
+            </w:rPr>
+            <w:t xml:space="preserve"> and HASOC-FIRE2020: Sentiment analysis and hate speech identification using machine learning, deep </w:t>
+          </w:r>
+          <w:proofErr w:type="gramStart"/>
+          <w:r>
+            <w:rPr>
+              <w:rFonts w:eastAsia="Times New Roman"/>
+            </w:rPr>
+            <w:t>learning</w:t>
+          </w:r>
+          <w:proofErr w:type="gramEnd"/>
+          <w:r>
+            <w:rPr>
+              <w:rFonts w:eastAsia="Times New Roman"/>
+            </w:rPr>
+            <w:t xml:space="preserve"> and ensemble models. In: </w:t>
           </w:r>
           <w:r>
             <w:rPr>
@@ -17200,7 +19088,7 @@
         </w:p>
         <w:p>
           <w:pPr>
-            <w:divId w:val="1797525132"/>
+            <w:divId w:val="1504012023"/>
             <w:rPr>
               <w:rFonts w:eastAsia="Times New Roman"/>
             </w:rPr>
@@ -17211,27 +19099,51 @@
               <w:i/>
               <w:iCs/>
             </w:rPr>
-            <w:t>The Languages of India: What Languages are Spoken in India?</w:t>
-          </w:r>
-          <w:r>
-            <w:rPr>
-              <w:rFonts w:eastAsia="Times New Roman"/>
-            </w:rPr>
-            <w:t>. Available from: https://www.berlitz.com/blog/indian-languages-spoken-list [accessed 8 June 2022].</w:t>
+            <w:t xml:space="preserve">The Languages of India: What Languages are Spoken in </w:t>
+          </w:r>
+          <w:proofErr w:type="gramStart"/>
+          <w:r>
+            <w:rPr>
+              <w:rFonts w:eastAsia="Times New Roman"/>
+              <w:i/>
+              <w:iCs/>
+            </w:rPr>
+            <w:t>India?</w:t>
+          </w:r>
+          <w:r>
+            <w:rPr>
+              <w:rFonts w:eastAsia="Times New Roman"/>
+            </w:rPr>
+            <w:t>.</w:t>
+          </w:r>
+          <w:proofErr w:type="gramEnd"/>
+          <w:r>
+            <w:rPr>
+              <w:rFonts w:eastAsia="Times New Roman"/>
+            </w:rPr>
+            <w:t xml:space="preserve"> Available from: https://www.berlitz.com/blog/indian-languages-spoken-list [accessed 8 June 2022].</w:t>
           </w:r>
         </w:p>
         <w:p>
           <w:pPr>
-            <w:divId w:val="281346795"/>
+            <w:divId w:val="781731605"/>
             <w:rPr>
               <w:rFonts w:eastAsia="Times New Roman"/>
             </w:rPr>
           </w:pPr>
-          <w:r>
-            <w:rPr>
-              <w:rFonts w:eastAsia="Times New Roman"/>
-            </w:rPr>
-            <w:t xml:space="preserve">Thelwall, M. (2018). Gender bias in machine learning for sentiment analysis. </w:t>
+          <w:proofErr w:type="spellStart"/>
+          <w:r>
+            <w:rPr>
+              <w:rFonts w:eastAsia="Times New Roman"/>
+            </w:rPr>
+            <w:t>Thelwall</w:t>
+          </w:r>
+          <w:proofErr w:type="spellEnd"/>
+          <w:r>
+            <w:rPr>
+              <w:rFonts w:eastAsia="Times New Roman"/>
+            </w:rPr>
+            <w:t xml:space="preserve">, M. (2018). Gender bias in machine learning for sentiment analysis. </w:t>
           </w:r>
           <w:r>
             <w:rPr>
@@ -17250,7 +19162,7 @@
         </w:p>
         <w:p>
           <w:pPr>
-            <w:divId w:val="211581908"/>
+            <w:divId w:val="208732902"/>
             <w:rPr>
               <w:rFonts w:eastAsia="Times New Roman"/>
             </w:rPr>
@@ -17261,7 +19173,25 @@
               <w:i/>
               <w:iCs/>
             </w:rPr>
-            <w:t>UCI Machine Learning Repository: Youtube cookery channels viewers comments in Hinglish Data Set</w:t>
+            <w:t xml:space="preserve">UCI Machine Learning Repository: </w:t>
+          </w:r>
+          <w:proofErr w:type="spellStart"/>
+          <w:r>
+            <w:rPr>
+              <w:rFonts w:eastAsia="Times New Roman"/>
+              <w:i/>
+              <w:iCs/>
+            </w:rPr>
+            <w:t>Youtube</w:t>
+          </w:r>
+          <w:proofErr w:type="spellEnd"/>
+          <w:r>
+            <w:rPr>
+              <w:rFonts w:eastAsia="Times New Roman"/>
+              <w:i/>
+              <w:iCs/>
+            </w:rPr>
+            <w:t xml:space="preserve"> cookery channels viewers comments in Hinglish Data Set</w:t>
           </w:r>
           <w:r>
             <w:rPr>
@@ -17272,7 +19202,7 @@
         </w:p>
         <w:p>
           <w:pPr>
-            <w:divId w:val="825902553"/>
+            <w:divId w:val="1203593413"/>
             <w:rPr>
               <w:rFonts w:eastAsia="Times New Roman"/>
             </w:rPr>
@@ -17300,7 +19230,7 @@
         </w:p>
         <w:p>
           <w:pPr>
-            <w:divId w:val="1166022037"/>
+            <w:divId w:val="187833798"/>
             <w:rPr>
               <w:rFonts w:eastAsia="Times New Roman"/>
             </w:rPr>
@@ -17323,7 +19253,7 @@
         </w:p>
         <w:p>
           <w:pPr>
-            <w:divId w:val="1954677217"/>
+            <w:divId w:val="1095635181"/>
             <w:rPr>
               <w:rFonts w:eastAsia="Times New Roman"/>
             </w:rPr>
@@ -17345,7 +19275,7 @@
         </w:p>
         <w:p>
           <w:pPr>
-            <w:divId w:val="298072390"/>
+            <w:divId w:val="1448619622"/>
             <w:rPr>
               <w:rFonts w:eastAsia="Times New Roman"/>
             </w:rPr>
@@ -17354,7 +19284,49 @@
             <w:rPr>
               <w:rFonts w:eastAsia="Times New Roman"/>
             </w:rPr>
-            <w:t xml:space="preserve">Williams, L., Bannister, C., Arribas-Ayllon, M., Preece, A. and Spasić, I. (2015). The role of idioms in sentiment analysis. </w:t>
+            <w:t xml:space="preserve">Williams, L., Bannister, C., </w:t>
+          </w:r>
+          <w:proofErr w:type="spellStart"/>
+          <w:r>
+            <w:rPr>
+              <w:rFonts w:eastAsia="Times New Roman"/>
+            </w:rPr>
+            <w:t>Arribas-Ayllon</w:t>
+          </w:r>
+          <w:proofErr w:type="spellEnd"/>
+          <w:r>
+            <w:rPr>
+              <w:rFonts w:eastAsia="Times New Roman"/>
+            </w:rPr>
+            <w:t xml:space="preserve">, M., </w:t>
+          </w:r>
+          <w:proofErr w:type="spellStart"/>
+          <w:r>
+            <w:rPr>
+              <w:rFonts w:eastAsia="Times New Roman"/>
+            </w:rPr>
+            <w:t>Preece</w:t>
+          </w:r>
+          <w:proofErr w:type="spellEnd"/>
+          <w:r>
+            <w:rPr>
+              <w:rFonts w:eastAsia="Times New Roman"/>
+            </w:rPr>
+            <w:t xml:space="preserve">, A. and </w:t>
+          </w:r>
+          <w:proofErr w:type="spellStart"/>
+          <w:r>
+            <w:rPr>
+              <w:rFonts w:eastAsia="Times New Roman"/>
+            </w:rPr>
+            <w:t>Spasić</w:t>
+          </w:r>
+          <w:proofErr w:type="spellEnd"/>
+          <w:r>
+            <w:rPr>
+              <w:rFonts w:eastAsia="Times New Roman"/>
+            </w:rPr>
+            <w:t xml:space="preserve">, I. (2015). The role of idioms in sentiment analysis. </w:t>
           </w:r>
           <w:r>
             <w:rPr>
@@ -17373,7 +19345,7 @@
         </w:p>
         <w:p>
           <w:pPr>
-            <w:divId w:val="1494298038"/>
+            <w:divId w:val="278026801"/>
             <w:rPr>
               <w:rFonts w:eastAsia="Times New Roman"/>
             </w:rPr>
@@ -20664,6 +22636,7 @@
     <w:rsid w:val="00410D27"/>
     <w:rsid w:val="00420EAD"/>
     <w:rsid w:val="0048360D"/>
+    <w:rsid w:val="00593387"/>
     <w:rsid w:val="00640F62"/>
     <w:rsid w:val="006D56F7"/>
     <w:rsid w:val="006E091F"/>
@@ -20675,6 +22648,7 @@
     <w:rsid w:val="00B107B0"/>
     <w:rsid w:val="00BB3715"/>
     <w:rsid w:val="00C04114"/>
+    <w:rsid w:val="00C57497"/>
     <w:rsid w:val="00D250C5"/>
     <w:rsid w:val="00D54664"/>
     <w:rsid w:val="00D71E98"/>
@@ -21448,7 +23422,7 @@
 
 <file path=word/webextensions/taskpanes.xml><?xml version="1.0" encoding="utf-8"?>
 <wetp:taskpanes xmlns:wetp="http://schemas.microsoft.com/office/webextensions/taskpanes/2010/11">
-  <wetp:taskpane dockstate="right" visibility="0" width="525" row="3">
+  <wetp:taskpane dockstate="right" visibility="0" width="525" row="2">
     <wetp:webextensionref xmlns:r="http://schemas.openxmlformats.org/officeDocument/2006/relationships" r:id="rId1"/>
   </wetp:taskpane>
 </wetp:taskpanes>
@@ -21461,7 +23435,7 @@
     <we:reference id="WA104382081" version="1.46.0.0" store="" storeType="OMEX"/>
   </we:alternateReferences>
   <we:properties>
-    <we:property name="MENDELEY_CITATIONS" value="[{&quot;citationID&quot;:&quot;MENDELEY_CITATION_4f4a1005-ffe3-4075-9747-e8c0e36a4c64&quot;,&quot;properties&quot;:{&quot;noteIndex&quot;:0},&quot;isEdited&quot;:false,&quot;manualOverride&quot;:{&quot;isManuallyOverridden&quot;:false,&quot;citeprocText&quot;:&quot;(India Population (2022) - Worldometer n.d.)&quot;,&quot;manualOverrideText&quot;:&quot;&quot;},&quot;citationTag&quot;:&quot;MENDELEY_CITATION_v3_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&quot;,&quot;citationItems&quot;:[{&quot;id&quot;:&quot;d6a4a277-e38b-365a-9af7-a4176b91e853&quot;,&quot;itemData&quot;:{&quot;type&quot;:&quot;webpage&quot;,&quot;id&quot;:&quot;d6a4a277-e38b-365a-9af7-a4176b91e853&quot;,&quot;title&quot;:&quot;India Population (2022) - Worldometer&quot;,&quot;accessed&quot;:{&quot;date-parts&quot;:[[2022,6,8]]},&quot;URL&quot;:&quot;https://www.worldometers.info/world-population/india-population/&quot;,&quot;container-title-short&quot;:&quot;&quot;},&quot;isTemporary&quot;:false}]},{&quot;citationID&quot;:&quot;MENDELEY_CITATION_720400c6-e591-4558-8138-fc75d7c7b9f4&quot;,&quot;properties&quot;:{&quot;noteIndex&quot;:0},&quot;isEdited&quot;:false,&quot;manualOverride&quot;:{&quot;isManuallyOverridden&quot;:false,&quot;citeprocText&quot;:&quot;(The Languages of India: What Languages are Spoken in India? n.d.)&quot;,&quot;manualOverrideText&quot;:&quot;&quot;},&quot;citationTag&quot;:&quot;MENDELEY_CITATION_v3_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&quot;,&quot;citationItems&quot;:[{&quot;id&quot;:&quot;655c98d8-f57b-3eed-b4cb-0110c1de901e&quot;,&quot;itemData&quot;:{&quot;type&quot;:&quot;webpage&quot;,&quot;id&quot;:&quot;655c98d8-f57b-3eed-b4cb-0110c1de901e&quot;,&quot;title&quot;:&quot;The Languages of India: What Languages are Spoken in India?&quot;,&quot;accessed&quot;:{&quot;date-parts&quot;:[[2022,6,8]]},&quot;URL&quot;:&quot;https://www.berlitz.com/blog/indian-languages-spoken-list&quot;,&quot;container-title-short&quot;:&quot;&quot;},&quot;isTemporary&quot;:false}]},{&quot;citationID&quot;:&quot;MENDELEY_CITATION_6461af34-2943-497a-8c2a-f19d921d11e1&quot;,&quot;properties&quot;:{&quot;noteIndex&quot;:0},&quot;isEdited&quot;:false,&quot;manualOverride&quot;:{&quot;isManuallyOverridden&quot;:false,&quot;citeprocText&quot;:&quot;(7 Companies Owned by Google’s Parent Company Alphabet (GOOGL), n.d.)&quot;,&quot;manualOverrideText&quot;:&quot;&quot;},&quot;citationTag&quot;:&quot;MENDELEY_CITATION_v3_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&quot;,&quot;citationItems&quot;:[{&quot;id&quot;:&quot;72266c5c-88f9-359d-96d2-dd4a8e2b6856&quot;,&quot;itemData&quot;:{&quot;type&quot;:&quot;webpage&quot;,&quot;id&quot;:&quot;72266c5c-88f9-359d-96d2-dd4a8e2b6856&quot;,&quot;title&quot;:&quot;7 Companies Owned by Google's Parent Company Alphabet (GOOGL),&quot;,&quot;accessed&quot;:{&quot;date-parts&quot;:[[2022,6,8]]},&quot;URL&quot;:&quot;https://www.investopedia.com/investing/companies-owned-by-google/&quot;,&quot;container-title-short&quot;:&quot;&quot;},&quot;isTemporary&quot;:false}]},{&quot;citationID&quot;:&quot;MENDELEY_CITATION_9eb2c3cc-a45e-4760-8a77-5d864a306c9b&quot;,&quot;properties&quot;:{&quot;noteIndex&quot;:0},&quot;isEdited&quot;:false,&quot;manualOverride&quot;:{&quot;isManuallyOverridden&quot;:false,&quot;citeprocText&quot;:&quot;(YouTube | History, Founders, &amp;#38; Facts | Britannica n.d.)&quot;,&quot;manualOverrideText&quot;:&quot;&quot;},&quot;citationTag&quot;:&quot;MENDELEY_CITATION_v3_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&quot;,&quot;citationItems&quot;:[{&quot;id&quot;:&quot;9a215cf1-273c-32ce-aad2-b3de92bcfe66&quot;,&quot;itemData&quot;:{&quot;type&quot;:&quot;webpage&quot;,&quot;id&quot;:&quot;9a215cf1-273c-32ce-aad2-b3de92bcfe66&quot;,&quot;title&quot;:&quot;YouTube | History, Founders, &amp; Facts | Britannica&quot;,&quot;accessed&quot;:{&quot;date-parts&quot;:[[2022,5,26]]},&quot;URL&quot;:&quot;https://www.britannica.com/topic/YouTube&quot;,&quot;container-title-short&quot;:&quot;&quot;},&quot;isTemporary&quot;:false}]},{&quot;citationID&quot;:&quot;MENDELEY_CITATION_7920dc98-2c44-4410-8009-2f9b6f321fb6&quot;,&quot;properties&quot;:{&quot;noteIndex&quot;:0},&quot;isEdited&quot;:false,&quot;manualOverride&quot;:{&quot;isManuallyOverridden&quot;:false,&quot;citeprocText&quot;:&quot;(Natural Language Processing - Ela Kumar - Google Books n.d.)&quot;,&quot;manualOverrideText&quot;:&quot;&quot;},&quot;citationTag&quot;:&quot;MENDELEY_CITATION_v3_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&quot;,&quot;citationItems&quot;:[{&quot;id&quot;:&quot;c74b9c41-4f85-3b32-9318-9da86f169a8e&quot;,&quot;itemData&quot;:{&quot;type&quot;:&quot;webpage&quot;,&quot;id&quot;:&quot;c74b9c41-4f85-3b32-9318-9da86f169a8e&quot;,&quot;title&quot;:&quot;Natural Language Processing - Ela Kumar - Google Books&quot;,&quot;accessed&quot;:{&quot;date-parts&quot;:[[2022,5,26]]},&quot;URL&quot;:&quot;https://books.google.ie/books?hl=en&amp;lr=&amp;id=FpUBFNFuKWgC&amp;oi=fnd&amp;pg=PP2&amp;dq=history+of+natural+language+processing&amp;ots=GFy26LlyPw&amp;sig=Qw6__PkPsebesXomRymAy6PXRsI&amp;redir_esc=y#v=onepage&amp;q=alan&amp;f=false&quot;,&quot;container-title-short&quot;:&quot;&quot;},&quot;isTemporary&quot;:false}]},{&quot;citationID&quot;:&quot;MENDELEY_CITATION_3ef973fe-19c3-4e96-b1d1-b4b1d82254a7&quot;,&quot;properties&quot;:{&quot;noteIndex&quot;:0},&quot;isEdited&quot;:false,&quot;manualOverride&quot;:{&quot;isManuallyOverridden&quot;:false,&quot;citeprocText&quot;:&quot;(Sentiment Analysis Guide n.d.)&quot;,&quot;manualOverrideText&quot;:&quot;&quot;},&quot;citationTag&quot;:&quot;MENDELEY_CITATION_v3_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&quot;,&quot;citationItems&quot;:[{&quot;id&quot;:&quot;e8e91a6d-d30b-3a5d-bb17-5de5fa6d3769&quot;,&quot;itemData&quot;:{&quot;type&quot;:&quot;webpage&quot;,&quot;id&quot;:&quot;e8e91a6d-d30b-3a5d-bb17-5de5fa6d3769&quot;,&quot;title&quot;:&quot;Sentiment Analysis Guide&quot;,&quot;accessed&quot;:{&quot;date-parts&quot;:[[2022,6,8]]},&quot;URL&quot;:&quot;https://monkeylearn.com/sentiment-analysis/&quot;,&quot;container-title-short&quot;:&quot;&quot;},&quot;isTemporary&quot;:false}]},{&quot;citationID&quot;:&quot;MENDELEY_CITATION_1a7a86fb-1d1a-4c83-8277-ed9c037c0967&quot;,&quot;properties&quot;:{&quot;noteIndex&quot;:0},&quot;isEdited&quot;:false,&quot;manualOverride&quot;:{&quot;isManuallyOverridden&quot;:false,&quot;citeprocText&quot;:&quot;(A Short History of Machine Learning -- Every Manager Should Read n.d.)&quot;,&quot;manualOverrideText&quot;:&quot;&quot;},&quot;citationTag&quot;:&quot;MENDELEY_CITATION_v3_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&quot;,&quot;citationItems&quot;:[{&quot;id&quot;:&quot;3e41379d-acce-3fd4-840e-d20023078bec&quot;,&quot;itemData&quot;:{&quot;type&quot;:&quot;webpage&quot;,&quot;id&quot;:&quot;3e41379d-acce-3fd4-840e-d20023078bec&quot;,&quot;title&quot;:&quot;A Short History of Machine Learning -- Every Manager Should Read&quot;,&quot;accessed&quot;:{&quot;date-parts&quot;:[[2022,5,26]]},&quot;URL&quot;:&quot;https://www.forbes.com/sites/bernardmarr/2016/02/19/a-short-history-of-machine-learning-every-manager-should-read/?sh=eb5887015e78&quot;,&quot;container-title-short&quot;:&quot;&quot;},&quot;isTemporary&quot;:false}]},{&quot;citationID&quot;:&quot;MENDELEY_CITATION_2d61b6c9-9a3b-4964-a7c4-3aa5c15f1402&quot;,&quot;properties&quot;:{&quot;noteIndex&quot;:0},&quot;isEdited&quot;:false,&quot;manualOverride&quot;:{&quot;isManuallyOverridden&quot;:false,&quot;citeprocText&quot;:&quot;(Srivastava and Singh 2021)&quot;,&quot;manualOverrideText&quot;:&quot;&quot;},&quot;citationTag&quot;:&quot;MENDELEY_CITATION_v3_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&quot;,&quot;citationItems&quot;:[{&quot;id&quot;:&quot;afd2c926-e676-33c3-a8ee-0ec3106f1bb7&quot;,&quot;itemData&quot;:{&quot;type&quot;:&quot;paper-conference&quot;,&quot;id&quot;:&quot;afd2c926-e676-33c3-a8ee-0ec3106f1bb7&quot;,&quot;title&quot;:&quot;Quality Evaluation of the Low-Resource Synthetically Generated Code-Mixed Hinglish Text&quot;,&quot;author&quot;:[{&quot;family&quot;:&quot;Srivastava&quot;,&quot;given&quot;:&quot;Vivek&quot;,&quot;parse-names&quot;:false,&quot;dropping-particle&quot;:&quot;&quot;,&quot;non-dropping-particle&quot;:&quot;&quot;},{&quot;family&quot;:&quot;Singh&quot;,&quot;given&quot;:&quot;Mayank&quot;,&quot;parse-names&quot;:false,&quot;dropping-particle&quot;:&quot;&quot;,&quot;non-dropping-particle&quot;:&quot;&quot;}],&quot;container-title&quot;:&quot;INLG 2021 - 14th International Conference on Natural Language Generation, Proceedings&quot;,&quot;issued&quot;:{&quot;date-parts&quot;:[[2021]]},&quot;abstract&quot;:&quot;In this shared task, we seek the participating teams to investigate the factors influencing the quality of the code-mixed text generation systems. We synthetically generate code-mixed Hinglish sentences using two distinct approaches and employ human annotators to rate the generation quality. We propose two subtasks, quality rating prediction and annotators' disagreement prediction of the synthetic Hinglish dataset. The proposed subtasks will put forward the reasoning and explanation of the factors influencing the quality and human perception of the code-mixed text.&quot;,&quot;container-title-short&quot;:&quot;&quot;},&quot;isTemporary&quot;:false}]},{&quot;citationID&quot;:&quot;MENDELEY_CITATION_cd0ac47e-7fbf-401d-bc10-566d6a1dfdff&quot;,&quot;properties&quot;:{&quot;noteIndex&quot;:0},&quot;isEdited&quot;:false,&quot;manualOverride&quot;:{&quot;isManuallyOverridden&quot;:false,&quot;citeprocText&quot;:&quot;(A Primer on Code Mixing &amp;#38; Code Switching! | by Uma Gunturi | Medium n.d.)&quot;,&quot;manualOverrideText&quot;:&quot;&quot;},&quot;citationTag&quot;:&quot;MENDELEY_CITATION_v3_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&quot;,&quot;citationItems&quot;:[{&quot;id&quot;:&quot;d40b1d70-6933-34ad-85c6-2061766dbb2c&quot;,&quot;itemData&quot;:{&quot;type&quot;:&quot;webpage&quot;,&quot;id&quot;:&quot;d40b1d70-6933-34ad-85c6-2061766dbb2c&quot;,&quot;title&quot;:&quot;A Primer on Code Mixing &amp; Code Switching! | by Uma Gunturi | Medium&quot;,&quot;accessed&quot;:{&quot;date-parts&quot;:[[2022,6,8]]},&quot;URL&quot;:&quot;https://umagunturi789.medium.com/a-primer-on-code-mixing-code-switching-9bbde2a15e57&quot;,&quot;container-title-short&quot;:&quot;&quot;},&quot;isTemporary&quot;:false}]},{&quot;citationID&quot;:&quot;MENDELEY_CITATION_1a651b36-dfaf-4db2-ac86-25cbe2ee5516&quot;,&quot;properties&quot;:{&quot;noteIndex&quot;:0},&quot;isEdited&quot;:false,&quot;manualOverride&quot;:{&quot;isManuallyOverridden&quot;:false,&quot;citeprocText&quot;:&quot;(Kumar and Subba 2020)&quot;,&quot;manualOverrideText&quot;:&quot;&quot;},&quot;citationTag&quot;:&quot;MENDELEY_CITATION_v3_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&quot;,&quot;citationItems&quot;:[{&quot;id&quot;:&quot;7ec8886a-ac9b-304d-bfd3-3ea9f63a07df&quot;,&quot;itemData&quot;:{&quot;type&quot;:&quot;paper-conference&quot;,&quot;id&quot;:&quot;7ec8886a-ac9b-304d-bfd3-3ea9f63a07df&quot;,&quot;title&quot;:&quot;A tfidfvectorizer and SVM based sentiment analysis framework for text data corpus&quot;,&quot;author&quot;:[{&quot;family&quot;:&quot;Kumar&quot;,&quot;given&quot;:&quot;Vipin&quot;,&quot;parse-names&quot;:false,&quot;dropping-particle&quot;:&quot;&quot;,&quot;non-dropping-particle&quot;:&quot;&quot;},{&quot;family&quot;:&quot;Subba&quot;,&quot;given&quot;:&quot;Basant&quot;,&quot;parse-names&quot;:false,&quot;dropping-particle&quot;:&quot;&quot;,&quot;non-dropping-particle&quot;:&quot;&quot;}],&quot;container-title&quot;:&quot;26th National Conference on Communications, NCC 2020&quot;,&quot;DOI&quot;:&quot;10.1109/NCC48643.2020.9056085&quot;,&quot;ISBN&quot;:&quot;9781728151205&quot;,&quot;issued&quot;:{&quot;date-parts&quot;:[[2020,2,1]]},&quot;abstract&quot;:&quot;E-commerce and social networking sites are very much dependent on the available data which can be analyzed in real time to predict their future business strategies. However, analyzing huge amount of data manually is not possible in time context of business. Therefore, automated sentimental analysis, which can automatically determine the sentiments from the text data corpus plays an important role in today's world. Many sentimental analysis frameworks with state of the art results have been proposed in the literature. However, many of these frameworks have low accuracy on the textual data corpus contains emoticons and special texts. In addition, many of these frameworks are also energy and computation intensive with which puts limitation in their real time deployment. In this paper, we aim to address these issues by proposing a novel sentimental analysis framework based on Support Vector Machine (SVM). The proposed framework uses a novel technique to tokenize the text documents, wherein stop words, special characters, emoticons present in the text documents are eliminated. In addition, words with similar meanings and annotations are clubbed together into one type, using the concept of stemming. The pre-processed tokenized documents are then vectorized into n-gram integers vectors using the 'TfidfVectorizer' for use as input to the SVM based machine learning classifier model. Experimental results on the Amazon's electronics item review dataset and IMDB's movie review data corpus show that the proposed sentimental analysis framework achieves high performance compared to other similar frameworks proposed in the literature.&quot;,&quot;publisher&quot;:&quot;Institute of Electrical and Electronics Engineers Inc.&quot;,&quot;container-title-short&quot;:&quot;&quot;},&quot;isTemporary&quot;:false}]},{&quot;citationID&quot;:&quot;MENDELEY_CITATION_a7440e5e-730f-4e17-b3a5-f5b8ef856754&quot;,&quot;properties&quot;:{&quot;noteIndex&quot;:0},&quot;isEdited&quot;:false,&quot;manualOverride&quot;:{&quot;isManuallyOverridden&quot;:false,&quot;citeprocText&quot;:&quot;(Irawaty et al. 2020)&quot;,&quot;manualOverrideText&quot;:&quot;&quot;},&quot;citationTag&quot;:&quot;MENDELEY_CITATION_v3_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&quot;,&quot;citationItems&quot;:[{&quot;id&quot;:&quot;e5981a32-36e9-32be-9364-253c04136805&quot;,&quot;itemData&quot;:{&quot;type&quot;:&quot;paper-conference&quot;,&quot;id&quot;:&quot;e5981a32-36e9-32be-9364-253c04136805&quot;,&quot;title&quot;:&quot;Vectorizer Comparison for Sentiment Analysis on Social Media Youtube: A Case Study&quot;,&quot;author&quot;:[{&quot;family&quot;:&quot;Irawaty&quot;,&quot;given&quot;:&quot;Irene&quot;,&quot;parse-names&quot;:false,&quot;dropping-particle&quot;:&quot;&quot;,&quot;non-dropping-particle&quot;:&quot;&quot;},{&quot;family&quot;:&quot;Andreswari&quot;,&quot;given&quot;:&quot;Rachmadita&quot;,&quot;parse-names&quot;:false,&quot;dropping-particle&quot;:&quot;&quot;,&quot;non-dropping-particle&quot;:&quot;&quot;},{&quot;family&quot;:&quot;Pramesti&quot;,&quot;given&quot;:&quot;Dita&quot;,&quot;parse-names&quot;:false,&quot;dropping-particle&quot;:&quot;&quot;,&quot;non-dropping-particle&quot;:&quot;&quot;}],&quot;container-title&quot;:&quot;2020 3rd International Conference on Computer and Informatics Engineering, IC2IE 2020&quot;,&quot;DOI&quot;:&quot;10.1109/IC2IE50715.2020.9274650&quot;,&quot;ISBN&quot;:&quot;9781728182476&quot;,&quot;issued&quot;:{&quot;date-parts&quot;:[[2020,9,15]]},&quot;page&quot;:&quot;69-74&quot;,&quot;abstract&quot;:&quot;Youtube is a popular social media used by several companies to market their products, both in the form of advertisements and videos. Nokia is one company that uses Youtube as social media to advertise and market its products until now. Nokia was a cellphone company that had fallen in 2013 due to the company's unwillingness to follow the operating system trend at the time. Nokia continues to rise and launch new products that are increasingly sophisticated. In seeing and summarizing public opinion towards the revival of the Nokia company, this research will classify the sentiment given by the public towards latest Nokia products through comments on the videos of Nokia products on Youtube. This research using Support Vector Machine (SVM) and K-Nearest Neighbor (K-NN) algorithm to classify, with comparing performance of three vectorizers, namely CountVectorizer, TFIDFVectorizer and HashingVectorizer. Compared to other algorithms and vectorizers, SVM with TFIDFVectorizer has the highest accuracy with score of 97.5%. The best vectorizer in this research is TFIDFVectorizer because there are almost no errors in predicting negative values, and also has many positive predictive values compared to other vectorizers. So, the best way to do classification is using SVM algorithm with TFIDFVectorizer.&quot;,&quot;publisher&quot;:&quot;Institute of Electrical and Electronics Engineers Inc.&quot;,&quot;container-title-short&quot;:&quot;&quot;},&quot;isTemporary&quot;:false}]},{&quot;citationID&quot;:&quot;MENDELEY_CITATION_a4bdb6c5-c78b-4ee3-9256-0217e9794d24&quot;,&quot;properties&quot;:{&quot;noteIndex&quot;:0},&quot;isEdited&quot;:false,&quot;manualOverride&quot;:{&quot;isManuallyOverridden&quot;:false,&quot;citeprocText&quot;:&quot;(Shah et al. 2020)&quot;,&quot;manualOverrideText&quot;:&quot;&quot;},&quot;citationTag&quot;:&quot;MENDELEY_CITATION_v3_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&quot;,&quot;citationItems&quot;:[{&quot;id&quot;:&quot;6bab64d4-9aaf-34dc-a283-7e700c7ab4f7&quot;,&quot;itemData&quot;:{&quot;type&quot;:&quot;article-journal&quot;,&quot;id&quot;:&quot;6bab64d4-9aaf-34dc-a283-7e700c7ab4f7&quot;,&quot;title&quot;:&quot;Opinion-mining on marglish and devanagari comments of youtube cookery channels using parametric and non-parametric learning models&quot;,&quot;author&quot;:[{&quot;family&quot;:&quot;Shah&quot;,&quot;given&quot;:&quot;Sonali Rajesh&quot;,&quot;parse-names&quot;:false,&quot;dropping-particle&quot;:&quot;&quot;,&quot;non-dropping-particle&quot;:&quot;&quot;},{&quot;family&quot;:&quot;Kaushik&quot;,&quot;given&quot;:&quot;Abhishek&quot;,&quot;parse-names&quot;:false,&quot;dropping-particle&quot;:&quot;&quot;,&quot;non-dropping-particle&quot;:&quot;&quot;},{&quot;family&quot;:&quot;Sharma&quot;,&quot;given&quot;:&quot;Shubham&quot;,&quot;parse-names&quot;:false,&quot;dropping-particle&quot;:&quot;&quot;,&quot;non-dropping-particle&quot;:&quot;&quot;},{&quot;family&quot;:&quot;Shah&quot;,&quot;given&quot;:&quot;Janice&quot;,&quot;parse-names&quot;:false,&quot;dropping-particle&quot;:&quot;&quot;,&quot;non-dropping-particle&quot;:&quot;&quot;}],&quot;container-title&quot;:&quot;Big Data and Cognitive Computing&quot;,&quot;DOI&quot;:&quot;10.3390/bdcc4010003&quot;,&quot;ISSN&quot;:&quot;25042289&quot;,&quot;issued&quot;:{&quot;date-parts&quot;:[[2020,3,1]]},&quot;page&quot;:&quot;1-19&quot;,&quot;abstract&quot;:&quot;YouTube is a boon, and through it people can educate, entertain, and express themselves about various topics. YouTube India currently has millions of active users. As there are millions of active users it can be understood that the data present on the YouTube will be large. With India being a very diverse country, many people are multilingual. People express their opinions in a code-mix form. Code-mix form is the mixing of two or more languages. It has become a necessity to perform Sentiment Analysis on the code-mix languages as there is not much research on Indian code-mix language data. In this paper, Sentiment Analysis (SA) is carried out on the Marglish (Marathi + English) as well as Devanagari Marathi comments which are extracted from the YouTube API from top Marathi channels. Several machine-learning models are applied on the dataset along with 3 different vectorizing techniques. Multilayer Perceptron (MLP) with Count vectorizer provides the best accuracy of 62.68% on the Marglish dataset and Bernoulli Naïve Bayes along with the Count vectorizer, which gives accuracy of 60.60% on the Devanagari dataset. Multilayer Perceptron and Bernoulli Naïve Bayes are considered to be the best performing algorithms. 10-fold cross-validation and statistical testing was also carried out on the dataset to confirm the results.&quot;,&quot;publisher&quot;:&quot;MDPI AG&quot;,&quot;issue&quot;:&quot;1&quot;,&quot;volume&quot;:&quot;4&quot;,&quot;container-title-short&quot;:&quot;&quot;},&quot;isTemporary&quot;:false}]},{&quot;citationID&quot;:&quot;MENDELEY_CITATION_b0e7d8ee-1d71-4c72-960b-ff55b513b293&quot;,&quot;properties&quot;:{&quot;noteIndex&quot;:0},&quot;isEdited&quot;:false,&quot;manualOverride&quot;:{&quot;isManuallyOverridden&quot;:false,&quot;citeprocText&quot;:&quot;(Aro et al. 2019)&quot;,&quot;manualOverrideText&quot;:&quot;&quot;},&quot;citationTag&quot;:&quot;MENDELEY_CITATION_v3_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&quot;,&quot;citationItems&quot;:[{&quot;id&quot;:&quot;25422911-d4c4-374d-8555-428b80dde4ca&quot;,&quot;itemData&quot;:{&quot;type&quot;:&quot;article-journal&quot;,&quot;id&quot;:&quot;25422911-d4c4-374d-8555-428b80dde4ca&quot;,&quot;title&quot;:&quot;Stop Words Removal on Textual Data Classification&quot;,&quot;author&quot;:[{&quot;family&quot;:&quot;Aro&quot;,&quot;given&quot;:&quot;Taye Oladele&quot;,&quot;parse-names&quot;:false,&quot;dropping-particle&quot;:&quot;&quot;,&quot;non-dropping-particle&quot;:&quot;&quot;},{&quot;family&quot;:&quot;Dada&quot;,&quot;given&quot;:&quot;Funmi&quot;,&quot;parse-names&quot;:false,&quot;dropping-particle&quot;:&quot;&quot;,&quot;non-dropping-particle&quot;:&quot;&quot;},{&quot;family&quot;:&quot;Oluwagbemiga Balogun&quot;,&quot;given&quot;:&quot;Abdullateef&quot;,&quot;parse-names&quot;:false,&quot;dropping-particle&quot;:&quot;&quot;,&quot;non-dropping-particle&quot;:&quot;&quot;},{&quot;family&quot;:&quot;Oluwasogo&quot;,&quot;given&quot;:&quot;Samuel Ayodeji&quot;,&quot;parse-names&quot;:false,&quot;dropping-particle&quot;:&quot;&quot;,&quot;non-dropping-particle&quot;:&quot;&quot;}],&quot;container-title&quot;:&quot;International Journal of Information Processing and Communication (IJIPC&quot;,&quot;ISSN&quot;:&quot;2141-3959&quot;,&quot;issued&quot;:{&quot;date-parts&quot;:[[2019]]},&quot;page&quot;:&quot;1-9&quot;,&quot;abstract&quot;:&quot;Text data is highly voluminous and performing mining tasks on it can be daunting due to large memory usage, thus researchers have considered different techniques to reduce the data while still maintaining or increasing the level of accuracy. Stop word removal is one of the pre-processing techniques used in text data mining. This paper investigates the effect of stop words removal on the text data mining performance. The machine learning algorithms used are: C4.5 Decision Tree and Multinomial Naïve Bayes (MNB) on two text datasets; Sentiment Analysis and SMS Spam dataset. Results revealed that the removal of stop words had no influence on the classification accuracy of text mining model, but actually reduced the level of confidence of prediction.&quot;,&quot;issue&quot;:&quot;1&quot;,&quot;volume&quot;:&quot;7&quot;,&quot;container-title-short&quot;:&quot;&quot;},&quot;isTemporary&quot;:false}]},{&quot;citationID&quot;:&quot;MENDELEY_CITATION_697fe4c1-2224-41e9-b671-b2c11d2a40fa&quot;,&quot;properties&quot;:{&quot;noteIndex&quot;:0},&quot;isEdited&quot;:false,&quot;manualOverride&quot;:{&quot;isManuallyOverridden&quot;:false,&quot;citeprocText&quot;:&quot;(AbdulNabi and Yaseen 2021)&quot;,&quot;manualOverrideText&quot;:&quot;&quot;},&quot;citationTag&quot;:&quot;MENDELEY_CITATION_v3_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&quot;,&quot;citationItems&quot;:[{&quot;id&quot;:&quot;d932d433-9304-3f18-b94b-2d70dae52cc9&quot;,&quot;itemData&quot;:{&quot;type&quot;:&quot;paper-conference&quot;,&quot;id&quot;:&quot;d932d433-9304-3f18-b94b-2d70dae52cc9&quot;,&quot;title&quot;:&quot;Spam email detection using deep learning techniques&quot;,&quot;author&quot;:[{&quot;family&quot;:&quot;AbdulNabi&quot;,&quot;given&quot;:&quot;Isra&quot;,&quot;parse-names&quot;:false,&quot;dropping-particle&quot;:&quot;&quot;,&quot;non-dropping-particle&quot;:&quot;&quot;},{&quot;family&quot;:&quot;Yaseen&quot;,&quot;given&quot;:&quot;Qussai&quot;,&quot;parse-names&quot;:false,&quot;dropping-particle&quot;:&quot;&quot;,&quot;non-dropping-particle&quot;:&quot;&quot;}],&quot;container-title&quot;:&quot;Procedia Computer Science&quot;,&quot;DOI&quot;:&quot;10.1016/j.procs.2021.03.107&quot;,&quot;ISSN&quot;:&quot;18770509&quot;,&quot;issued&quot;:{&quot;date-parts&quot;:[[2021]]},&quot;page&quot;:&quot;853-858&quot;,&quot;abstract&quot;:&quot;Unsolicited emails such as phishing and spam emails cost businesses and individuals millions of dollars annually. Several models and techniques to automatically detect spam emails have been introduced and developed yet non showed 100% predicative accuracy. Among all proposed models both machine and deep learning algorithms achieved more success. Natural language processing (NLP) enhanced the models' accuracy. In this work, the effectiveness of word embedding in classifying spam emails is introduced. Pre-trained transformer model BERT (Bidirectional Encoder Representations from Transformers) is fine-tuned to execute the task of detecting spam emails from non-spam (HAM). BERT uses attention layers to take the context of the text into its perspective. Results are compared to a baseline DNN (deep neural network) model that contains a BiLSTM (bidirectional Long Short Term Memory) layer and two stacked Dense layers. In addition results are compared to a set of classic classifiers k-NN (k-nearest neighbors) and NB (Naive Bayes). Two open-source data sets are used, one to train the model and the other to test the persistence and robustness of the model against unseen data. The proposed approach attained the highest accuracy of 98.67% and 98.66% F1 score.&quot;,&quot;publisher&quot;:&quot;Elsevier B.V.&quot;,&quot;volume&quot;:&quot;184&quot;,&quot;container-title-short&quot;:&quot;&quot;},&quot;isTemporary&quot;:false}]},{&quot;citationID&quot;:&quot;MENDELEY_CITATION_4622d21e-1289-4150-8df0-a883dc486317&quot;,&quot;properties&quot;:{&quot;noteIndex&quot;:0},&quot;isEdited&quot;:false,&quot;manualOverride&quot;:{&quot;isManuallyOverridden&quot;:false,&quot;citeprocText&quot;:&quot;(Devika et al. 2021)&quot;,&quot;manualOverrideText&quot;:&quot;&quot;},&quot;citationTag&quot;:&quot;MENDELEY_CITATION_v3_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&quot;,&quot;citationItems&quot;:[{&quot;id&quot;:&quot;1ab3673c-2f40-3558-a1d2-b807655d5609&quot;,&quot;itemData&quot;:{&quot;type&quot;:&quot;article-journal&quot;,&quot;id&quot;:&quot;1ab3673c-2f40-3558-a1d2-b807655d5609&quot;,&quot;title&quot;:&quot;A Deep Learning Model Based on BERT and Sentence Transformer for Semantic Keyphrase Extraction on Big Social Data&quot;,&quot;author&quot;:[{&quot;family&quot;:&quot;Devika&quot;,&quot;given&quot;:&quot;R.&quot;,&quot;parse-names&quot;:false,&quot;dropping-particle&quot;:&quot;&quot;,&quot;non-dropping-particle&quot;:&quot;&quot;},{&quot;family&quot;:&quot;Vairavasundaram&quot;,&quot;given&quot;:&quot;Subramaniyaswamy&quot;,&quot;parse-names&quot;:false,&quot;dropping-particle&quot;:&quot;&quot;,&quot;non-dropping-particle&quot;:&quot;&quot;},{&quot;family&quot;:&quot;Mahenthar&quot;,&quot;given&quot;:&quot;C. Sakthi Jay&quot;,&quot;parse-names&quot;:false,&quot;dropping-particle&quot;:&quot;&quot;,&quot;non-dropping-particle&quot;:&quot;&quot;},{&quot;family&quot;:&quot;Varadarajan&quot;,&quot;given&quot;:&quot;Vijayakumar&quot;,&quot;parse-names&quot;:false,&quot;dropping-particle&quot;:&quot;&quot;,&quot;non-dropping-particle&quot;:&quot;&quot;},{&quot;family&quot;:&quot;Kotecha&quot;,&quot;given&quot;:&quot;Ketan&quot;,&quot;parse-names&quot;:false,&quot;dropping-particle&quot;:&quot;&quot;,&quot;non-dropping-particle&quot;:&quot;&quot;}],&quot;container-title&quot;:&quot;IEEE Access&quot;,&quot;DOI&quot;:&quot;10.1109/ACCESS.2021.3133651&quot;,&quot;ISSN&quot;:&quot;21693536&quot;,&quot;issued&quot;:{&quot;date-parts&quot;:[[2021]]},&quot;page&quot;:&quot;165252-165261&quot;,&quot;abstract&quot;:&quot;In the evolution of the Internet, social media platform like Twitter has permitted the public user to share information such as famous current affairs, events, opinions, news, and experiences. Extracting and analyzing keyphrases in Twitter content is an essential and challenging task. Keyphrases can become precise the main contribution of Twitter content as well as it is a vital issue in vast Natural Language Processing (NLP) application. Extracting keyphrases is not only a time-consuming process but also requires much effort. The current works are on graph-based models or machine learning models. The performance of these models relies on feature extraction or statistical measures. In recent year, the application of deep learning algorithms to Twitter data have more insight due to automatic feature extraction can improve the performance of several tasks. This work aims to extract the keyphrase from Big social data using a sentence transformer with Bidirectional Encoder Representation Transformers (BERT) deep learning model. This BERT representation retains semantic and syntactic connectivity between tweets, enhancing performance in every NLP task on large data sets. It can automatically extract the most typical phrases in the Tweets. The proposed Semkey-BERT model shows that BERT with sentence transformer accuracy of 86% is higher than the other existing models.&quot;,&quot;publisher&quot;:&quot;Institute of Electrical and Electronics Engineers Inc.&quot;,&quot;volume&quot;:&quot;9&quot;,&quot;container-title-short&quot;:&quot;&quot;},&quot;isTemporary&quot;:false}]},{&quot;citationID&quot;:&quot;MENDELEY_CITATION_3facf97e-71ac-47dd-be08-c487d13ca5e1&quot;,&quot;properties&quot;:{&quot;noteIndex&quot;:0},&quot;isEdited&quot;:false,&quot;manualOverride&quot;:{&quot;isManuallyOverridden&quot;:false,&quot;citeprocText&quot;:&quot;(Qu et al. 2021)&quot;,&quot;manualOverrideText&quot;:&quot;&quot;},&quot;citationTag&quot;:&quot;MENDELEY_CITATION_v3_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&quot;,&quot;citationItems&quot;:[{&quot;id&quot;:&quot;6a0f586d-2505-3bff-8e3a-b85c18fb2e99&quot;,&quot;itemData&quot;:{&quot;type&quot;:&quot;paper-conference&quot;,&quot;id&quot;:&quot;6a0f586d-2505-3bff-8e3a-b85c18fb2e99&quot;,&quot;title&quot;:&quot;Emotion classification for spanish with xlm-roberta and textcnn&quot;,&quot;author&quot;:[{&quot;family&quot;:&quot;Qu&quot;,&quot;given&quot;:&quot;Suidong&quot;,&quot;parse-names&quot;:false,&quot;dropping-particle&quot;:&quot;&quot;,&quot;non-dropping-particle&quot;:&quot;&quot;},{&quot;family&quot;:&quot;Yang&quot;,&quot;given&quot;:&quot;Yanhua&quot;,&quot;parse-names&quot;:false,&quot;dropping-particle&quot;:&quot;&quot;,&quot;non-dropping-particle&quot;:&quot;&quot;},{&quot;family&quot;:&quot;Que&quot;,&quot;given&quot;:&quot;Qinyu&quot;,&quot;parse-names&quot;:false,&quot;dropping-particle&quot;:&quot;&quot;,&quot;non-dropping-particle&quot;:&quot;&quot;}],&quot;container-title&quot;:&quot;CEUR Workshop Proceedings&quot;,&quot;ISSN&quot;:&quot;16130073&quot;,&quot;issued&quot;:{&quot;date-parts&quot;:[[2021]]},&quot;page&quot;:&quot;94-100&quot;,&quot;abstract&quot;:&quot;On social networking platforms, users usually cannot perceive each other's speech tone and facial expressions, making the emotions conveyed by users on the Internet not clear enough. This task is Spanish emotion detection and evaluation from EmoEvalEs@IberLEF 2021. Specifically, the task includes dividing the emotions expressed on Twitter into one of the following seven categories: Anger, Disgust, Fear, Joy, Sadness, Surprise or Others. Our team (team name is Dong) first use XLM-Roberta for embedding. Then we input the word vector into Transformer Encoder for the secondary extraction of features, and then input the result into TextCNN. Using TextCNN's ability to capture local features, our model could extract high-level features such as text semantics, word order, and context. Finally, the output of the model is input into the fully connected layer for classification. Our model rank 14th in this task. The weighted-averaged F1 is 0.5570, and the accurcy is 0.5368.&quot;,&quot;publisher&quot;:&quot;CEUR-WS&quot;,&quot;volume&quot;:&quot;2943&quot;,&quot;container-title-short&quot;:&quot;&quot;},&quot;isTemporary&quot;:false}]},{&quot;citationID&quot;:&quot;MENDELEY_CITATION_a305b0ed-d421-4412-85d0-3105b8d24503&quot;,&quot;properties&quot;:{&quot;noteIndex&quot;:0},&quot;isEdited&quot;:false,&quot;manualOverride&quot;:{&quot;isManuallyOverridden&quot;:false,&quot;citeprocText&quot;:&quot;(Kadriu et al. 2019)&quot;,&quot;manualOverrideText&quot;:&quot;&quot;},&quot;citationTag&quot;:&quot;MENDELEY_CITATION_v3_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&quot;,&quot;citationItems&quot;:[{&quot;id&quot;:&quot;1133f79c-08d5-3173-a8d8-da46c4fd7d5a&quot;,&quot;itemData&quot;:{&quot;type&quot;:&quot;article-journal&quot;,&quot;id&quot;:&quot;1133f79c-08d5-3173-a8d8-da46c4fd7d5a&quot;,&quot;title&quot;:&quot;Albanian Text Classification: Bag of Words Model and Word Analogies&quot;,&quot;author&quot;:[{&quot;family&quot;:&quot;Kadriu&quot;,&quot;given&quot;:&quot;Arbana&quot;,&quot;parse-names&quot;:false,&quot;dropping-particle&quot;:&quot;&quot;,&quot;non-dropping-particle&quot;:&quot;&quot;},{&quot;family&quot;:&quot;Abazi&quot;,&quot;given&quot;:&quot;Lejla&quot;,&quot;parse-names&quot;:false,&quot;dropping-particle&quot;:&quot;&quot;,&quot;non-dropping-particle&quot;:&quot;&quot;},{&quot;family&quot;:&quot;Abazi&quot;,&quot;given&quot;:&quot;Hyrije&quot;,&quot;parse-names&quot;:false,&quot;dropping-particle&quot;:&quot;&quot;,&quot;non-dropping-particle&quot;:&quot;&quot;}],&quot;container-title&quot;:&quot;Business Systems Research&quot;,&quot;DOI&quot;:&quot;10.2478/bsrj-2019-0006&quot;,&quot;ISSN&quot;:&quot;18479375&quot;,&quot;issued&quot;:{&quot;date-parts&quot;:[[2019,4,1]]},&quot;page&quot;:&quot;74-87&quot;,&quot;abstract&quot;:&quot;Background: Text classification is a very important task in information retrieval. Its objective is to classify new text documents in a set of predefined classes, using different supervised algorithms. Objectives: We focus on the text classification for Albanian news articles using two approaches. Methods/Approach: In the first approach, the words in a collection are considered as independent components, allocating to each of them a conforming vector in the vector's space. Here we utilized nine classifiers from the scikit-learn package, training the classifiers with part of news articles (80%) and testing the accuracy with the remaining part of these articles. In the second approach, the text classification treats words based on their semantic and syntactic word similarities, supposing a word is formed by n-grams of characters. In this case, we have used the fastText, a hierarchical classifier, that considers local word order, as well as sub-word information. We have measured the accuracy for each classifier separately. We have also analyzed the training and testing time. Results: Our results show that the bag of words model does better than fastText when testing the classification process for not a large dataset of text. FastText shows better performance when classifying multi-label text. Conclusions: News articles can serve to create a benchmark for testing classification algorithms of Albanian texts. The best results are achieved with a bag of words model, with an accuracy of 94%.&quot;,&quot;publisher&quot;:&quot;Sciendo&quot;,&quot;issue&quot;:&quot;1&quot;,&quot;volume&quot;:&quot;10&quot;,&quot;container-title-short&quot;:&quot;&quot;},&quot;isTemporary&quot;:false}]},{&quot;citationID&quot;:&quot;MENDELEY_CITATION_eb9334b1-b07e-4ba1-b375-91fc152734a5&quot;,&quot;properties&quot;:{&quot;noteIndex&quot;:0},&quot;isEdited&quot;:false,&quot;manualOverride&quot;:{&quot;isManuallyOverridden&quot;:false,&quot;citeprocText&quot;:&quot;(Agarwal et al. 2021)&quot;,&quot;manualOverrideText&quot;:&quot;&quot;},&quot;citationTag&quot;:&quot;MENDELEY_CITATION_v3_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&quot;,&quot;citationItems&quot;:[{&quot;id&quot;:&quot;d78086a4-98d0-3d98-b092-1506e81f82db&quot;,&quot;itemData&quot;:{&quot;type&quot;:&quot;paper-conference&quot;,&quot;id&quot;:&quot;d78086a4-98d0-3d98-b092-1506e81f82db&quot;,&quot;title&quot;:&quot;Towards Code-Mixed Hinglish Dialogue Generation&quot;,&quot;author&quot;:[{&quot;family&quot;:&quot;Agarwal&quot;,&quot;given&quot;:&quot;Vibhav&quot;,&quot;parse-names&quot;:false,&quot;dropping-particle&quot;:&quot;&quot;,&quot;non-dropping-particle&quot;:&quot;&quot;},{&quot;family&quot;:&quot;Pooja Rao&quot;,&quot;given&quot;:&quot;S. B.&quot;,&quot;parse-names&quot;:false,&quot;dropping-particle&quot;:&quot;&quot;,&quot;non-dropping-particle&quot;:&quot;&quot;},{&quot;family&quot;:&quot;Jayagopi&quot;,&quot;given&quot;:&quot;Dinesh Babu&quot;,&quot;parse-names&quot;:false,&quot;dropping-particle&quot;:&quot;&quot;,&quot;non-dropping-particle&quot;:&quot;&quot;}],&quot;container-title&quot;:&quot;International Conference Recent Advances in Natural Language Processing, RANLP&quot;,&quot;DOI&quot;:&quot;10.26615/issn.2603-2821.2021_002&quot;,&quot;ISBN&quot;:&quot;9789544520731&quot;,&quot;ISSN&quot;:&quot;13138502&quot;,&quot;issued&quot;:{&quot;date-parts&quot;:[[2021]]},&quot;page&quot;:&quot;7-15&quot;,&quot;abstract&quot;:&quot;Code-mixed language plays a crucial role in communication in multilingual societies. Though the recent growth of web users has greatly boosted the use of such mixed languages, the current generation of dialog systems is primarily monolingual. This increase in usage of code-mixed language has prompted dialog systems in a similar language. We present our work in Code-Mixed Dialog Generation, an unexplored task in code-mixed languages, generating utterances in code-mixed language rather than a single language that is more often just English. We present a new synthetic corpus in code-mix for dialogs, CM-DailyDialog, by converting an existing English-only dialog corpus to a mixed Hindi-English corpus. We then propose a baseline approach where we show the effectiveness of using mBART like multilingual sequence-to-sequence transformers for code-mixed dialog generation. Our best performing dialog models can conduct coherent conversations in Hindi-English mixed language as evaluated by human and automatic metrics setting new benchmarks for the Code-Mixed Dialog Generation task.&quot;,&quot;publisher&quot;:&quot;Incoma Ltd&quot;,&quot;volume&quot;:&quot;2021-September&quot;,&quot;container-title-short&quot;:&quot;&quot;},&quot;isTemporary&quot;:false}]},{&quot;citationID&quot;:&quot;MENDELEY_CITATION_781604fc-6e72-46c4-8a8a-03ec1b2272dd&quot;,&quot;properties&quot;:{&quot;noteIndex&quot;:0},&quot;isEdited&quot;:false,&quot;manualOverride&quot;:{&quot;isManuallyOverridden&quot;:false,&quot;citeprocText&quot;:&quot;(Kumar and Sachdeva 2020)&quot;,&quot;manualOverrideText&quot;:&quot;&quot;},&quot;citationTag&quot;:&quot;MENDELEY_CITATION_v3_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&quot;,&quot;citationItems&quot;:[{&quot;id&quot;:&quot;44ce87b4-c562-3f63-ac99-ac8ed66d635a&quot;,&quot;itemData&quot;:{&quot;type&quot;:&quot;paper-conference&quot;,&quot;id&quot;:&quot;44ce87b4-c562-3f63-ac99-ac8ed66d635a&quot;,&quot;title&quot;:&quot;Multi-input integrative learning using deep neural networks and transfer learning for cyberbullying detection in real-time code-mix data&quot;,&quot;author&quot;:[{&quot;family&quot;:&quot;Kumar&quot;,&quot;given&quot;:&quot;Akshi&quot;,&quot;parse-names&quot;:false,&quot;dropping-particle&quot;:&quot;&quot;,&quot;non-dropping-particle&quot;:&quot;&quot;},{&quot;family&quot;:&quot;Sachdeva&quot;,&quot;given&quot;:&quot;Nitin&quot;,&quot;parse-names&quot;:false,&quot;dropping-particle&quot;:&quot;&quot;,&quot;non-dropping-particle&quot;:&quot;&quot;}],&quot;container-title&quot;:&quot;Multimedia Systems&quot;,&quot;DOI&quot;:&quot;10.1007/s00530-020-00672-7&quot;,&quot;ISSN&quot;:&quot;14321882&quot;,&quot;issued&quot;:{&quot;date-parts&quot;:[[2020]]},&quot;abstract&quot;:&quot;Automatic detection of cyberbullying in social media content is a natural language understanding and generic text classification task. The cultural diversities, country-specific trending topics hash-tags on social media, the unconventional use of typographical resources such as capitals, punctuation, emojis and easy availability of native language keyboards add to the variety and volume of user-generated content compounding the linguistic challenges. This research focuses on cyberbullying detection in the code-mix data, specifically the Hinglish, which refers to the juxtaposition of words from the Hindi and English languages. We explore the problem of cyberbullying prediction and propose MIIL-DNN, a multi-input integrative learning model based on deep neural networks. MIIL-DNN combines information from three sub-networks to detect and classify bully content in real-time code-mix data. It takes three inputs, namely English language features, Hindi language features (transliterated Hindi converted to the Hindi language) and typographic features, which are learned separately using sub-networks (capsule network for English, bi-LSTM for Hindi and MLP for typographic). These are then combined into one unified representation to be used as the input for a final regression output with linear activation. The advantage of using this model-level multi-lingual fusion is that it operates with the unique distribution of each input type without increasing the dimensionality of the input space. The robustness of the technique is validated on two datasets created by scraping data from the popular social networking sites, namely Twitter and Facebook. Experimental evaluation reveals that MIIL-DNN achieves superlative performance in terms of AUC-ROC curve on both the datasets.&quot;,&quot;publisher&quot;:&quot;Springer&quot;,&quot;container-title-short&quot;:&quot;&quot;},&quot;isTemporary&quot;:false}]},{&quot;citationID&quot;:&quot;MENDELEY_CITATION_e0340b16-3b8f-4eea-a9e9-20ca37aca4d6&quot;,&quot;properties&quot;:{&quot;noteIndex&quot;:0},&quot;isEdited&quot;:false,&quot;manualOverride&quot;:{&quot;isManuallyOverridden&quot;:false,&quot;citeprocText&quot;:&quot;(Mundra and Mittal 2021)&quot;,&quot;manualOverrideText&quot;:&quot;&quot;},&quot;citationTag&quot;:&quot;MENDELEY_CITATION_v3_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&quot;,&quot;citationItems&quot;:[{&quot;id&quot;:&quot;0dfd799c-8af3-305e-9161-1cb7d3312d58&quot;,&quot;itemData&quot;:{&quot;type&quot;:&quot;paper-conference&quot;,&quot;id&quot;:&quot;0dfd799c-8af3-305e-9161-1cb7d3312d58&quot;,&quot;title&quot;:&quot;Evaluation of text representation method to detect cyber aggression in hindi english code mixed social media text&quot;,&quot;author&quot;:[{&quot;family&quot;:&quot;Mundra&quot;,&quot;given&quot;:&quot;Shikha&quot;,&quot;parse-names&quot;:false,&quot;dropping-particle&quot;:&quot;&quot;,&quot;non-dropping-particle&quot;:&quot;&quot;},{&quot;family&quot;:&quot;Mittal&quot;,&quot;given&quot;:&quot;Namita&quot;,&quot;parse-names&quot;:false,&quot;dropping-particle&quot;:&quot;&quot;,&quot;non-dropping-particle&quot;:&quot;&quot;}],&quot;container-title&quot;:&quot;ACM International Conference Proceeding Series&quot;,&quot;DOI&quot;:&quot;10.1145/3474124.3474185&quot;,&quot;ISBN&quot;:&quot;9781450389204&quot;,&quot;issued&quot;:{&quot;date-parts&quot;:[[2021,8,5]]},&quot;page&quot;:&quot;402-409&quot;,&quot;abstract&quot;:&quot;with the widespread growth in modern technologies and social media networks, people spend their massive amount of time communicating and gathering information online from the web. This phenomenon leads to an increase in the number of active social media users from multilingual societies over every year along with a major challenge to monitor aggressive and harmful content posted informally onto the large-scale social media. A recent study showed the victims of cyber aggression suffer from various impacts as depression, suicide attempts or must leave the social media platform which focuses on emerging need to automatically understand such type of offensive content. The majority of the text in social media belongs to non-English language but research has so far concentrated on English texts only hence text understanding is the major issue in social media as non-English speakers do not always use Unicode to write in their language, they use phonetic typing, frequently insert English elements and mix multiple languages. In our work, we studied already existing work deeply and investigate multiple text embedding techniques onto cyber aggression detection dataset having a challenging issue of Hindi English code mixed text understanding and revealed that character-based embedding is performing best in noisy data and can be enhanced with inclusion only aggressive words density as a feature without in-depth preprocessing. Also, our model overcomes the constraint of the availability of pre-trained word embedding.&quot;,&quot;publisher&quot;:&quot;Association for Computing Machinery&quot;,&quot;container-title-short&quot;:&quot;&quot;},&quot;isTemporary&quot;:false}]},{&quot;citationID&quot;:&quot;MENDELEY_CITATION_c09cea1a-55c3-4a56-8a94-e36f017a05e9&quot;,&quot;properties&quot;:{&quot;noteIndex&quot;:0},&quot;isEdited&quot;:false,&quot;manualOverride&quot;:{&quot;isManuallyOverridden&quot;:false,&quot;citeprocText&quot;:&quot;(Singh and Goyal 2020)&quot;,&quot;manualOverrideText&quot;:&quot;&quot;},&quot;citationTag&quot;:&quot;MENDELEY_CITATION_v3_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&quot;,&quot;citationItems&quot;:[{&quot;id&quot;:&quot;2896af09-117b-3299-bd66-5530356a6828&quot;,&quot;itemData&quot;:{&quot;type&quot;:&quot;paper-conference&quot;,&quot;id&quot;:&quot;2896af09-117b-3299-bd66-5530356a6828&quot;,&quot;title&quot;:&quot;Sentiment Analysis of {E}nglish-{P}unjabi Code-Mixed Social Media Content&quot;,&quot;author&quot;:[{&quot;family&quot;:&quot;Singh&quot;,&quot;given&quot;:&quot;Mukhtiar&quot;,&quot;parse-names&quot;:false,&quot;dropping-particle&quot;:&quot;&quot;,&quot;non-dropping-particle&quot;:&quot;&quot;},{&quot;family&quot;:&quot;Goyal&quot;,&quot;given&quot;:&quot;Vishal&quot;,&quot;parse-names&quot;:false,&quot;dropping-particle&quot;:&quot;&quot;,&quot;non-dropping-particle&quot;:&quot;&quot;}],&quot;container-title&quot;:&quot;Proceedings of the 17th International Conference on Natural Language Processing (ICON): System Demonstrations&quot;,&quot;URL&quot;:&quot;https://aclanthology.org/2020.icon-demos.9&quot;,&quot;issued&quot;:{&quot;date-parts&quot;:[[2020]]},&quot;page&quot;:&quot;24-25&quot;,&quot;abstract&quot;:&quot;Sentiment analysis is a field of study for analyzing people{'}s emotions, such as Nice, Happy, ਦੁਖੀ (sad), changa (Good), etc. towards the entities and attributes expressed in written text. It noticed that, on microblogging websites (Facebook, YouTube, Twitter ), most people used more than one language to express their emotions. The change of one language to another language within the same written text is called code-mixing. In this research, we gathered the English-Punjabi code-mixed corpus from micro-blogging websites. We have performed language identification of code-mix text, which includes Phonetic Typing, Abbreviation, Wordplay, Intentionally misspelled words and Slang words. Then we performed tokenization of English and Punjabi language words consisting of different spellings. Then we performed sentiment analysis based on the above text based on the lexicon approach. The dictionary created for English Punjabi code mixed consists of opinionated words. The opinionated words are then categorized into three categories i.e. positive words list, negative words list, and neutral words list. The rest of the words are being stored in an unsorted word list. By using the N-gram approach, a statistical technique is applied at sentence level sentiment polarity of the English-Punjabi code-mixed dataset. Our results show an accuracy of 83{\\%} with an F-1 measure of 77{\\%}.&quot;,&quot;publisher&quot;:&quot;NLP Association of India (NLPAI)&quot;,&quot;container-title-short&quot;:&quot;&quot;},&quot;isTemporary&quot;:false}]},{&quot;citationID&quot;:&quot;MENDELEY_CITATION_9a00c7a3-6ad5-43ac-b1ba-16842099b9ed&quot;,&quot;properties&quot;:{&quot;noteIndex&quot;:0},&quot;isEdited&quot;:false,&quot;manualOverride&quot;:{&quot;isManuallyOverridden&quot;:false,&quot;citeprocText&quot;:&quot;(Bansal et al. 2020)&quot;,&quot;manualOverrideText&quot;:&quot;&quot;},&quot;citationItems&quot;:[{&quot;id&quot;:&quot;f64dcc3c-e7d8-30c3-bc66-beba62e71323&quot;,&quot;itemData&quot;:{&quot;type&quot;:&quot;article-journal&quot;,&quot;id&quot;:&quot;f64dcc3c-e7d8-30c3-bc66-beba62e71323&quot;,&quot;title&quot;:&quot;Experimenting Language Identification for Sentiment Analysis of English Punjabi Code Mixed Social Media Text&quot;,&quot;author&quot;:[{&quot;family&quot;:&quot;Bansal&quot;,&quot;given&quot;:&quot;Neetika&quot;,&quot;parse-names&quot;:false,&quot;dropping-particle&quot;:&quot;&quot;,&quot;non-dropping-particle&quot;:&quot;&quot;},{&quot;family&quot;:&quot;Goyal&quot;,&quot;given&quot;:&quot;Vishal&quot;,&quot;parse-names&quot;:false,&quot;dropping-particle&quot;:&quot;&quot;,&quot;non-dropping-particle&quot;:&quot;&quot;},{&quot;family&quot;:&quot;Rani&quot;,&quot;given&quot;:&quot;Simpel&quot;,&quot;parse-names&quot;:false,&quot;dropping-particle&quot;:&quot;&quot;,&quot;non-dropping-particle&quot;:&quot;&quot;}],&quot;container-title&quot;:&quot;International Journal of E-Adoption&quot;,&quot;DOI&quot;:&quot;10.4018/ijea.2020010105&quot;,&quot;ISSN&quot;:&quot;1937-9633&quot;,&quot;issued&quot;:{&quot;date-parts&quot;:[[2020,1,1]]},&quot;page&quot;:&quot;52-62&quot;,&quot;abstract&quot;:&quot;People do not always use Unicode, rather, they mix multiple languages. The processing of codemixed data becomes challenging due to the linguistic complexities. The noisy text increases the complexities of language identification. The dataset used in this article contains Facebook and Twitter messages collected through Facebook graph API and twitter API. The annotated English Punjabi code mixed dataset has been trained using a pipeline Dictionary Vectorizer, N-gram approach with some features. Furthermore, classifiers used are Logistic Regression, Decision Tree Classifier and Gaussian Naïve Bayes are used to perform language identification at word level. The results show that Logistic Regression performs best with an accuracy of 86.63 with an F-1 measure of 0.88. The success of machine learning approaches depends on the quality of labeled corpora.&quot;,&quot;publisher&quot;:&quot;IGI Global&quot;,&quot;issue&quot;:&quot;1&quot;,&quot;volume&quot;:&quot;12&quot;,&quot;container-title-short&quot;:&quot;&quot;},&quot;isTemporary&quot;:false}],&quot;citationTag&quot;:&quot;MENDELEY_CITATION_v3_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&quot;},{&quot;citationID&quot;:&quot;MENDELEY_CITATION_bb3dcef3-d006-49a1-8c1e-bbe9dcc81713&quot;,&quot;properties&quot;:{&quot;noteIndex&quot;:0},&quot;isEdited&quot;:false,&quot;manualOverride&quot;:{&quot;isManuallyOverridden&quot;:false,&quot;citeprocText&quot;:&quot;(Bhavitha et al. 2017)&quot;,&quot;manualOverrideText&quot;:&quot;&quot;},&quot;citationTag&quot;:&quot;MENDELEY_CITATION_v3_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&quot;,&quot;citationItems&quot;:[{&quot;id&quot;:&quot;247fb1af-76e6-39c6-8210-7fdf435fb5ad&quot;,&quot;itemData&quot;:{&quot;type&quot;:&quot;paper-conference&quot;,&quot;id&quot;:&quot;247fb1af-76e6-39c6-8210-7fdf435fb5ad&quot;,&quot;title&quot;:&quot;Comparative study of machine learning techniques in sentimental analysis&quot;,&quot;author&quot;:[{&quot;family&quot;:&quot;Bhavitha&quot;,&quot;given&quot;:&quot;B. K.&quot;,&quot;parse-names&quot;:false,&quot;dropping-particle&quot;:&quot;&quot;,&quot;non-dropping-particle&quot;:&quot;&quot;},{&quot;family&quot;:&quot;Rodrigues&quot;,&quot;given&quot;:&quot;Anisha P.&quot;,&quot;parse-names&quot;:false,&quot;dropping-particle&quot;:&quot;&quot;,&quot;non-dropping-particle&quot;:&quot;&quot;},{&quot;family&quot;:&quot;Chiplunkar&quot;,&quot;given&quot;:&quot;Niranjan N.&quot;,&quot;parse-names&quot;:false,&quot;dropping-particle&quot;:&quot;&quot;,&quot;non-dropping-particle&quot;:&quot;&quot;}],&quot;container-title&quot;:&quot;Proceedings of the International Conference on Inventive Communication and Computational Technologies, ICICCT 2017&quot;,&quot;DOI&quot;:&quot;10.1109/ICICCT.2017.7975191&quot;,&quot;ISBN&quot;:&quot;9781509052974&quot;,&quot;issued&quot;:{&quot;date-parts&quot;:[[2017,7,11]]},&quot;page&quot;:&quot;216-221&quot;,&quot;abstract&quot;:&quot;Sentimental Analysis is reference to the task of Natural Language Processing to determine whether a text contains subjective information and what information it expresses i.e., whether the attitude behind the text is positive, negative or neutral. This paper focuses on the several machine learning techniques which are used in analyzing the sentiments and in opinion mining. Sentimental analysis with the blend of machine learning could be useful in predicting the product reviews and consumer attitude towards to newly launched product. This paper presents a detail survey of various machine learning techniques and then compared with their accuracy, advantages and limitations of each technique. On comparing we get 85% of accuracy by using supervised machine learning technique which is higher than that of unsupervised learning techniques.&quot;,&quot;publisher&quot;:&quot;Institute of Electrical and Electronics Engineers Inc.&quot;,&quot;container-title-short&quot;:&quot;&quot;},&quot;isTemporary&quot;:false}]},{&quot;citationID&quot;:&quot;MENDELEY_CITATION_13d541b6-cdb0-446d-9bd3-eb6dc9d9afc6&quot;,&quot;properties&quot;:{&quot;noteIndex&quot;:0},&quot;isEdited&quot;:false,&quot;manualOverride&quot;:{&quot;isManuallyOverridden&quot;:false,&quot;citeprocText&quot;:&quot;(Agrawal et al. 2021)&quot;,&quot;manualOverrideText&quot;:&quot;&quot;},&quot;citationTag&quot;:&quot;MENDELEY_CITATION_v3_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&quot;,&quot;citationItems&quot;:[{&quot;id&quot;:&quot;fda3bd02-9e88-3fc3-9cef-158c96d49ea4&quot;,&quot;itemData&quot;:{&quot;type&quot;:&quot;paper-conference&quot;,&quot;id&quot;:&quot;fda3bd02-9e88-3fc3-9cef-158c96d49ea4&quot;,&quot;title&quot;:&quot;Evaluation of Machine Learning Techniques in Sentimental Analysis&quot;,&quot;author&quot;:[{&quot;family&quot;:&quot;Agrawal&quot;,&quot;given&quot;:&quot;Subhash Chand&quot;,&quot;parse-names&quot;:false,&quot;dropping-particle&quot;:&quot;&quot;,&quot;non-dropping-particle&quot;:&quot;&quot;},{&quot;family&quot;:&quot;Singh&quot;,&quot;given&quot;:&quot;Shivam&quot;,&quot;parse-names&quot;:false,&quot;dropping-particle&quot;:&quot;&quot;,&quot;non-dropping-particle&quot;:&quot;&quot;},{&quot;family&quot;:&quot;Gupta&quot;,&quot;given&quot;:&quot;Sakshi&quot;,&quot;parse-names&quot;:false,&quot;dropping-particle&quot;:&quot;&quot;,&quot;non-dropping-particle&quot;:&quot;&quot;}],&quot;container-title&quot;:&quot;2021 5th International Conference on Information Systems and Computer Networks, ISCON 2021&quot;,&quot;DOI&quot;:&quot;10.1109/ISCON52037.2021.9702430&quot;,&quot;ISBN&quot;:&quot;9781665403412&quot;,&quot;issued&quot;:{&quot;date-parts&quot;:[[2021]]},&quot;abstract&quot;:&quot;Sentiment analysis has vital applications in several areas, together with selling, recommendation, and financial analysis. It is considered as a process to find the polarity of given data. Extracting sentiments, the helpful contents, and semantics from the opinion sources manually becomes a difficult task in presence of millions of reviews. This paper has a detailed analysis of various machine-learning techniques and compared them on the basis of their accuracy, benefits, and limitations of every mechanism. Experimental results show that supervised machine learning techniques achieve the higher accuracy that is beyond that of unsupervised learning techniques.&quot;,&quot;publisher&quot;:&quot;Institute of Electrical and Electronics Engineers Inc.&quot;,&quot;container-title-short&quot;:&quot;&quot;},&quot;isTemporary&quot;:false}]},{&quot;citationID&quot;:&quot;MENDELEY_CITATION_214f5450-9a53-4ed4-ba05-e3008a0b103a&quot;,&quot;properties&quot;:{&quot;noteIndex&quot;:0},&quot;isEdited&quot;:false,&quot;manualOverride&quot;:{&quot;isManuallyOverridden&quot;:false,&quot;citeprocText&quot;:&quot;(Bansal et al. 2020)&quot;,&quot;manualOverrideText&quot;:&quot;&quot;},&quot;citationItems&quot;:[{&quot;id&quot;:&quot;f64dcc3c-e7d8-30c3-bc66-beba62e71323&quot;,&quot;itemData&quot;:{&quot;type&quot;:&quot;article-journal&quot;,&quot;id&quot;:&quot;f64dcc3c-e7d8-30c3-bc66-beba62e71323&quot;,&quot;title&quot;:&quot;Experimenting Language Identification for Sentiment Analysis of English Punjabi Code Mixed Social Media Text&quot;,&quot;author&quot;:[{&quot;family&quot;:&quot;Bansal&quot;,&quot;given&quot;:&quot;Neetika&quot;,&quot;parse-names&quot;:false,&quot;dropping-particle&quot;:&quot;&quot;,&quot;non-dropping-particle&quot;:&quot;&quot;},{&quot;family&quot;:&quot;Goyal&quot;,&quot;given&quot;:&quot;Vishal&quot;,&quot;parse-names&quot;:false,&quot;dropping-particle&quot;:&quot;&quot;,&quot;non-dropping-particle&quot;:&quot;&quot;},{&quot;family&quot;:&quot;Rani&quot;,&quot;given&quot;:&quot;Simpel&quot;,&quot;parse-names&quot;:false,&quot;dropping-particle&quot;:&quot;&quot;,&quot;non-dropping-particle&quot;:&quot;&quot;}],&quot;container-title&quot;:&quot;International Journal of E-Adoption&quot;,&quot;DOI&quot;:&quot;10.4018/ijea.2020010105&quot;,&quot;ISSN&quot;:&quot;1937-9633&quot;,&quot;issued&quot;:{&quot;date-parts&quot;:[[2020,1,1]]},&quot;page&quot;:&quot;52-62&quot;,&quot;abstract&quot;:&quot;People do not always use Unicode, rather, they mix multiple languages. The processing of codemixed data becomes challenging due to the linguistic complexities. The noisy text increases the complexities of language identification. The dataset used in this article contains Facebook and Twitter messages collected through Facebook graph API and twitter API. The annotated English Punjabi code mixed dataset has been trained using a pipeline Dictionary Vectorizer, N-gram approach with some features. Furthermore, classifiers used are Logistic Regression, Decision Tree Classifier and Gaussian Naïve Bayes are used to perform language identification at word level. The results show that Logistic Regression performs best with an accuracy of 86.63 with an F-1 measure of 0.88. The success of machine learning approaches depends on the quality of labeled corpora.&quot;,&quot;publisher&quot;:&quot;IGI Global&quot;,&quot;issue&quot;:&quot;1&quot;,&quot;volume&quot;:&quot;12&quot;,&quot;container-title-short&quot;:&quot;&quot;},&quot;isTemporary&quot;:false}],&quot;citationTag&quot;:&quot;MENDELEY_CITATION_v3_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&quot;},{&quot;citationID&quot;:&quot;MENDELEY_CITATION_1bfdc9ad-b27a-4279-98fc-b66bda0839f4&quot;,&quot;properties&quot;:{&quot;noteIndex&quot;:0},&quot;isEdited&quot;:false,&quot;manualOverride&quot;:{&quot;isManuallyOverridden&quot;:false,&quot;citeprocText&quot;:&quot;(Harfoushi et al. 2018)&quot;,&quot;manualOverrideText&quot;:&quot;&quot;},&quot;citationTag&quot;:&quot;MENDELEY_CITATION_v3_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&quot;,&quot;citationItems&quot;:[{&quot;id&quot;:&quot;8a14b209-3a8c-30fb-b6af-9c2c899a33e2&quot;,&quot;itemData&quot;:{&quot;type&quot;:&quot;article-journal&quot;,&quot;id&quot;:&quot;8a14b209-3a8c-30fb-b6af-9c2c899a33e2&quot;,&quot;title&quot;:&quot;Sentiment Analysis Algorithms through Azure Machine Learning: Analysis and Comparison&quot;,&quot;author&quot;:[{&quot;family&quot;:&quot;Harfoushi&quot;,&quot;given&quot;:&quot;Osama&quot;,&quot;parse-names&quot;:false,&quot;dropping-particle&quot;:&quot;&quot;,&quot;non-dropping-particle&quot;:&quot;&quot;},{&quot;family&quot;:&quot;Hasan&quot;,&quot;given&quot;:&quot;Dana&quot;,&quot;parse-names&quot;:false,&quot;dropping-particle&quot;:&quot;&quot;,&quot;non-dropping-particle&quot;:&quot;&quot;},{&quot;family&quot;:&quot;Obiedat&quot;,&quot;given&quot;:&quot;Ruba&quot;,&quot;parse-names&quot;:false,&quot;dropping-particle&quot;:&quot;&quot;,&quot;non-dropping-particle&quot;:&quot;&quot;}],&quot;container-title&quot;:&quot;Modern Applied Science&quot;,&quot;DOI&quot;:&quot;10.5539/mas.v12n7p49&quot;,&quot;ISSN&quot;:&quot;1913-1844&quot;,&quot;issued&quot;:{&quot;date-parts&quot;:[[2018,6,21]]},&quot;page&quot;:&quot;49&quot;,&quot;abstract&quot;:&quot;The Sentimental Analysis (SA) is a widely known and used technique in the natural language processing realm. It is often used in determining the sentiment of a text. It can be used to perform social media analytics. This study sought to compare two algorithms; Logistic Regression, and Support Vector Machine (SVM) using Microsoft Azure Machine Learning. This was demonstrated by performing a series of experiments on three Twitter datasets (TD). Accordingly, data was sourced from Twitter a microblogging platform. Data were obtained in the form of individuals’ opinions, image, views, and twits from Twitter. Azure cloud-based sentiment analytics models were created based on the two algorithms. This work was extended with more in-depth analysis from another Master research conducted lately. Results confirmed that Microsoft Azure ML platform can be used to build effective SA models that can be used to perform data analytics.&quot;,&quot;publisher&quot;:&quot;Canadian Center of Science and Education&quot;,&quot;issue&quot;:&quot;7&quot;,&quot;volume&quot;:&quot;12&quot;,&quot;container-title-short&quot;:&quot;&quot;},&quot;isTemporary&quot;:false}]},{&quot;citationID&quot;:&quot;MENDELEY_CITATION_6db66ae6-f9e5-4f45-9af2-1ebbc32bcd9e&quot;,&quot;properties&quot;:{&quot;noteIndex&quot;:0},&quot;isEdited&quot;:false,&quot;manualOverride&quot;:{&quot;isManuallyOverridden&quot;:false,&quot;citeprocText&quot;:&quot;(Thelwall 2018)&quot;,&quot;manualOverrideText&quot;:&quot;&quot;},&quot;citationTag&quot;:&quot;MENDELEY_CITATION_v3_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&quot;,&quot;citationItems&quot;:[{&quot;id&quot;:&quot;fe52e07a-2226-3b1e-8463-ff0124e558cf&quot;,&quot;itemData&quot;:{&quot;type&quot;:&quot;article-journal&quot;,&quot;id&quot;:&quot;fe52e07a-2226-3b1e-8463-ff0124e558cf&quot;,&quot;title&quot;:&quot;Gender bias in machine learning for sentiment analysis&quot;,&quot;author&quot;:[{&quot;family&quot;:&quot;Thelwall&quot;,&quot;given&quot;:&quot;Mike&quot;,&quot;parse-names&quot;:false,&quot;dropping-particle&quot;:&quot;&quot;,&quot;non-dropping-particle&quot;:&quot;&quot;}],&quot;container-title&quot;:&quot;Online Information Review&quot;,&quot;DOI&quot;:&quot;10.1108/OIR-05-2017-0153&quot;,&quot;ISSN&quot;:&quot;14684527&quot;,&quot;issued&quot;:{&quot;date-parts&quot;:[[2018]]},&quot;page&quot;:&quot;343-354&quot;,&quot;abstract&quot;:&quot;Purpose: The purpose of this paper is to investigate whether machine learning induces gender biases in the sense of results that are more accurate for male authors or for female authors. It also investigates whether training separate male and female variants could improve the accuracy of machine learning for sentiment analysis. Design/methodology/approach: This paper uses ratings-balanced sets of reviews of restaurants and hotels (3 sets) to train algorithms with and without gender selection. Findings: Accuracy is higher on female-authored reviews than on male-authored reviews for all data sets, so applications of sentiment analysis using mixed gender data sets will over represent the opinions of women. Training on same gender data improves performance less than having additional data from both genders. Practical implications: End users of sentiment analysis should be aware that its small gender biases can affect the conclusions drawn from it and apply correction factors when necessary. Users of systems that incorporate sentiment analysis should be aware that performance will vary by author gender. Developers do not need to create gender-specific algorithms unless they have more training data than their system can cope with. Originality/value: This is the first demonstration of gender bias in machine learning sentiment analysis.&quot;,&quot;publisher&quot;:&quot;Emerald Group Publishing Ltd.&quot;,&quot;issue&quot;:&quot;3&quot;,&quot;volume&quot;:&quot;42&quot;,&quot;container-title-short&quot;:&quot;&quot;},&quot;isTemporary&quot;:false}]},{&quot;citationID&quot;:&quot;MENDELEY_CITATION_c507c9c0-fc75-4079-b38e-fac6b8543efb&quot;,&quot;properties&quot;:{&quot;noteIndex&quot;:0},&quot;isEdited&quot;:false,&quot;manualOverride&quot;:{&quot;isManuallyOverridden&quot;:false,&quot;citeprocText&quot;:&quot;(Valencia et al. 2019)&quot;,&quot;manualOverrideText&quot;:&quot;&quot;},&quot;citationTag&quot;:&quot;MENDELEY_CITATION_v3_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&quot;,&quot;citationItems&quot;:[{&quot;id&quot;:&quot;07ac9dd7-0a49-38cd-a1f3-49255527cd0f&quot;,&quot;itemData&quot;:{&quot;type&quot;:&quot;article-journal&quot;,&quot;id&quot;:&quot;07ac9dd7-0a49-38cd-a1f3-49255527cd0f&quot;,&quot;title&quot;:&quot;Price movement prediction of cryptocurrencies using sentiment analysis and machine learning&quot;,&quot;author&quot;:[{&quot;family&quot;:&quot;Valencia&quot;,&quot;given&quot;:&quot;Franco&quot;,&quot;parse-names&quot;:false,&quot;dropping-particle&quot;:&quot;&quot;,&quot;non-dropping-particle&quot;:&quot;&quot;},{&quot;family&quot;:&quot;Gómez-Espinosa&quot;,&quot;given&quot;:&quot;Alfonso&quot;,&quot;parse-names&quot;:false,&quot;dropping-particle&quot;:&quot;&quot;,&quot;non-dropping-particle&quot;:&quot;&quot;},{&quot;family&quot;:&quot;Valdés-Aguirre&quot;,&quot;given&quot;:&quot;Benjamín&quot;,&quot;parse-names&quot;:false,&quot;dropping-particle&quot;:&quot;&quot;,&quot;non-dropping-particle&quot;:&quot;&quot;}],&quot;container-title&quot;:&quot;Entropy&quot;,&quot;DOI&quot;:&quot;10.3390/e21060589&quot;,&quot;ISSN&quot;:&quot;10994300&quot;,&quot;issued&quot;:{&quot;date-parts&quot;:[[2019,6,1]]},&quot;abstract&quot;:&quot;Cryptocurrencies are becoming increasingly relevant in the financial world and can be considered as an emerging market. The low barrier of entry and high data availability of the cryptocurrency market makes it an excellent subject of study, from which it is possible to derive insights into the behavior of markets through the application of sentiment analysis and machine learning techniques for the challenging task of stock market prediction. While there have been some previous studies, most of them have focused exclusively on the behavior of Bitcoin. In this paper, we propose the usage of common machine learning tools and available social media data for predicting the price movement of the Bitcoin, Ethereum, Ripple and Litecoin cryptocurrency market movements. We compare the utilization of neural networks (NN), support vector machines (SVM) and random forest (RF) while using elements from Twitter and market data as input features. The results show that it is possible to predict cryptocurrency markets using machine learning and sentiment analysis, where Twitter data by itself could be used to predict certain cryptocurrencies and that NN outperform the other models.&quot;,&quot;publisher&quot;:&quot;MDPI AG&quot;,&quot;issue&quot;:&quot;6&quot;,&quot;volume&quot;:&quot;21&quot;,&quot;container-title-short&quot;:&quot;&quot;},&quot;isTemporary&quot;:false}]},{&quot;citationID&quot;:&quot;MENDELEY_CITATION_dcb077e2-cf95-4f9b-9fbe-954a5c1dc805&quot;,&quot;properties&quot;:{&quot;noteIndex&quot;:0},&quot;isEdited&quot;:false,&quot;manualOverride&quot;:{&quot;isManuallyOverridden&quot;:false,&quot;citeprocText&quot;:&quot;(Swaminathan et al. 2020)&quot;,&quot;manualOverrideText&quot;:&quot;&quot;},&quot;citationItems&quot;:[{&quot;id&quot;:&quot;b45230b3-b153-304e-8045-4f5d89a28ce8&quot;,&quot;itemData&quot;:{&quot;type&quot;:&quot;paper-conference&quot;,&quot;id&quot;:&quot;b45230b3-b153-304e-8045-4f5d89a28ce8&quot;,&quot;title&quot;:&quot;HRS-TECHIE@Dravidian-CodeMix and HASOC-FIRE2020: Sentiment analysis and hate speech identification using machine learning, deep learning and ensemble models&quot;,&quot;author&quot;:[{&quot;family&quot;:&quot;Swaminathan&quot;,&quot;given&quot;:&quot;Sridhar&quot;,&quot;parse-names&quot;:false,&quot;dropping-particle&quot;:&quot;&quot;,&quot;non-dropping-particle&quot;:&quot;&quot;},{&quot;family&quot;:&quot;Ganesan&quot;,&quot;given&quot;:&quot;Hari Krishnan&quot;,&quot;parse-names&quot;:false,&quot;dropping-particle&quot;:&quot;&quot;,&quot;non-dropping-particle&quot;:&quot;&quot;},{&quot;family&quot;:&quot;Pandiyarajan&quot;,&quot;given&quot;:&quot;Radhakrishnan&quot;,&quot;parse-names&quot;:false,&quot;dropping-particle&quot;:&quot;&quot;,&quot;non-dropping-particle&quot;:&quot;&quot;}],&quot;container-title&quot;:&quot;CEUR Workshop Proceedings&quot;,&quot;ISSN&quot;:&quot;16130073&quot;,&quot;issued&quot;:{&quot;date-parts&quot;:[[2020]]},&quot;page&quot;:&quot;241-252&quot;,&quot;abstract&quot;:&quot;In this paper, we (HRS-TECHIE) present our submissions to challenges Dravidian-CodeMix and HASOC at FIRE 2020. Classification of sentiments from social media posts and comments is essential in this modern digital era. Dravidian-CodeMix (Sentiment analysis for Dravidian Languages in Code-Mixed Text) at FIRE 2020 is a challenge for classification of sentiments of YouTube comments posted in mix of Tamil-English (Task 1) and Malayalam-English (Task 2) languages. Our chosen task is to classify YouTube comments written in Tamil-English into one of five types of sentiment classes. Identification of hate speech, offensive and profane contents from social media posts and comments is essential in this modern digital era for preventing individuals in the digital media from the cyber harassment. HASOC 2020 (Hate Speech and Offensive Content Identification in Multiple Languages) at FIRE 2020 is a challenge of identifying the bullying content from Twitter comments posted in English, German and Hindi (subtask A) languages and further classifying the type of bullying present in that comment for each language (subtask B). We worked on both subtasks A and B for the English language to identify the bullying comment and type of bullying from Twitter comments. As part of these two challenges, we submitted different state-of-the-art machine learning and deep learning models for text classification. The models trained for sentiment classification task in Dravidian-CodeMix are Naïve Bayes, Decision tree, Random Forest, AdaBoost and Long Short Term Memory (LSTM). The models trained for hate speech and offensive content identification are Naïve Bayes, SVM, Decision tree, Random Forest, Long Short Term Memory (LSTM) and Gated Recurrent Unit (GRU). We have also developed an ensemble of Machine Learning classifiers for both challenges. In Dravidian-CodeMix, we have achieved the best weighted F1-score 61% for both Naïve Bayes and LSTM models where weighted average F1-score of 60% was achieved for ensemble approach. In HASOC, we have achieved the best Macro average F1-score of 50.02% from LSTM model for subtask A and Macro average F1-score of 24.26% from ensemble approach for subtask B on the private test data.&quot;,&quot;publisher&quot;:&quot;CEUR-WS&quot;,&quot;volume&quot;:&quot;2826&quot;,&quot;container-title-short&quot;:&quot;&quot;},&quot;isTemporary&quot;:false}],&quot;citationTag&quot;:&quot;MENDELEY_CITATION_v3_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&quot;},{&quot;citationID&quot;:&quot;MENDELEY_CITATION_d0c664ad-d1c8-4cf8-863e-4ccb9b5af5ca&quot;,&quot;properties&quot;:{&quot;noteIndex&quot;:0},&quot;isEdited&quot;:false,&quot;manualOverride&quot;:{&quot;isManuallyOverridden&quot;:false,&quot;citeprocText&quot;:&quot;(Fang and Zhan 2015)&quot;,&quot;manualOverrideText&quot;:&quot;&quot;},&quot;citationTag&quot;:&quot;MENDELEY_CITATION_v3_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&quot;,&quot;citationItems&quot;:[{&quot;id&quot;:&quot;621911b4-59df-3d42-b87e-553ab2507f80&quot;,&quot;itemData&quot;:{&quot;type&quot;:&quot;article-journal&quot;,&quot;id&quot;:&quot;621911b4-59df-3d42-b87e-553ab2507f80&quot;,&quot;title&quot;:&quot;Sentiment analysis using product review data&quot;,&quot;author&quot;:[{&quot;family&quot;:&quot;Fang&quot;,&quot;given&quot;:&quot;Xing&quot;,&quot;parse-names&quot;:false,&quot;dropping-particle&quot;:&quot;&quot;,&quot;non-dropping-particle&quot;:&quot;&quot;},{&quot;family&quot;:&quot;Zhan&quot;,&quot;given&quot;:&quot;Justin&quot;,&quot;parse-names&quot;:false,&quot;dropping-particle&quot;:&quot;&quot;,&quot;non-dropping-particle&quot;:&quot;&quot;}],&quot;container-title&quot;:&quot;Journal of Big Data&quot;,&quot;DOI&quot;:&quot;10.1186/s40537-015-0015-2&quot;,&quot;ISSN&quot;:&quot;21961115&quot;,&quot;issued&quot;:{&quot;date-parts&quot;:[[2015,12,1]]},&quot;abstract&quot;:&quot;Sentiment analysis or opinion mining is one of the major tasks of NLP (Natural Language Processing). Sentiment analysis has gain much attention in recent years. In this paper, we aim to tackle the problem of sentiment polarity categorization, which is one of the fundamental problems of sentiment analysis. A general process for sentiment polarity categorization is proposed with detailed process descriptions. Data used in this study are online product reviews collected from Amazon.com. Experiments for both sentence-level categorization and review-level categorization are performed with promising outcomes. At last, we also give insight into our future work on sentiment analysis.&quot;,&quot;publisher&quot;:&quot;SpringerOpen&quot;,&quot;issue&quot;:&quot;1&quot;,&quot;volume&quot;:&quot;2&quot;,&quot;container-title-short&quot;:&quot;&quot;},&quot;isTemporary&quot;:false}]},{&quot;citationID&quot;:&quot;MENDELEY_CITATION_fe056905-69fe-4e3e-8330-2f0f05a495d4&quot;,&quot;properties&quot;:{&quot;noteIndex&quot;:0},&quot;isEdited&quot;:false,&quot;manualOverride&quot;:{&quot;isManuallyOverridden&quot;:false,&quot;citeprocText&quot;:&quot;(Serrano-Guerrero et al. 2015)&quot;,&quot;manualOverrideText&quot;:&quot;&quot;},&quot;citationTag&quot;:&quot;MENDELEY_CITATION_v3_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&quot;,&quot;citationItems&quot;:[{&quot;id&quot;:&quot;84abd92b-b758-3682-b606-2de8ea78a219&quot;,&quot;itemData&quot;:{&quot;type&quot;:&quot;article-journal&quot;,&quot;id&quot;:&quot;84abd92b-b758-3682-b606-2de8ea78a219&quot;,&quot;title&quot;:&quot;Sentiment analysis: A review and comparative analysis of web services&quot;,&quot;author&quot;:[{&quot;family&quot;:&quot;Serrano-Guerrero&quot;,&quot;given&quot;:&quot;Jesus&quot;,&quot;parse-names&quot;:false,&quot;dropping-particle&quot;:&quot;&quot;,&quot;non-dropping-particle&quot;:&quot;&quot;},{&quot;family&quot;:&quot;Olivas&quot;,&quot;given&quot;:&quot;Jose A.&quot;,&quot;parse-names&quot;:false,&quot;dropping-particle&quot;:&quot;&quot;,&quot;non-dropping-particle&quot;:&quot;&quot;},{&quot;family&quot;:&quot;Romero&quot;,&quot;given&quot;:&quot;Francisco P.&quot;,&quot;parse-names&quot;:false,&quot;dropping-particle&quot;:&quot;&quot;,&quot;non-dropping-particle&quot;:&quot;&quot;},{&quot;family&quot;:&quot;Herrera-Viedma&quot;,&quot;given&quot;:&quot;Enrique&quot;,&quot;parse-names&quot;:false,&quot;dropping-particle&quot;:&quot;&quot;,&quot;non-dropping-particle&quot;:&quot;&quot;}],&quot;container-title&quot;:&quot;Information Sciences&quot;,&quot;DOI&quot;:&quot;10.1016/j.ins.2015.03.040&quot;,&quot;ISSN&quot;:&quot;00200255&quot;,&quot;issued&quot;:{&quot;date-parts&quot;:[[2015,8,1]]},&quot;page&quot;:&quot;18-38&quot;,&quot;abstract&quot;:&quot;Sentiment Analysis (SA), also called Opinion Mining, is currently one of the most studied research fields. It aims to analyze people's sentiments, opinions, attitudes, emotions, etc., towards elements such as topics, products, individuals, organizations, and services. Different techniques and software tools are being developed to carry out Sentiment Analysis. The goal of this work is to review and compare some free access web services, analyzing their capabilities to classify and score different pieces of text with respect to the sentiments contained therein. For that purpose, three well-known collections have been used to perform several experiments whose results are shown and commented upon, leading to some interesting conclusions about the capabilities of each analyzed tool.&quot;,&quot;publisher&quot;:&quot;Elsevier Inc.&quot;,&quot;volume&quot;:&quot;311&quot;,&quot;container-title-short&quot;:&quot;&quot;},&quot;isTemporary&quot;:false}]},{&quot;citationID&quot;:&quot;MENDELEY_CITATION_6b7a1148-cfbe-4b6b-b571-7e9bc0f75489&quot;,&quot;properties&quot;:{&quot;noteIndex&quot;:0},&quot;isEdited&quot;:false,&quot;manualOverride&quot;:{&quot;isManuallyOverridden&quot;:false,&quot;citeprocText&quot;:&quot;(Williams et al. 2015)&quot;,&quot;manualOverrideText&quot;:&quot;&quot;},&quot;citationTag&quot;:&quot;MENDELEY_CITATION_v3_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&quot;,&quot;citationItems&quot;:[{&quot;id&quot;:&quot;d1feb0a6-d54a-339b-b8fe-8757bbb08008&quot;,&quot;itemData&quot;:{&quot;type&quot;:&quot;article-journal&quot;,&quot;id&quot;:&quot;d1feb0a6-d54a-339b-b8fe-8757bbb08008&quot;,&quot;title&quot;:&quot;The role of idioms in sentiment analysis&quot;,&quot;author&quot;:[{&quot;family&quot;:&quot;Williams&quot;,&quot;given&quot;:&quot;Lowri&quot;,&quot;parse-names&quot;:false,&quot;dropping-particle&quot;:&quot;&quot;,&quot;non-dropping-particle&quot;:&quot;&quot;},{&quot;family&quot;:&quot;Bannister&quot;,&quot;given&quot;:&quot;Christian&quot;,&quot;parse-names&quot;:false,&quot;dropping-particle&quot;:&quot;&quot;,&quot;non-dropping-particle&quot;:&quot;&quot;},{&quot;family&quot;:&quot;Arribas-Ayllon&quot;,&quot;given&quot;:&quot;Michael&quot;,&quot;parse-names&quot;:false,&quot;dropping-particle&quot;:&quot;&quot;,&quot;non-dropping-particle&quot;:&quot;&quot;},{&quot;family&quot;:&quot;Preece&quot;,&quot;given&quot;:&quot;Alun&quot;,&quot;parse-names&quot;:false,&quot;dropping-particle&quot;:&quot;&quot;,&quot;non-dropping-particle&quot;:&quot;&quot;},{&quot;family&quot;:&quot;Spasić&quot;,&quot;given&quot;:&quot;Irena&quot;,&quot;parse-names&quot;:false,&quot;dropping-particle&quot;:&quot;&quot;,&quot;non-dropping-particle&quot;:&quot;&quot;}],&quot;container-title&quot;:&quot;Expert Systems with Applications&quot;,&quot;DOI&quot;:&quot;10.1016/j.eswa.2015.05.039&quot;,&quot;ISSN&quot;:&quot;09574174&quot;,&quot;issued&quot;:{&quot;date-parts&quot;:[[2015,6,23]]},&quot;page&quot;:&quot;7375-7385&quot;,&quot;abstract&quot;:&quot;In this paper we investigate the role of idioms in automated approaches to sentiment analysis. To estimate the degree to which the inclusion of idioms as features may potentially improve the results of traditional sentiment analysis, we compared our results to two such methods. First, to support idioms as features we collected a set of 580 idioms that are relevant to sentiment analysis, i.e. the ones that can be mapped to an emotion. These mappings were then obtained using a web-based crowdsourcing approach. The quality of the crowdsourced information is demonstrated with high agreement among five independent annotators calculated using Krippendorff's alpha coefficient (α = 0.662). Second, to evaluate the results of sentiment analysis, we assembled a corpus of sentences in which idioms are used in context. Each sentence was annotated with an emotion, which formed the basis for the gold standard used for the comparison against two baseline methods. The performance was evaluated in terms of three measures - precision, recall and F-measure. Overall, our approach achieved 64% and 61% for these three measures in two experiments improving the baseline results by 20 and 15 percent points respectively. F-measure was significantly improved over all three sentiment polarity classes: Positive, Negative and Other. Most notable improvement was recorded in classification of positive sentiments, where recall was improved by 45 percent points in both experiments without compromising the precision. The statistical significance of these improvements was confirmed by McNemar's test.&quot;,&quot;publisher&quot;:&quot;Elsevier Ltd&quot;,&quot;issue&quot;:&quot;21&quot;,&quot;volume&quot;:&quot;42&quot;,&quot;container-title-short&quot;:&quot;&quot;},&quot;isTemporary&quot;:false}]},{&quot;citationID&quot;:&quot;MENDELEY_CITATION_512cd47e-7029-4f10-9a3d-e85d5768dfdd&quot;,&quot;properties&quot;:{&quot;noteIndex&quot;:0},&quot;isEdited&quot;:false,&quot;manualOverride&quot;:{&quot;isManuallyOverridden&quot;:false,&quot;citeprocText&quot;:&quot;(Nguyen et al. 2015)&quot;,&quot;manualOverrideText&quot;:&quot;&quot;},&quot;citationTag&quot;:&quot;MENDELEY_CITATION_v3_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&quot;,&quot;citationItems&quot;:[{&quot;id&quot;:&quot;44fc2d73-13c8-33cf-8aeb-e215323e7ea1&quot;,&quot;itemData&quot;:{&quot;type&quot;:&quot;article-journal&quot;,&quot;id&quot;:&quot;44fc2d73-13c8-33cf-8aeb-e215323e7ea1&quot;,&quot;title&quot;:&quot;Sentiment analysis on social media for stock movement prediction&quot;,&quot;author&quot;:[{&quot;family&quot;:&quot;Nguyen&quot;,&quot;given&quot;:&quot;Thien Hai&quot;,&quot;parse-names&quot;:false,&quot;dropping-particle&quot;:&quot;&quot;,&quot;non-dropping-particle&quot;:&quot;&quot;},{&quot;family&quot;:&quot;Shirai&quot;,&quot;given&quot;:&quot;Kiyoaki&quot;,&quot;parse-names&quot;:false,&quot;dropping-particle&quot;:&quot;&quot;,&quot;non-dropping-particle&quot;:&quot;&quot;},{&quot;family&quot;:&quot;Velcin&quot;,&quot;given&quot;:&quot;Julien&quot;,&quot;parse-names&quot;:false,&quot;dropping-particle&quot;:&quot;&quot;,&quot;non-dropping-particle&quot;:&quot;&quot;}],&quot;container-title&quot;:&quot;Expert Systems with Applications&quot;,&quot;DOI&quot;:&quot;10.1016/j.eswa.2015.07.052&quot;,&quot;ISSN&quot;:&quot;09574174&quot;,&quot;issued&quot;:{&quot;date-parts&quot;:[[2015,12,30]]},&quot;page&quot;:&quot;9603-9611&quot;,&quot;abstract&quot;:&quot;The goal of this research is to build a model to predict stock price movement using the sentiment from social media. Unlike previous approaches where the overall moods or sentiments are considered, the sentiments of the specific topics of the company are incorporated into the stock prediction model. Topics and related sentiments are automatically extracted from the texts in a message board by using our proposed method as well as existing topic models. In addition, this paper shows an evaluation of the effectiveness of the sentiment analysis in the stock prediction task via a large scale experiment. Comparing the accuracy average over 18 stocks in one year transaction, our method achieved 2.07% better performance than the model using historical prices only. Furthermore, when comparing the methods only for the stocks that are difficult to predict, our method achieved 9.83% better accuracy than historical price method, and 3.03% better than human sentiment method.&quot;,&quot;publisher&quot;:&quot;Elsevier Ltd&quot;,&quot;issue&quot;:&quot;24&quot;,&quot;volume&quot;:&quot;42&quot;,&quot;container-title-short&quot;:&quot;&quot;},&quot;isTemporary&quot;:false}]},{&quot;citationID&quot;:&quot;MENDELEY_CITATION_06e39df6-e18e-4b3f-af07-9c187273432d&quot;,&quot;properties&quot;:{&quot;noteIndex&quot;:0},&quot;isEdited&quot;:false,&quot;manualOverride&quot;:{&quot;isManuallyOverridden&quot;:false,&quot;citeprocText&quot;:&quot;(Alsaffar and Omar 2015)&quot;,&quot;manualOverrideText&quot;:&quot;&quot;},&quot;citationTag&quot;:&quot;MENDELEY_CITATION_v3_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&quot;,&quot;citationItems&quot;:[{&quot;id&quot;:&quot;b7fd5544-8e88-33d4-be8a-121f78b69349&quot;,&quot;itemData&quot;:{&quot;type&quot;:&quot;article-journal&quot;,&quot;id&quot;:&quot;b7fd5544-8e88-33d4-be8a-121f78b69349&quot;,&quot;title&quot;:&quot;Integrating a Lexicon based approach and K nearest neighbour for Malay sentiment analysis&quot;,&quot;author&quot;:[{&quot;family&quot;:&quot;Alsaffar&quot;,&quot;given&quot;:&quot;Ahmed&quot;,&quot;parse-names&quot;:false,&quot;dropping-particle&quot;:&quot;&quot;,&quot;non-dropping-particle&quot;:&quot;&quot;},{&quot;family&quot;:&quot;Omar&quot;,&quot;given&quot;:&quot;Nazlia&quot;,&quot;parse-names&quot;:false,&quot;dropping-particle&quot;:&quot;&quot;,&quot;non-dropping-particle&quot;:&quot;&quot;}],&quot;container-title&quot;:&quot;Journal of Computer Science&quot;,&quot;DOI&quot;:&quot;10.3844/jcssp.2015.639.644&quot;,&quot;ISSN&quot;:&quot;15493636&quot;,&quot;issued&quot;:{&quot;date-parts&quot;:[[2015]]},&quot;page&quot;:&quot;639-644&quot;,&quot;abstract&quot;:&quot;Sentiment analysis or opinion mining refers to the automatic extraction of sentiments from a natural language text. Although many studies focusing on sentiment analysis have been conducted, there remains a limited amount of studies that focus on sentiment analysis in the Malay language. In this article, a new approach for automatic sentiment analysis of Malay movie reviews is proposed, implemented and evaluated. In contrast to most studies that focus on supervised or unsupervised machine learning approaches, this research aims to propose a new model for Malay sentiment analysis based on a combination of both approaches. We used sentiment lexicons in the new model to generate a new set of features to train a k- Nearest Neighbour (k-NN) classifier. We further illustrated that our hybrid method outperforms the state of-the-art unigram baseline.&quot;,&quot;publisher&quot;:&quot;Science Publications&quot;,&quot;issue&quot;:&quot;4&quot;,&quot;volume&quot;:&quot;11&quot;,&quot;container-title-short&quot;:&quot;&quot;},&quot;isTemporary&quot;:false}]},{&quot;citationID&quot;:&quot;MENDELEY_CITATION_23c78af6-6d32-4dbd-8b07-f82fac699d4f&quot;,&quot;properties&quot;:{&quot;noteIndex&quot;:0},&quot;isEdited&quot;:false,&quot;manualOverride&quot;:{&quot;isManuallyOverridden&quot;:false,&quot;citeprocText&quot;:&quot;(UCI Machine Learning Repository: Youtube cookery channels viewers comments in Hinglish Data Set n.d.)&quot;,&quot;manualOverrideText&quot;:&quot;&quot;},&quot;citationTag&quot;:&quot;MENDELEY_CITATION_v3_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&quot;,&quot;citationItems&quot;:[{&quot;id&quot;:&quot;c7a8bf35-35af-3ad5-9330-fd0f593a6a43&quot;,&quot;itemData&quot;:{&quot;type&quot;:&quot;webpage&quot;,&quot;id&quot;:&quot;c7a8bf35-35af-3ad5-9330-fd0f593a6a43&quot;,&quot;title&quot;:&quot;UCI Machine Learning Repository: Youtube cookery channels viewers comments in Hinglish Data Set&quot;,&quot;accessed&quot;:{&quot;date-parts&quot;:[[2022,4,8]]},&quot;URL&quot;:&quot;https://archive.ics.uci.edu/ml/datasets/Youtube+cookery+channels+viewers+comments+in+Hinglish&quot;,&quot;container-title-short&quot;:&quot;&quot;},&quot;isTemporary&quot;:false}]},{&quot;citationID&quot;:&quot;MENDELEY_CITATION_d82c2dfe-47d0-4713-b6c2-2bf4beee90a2&quot;,&quot;properties&quot;:{&quot;noteIndex&quot;:0},&quot;isEdited&quot;:false,&quot;manualOverride&quot;:{&quot;isManuallyOverridden&quot;:false,&quot;citeprocText&quot;:&quot;(Kaur et al. 2019)&quot;,&quot;manualOverrideText&quot;:&quot;&quot;},&quot;citationTag&quot;:&quot;MENDELEY_CITATION_v3_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&quot;,&quot;citationItems&quot;:[{&quot;id&quot;:&quot;7b95e41e-555b-37e5-9a4e-79eab09bec1f&quot;,&quot;itemData&quot;:{&quot;type&quot;:&quot;article-journal&quot;,&quot;id&quot;:&quot;7b95e41e-555b-37e5-9a4e-79eab09bec1f&quot;,&quot;title&quot;:&quot;Cooking is creating emotion: A study on hinglish sentiments of youtube cookery channels using semi-supervised approach&quot;,&quot;author&quot;:[{&quot;family&quot;:&quot;Kaur&quot;,&quot;given&quot;:&quot;Gagandeep&quot;,&quot;parse-names&quot;:false,&quot;dropping-particle&quot;:&quot;&quot;,&quot;non-dropping-particle&quot;:&quot;&quot;},{&quot;family&quot;:&quot;Kaushik&quot;,&quot;given&quot;:&quot;Abhishek&quot;,&quot;parse-names&quot;:false,&quot;dropping-particle&quot;:&quot;&quot;,&quot;non-dropping-particle&quot;:&quot;&quot;},{&quot;family&quot;:&quot;Sharma&quot;,&quot;given&quot;:&quot;Shubham&quot;,&quot;parse-names&quot;:false,&quot;dropping-particle&quot;:&quot;&quot;,&quot;non-dropping-particle&quot;:&quot;&quot;}],&quot;container-title&quot;:&quot;Big Data and Cognitive Computing&quot;,&quot;DOI&quot;:&quot;10.3390/bdcc3030037&quot;,&quot;ISSN&quot;:&quot;25042289&quot;,&quot;issued&quot;:{&quot;date-parts&quot;:[[2019]]},&quot;abstract&quot;:&quot;The success of Youtube has attracted a lot of users, which results in an increase of the number of comments present on Youtube channels. By analyzing those comments we could provide insight to the Youtubers that would help them to deliver better quality. Youtube is very popular in India. A majority of the population in India speak and write a mixture of two languages known as Hinglish for casual communication on social media. Our study focuses on the sentiment analysis of Hinglish comments on cookery channels. The unsupervised learning technique DBSCAN was employed in our work to find the different patterns in the comments data. We have modelled and evaluated both parametric and non-parametric learning algorithms. Logistic regression with the term frequency vectorizer gave 74.01% accuracy in Nisha Madulika’s dataset and 75.37% accuracy in Kabita’s Kitchen dataset. Each classifier is statistically tested in our study.&quot;,&quot;issue&quot;:&quot;3&quot;,&quot;volume&quot;:&quot;3&quot;,&quot;container-title-short&quot;:&quot;&quot;},&quot;isTemporary&quot;:false}]},{&quot;citationID&quot;:&quot;MENDELEY_CITATION_18b282e3-efd1-43aa-b139-a6a0764bdf43&quot;,&quot;properties&quot;:{&quot;noteIndex&quot;:0},&quot;isEdited&quot;:false,&quot;manualOverride&quot;:{&quot;isManuallyOverridden&quot;:false,&quot;citeprocText&quot;:&quot;(Sentiment Analysis of YouTube Comments | Analytics Steps n.d.)&quot;,&quot;manualOverrideText&quot;:&quot;&quot;},&quot;citationTag&quot;:&quot;MENDELEY_CITATION_v3_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&quot;,&quot;citationItems&quot;:[{&quot;id&quot;:&quot;9b0f99c9-0bf5-36e6-9e6b-6aa5f749be72&quot;,&quot;itemData&quot;:{&quot;type&quot;:&quot;webpage&quot;,&quot;id&quot;:&quot;9b0f99c9-0bf5-36e6-9e6b-6aa5f749be72&quot;,&quot;title&quot;:&quot;Sentiment Analysis of YouTube Comments | Analytics Steps&quot;,&quot;accessed&quot;:{&quot;date-parts&quot;:[[2022,4,11]]},&quot;URL&quot;:&quot;https://www.analyticssteps.com/blogs/sentiment-analysis-youtube-comments&quot;,&quot;container-title-short&quot;:&quot;&quot;},&quot;isTemporary&quot;:false}]},{&quot;citationID&quot;:&quot;MENDELEY_CITATION_e4c25c9e-349f-4ff1-b379-bacdec4a643c&quot;,&quot;properties&quot;:{&quot;noteIndex&quot;:0},&quot;isEdited&quot;:false,&quot;manualOverride&quot;:{&quot;isManuallyOverridden&quot;:false,&quot;citeprocText&quot;:&quot;(A representative Hinglish sentence and the corresponding parallel... | Download Scientific Diagram n.d.)&quot;,&quot;manualOverrideText&quot;:&quot;&quot;},&quot;citationTag&quot;:&quot;MENDELEY_CITATION_v3_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&quot;,&quot;citationItems&quot;:[{&quot;id&quot;:&quot;83593e20-efd8-3859-80d3-2bcc4af04044&quot;,&quot;itemData&quot;:{&quot;type&quot;:&quot;webpage&quot;,&quot;id&quot;:&quot;83593e20-efd8-3859-80d3-2bcc4af04044&quot;,&quot;title&quot;:&quot;A representative Hinglish sentence and the corresponding parallel... | Download Scientific Diagram&quot;,&quot;accessed&quot;:{&quot;date-parts&quot;:[[2022,4,11]]},&quot;URL&quot;:&quot;https://www.researchgate.net/figure/A-representative-Hinglish-sentence-and-the-corresponding-parallel-Hindi-English-sentences_fig1_352432102&quot;,&quot;container-title-short&quot;:&quot;&quot;},&quot;isTemporary&quot;:false}]},{&quot;citationID&quot;:&quot;MENDELEY_CITATION_df98a0bb-7259-4071-a964-cde0643d8b10&quot;,&quot;properties&quot;:{&quot;noteIndex&quot;:0},&quot;isEdited&quot;:false,&quot;manualOverride&quot;:{&quot;isManuallyOverridden&quot;:false,&quot;citeprocText&quot;:&quot;(What Is a SWOT Analysis? Definition and Examples - TechTarget n.d.)&quot;,&quot;manualOverrideText&quot;:&quot;&quot;},&quot;citationTag&quot;:&quot;MENDELEY_CITATION_v3_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&quot;,&quot;citationItems&quot;:[{&quot;id&quot;:&quot;03563d16-e607-3f4e-b9a0-43374a120cb3&quot;,&quot;itemData&quot;:{&quot;type&quot;:&quot;webpage&quot;,&quot;id&quot;:&quot;03563d16-e607-3f4e-b9a0-43374a120cb3&quot;,&quot;title&quot;:&quot;What Is a SWOT Analysis? Definition and Examples - TechTarget&quot;,&quot;accessed&quot;:{&quot;date-parts&quot;:[[2022,4,11]]},&quot;URL&quot;:&quot;https://www.techtarget.com/searchcio/definition/SWOT-analysis-strengths-weaknesses-opportunities-and-threats-analysis&quot;,&quot;container-title-short&quot;:&quot;&quot;},&quot;isTemporary&quot;:false}]},{&quot;citationID&quot;:&quot;MENDELEY_CITATION_abfb92c9-a724-4729-b3d0-c6815df27eb1&quot;,&quot;properties&quot;:{&quot;noteIndex&quot;:0},&quot;isEdited&quot;:false,&quot;manualOverride&quot;:{&quot;isManuallyOverridden&quot;:false,&quot;citeprocText&quot;:&quot;(What are the advantages of Natural Language Processing in AI? - Capacity n.d.)&quot;,&quot;manualOverrideText&quot;:&quot;&quot;},&quot;citationTag&quot;:&quot;MENDELEY_CITATION_v3_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&quot;,&quot;citationItems&quot;:[{&quot;id&quot;:&quot;e22bbec7-f6fc-370d-ab24-19cfccc00c48&quot;,&quot;itemData&quot;:{&quot;type&quot;:&quot;webpage&quot;,&quot;id&quot;:&quot;e22bbec7-f6fc-370d-ab24-19cfccc00c48&quot;,&quot;title&quot;:&quot;What are the advantages of Natural Language Processing in AI? - Capacity&quot;,&quot;accessed&quot;:{&quot;date-parts&quot;:[[2022,4,11]]},&quot;URL&quot;:&quot;https://capacity.com/enterprise-ai/faqs/what-are-the-advantages-of-natural-language-processing-nlp/&quot;,&quot;container-title-short&quot;:&quot;&quot;},&quot;isTemporary&quot;:false}]},{&quot;citationID&quot;:&quot;MENDELEY_CITATION_27c614e9-9a14-4971-bac3-25deb11f34ba&quot;,&quot;properties&quot;:{&quot;noteIndex&quot;:0},&quot;isEdited&quot;:false,&quot;manualOverride&quot;:{&quot;isManuallyOverridden&quot;:false,&quot;citeprocText&quot;:&quot;(7 Benefits of Natural Language Processing (NLP) n.d.)&quot;,&quot;manualOverrideText&quot;:&quot;&quot;},&quot;citationTag&quot;:&quot;MENDELEY_CITATION_v3_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&quot;,&quot;citationItems&quot;:[{&quot;id&quot;:&quot;4a0c7517-0257-398e-babf-761cebc4efcd&quot;,&quot;itemData&quot;:{&quot;type&quot;:&quot;webpage&quot;,&quot;id&quot;:&quot;4a0c7517-0257-398e-babf-761cebc4efcd&quot;,&quot;title&quot;:&quot;7 Benefits of Natural Language Processing (NLP)&quot;,&quot;accessed&quot;:{&quot;date-parts&quot;:[[2022,4,11]]},&quot;URL&quot;:&quot;https://monkeylearn.com/blog/nlp-benefits/&quot;,&quot;container-title-short&quot;:&quot;&quot;},&quot;isTemporary&quot;:false}]},{&quot;citationID&quot;:&quot;MENDELEY_CITATION_85416c58-ec89-4847-b88b-f538da8dc56b&quot;,&quot;properties&quot;:{&quot;noteIndex&quot;:0},&quot;isEdited&quot;:false,&quot;manualOverride&quot;:{&quot;isManuallyOverridden&quot;:false,&quot;citeprocText&quot;:&quot;(7 Key Benefits Of Using Natural Language Processing In Business n.d.)&quot;,&quot;manualOverrideText&quot;:&quot;&quot;},&quot;citationTag&quot;:&quot;MENDELEY_CITATION_v3_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&quot;,&quot;citationItems&quot;:[{&quot;id&quot;:&quot;e75c06b3-bdbc-3e0e-b9a5-13859a407640&quot;,&quot;itemData&quot;:{&quot;type&quot;:&quot;webpage&quot;,&quot;id&quot;:&quot;e75c06b3-bdbc-3e0e-b9a5-13859a407640&quot;,&quot;title&quot;:&quot;7 Key Benefits Of Using Natural Language Processing In Business&quot;,&quot;accessed&quot;:{&quot;date-parts&quot;:[[2022,4,11]]},&quot;URL&quot;:&quot;https://dlabs.ai/blog/7-key-benefits-of-using-natural-language-processing-in-business/&quot;,&quot;container-title-short&quot;:&quot;&quot;},&quot;isTemporary&quot;:false}]},{&quot;citationID&quot;:&quot;MENDELEY_CITATION_c55f4877-7256-4011-809a-cedda8660cfd&quot;,&quot;properties&quot;:{&quot;noteIndex&quot;:0},&quot;isEdited&quot;:false,&quot;manualOverride&quot;:{&quot;isManuallyOverridden&quot;:false,&quot;citeprocText&quot;:&quot;(Natural Language Processing with Machine Learning n.d.)&quot;,&quot;manualOverrideText&quot;:&quot;&quot;},&quot;citationTag&quot;:&quot;MENDELEY_CITATION_v3_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&quot;,&quot;citationItems&quot;:[{&quot;id&quot;:&quot;5e0aaf11-1706-31c3-b2a9-2ed52c49d1d8&quot;,&quot;itemData&quot;:{&quot;type&quot;:&quot;webpage&quot;,&quot;id&quot;:&quot;5e0aaf11-1706-31c3-b2a9-2ed52c49d1d8&quot;,&quot;title&quot;:&quot;Natural Language Processing with Machine Learning&quot;,&quot;accessed&quot;:{&quot;date-parts&quot;:[[2022,4,11]]},&quot;URL&quot;:&quot;https://www.encora.com/insights/natural-language-processing-with-machine-learning&quot;,&quot;container-title-short&quot;:&quot;&quot;},&quot;isTemporary&quot;:false}]},{&quot;citationID&quot;:&quot;MENDELEY_CITATION_baa9e744-d930-4728-9721-c6853400c64e&quot;,&quot;properties&quot;:{&quot;noteIndex&quot;:0},&quot;isEdited&quot;:false,&quot;manualOverride&quot;:{&quot;isManuallyOverridden&quot;:false,&quot;citeprocText&quot;:&quot;(Major Challenges of Natural Language Processing (NLP) n.d.)&quot;,&quot;manualOverrideText&quot;:&quot;&quot;},&quot;citationTag&quot;:&quot;MENDELEY_CITATION_v3_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&quot;,&quot;citationItems&quot;:[{&quot;id&quot;:&quot;b6f8d7c5-e47a-32e8-b9b8-3e0b77a30318&quot;,&quot;itemData&quot;:{&quot;type&quot;:&quot;webpage&quot;,&quot;id&quot;:&quot;b6f8d7c5-e47a-32e8-b9b8-3e0b77a30318&quot;,&quot;title&quot;:&quot;Major Challenges of Natural Language Processing (NLP)&quot;,&quot;accessed&quot;:{&quot;date-parts&quot;:[[2022,4,11]]},&quot;URL&quot;:&quot;https://monkeylearn.com/blog/natural-language-processing-challenges/&quot;,&quot;container-title-short&quot;:&quot;&quot;},&quot;isTemporary&quot;:false}]},{&quot;citationID&quot;:&quot;MENDELEY_CITATION_4ab0d975-0740-4746-9f0d-34072e86cb64&quot;,&quot;properties&quot;:{&quot;noteIndex&quot;:0},&quot;isEdited&quot;:false,&quot;manualOverride&quot;:{&quot;isManuallyOverridden&quot;:false,&quot;citeprocText&quot;:&quot;(Burstein 2009)&quot;,&quot;manualOverrideText&quot;:&quot;&quot;},&quot;citationTag&quot;:&quot;MENDELEY_CITATION_v3_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&quot;,&quot;citationItems&quot;:[{&quot;id&quot;:&quot;a3eeec97-5a2f-3e9f-b5bc-cf75b665b009&quot;,&quot;itemData&quot;:{&quot;type&quot;:&quot;paper-conference&quot;,&quot;id&quot;:&quot;a3eeec97-5a2f-3e9f-b5bc-cf75b665b009&quot;,&quot;title&quot;:&quot;Opportunities for natural language processing research in education&quot;,&quot;author&quot;:[{&quot;family&quot;:&quot;Burstein&quot;,&quot;given&quot;:&quot;Jill&quot;,&quot;parse-names&quot;:false,&quot;dropping-particle&quot;:&quot;&quot;,&quot;non-dropping-particle&quot;:&quot;&quot;}],&quot;container-title&quot;:&quot;Lecture Notes in Computer Science (including subseries Lecture Notes in Artificial Intelligence and Lecture Notes in Bioinformatics)&quot;,&quot;DOI&quot;:&quot;10.1007/978-3-642-00382-0_2&quot;,&quot;ISSN&quot;:&quot;03029743&quot;,&quot;issued&quot;:{&quot;date-parts&quot;:[[2009]]},&quot;abstract&quot;:&quot;This paper discusses emerging opportunities for natural language processing (NLP) researchers in the development of educational applications for writing, reading and content knowledge acquisition. A brief historical perspective is provided, and existing and emerging technologies are described in the context of research related to content, syntax, and discourse analyses. Two systems, e-rater® and Text Adaptor, are discussed as illustrations of NLP-driven technology. The development of each system is described, as well as how continued development provides significant opportunities for NLP research. © Springer-Verlag Berlin Heidelberg 2009.&quot;,&quot;volume&quot;:&quot;5449 LNCS&quot;,&quot;container-title-short&quot;:&quot;&quot;},&quot;isTemporary&quot;:false}]},{&quot;citationID&quot;:&quot;MENDELEY_CITATION_1f405f40-cf70-4f5e-bb48-c5abf5f8575d&quot;,&quot;properties&quot;:{&quot;noteIndex&quot;:0},&quot;isEdited&quot;:false,&quot;manualOverride&quot;:{&quot;isManuallyOverridden&quot;:false,&quot;citeprocText&quot;:&quot;(Natural Language Processing (NLP) Examples | Tableau n.d.)&quot;,&quot;manualOverrideText&quot;:&quot;&quot;},&quot;citationTag&quot;:&quot;MENDELEY_CITATION_v3_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&quot;,&quot;citationItems&quot;:[{&quot;id&quot;:&quot;9dcefc04-87ca-349c-8a73-993cb474ec59&quot;,&quot;itemData&quot;:{&quot;type&quot;:&quot;webpage&quot;,&quot;id&quot;:&quot;9dcefc04-87ca-349c-8a73-993cb474ec59&quot;,&quot;title&quot;:&quot;Natural Language Processing (NLP) Examples | Tableau&quot;,&quot;accessed&quot;:{&quot;date-parts&quot;:[[2022,4,11]]},&quot;URL&quot;:&quot;https://www.tableau.com/learn/articles/natural-language-processing-examples&quot;,&quot;container-title-short&quot;:&quot;&quot;},&quot;isTemporary&quot;:false}]},{&quot;citationID&quot;:&quot;MENDELEY_CITATION_3807d259-cc55-45fb-a59b-e460ae46c8aa&quot;,&quot;properties&quot;:{&quot;noteIndex&quot;:0},&quot;isEdited&quot;:false,&quot;manualOverride&quot;:{&quot;isManuallyOverridden&quot;:false,&quot;citeprocText&quot;:&quot;(Applications Of Natural Language Processing (NLP) n.d.)&quot;,&quot;manualOverrideText&quot;:&quot;&quot;},&quot;citationTag&quot;:&quot;MENDELEY_CITATION_v3_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&quot;,&quot;citationItems&quot;:[{&quot;id&quot;:&quot;095eec10-b64b-388c-b3e4-0635269d6e94&quot;,&quot;itemData&quot;:{&quot;type&quot;:&quot;webpage&quot;,&quot;id&quot;:&quot;095eec10-b64b-388c-b3e4-0635269d6e94&quot;,&quot;title&quot;:&quot;Applications Of Natural Language Processing (NLP)&quot;,&quot;accessed&quot;:{&quot;date-parts&quot;:[[2022,4,11]]},&quot;URL&quot;:&quot;https://www.analyticsvidhya.com/blog/2020/07/top-10-applications-of-natural-language-processing-nlp/&quot;,&quot;container-title-short&quot;:&quot;&quot;},&quot;isTemporary&quot;:false}]},{&quot;citationID&quot;:&quot;MENDELEY_CITATION_376e3b64-c6d3-40b3-82d1-44a9725e4be9&quot;,&quot;properties&quot;:{&quot;noteIndex&quot;:0},&quot;isEdited&quot;:false,&quot;manualOverride&quot;:{&quot;isManuallyOverridden&quot;:false,&quot;citeprocText&quot;:&quot;(Natural Language Processing (NLP) Use Cases in Business - MobiDev n.d.)&quot;,&quot;manualOverrideText&quot;:&quot;&quot;},&quot;citationTag&quot;:&quot;MENDELEY_CITATION_v3_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&quot;,&quot;citationItems&quot;:[{&quot;id&quot;:&quot;bb18173a-5203-320d-932f-8f350a2a1e8d&quot;,&quot;itemData&quot;:{&quot;type&quot;:&quot;webpage&quot;,&quot;id&quot;:&quot;bb18173a-5203-320d-932f-8f350a2a1e8d&quot;,&quot;title&quot;:&quot;Natural Language Processing (NLP) Use Cases in Business - MobiDev&quot;,&quot;accessed&quot;:{&quot;date-parts&quot;:[[2022,4,11]]},&quot;URL&quot;:&quot;https://mobidev.biz/blog/natural-language-processing-nlp-use-cases-business&quot;,&quot;container-title-short&quot;:&quot;&quot;},&quot;isTemporary&quot;:false}]},{&quot;citationID&quot;:&quot;MENDELEY_CITATION_319c0a4d-9269-4728-b977-fe37a4e186f2&quot;,&quot;properties&quot;:{&quot;noteIndex&quot;:0},&quot;isEdited&quot;:false,&quot;manualOverride&quot;:{&quot;isManuallyOverridden&quot;:false,&quot;citeprocText&quot;:&quot;(Expressing an algorithm | AP CSP (article) | Khan Academy n.d.)&quot;,&quot;manualOverrideText&quot;:&quot;&quot;},&quot;citationTag&quot;:&quot;MENDELEY_CITATION_v3_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&quot;,&quot;citationItems&quot;:[{&quot;id&quot;:&quot;cd615227-8727-3708-9315-081cf77bc197&quot;,&quot;itemData&quot;:{&quot;type&quot;:&quot;webpage&quot;,&quot;id&quot;:&quot;cd615227-8727-3708-9315-081cf77bc197&quot;,&quot;title&quot;:&quot;Expressing an algorithm | AP CSP (article) | Khan Academy&quot;,&quot;accessed&quot;:{&quot;date-parts&quot;:[[2022,4,11]]},&quot;URL&quot;:&quot;https://www.khanacademy.org/computing/ap-computer-science-principles/algorithms-101/building-algorithms/a/expressing-an-algorithm&quot;,&quot;container-title-short&quot;:&quot;&quot;},&quot;isTemporary&quot;:false}]}]"/>
+    <we:property name="MENDELEY_CITATIONS" value="[{&quot;citationID&quot;:&quot;MENDELEY_CITATION_4f4a1005-ffe3-4075-9747-e8c0e36a4c64&quot;,&quot;properties&quot;:{&quot;noteIndex&quot;:0},&quot;isEdited&quot;:false,&quot;manualOverride&quot;:{&quot;isManuallyOverridden&quot;:false,&quot;citeprocText&quot;:&quot;(India Population (2022) - Worldometer n.d.)&quot;,&quot;manualOverrideText&quot;:&quot;&quot;},&quot;citationTag&quot;:&quot;MENDELEY_CITATION_v3_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&quot;,&quot;citationItems&quot;:[{&quot;id&quot;:&quot;d6a4a277-e38b-365a-9af7-a4176b91e853&quot;,&quot;itemData&quot;:{&quot;type&quot;:&quot;webpage&quot;,&quot;id&quot;:&quot;d6a4a277-e38b-365a-9af7-a4176b91e853&quot;,&quot;title&quot;:&quot;India Population (2022) - Worldometer&quot;,&quot;accessed&quot;:{&quot;date-parts&quot;:[[2022,6,8]]},&quot;URL&quot;:&quot;https://www.worldometers.info/world-population/india-population/&quot;,&quot;container-title-short&quot;:&quot;&quot;},&quot;isTemporary&quot;:false}]},{&quot;citationID&quot;:&quot;MENDELEY_CITATION_720400c6-e591-4558-8138-fc75d7c7b9f4&quot;,&quot;properties&quot;:{&quot;noteIndex&quot;:0},&quot;isEdited&quot;:false,&quot;manualOverride&quot;:{&quot;isManuallyOverridden&quot;:false,&quot;citeprocText&quot;:&quot;(The Languages of India: What Languages are Spoken in India? n.d.)&quot;,&quot;manualOverrideText&quot;:&quot;&quot;},&quot;citationTag&quot;:&quot;MENDELEY_CITATION_v3_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&quot;,&quot;citationItems&quot;:[{&quot;id&quot;:&quot;655c98d8-f57b-3eed-b4cb-0110c1de901e&quot;,&quot;itemData&quot;:{&quot;type&quot;:&quot;webpage&quot;,&quot;id&quot;:&quot;655c98d8-f57b-3eed-b4cb-0110c1de901e&quot;,&quot;title&quot;:&quot;The Languages of India: What Languages are Spoken in India?&quot;,&quot;accessed&quot;:{&quot;date-parts&quot;:[[2022,6,8]]},&quot;URL&quot;:&quot;https://www.berlitz.com/blog/indian-languages-spoken-list&quot;,&quot;container-title-short&quot;:&quot;&quot;},&quot;isTemporary&quot;:false}]},{&quot;citationID&quot;:&quot;MENDELEY_CITATION_6461af34-2943-497a-8c2a-f19d921d11e1&quot;,&quot;properties&quot;:{&quot;noteIndex&quot;:0},&quot;isEdited&quot;:false,&quot;manualOverride&quot;:{&quot;isManuallyOverridden&quot;:false,&quot;citeprocText&quot;:&quot;(7 Companies Owned by Google’s Parent Company Alphabet (GOOGL), n.d.)&quot;,&quot;manualOverrideText&quot;:&quot;&quot;},&quot;citationTag&quot;:&quot;MENDELEY_CITATION_v3_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&quot;,&quot;citationItems&quot;:[{&quot;id&quot;:&quot;72266c5c-88f9-359d-96d2-dd4a8e2b6856&quot;,&quot;itemData&quot;:{&quot;type&quot;:&quot;webpage&quot;,&quot;id&quot;:&quot;72266c5c-88f9-359d-96d2-dd4a8e2b6856&quot;,&quot;title&quot;:&quot;7 Companies Owned by Google's Parent Company Alphabet (GOOGL),&quot;,&quot;accessed&quot;:{&quot;date-parts&quot;:[[2022,6,8]]},&quot;URL&quot;:&quot;https://www.investopedia.com/investing/companies-owned-by-google/&quot;,&quot;container-title-short&quot;:&quot;&quot;},&quot;isTemporary&quot;:false}]},{&quot;citationID&quot;:&quot;MENDELEY_CITATION_9eb2c3cc-a45e-4760-8a77-5d864a306c9b&quot;,&quot;properties&quot;:{&quot;noteIndex&quot;:0},&quot;isEdited&quot;:false,&quot;manualOverride&quot;:{&quot;isManuallyOverridden&quot;:true,&quot;citeprocText&quot;:&quot;(YouTube | History, Founders, &amp;#38; Facts | Britannica n.d.)&quot;,&quot;manualOverrideText&quot;:&quot;(William L. Hosch 2022)&quot;},&quot;citationTag&quot;:&quot;MENDELEY_CITATION_v3_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&quot;,&quot;citationItems&quot;:[{&quot;id&quot;:&quot;9a215cf1-273c-32ce-aad2-b3de92bcfe66&quot;,&quot;itemData&quot;:{&quot;type&quot;:&quot;webpage&quot;,&quot;id&quot;:&quot;9a215cf1-273c-32ce-aad2-b3de92bcfe66&quot;,&quot;title&quot;:&quot;YouTube | History, Founders, &amp; Facts | Britannica&quot;,&quot;accessed&quot;:{&quot;date-parts&quot;:[[2022,5,26]]},&quot;URL&quot;:&quot;https://www.britannica.com/topic/YouTube&quot;,&quot;container-title-short&quot;:&quot;&quot;},&quot;isTemporary&quot;:false}]},{&quot;citationID&quot;:&quot;MENDELEY_CITATION_7920dc98-2c44-4410-8009-2f9b6f321fb6&quot;,&quot;properties&quot;:{&quot;noteIndex&quot;:0},&quot;isEdited&quot;:false,&quot;manualOverride&quot;:{&quot;isManuallyOverridden&quot;:false,&quot;citeprocText&quot;:&quot;(Natural Language Processing - Ela Kumar - Google Books n.d.)&quot;,&quot;manualOverrideText&quot;:&quot;&quot;},&quot;citationTag&quot;:&quot;MENDELEY_CITATION_v3_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&quot;,&quot;citationItems&quot;:[{&quot;id&quot;:&quot;c74b9c41-4f85-3b32-9318-9da86f169a8e&quot;,&quot;itemData&quot;:{&quot;type&quot;:&quot;webpage&quot;,&quot;id&quot;:&quot;c74b9c41-4f85-3b32-9318-9da86f169a8e&quot;,&quot;title&quot;:&quot;Natural Language Processing - Ela Kumar - Google Books&quot;,&quot;accessed&quot;:{&quot;date-parts&quot;:[[2022,5,26]]},&quot;URL&quot;:&quot;https://books.google.ie/books?hl=en&amp;lr=&amp;id=FpUBFNFuKWgC&amp;oi=fnd&amp;pg=PP2&amp;dq=history+of+natural+language+processing&amp;ots=GFy26LlyPw&amp;sig=Qw6__PkPsebesXomRymAy6PXRsI&amp;redir_esc=y#v=onepage&amp;q=alan&amp;f=false&quot;,&quot;container-title-short&quot;:&quot;&quot;},&quot;isTemporary&quot;:false}]},{&quot;citationID&quot;:&quot;MENDELEY_CITATION_3ef973fe-19c3-4e96-b1d1-b4b1d82254a7&quot;,&quot;properties&quot;:{&quot;noteIndex&quot;:0},&quot;isEdited&quot;:false,&quot;manualOverride&quot;:{&quot;isManuallyOverridden&quot;:false,&quot;citeprocText&quot;:&quot;(Sentiment Analysis Guide n.d.)&quot;,&quot;manualOverrideText&quot;:&quot;&quot;},&quot;citationTag&quot;:&quot;MENDELEY_CITATION_v3_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&quot;,&quot;citationItems&quot;:[{&quot;id&quot;:&quot;e8e91a6d-d30b-3a5d-bb17-5de5fa6d3769&quot;,&quot;itemData&quot;:{&quot;type&quot;:&quot;webpage&quot;,&quot;id&quot;:&quot;e8e91a6d-d30b-3a5d-bb17-5de5fa6d3769&quot;,&quot;title&quot;:&quot;Sentiment Analysis Guide&quot;,&quot;accessed&quot;:{&quot;date-parts&quot;:[[2022,6,8]]},&quot;URL&quot;:&quot;https://monkeylearn.com/sentiment-analysis/&quot;,&quot;container-title-short&quot;:&quot;&quot;},&quot;isTemporary&quot;:false}]},{&quot;citationID&quot;:&quot;MENDELEY_CITATION_1a7a86fb-1d1a-4c83-8277-ed9c037c0967&quot;,&quot;properties&quot;:{&quot;noteIndex&quot;:0},&quot;isEdited&quot;:false,&quot;manualOverride&quot;:{&quot;isManuallyOverridden&quot;:false,&quot;citeprocText&quot;:&quot;(A Short History of Machine Learning -- Every Manager Should Read n.d.)&quot;,&quot;manualOverrideText&quot;:&quot;&quot;},&quot;citationTag&quot;:&quot;MENDELEY_CITATION_v3_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&quot;,&quot;citationItems&quot;:[{&quot;id&quot;:&quot;3e41379d-acce-3fd4-840e-d20023078bec&quot;,&quot;itemData&quot;:{&quot;type&quot;:&quot;webpage&quot;,&quot;id&quot;:&quot;3e41379d-acce-3fd4-840e-d20023078bec&quot;,&quot;title&quot;:&quot;A Short History of Machine Learning -- Every Manager Should Read&quot;,&quot;accessed&quot;:{&quot;date-parts&quot;:[[2022,5,26]]},&quot;URL&quot;:&quot;https://www.forbes.com/sites/bernardmarr/2016/02/19/a-short-history-of-machine-learning-every-manager-should-read/?sh=eb5887015e78&quot;,&quot;container-title-short&quot;:&quot;&quot;},&quot;isTemporary&quot;:false}]},{&quot;citationID&quot;:&quot;MENDELEY_CITATION_2d61b6c9-9a3b-4964-a7c4-3aa5c15f1402&quot;,&quot;properties&quot;:{&quot;noteIndex&quot;:0},&quot;isEdited&quot;:false,&quot;manualOverride&quot;:{&quot;isManuallyOverridden&quot;:false,&quot;citeprocText&quot;:&quot;(Srivastava and Singh 2021)&quot;,&quot;manualOverrideText&quot;:&quot;&quot;},&quot;citationTag&quot;:&quot;MENDELEY_CITATION_v3_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&quot;,&quot;citationItems&quot;:[{&quot;id&quot;:&quot;afd2c926-e676-33c3-a8ee-0ec3106f1bb7&quot;,&quot;itemData&quot;:{&quot;type&quot;:&quot;paper-conference&quot;,&quot;id&quot;:&quot;afd2c926-e676-33c3-a8ee-0ec3106f1bb7&quot;,&quot;title&quot;:&quot;Quality Evaluation of the Low-Resource Synthetically Generated Code-Mixed Hinglish Text&quot;,&quot;author&quot;:[{&quot;family&quot;:&quot;Srivastava&quot;,&quot;given&quot;:&quot;Vivek&quot;,&quot;parse-names&quot;:false,&quot;dropping-particle&quot;:&quot;&quot;,&quot;non-dropping-particle&quot;:&quot;&quot;},{&quot;family&quot;:&quot;Singh&quot;,&quot;given&quot;:&quot;Mayank&quot;,&quot;parse-names&quot;:false,&quot;dropping-particle&quot;:&quot;&quot;,&quot;non-dropping-particle&quot;:&quot;&quot;}],&quot;container-title&quot;:&quot;INLG 2021 - 14th International Conference on Natural Language Generation, Proceedings&quot;,&quot;issued&quot;:{&quot;date-parts&quot;:[[2021]]},&quot;abstract&quot;:&quot;In this shared task, we seek the participating teams to investigate the factors influencing the quality of the code-mixed text generation systems. We synthetically generate code-mixed Hinglish sentences using two distinct approaches and employ human annotators to rate the generation quality. We propose two subtasks, quality rating prediction and annotators' disagreement prediction of the synthetic Hinglish dataset. The proposed subtasks will put forward the reasoning and explanation of the factors influencing the quality and human perception of the code-mixed text.&quot;,&quot;container-title-short&quot;:&quot;&quot;},&quot;isTemporary&quot;:false}]},{&quot;citationID&quot;:&quot;MENDELEY_CITATION_cd0ac47e-7fbf-401d-bc10-566d6a1dfdff&quot;,&quot;properties&quot;:{&quot;noteIndex&quot;:0},&quot;isEdited&quot;:false,&quot;manualOverride&quot;:{&quot;isManuallyOverridden&quot;:false,&quot;citeprocText&quot;:&quot;(A Primer on Code Mixing &amp;#38; Code Switching! | by Uma Gunturi | Medium n.d.)&quot;,&quot;manualOverrideText&quot;:&quot;&quot;},&quot;citationTag&quot;:&quot;MENDELEY_CITATION_v3_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&quot;,&quot;citationItems&quot;:[{&quot;id&quot;:&quot;d40b1d70-6933-34ad-85c6-2061766dbb2c&quot;,&quot;itemData&quot;:{&quot;type&quot;:&quot;webpage&quot;,&quot;id&quot;:&quot;d40b1d70-6933-34ad-85c6-2061766dbb2c&quot;,&quot;title&quot;:&quot;A Primer on Code Mixing &amp; Code Switching! | by Uma Gunturi | Medium&quot;,&quot;accessed&quot;:{&quot;date-parts&quot;:[[2022,6,8]]},&quot;URL&quot;:&quot;https://umagunturi789.medium.com/a-primer-on-code-mixing-code-switching-9bbde2a15e57&quot;,&quot;container-title-short&quot;:&quot;&quot;},&quot;isTemporary&quot;:false}]},{&quot;citationID&quot;:&quot;MENDELEY_CITATION_1a651b36-dfaf-4db2-ac86-25cbe2ee5516&quot;,&quot;properties&quot;:{&quot;noteIndex&quot;:0},&quot;isEdited&quot;:false,&quot;manualOverride&quot;:{&quot;isManuallyOverridden&quot;:false,&quot;citeprocText&quot;:&quot;(Kumar and Subba 2020)&quot;,&quot;manualOverrideText&quot;:&quot;&quot;},&quot;citationTag&quot;:&quot;MENDELEY_CITATION_v3_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&quot;,&quot;citationItems&quot;:[{&quot;id&quot;:&quot;7ec8886a-ac9b-304d-bfd3-3ea9f63a07df&quot;,&quot;itemData&quot;:{&quot;type&quot;:&quot;paper-conference&quot;,&quot;id&quot;:&quot;7ec8886a-ac9b-304d-bfd3-3ea9f63a07df&quot;,&quot;title&quot;:&quot;A tfidfvectorizer and SVM based sentiment analysis framework for text data corpus&quot;,&quot;author&quot;:[{&quot;family&quot;:&quot;Kumar&quot;,&quot;given&quot;:&quot;Vipin&quot;,&quot;parse-names&quot;:false,&quot;dropping-particle&quot;:&quot;&quot;,&quot;non-dropping-particle&quot;:&quot;&quot;},{&quot;family&quot;:&quot;Subba&quot;,&quot;given&quot;:&quot;Basant&quot;,&quot;parse-names&quot;:false,&quot;dropping-particle&quot;:&quot;&quot;,&quot;non-dropping-particle&quot;:&quot;&quot;}],&quot;container-title&quot;:&quot;26th National Conference on Communications, NCC 2020&quot;,&quot;DOI&quot;:&quot;10.1109/NCC48643.2020.9056085&quot;,&quot;ISBN&quot;:&quot;9781728151205&quot;,&quot;issued&quot;:{&quot;date-parts&quot;:[[2020,2,1]]},&quot;abstract&quot;:&quot;E-commerce and social networking sites are very much dependent on the available data which can be analyzed in real time to predict their future business strategies. However, analyzing huge amount of data manually is not possible in time context of business. Therefore, automated sentimental analysis, which can automatically determine the sentiments from the text data corpus plays an important role in today's world. Many sentimental analysis frameworks with state of the art results have been proposed in the literature. However, many of these frameworks have low accuracy on the textual data corpus contains emoticons and special texts. In addition, many of these frameworks are also energy and computation intensive with which puts limitation in their real time deployment. In this paper, we aim to address these issues by proposing a novel sentimental analysis framework based on Support Vector Machine (SVM). The proposed framework uses a novel technique to tokenize the text documents, wherein stop words, special characters, emoticons present in the text documents are eliminated. In addition, words with similar meanings and annotations are clubbed together into one type, using the concept of stemming. The pre-processed tokenized documents are then vectorized into n-gram integers vectors using the 'TfidfVectorizer' for use as input to the SVM based machine learning classifier model. Experimental results on the Amazon's electronics item review dataset and IMDB's movie review data corpus show that the proposed sentimental analysis framework achieves high performance compared to other similar frameworks proposed in the literature.&quot;,&quot;publisher&quot;:&quot;Institute of Electrical and Electronics Engineers Inc.&quot;,&quot;container-title-short&quot;:&quot;&quot;},&quot;isTemporary&quot;:false}]},{&quot;citationID&quot;:&quot;MENDELEY_CITATION_a7440e5e-730f-4e17-b3a5-f5b8ef856754&quot;,&quot;properties&quot;:{&quot;noteIndex&quot;:0},&quot;isEdited&quot;:false,&quot;manualOverride&quot;:{&quot;isManuallyOverridden&quot;:false,&quot;citeprocText&quot;:&quot;(Irawaty et al. 2020)&quot;,&quot;manualOverrideText&quot;:&quot;&quot;},&quot;citationTag&quot;:&quot;MENDELEY_CITATION_v3_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&quot;,&quot;citationItems&quot;:[{&quot;id&quot;:&quot;e5981a32-36e9-32be-9364-253c04136805&quot;,&quot;itemData&quot;:{&quot;type&quot;:&quot;paper-conference&quot;,&quot;id&quot;:&quot;e5981a32-36e9-32be-9364-253c04136805&quot;,&quot;title&quot;:&quot;Vectorizer Comparison for Sentiment Analysis on Social Media Youtube: A Case Study&quot;,&quot;author&quot;:[{&quot;family&quot;:&quot;Irawaty&quot;,&quot;given&quot;:&quot;Irene&quot;,&quot;parse-names&quot;:false,&quot;dropping-particle&quot;:&quot;&quot;,&quot;non-dropping-particle&quot;:&quot;&quot;},{&quot;family&quot;:&quot;Andreswari&quot;,&quot;given&quot;:&quot;Rachmadita&quot;,&quot;parse-names&quot;:false,&quot;dropping-particle&quot;:&quot;&quot;,&quot;non-dropping-particle&quot;:&quot;&quot;},{&quot;family&quot;:&quot;Pramesti&quot;,&quot;given&quot;:&quot;Dita&quot;,&quot;parse-names&quot;:false,&quot;dropping-particle&quot;:&quot;&quot;,&quot;non-dropping-particle&quot;:&quot;&quot;}],&quot;container-title&quot;:&quot;2020 3rd International Conference on Computer and Informatics Engineering, IC2IE 2020&quot;,&quot;DOI&quot;:&quot;10.1109/IC2IE50715.2020.9274650&quot;,&quot;ISBN&quot;:&quot;9781728182476&quot;,&quot;issued&quot;:{&quot;date-parts&quot;:[[2020,9,15]]},&quot;page&quot;:&quot;69-74&quot;,&quot;abstract&quot;:&quot;Youtube is a popular social media used by several companies to market their products, both in the form of advertisements and videos. Nokia is one company that uses Youtube as social media to advertise and market its products until now. Nokia was a cellphone company that had fallen in 2013 due to the company's unwillingness to follow the operating system trend at the time. Nokia continues to rise and launch new products that are increasingly sophisticated. In seeing and summarizing public opinion towards the revival of the Nokia company, this research will classify the sentiment given by the public towards latest Nokia products through comments on the videos of Nokia products on Youtube. This research using Support Vector Machine (SVM) and K-Nearest Neighbor (K-NN) algorithm to classify, with comparing performance of three vectorizers, namely CountVectorizer, TFIDFVectorizer and HashingVectorizer. Compared to other algorithms and vectorizers, SVM with TFIDFVectorizer has the highest accuracy with score of 97.5%. The best vectorizer in this research is TFIDFVectorizer because there are almost no errors in predicting negative values, and also has many positive predictive values compared to other vectorizers. So, the best way to do classification is using SVM algorithm with TFIDFVectorizer.&quot;,&quot;publisher&quot;:&quot;Institute of Electrical and Electronics Engineers Inc.&quot;,&quot;container-title-short&quot;:&quot;&quot;},&quot;isTemporary&quot;:false}]},{&quot;citationID&quot;:&quot;MENDELEY_CITATION_a4bdb6c5-c78b-4ee3-9256-0217e9794d24&quot;,&quot;properties&quot;:{&quot;noteIndex&quot;:0},&quot;isEdited&quot;:false,&quot;manualOverride&quot;:{&quot;isManuallyOverridden&quot;:false,&quot;citeprocText&quot;:&quot;(Shah et al. 2020)&quot;,&quot;manualOverrideText&quot;:&quot;&quot;},&quot;citationTag&quot;:&quot;MENDELEY_CITATION_v3_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&quot;,&quot;citationItems&quot;:[{&quot;id&quot;:&quot;6bab64d4-9aaf-34dc-a283-7e700c7ab4f7&quot;,&quot;itemData&quot;:{&quot;type&quot;:&quot;article-journal&quot;,&quot;id&quot;:&quot;6bab64d4-9aaf-34dc-a283-7e700c7ab4f7&quot;,&quot;title&quot;:&quot;Opinion-mining on marglish and devanagari comments of youtube cookery channels using parametric and non-parametric learning models&quot;,&quot;author&quot;:[{&quot;family&quot;:&quot;Shah&quot;,&quot;given&quot;:&quot;Sonali Rajesh&quot;,&quot;parse-names&quot;:false,&quot;dropping-particle&quot;:&quot;&quot;,&quot;non-dropping-particle&quot;:&quot;&quot;},{&quot;family&quot;:&quot;Kaushik&quot;,&quot;given&quot;:&quot;Abhishek&quot;,&quot;parse-names&quot;:false,&quot;dropping-particle&quot;:&quot;&quot;,&quot;non-dropping-particle&quot;:&quot;&quot;},{&quot;family&quot;:&quot;Sharma&quot;,&quot;given&quot;:&quot;Shubham&quot;,&quot;parse-names&quot;:false,&quot;dropping-particle&quot;:&quot;&quot;,&quot;non-dropping-particle&quot;:&quot;&quot;},{&quot;family&quot;:&quot;Shah&quot;,&quot;given&quot;:&quot;Janice&quot;,&quot;parse-names&quot;:false,&quot;dropping-particle&quot;:&quot;&quot;,&quot;non-dropping-particle&quot;:&quot;&quot;}],&quot;container-title&quot;:&quot;Big Data and Cognitive Computing&quot;,&quot;DOI&quot;:&quot;10.3390/bdcc4010003&quot;,&quot;ISSN&quot;:&quot;25042289&quot;,&quot;issued&quot;:{&quot;date-parts&quot;:[[2020,3,1]]},&quot;page&quot;:&quot;1-19&quot;,&quot;abstract&quot;:&quot;YouTube is a boon, and through it people can educate, entertain, and express themselves about various topics. YouTube India currently has millions of active users. As there are millions of active users it can be understood that the data present on the YouTube will be large. With India being a very diverse country, many people are multilingual. People express their opinions in a code-mix form. Code-mix form is the mixing of two or more languages. It has become a necessity to perform Sentiment Analysis on the code-mix languages as there is not much research on Indian code-mix language data. In this paper, Sentiment Analysis (SA) is carried out on the Marglish (Marathi + English) as well as Devanagari Marathi comments which are extracted from the YouTube API from top Marathi channels. Several machine-learning models are applied on the dataset along with 3 different vectorizing techniques. Multilayer Perceptron (MLP) with Count vectorizer provides the best accuracy of 62.68% on the Marglish dataset and Bernoulli Naïve Bayes along with the Count vectorizer, which gives accuracy of 60.60% on the Devanagari dataset. Multilayer Perceptron and Bernoulli Naïve Bayes are considered to be the best performing algorithms. 10-fold cross-validation and statistical testing was also carried out on the dataset to confirm the results.&quot;,&quot;publisher&quot;:&quot;MDPI AG&quot;,&quot;issue&quot;:&quot;1&quot;,&quot;volume&quot;:&quot;4&quot;,&quot;container-title-short&quot;:&quot;&quot;},&quot;isTemporary&quot;:false}]},{&quot;citationID&quot;:&quot;MENDELEY_CITATION_b0e7d8ee-1d71-4c72-960b-ff55b513b293&quot;,&quot;properties&quot;:{&quot;noteIndex&quot;:0},&quot;isEdited&quot;:false,&quot;manualOverride&quot;:{&quot;isManuallyOverridden&quot;:false,&quot;citeprocText&quot;:&quot;(Aro et al. 2019)&quot;,&quot;manualOverrideText&quot;:&quot;&quot;},&quot;citationTag&quot;:&quot;MENDELEY_CITATION_v3_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&quot;,&quot;citationItems&quot;:[{&quot;id&quot;:&quot;25422911-d4c4-374d-8555-428b80dde4ca&quot;,&quot;itemData&quot;:{&quot;type&quot;:&quot;article-journal&quot;,&quot;id&quot;:&quot;25422911-d4c4-374d-8555-428b80dde4ca&quot;,&quot;title&quot;:&quot;Stop Words Removal on Textual Data Classification&quot;,&quot;author&quot;:[{&quot;family&quot;:&quot;Aro&quot;,&quot;given&quot;:&quot;Taye Oladele&quot;,&quot;parse-names&quot;:false,&quot;dropping-particle&quot;:&quot;&quot;,&quot;non-dropping-particle&quot;:&quot;&quot;},{&quot;family&quot;:&quot;Dada&quot;,&quot;given&quot;:&quot;Funmi&quot;,&quot;parse-names&quot;:false,&quot;dropping-particle&quot;:&quot;&quot;,&quot;non-dropping-particle&quot;:&quot;&quot;},{&quot;family&quot;:&quot;Oluwagbemiga Balogun&quot;,&quot;given&quot;:&quot;Abdullateef&quot;,&quot;parse-names&quot;:false,&quot;dropping-particle&quot;:&quot;&quot;,&quot;non-dropping-particle&quot;:&quot;&quot;},{&quot;family&quot;:&quot;Oluwasogo&quot;,&quot;given&quot;:&quot;Samuel Ayodeji&quot;,&quot;parse-names&quot;:false,&quot;dropping-particle&quot;:&quot;&quot;,&quot;non-dropping-particle&quot;:&quot;&quot;}],&quot;container-title&quot;:&quot;International Journal of Information Processing and Communication (IJIPC&quot;,&quot;ISSN&quot;:&quot;2141-3959&quot;,&quot;issued&quot;:{&quot;date-parts&quot;:[[2019]]},&quot;page&quot;:&quot;1-9&quot;,&quot;abstract&quot;:&quot;Text data is highly voluminous and performing mining tasks on it can be daunting due to large memory usage, thus researchers have considered different techniques to reduce the data while still maintaining or increasing the level of accuracy. Stop word removal is one of the pre-processing techniques used in text data mining. This paper investigates the effect of stop words removal on the text data mining performance. The machine learning algorithms used are: C4.5 Decision Tree and Multinomial Naïve Bayes (MNB) on two text datasets; Sentiment Analysis and SMS Spam dataset. Results revealed that the removal of stop words had no influence on the classification accuracy of text mining model, but actually reduced the level of confidence of prediction.&quot;,&quot;issue&quot;:&quot;1&quot;,&quot;volume&quot;:&quot;7&quot;,&quot;container-title-short&quot;:&quot;&quot;},&quot;isTemporary&quot;:false}]},{&quot;citationID&quot;:&quot;MENDELEY_CITATION_697fe4c1-2224-41e9-b671-b2c11d2a40fa&quot;,&quot;properties&quot;:{&quot;noteIndex&quot;:0},&quot;isEdited&quot;:false,&quot;manualOverride&quot;:{&quot;isManuallyOverridden&quot;:false,&quot;citeprocText&quot;:&quot;(AbdulNabi and Yaseen 2021)&quot;,&quot;manualOverrideText&quot;:&quot;&quot;},&quot;citationTag&quot;:&quot;MENDELEY_CITATION_v3_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&quot;,&quot;citationItems&quot;:[{&quot;id&quot;:&quot;d932d433-9304-3f18-b94b-2d70dae52cc9&quot;,&quot;itemData&quot;:{&quot;type&quot;:&quot;paper-conference&quot;,&quot;id&quot;:&quot;d932d433-9304-3f18-b94b-2d70dae52cc9&quot;,&quot;title&quot;:&quot;Spam email detection using deep learning techniques&quot;,&quot;author&quot;:[{&quot;family&quot;:&quot;AbdulNabi&quot;,&quot;given&quot;:&quot;Isra&quot;,&quot;parse-names&quot;:false,&quot;dropping-particle&quot;:&quot;&quot;,&quot;non-dropping-particle&quot;:&quot;&quot;},{&quot;family&quot;:&quot;Yaseen&quot;,&quot;given&quot;:&quot;Qussai&quot;,&quot;parse-names&quot;:false,&quot;dropping-particle&quot;:&quot;&quot;,&quot;non-dropping-particle&quot;:&quot;&quot;}],&quot;container-title&quot;:&quot;Procedia Computer Science&quot;,&quot;DOI&quot;:&quot;10.1016/j.procs.2021.03.107&quot;,&quot;ISSN&quot;:&quot;18770509&quot;,&quot;issued&quot;:{&quot;date-parts&quot;:[[2021]]},&quot;page&quot;:&quot;853-858&quot;,&quot;abstract&quot;:&quot;Unsolicited emails such as phishing and spam emails cost businesses and individuals millions of dollars annually. Several models and techniques to automatically detect spam emails have been introduced and developed yet non showed 100% predicative accuracy. Among all proposed models both machine and deep learning algorithms achieved more success. Natural language processing (NLP) enhanced the models' accuracy. In this work, the effectiveness of word embedding in classifying spam emails is introduced. Pre-trained transformer model BERT (Bidirectional Encoder Representations from Transformers) is fine-tuned to execute the task of detecting spam emails from non-spam (HAM). BERT uses attention layers to take the context of the text into its perspective. Results are compared to a baseline DNN (deep neural network) model that contains a BiLSTM (bidirectional Long Short Term Memory) layer and two stacked Dense layers. In addition results are compared to a set of classic classifiers k-NN (k-nearest neighbors) and NB (Naive Bayes). Two open-source data sets are used, one to train the model and the other to test the persistence and robustness of the model against unseen data. The proposed approach attained the highest accuracy of 98.67% and 98.66% F1 score.&quot;,&quot;publisher&quot;:&quot;Elsevier B.V.&quot;,&quot;volume&quot;:&quot;184&quot;,&quot;container-title-short&quot;:&quot;&quot;},&quot;isTemporary&quot;:false}]},{&quot;citationID&quot;:&quot;MENDELEY_CITATION_4622d21e-1289-4150-8df0-a883dc486317&quot;,&quot;properties&quot;:{&quot;noteIndex&quot;:0},&quot;isEdited&quot;:false,&quot;manualOverride&quot;:{&quot;isManuallyOverridden&quot;:false,&quot;citeprocText&quot;:&quot;(Devika et al. 2021)&quot;,&quot;manualOverrideText&quot;:&quot;&quot;},&quot;citationTag&quot;:&quot;MENDELEY_CITATION_v3_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&quot;,&quot;citationItems&quot;:[{&quot;id&quot;:&quot;1ab3673c-2f40-3558-a1d2-b807655d5609&quot;,&quot;itemData&quot;:{&quot;type&quot;:&quot;article-journal&quot;,&quot;id&quot;:&quot;1ab3673c-2f40-3558-a1d2-b807655d5609&quot;,&quot;title&quot;:&quot;A Deep Learning Model Based on BERT and Sentence Transformer for Semantic Keyphrase Extraction on Big Social Data&quot;,&quot;author&quot;:[{&quot;family&quot;:&quot;Devika&quot;,&quot;given&quot;:&quot;R.&quot;,&quot;parse-names&quot;:false,&quot;dropping-particle&quot;:&quot;&quot;,&quot;non-dropping-particle&quot;:&quot;&quot;},{&quot;family&quot;:&quot;Vairavasundaram&quot;,&quot;given&quot;:&quot;Subramaniyaswamy&quot;,&quot;parse-names&quot;:false,&quot;dropping-particle&quot;:&quot;&quot;,&quot;non-dropping-particle&quot;:&quot;&quot;},{&quot;family&quot;:&quot;Mahenthar&quot;,&quot;given&quot;:&quot;C. Sakthi Jay&quot;,&quot;parse-names&quot;:false,&quot;dropping-particle&quot;:&quot;&quot;,&quot;non-dropping-particle&quot;:&quot;&quot;},{&quot;family&quot;:&quot;Varadarajan&quot;,&quot;given&quot;:&quot;Vijayakumar&quot;,&quot;parse-names&quot;:false,&quot;dropping-particle&quot;:&quot;&quot;,&quot;non-dropping-particle&quot;:&quot;&quot;},{&quot;family&quot;:&quot;Kotecha&quot;,&quot;given&quot;:&quot;Ketan&quot;,&quot;parse-names&quot;:false,&quot;dropping-particle&quot;:&quot;&quot;,&quot;non-dropping-particle&quot;:&quot;&quot;}],&quot;container-title&quot;:&quot;IEEE Access&quot;,&quot;DOI&quot;:&quot;10.1109/ACCESS.2021.3133651&quot;,&quot;ISSN&quot;:&quot;21693536&quot;,&quot;issued&quot;:{&quot;date-parts&quot;:[[2021]]},&quot;page&quot;:&quot;165252-165261&quot;,&quot;abstract&quot;:&quot;In the evolution of the Internet, social media platform like Twitter has permitted the public user to share information such as famous current affairs, events, opinions, news, and experiences. Extracting and analyzing keyphrases in Twitter content is an essential and challenging task. Keyphrases can become precise the main contribution of Twitter content as well as it is a vital issue in vast Natural Language Processing (NLP) application. Extracting keyphrases is not only a time-consuming process but also requires much effort. The current works are on graph-based models or machine learning models. The performance of these models relies on feature extraction or statistical measures. In recent year, the application of deep learning algorithms to Twitter data have more insight due to automatic feature extraction can improve the performance of several tasks. This work aims to extract the keyphrase from Big social data using a sentence transformer with Bidirectional Encoder Representation Transformers (BERT) deep learning model. This BERT representation retains semantic and syntactic connectivity between tweets, enhancing performance in every NLP task on large data sets. It can automatically extract the most typical phrases in the Tweets. The proposed Semkey-BERT model shows that BERT with sentence transformer accuracy of 86% is higher than the other existing models.&quot;,&quot;publisher&quot;:&quot;Institute of Electrical and Electronics Engineers Inc.&quot;,&quot;volume&quot;:&quot;9&quot;,&quot;container-title-short&quot;:&quot;&quot;},&quot;isTemporary&quot;:false}]},{&quot;citationID&quot;:&quot;MENDELEY_CITATION_3facf97e-71ac-47dd-be08-c487d13ca5e1&quot;,&quot;properties&quot;:{&quot;noteIndex&quot;:0},&quot;isEdited&quot;:false,&quot;manualOverride&quot;:{&quot;isManuallyOverridden&quot;:false,&quot;citeprocText&quot;:&quot;(Qu et al. 2021)&quot;,&quot;manualOverrideText&quot;:&quot;&quot;},&quot;citationTag&quot;:&quot;MENDELEY_CITATION_v3_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&quot;,&quot;citationItems&quot;:[{&quot;id&quot;:&quot;6a0f586d-2505-3bff-8e3a-b85c18fb2e99&quot;,&quot;itemData&quot;:{&quot;type&quot;:&quot;paper-conference&quot;,&quot;id&quot;:&quot;6a0f586d-2505-3bff-8e3a-b85c18fb2e99&quot;,&quot;title&quot;:&quot;Emotion classification for spanish with xlm-roberta and textcnn&quot;,&quot;author&quot;:[{&quot;family&quot;:&quot;Qu&quot;,&quot;given&quot;:&quot;Suidong&quot;,&quot;parse-names&quot;:false,&quot;dropping-particle&quot;:&quot;&quot;,&quot;non-dropping-particle&quot;:&quot;&quot;},{&quot;family&quot;:&quot;Yang&quot;,&quot;given&quot;:&quot;Yanhua&quot;,&quot;parse-names&quot;:false,&quot;dropping-particle&quot;:&quot;&quot;,&quot;non-dropping-particle&quot;:&quot;&quot;},{&quot;family&quot;:&quot;Que&quot;,&quot;given&quot;:&quot;Qinyu&quot;,&quot;parse-names&quot;:false,&quot;dropping-particle&quot;:&quot;&quot;,&quot;non-dropping-particle&quot;:&quot;&quot;}],&quot;container-title&quot;:&quot;CEUR Workshop Proceedings&quot;,&quot;ISSN&quot;:&quot;16130073&quot;,&quot;issued&quot;:{&quot;date-parts&quot;:[[2021]]},&quot;page&quot;:&quot;94-100&quot;,&quot;abstract&quot;:&quot;On social networking platforms, users usually cannot perceive each other's speech tone and facial expressions, making the emotions conveyed by users on the Internet not clear enough. This task is Spanish emotion detection and evaluation from EmoEvalEs@IberLEF 2021. Specifically, the task includes dividing the emotions expressed on Twitter into one of the following seven categories: Anger, Disgust, Fear, Joy, Sadness, Surprise or Others. Our team (team name is Dong) first use XLM-Roberta for embedding. Then we input the word vector into Transformer Encoder for the secondary extraction of features, and then input the result into TextCNN. Using TextCNN's ability to capture local features, our model could extract high-level features such as text semantics, word order, and context. Finally, the output of the model is input into the fully connected layer for classification. Our model rank 14th in this task. The weighted-averaged F1 is 0.5570, and the accurcy is 0.5368.&quot;,&quot;publisher&quot;:&quot;CEUR-WS&quot;,&quot;volume&quot;:&quot;2943&quot;,&quot;container-title-short&quot;:&quot;&quot;},&quot;isTemporary&quot;:false}]},{&quot;citationID&quot;:&quot;MENDELEY_CITATION_a305b0ed-d421-4412-85d0-3105b8d24503&quot;,&quot;properties&quot;:{&quot;noteIndex&quot;:0},&quot;isEdited&quot;:false,&quot;manualOverride&quot;:{&quot;isManuallyOverridden&quot;:false,&quot;citeprocText&quot;:&quot;(Kadriu et al. 2019)&quot;,&quot;manualOverrideText&quot;:&quot;&quot;},&quot;citationTag&quot;:&quot;MENDELEY_CITATION_v3_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&quot;,&quot;citationItems&quot;:[{&quot;id&quot;:&quot;1133f79c-08d5-3173-a8d8-da46c4fd7d5a&quot;,&quot;itemData&quot;:{&quot;type&quot;:&quot;article-journal&quot;,&quot;id&quot;:&quot;1133f79c-08d5-3173-a8d8-da46c4fd7d5a&quot;,&quot;title&quot;:&quot;Albanian Text Classification: Bag of Words Model and Word Analogies&quot;,&quot;author&quot;:[{&quot;family&quot;:&quot;Kadriu&quot;,&quot;given&quot;:&quot;Arbana&quot;,&quot;parse-names&quot;:false,&quot;dropping-particle&quot;:&quot;&quot;,&quot;non-dropping-particle&quot;:&quot;&quot;},{&quot;family&quot;:&quot;Abazi&quot;,&quot;given&quot;:&quot;Lejla&quot;,&quot;parse-names&quot;:false,&quot;dropping-particle&quot;:&quot;&quot;,&quot;non-dropping-particle&quot;:&quot;&quot;},{&quot;family&quot;:&quot;Abazi&quot;,&quot;given&quot;:&quot;Hyrije&quot;,&quot;parse-names&quot;:false,&quot;dropping-particle&quot;:&quot;&quot;,&quot;non-dropping-particle&quot;:&quot;&quot;}],&quot;container-title&quot;:&quot;Business Systems Research&quot;,&quot;DOI&quot;:&quot;10.2478/bsrj-2019-0006&quot;,&quot;ISSN&quot;:&quot;18479375&quot;,&quot;issued&quot;:{&quot;date-parts&quot;:[[2019,4,1]]},&quot;page&quot;:&quot;74-87&quot;,&quot;abstract&quot;:&quot;Background: Text classification is a very important task in information retrieval. Its objective is to classify new text documents in a set of predefined classes, using different supervised algorithms. Objectives: We focus on the text classification for Albanian news articles using two approaches. Methods/Approach: In the first approach, the words in a collection are considered as independent components, allocating to each of them a conforming vector in the vector's space. Here we utilized nine classifiers from the scikit-learn package, training the classifiers with part of news articles (80%) and testing the accuracy with the remaining part of these articles. In the second approach, the text classification treats words based on their semantic and syntactic word similarities, supposing a word is formed by n-grams of characters. In this case, we have used the fastText, a hierarchical classifier, that considers local word order, as well as sub-word information. We have measured the accuracy for each classifier separately. We have also analyzed the training and testing time. Results: Our results show that the bag of words model does better than fastText when testing the classification process for not a large dataset of text. FastText shows better performance when classifying multi-label text. Conclusions: News articles can serve to create a benchmark for testing classification algorithms of Albanian texts. The best results are achieved with a bag of words model, with an accuracy of 94%.&quot;,&quot;publisher&quot;:&quot;Sciendo&quot;,&quot;issue&quot;:&quot;1&quot;,&quot;volume&quot;:&quot;10&quot;,&quot;container-title-short&quot;:&quot;&quot;},&quot;isTemporary&quot;:false}]},{&quot;citationID&quot;:&quot;MENDELEY_CITATION_eb9334b1-b07e-4ba1-b375-91fc152734a5&quot;,&quot;properties&quot;:{&quot;noteIndex&quot;:0},&quot;isEdited&quot;:false,&quot;manualOverride&quot;:{&quot;isManuallyOverridden&quot;:false,&quot;citeprocText&quot;:&quot;(Agarwal et al. 2021)&quot;,&quot;manualOverrideText&quot;:&quot;&quot;},&quot;citationTag&quot;:&quot;MENDELEY_CITATION_v3_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&quot;,&quot;citationItems&quot;:[{&quot;id&quot;:&quot;d78086a4-98d0-3d98-b092-1506e81f82db&quot;,&quot;itemData&quot;:{&quot;type&quot;:&quot;paper-conference&quot;,&quot;id&quot;:&quot;d78086a4-98d0-3d98-b092-1506e81f82db&quot;,&quot;title&quot;:&quot;Towards Code-Mixed Hinglish Dialogue Generation&quot;,&quot;author&quot;:[{&quot;family&quot;:&quot;Agarwal&quot;,&quot;given&quot;:&quot;Vibhav&quot;,&quot;parse-names&quot;:false,&quot;dropping-particle&quot;:&quot;&quot;,&quot;non-dropping-particle&quot;:&quot;&quot;},{&quot;family&quot;:&quot;Pooja Rao&quot;,&quot;given&quot;:&quot;S. B.&quot;,&quot;parse-names&quot;:false,&quot;dropping-particle&quot;:&quot;&quot;,&quot;non-dropping-particle&quot;:&quot;&quot;},{&quot;family&quot;:&quot;Jayagopi&quot;,&quot;given&quot;:&quot;Dinesh Babu&quot;,&quot;parse-names&quot;:false,&quot;dropping-particle&quot;:&quot;&quot;,&quot;non-dropping-particle&quot;:&quot;&quot;}],&quot;container-title&quot;:&quot;International Conference Recent Advances in Natural Language Processing, RANLP&quot;,&quot;DOI&quot;:&quot;10.26615/issn.2603-2821.2021_002&quot;,&quot;ISBN&quot;:&quot;9789544520731&quot;,&quot;ISSN&quot;:&quot;13138502&quot;,&quot;issued&quot;:{&quot;date-parts&quot;:[[2021]]},&quot;page&quot;:&quot;7-15&quot;,&quot;abstract&quot;:&quot;Code-mixed language plays a crucial role in communication in multilingual societies. Though the recent growth of web users has greatly boosted the use of such mixed languages, the current generation of dialog systems is primarily monolingual. This increase in usage of code-mixed language has prompted dialog systems in a similar language. We present our work in Code-Mixed Dialog Generation, an unexplored task in code-mixed languages, generating utterances in code-mixed language rather than a single language that is more often just English. We present a new synthetic corpus in code-mix for dialogs, CM-DailyDialog, by converting an existing English-only dialog corpus to a mixed Hindi-English corpus. We then propose a baseline approach where we show the effectiveness of using mBART like multilingual sequence-to-sequence transformers for code-mixed dialog generation. Our best performing dialog models can conduct coherent conversations in Hindi-English mixed language as evaluated by human and automatic metrics setting new benchmarks for the Code-Mixed Dialog Generation task.&quot;,&quot;publisher&quot;:&quot;Incoma Ltd&quot;,&quot;volume&quot;:&quot;2021-September&quot;,&quot;container-title-short&quot;:&quot;&quot;},&quot;isTemporary&quot;:false}]},{&quot;citationID&quot;:&quot;MENDELEY_CITATION_781604fc-6e72-46c4-8a8a-03ec1b2272dd&quot;,&quot;properties&quot;:{&quot;noteIndex&quot;:0},&quot;isEdited&quot;:false,&quot;manualOverride&quot;:{&quot;isManuallyOverridden&quot;:false,&quot;citeprocText&quot;:&quot;(Kumar and Sachdeva 2020)&quot;,&quot;manualOverrideText&quot;:&quot;&quot;},&quot;citationTag&quot;:&quot;MENDELEY_CITATION_v3_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&quot;,&quot;citationItems&quot;:[{&quot;id&quot;:&quot;44ce87b4-c562-3f63-ac99-ac8ed66d635a&quot;,&quot;itemData&quot;:{&quot;type&quot;:&quot;paper-conference&quot;,&quot;id&quot;:&quot;44ce87b4-c562-3f63-ac99-ac8ed66d635a&quot;,&quot;title&quot;:&quot;Multi-input integrative learning using deep neural networks and transfer learning for cyberbullying detection in real-time code-mix data&quot;,&quot;author&quot;:[{&quot;family&quot;:&quot;Kumar&quot;,&quot;given&quot;:&quot;Akshi&quot;,&quot;parse-names&quot;:false,&quot;dropping-particle&quot;:&quot;&quot;,&quot;non-dropping-particle&quot;:&quot;&quot;},{&quot;family&quot;:&quot;Sachdeva&quot;,&quot;given&quot;:&quot;Nitin&quot;,&quot;parse-names&quot;:false,&quot;dropping-particle&quot;:&quot;&quot;,&quot;non-dropping-particle&quot;:&quot;&quot;}],&quot;container-title&quot;:&quot;Multimedia Systems&quot;,&quot;DOI&quot;:&quot;10.1007/s00530-020-00672-7&quot;,&quot;ISSN&quot;:&quot;14321882&quot;,&quot;issued&quot;:{&quot;date-parts&quot;:[[2020]]},&quot;abstract&quot;:&quot;Automatic detection of cyberbullying in social media content is a natural language understanding and generic text classification task. The cultural diversities, country-specific trending topics hash-tags on social media, the unconventional use of typographical resources such as capitals, punctuation, emojis and easy availability of native language keyboards add to the variety and volume of user-generated content compounding the linguistic challenges. This research focuses on cyberbullying detection in the code-mix data, specifically the Hinglish, which refers to the juxtaposition of words from the Hindi and English languages. We explore the problem of cyberbullying prediction and propose MIIL-DNN, a multi-input integrative learning model based on deep neural networks. MIIL-DNN combines information from three sub-networks to detect and classify bully content in real-time code-mix data. It takes three inputs, namely English language features, Hindi language features (transliterated Hindi converted to the Hindi language) and typographic features, which are learned separately using sub-networks (capsule network for English, bi-LSTM for Hindi and MLP for typographic). These are then combined into one unified representation to be used as the input for a final regression output with linear activation. The advantage of using this model-level multi-lingual fusion is that it operates with the unique distribution of each input type without increasing the dimensionality of the input space. The robustness of the technique is validated on two datasets created by scraping data from the popular social networking sites, namely Twitter and Facebook. Experimental evaluation reveals that MIIL-DNN achieves superlative performance in terms of AUC-ROC curve on both the datasets.&quot;,&quot;publisher&quot;:&quot;Springer&quot;,&quot;container-title-short&quot;:&quot;&quot;},&quot;isTemporary&quot;:false}]},{&quot;citationID&quot;:&quot;MENDELEY_CITATION_e0340b16-3b8f-4eea-a9e9-20ca37aca4d6&quot;,&quot;properties&quot;:{&quot;noteIndex&quot;:0},&quot;isEdited&quot;:false,&quot;manualOverride&quot;:{&quot;isManuallyOverridden&quot;:false,&quot;citeprocText&quot;:&quot;(Mundra and Mittal 2021)&quot;,&quot;manualOverrideText&quot;:&quot;&quot;},&quot;citationTag&quot;:&quot;MENDELEY_CITATION_v3_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&quot;,&quot;citationItems&quot;:[{&quot;id&quot;:&quot;0dfd799c-8af3-305e-9161-1cb7d3312d58&quot;,&quot;itemData&quot;:{&quot;type&quot;:&quot;paper-conference&quot;,&quot;id&quot;:&quot;0dfd799c-8af3-305e-9161-1cb7d3312d58&quot;,&quot;title&quot;:&quot;Evaluation of text representation method to detect cyber aggression in hindi english code mixed social media text&quot;,&quot;author&quot;:[{&quot;family&quot;:&quot;Mundra&quot;,&quot;given&quot;:&quot;Shikha&quot;,&quot;parse-names&quot;:false,&quot;dropping-particle&quot;:&quot;&quot;,&quot;non-dropping-particle&quot;:&quot;&quot;},{&quot;family&quot;:&quot;Mittal&quot;,&quot;given&quot;:&quot;Namita&quot;,&quot;parse-names&quot;:false,&quot;dropping-particle&quot;:&quot;&quot;,&quot;non-dropping-particle&quot;:&quot;&quot;}],&quot;container-title&quot;:&quot;ACM International Conference Proceeding Series&quot;,&quot;DOI&quot;:&quot;10.1145/3474124.3474185&quot;,&quot;ISBN&quot;:&quot;9781450389204&quot;,&quot;issued&quot;:{&quot;date-parts&quot;:[[2021,8,5]]},&quot;page&quot;:&quot;402-409&quot;,&quot;abstract&quot;:&quot;with the widespread growth in modern technologies and social media networks, people spend their massive amount of time communicating and gathering information online from the web. This phenomenon leads to an increase in the number of active social media users from multilingual societies over every year along with a major challenge to monitor aggressive and harmful content posted informally onto the large-scale social media. A recent study showed the victims of cyber aggression suffer from various impacts as depression, suicide attempts or must leave the social media platform which focuses on emerging need to automatically understand such type of offensive content. The majority of the text in social media belongs to non-English language but research has so far concentrated on English texts only hence text understanding is the major issue in social media as non-English speakers do not always use Unicode to write in their language, they use phonetic typing, frequently insert English elements and mix multiple languages. In our work, we studied already existing work deeply and investigate multiple text embedding techniques onto cyber aggression detection dataset having a challenging issue of Hindi English code mixed text understanding and revealed that character-based embedding is performing best in noisy data and can be enhanced with inclusion only aggressive words density as a feature without in-depth preprocessing. Also, our model overcomes the constraint of the availability of pre-trained word embedding.&quot;,&quot;publisher&quot;:&quot;Association for Computing Machinery&quot;,&quot;container-title-short&quot;:&quot;&quot;},&quot;isTemporary&quot;:false}]},{&quot;citationID&quot;:&quot;MENDELEY_CITATION_c09cea1a-55c3-4a56-8a94-e36f017a05e9&quot;,&quot;properties&quot;:{&quot;noteIndex&quot;:0},&quot;isEdited&quot;:false,&quot;manualOverride&quot;:{&quot;isManuallyOverridden&quot;:false,&quot;citeprocText&quot;:&quot;(Singh and Goyal 2020)&quot;,&quot;manualOverrideText&quot;:&quot;&quot;},&quot;citationTag&quot;:&quot;MENDELEY_CITATION_v3_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&quot;,&quot;citationItems&quot;:[{&quot;id&quot;:&quot;2896af09-117b-3299-bd66-5530356a6828&quot;,&quot;itemData&quot;:{&quot;type&quot;:&quot;paper-conference&quot;,&quot;id&quot;:&quot;2896af09-117b-3299-bd66-5530356a6828&quot;,&quot;title&quot;:&quot;Sentiment Analysis of {E}nglish-{P}unjabi Code-Mixed Social Media Content&quot;,&quot;author&quot;:[{&quot;family&quot;:&quot;Singh&quot;,&quot;given&quot;:&quot;Mukhtiar&quot;,&quot;parse-names&quot;:false,&quot;dropping-particle&quot;:&quot;&quot;,&quot;non-dropping-particle&quot;:&quot;&quot;},{&quot;family&quot;:&quot;Goyal&quot;,&quot;given&quot;:&quot;Vishal&quot;,&quot;parse-names&quot;:false,&quot;dropping-particle&quot;:&quot;&quot;,&quot;non-dropping-particle&quot;:&quot;&quot;}],&quot;container-title&quot;:&quot;Proceedings of the 17th International Conference on Natural Language Processing (ICON): System Demonstrations&quot;,&quot;URL&quot;:&quot;https://aclanthology.org/2020.icon-demos.9&quot;,&quot;issued&quot;:{&quot;date-parts&quot;:[[2020]]},&quot;page&quot;:&quot;24-25&quot;,&quot;abstract&quot;:&quot;Sentiment analysis is a field of study for analyzing people{'}s emotions, such as Nice, Happy, ਦੁਖੀ (sad), changa (Good), etc. towards the entities and attributes expressed in written text. It noticed that, on microblogging websites (Facebook, YouTube, Twitter ), most people used more than one language to express their emotions. The change of one language to another language within the same written text is called code-mixing. In this research, we gathered the English-Punjabi code-mixed corpus from micro-blogging websites. We have performed language identification of code-mix text, which includes Phonetic Typing, Abbreviation, Wordplay, Intentionally misspelled words and Slang words. Then we performed tokenization of English and Punjabi language words consisting of different spellings. Then we performed sentiment analysis based on the above text based on the lexicon approach. The dictionary created for English Punjabi code mixed consists of opinionated words. The opinionated words are then categorized into three categories i.e. positive words list, negative words list, and neutral words list. The rest of the words are being stored in an unsorted word list. By using the N-gram approach, a statistical technique is applied at sentence level sentiment polarity of the English-Punjabi code-mixed dataset. Our results show an accuracy of 83{\\%} with an F-1 measure of 77{\\%}.&quot;,&quot;publisher&quot;:&quot;NLP Association of India (NLPAI)&quot;,&quot;container-title-short&quot;:&quot;&quot;},&quot;isTemporary&quot;:false}]},{&quot;citationID&quot;:&quot;MENDELEY_CITATION_9a00c7a3-6ad5-43ac-b1ba-16842099b9ed&quot;,&quot;properties&quot;:{&quot;noteIndex&quot;:0},&quot;isEdited&quot;:false,&quot;manualOverride&quot;:{&quot;isManuallyOverridden&quot;:false,&quot;citeprocText&quot;:&quot;(Bansal et al. 2020)&quot;,&quot;manualOverrideText&quot;:&quot;&quot;},&quot;citationTag&quot;:&quot;MENDELEY_CITATION_v3_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&quot;,&quot;citationItems&quot;:[{&quot;id&quot;:&quot;f64dcc3c-e7d8-30c3-bc66-beba62e71323&quot;,&quot;itemData&quot;:{&quot;type&quot;:&quot;article-journal&quot;,&quot;id&quot;:&quot;f64dcc3c-e7d8-30c3-bc66-beba62e71323&quot;,&quot;title&quot;:&quot;Experimenting Language Identification for Sentiment Analysis of English Punjabi Code Mixed Social Media Text&quot;,&quot;author&quot;:[{&quot;family&quot;:&quot;Bansal&quot;,&quot;given&quot;:&quot;Neetika&quot;,&quot;parse-names&quot;:false,&quot;dropping-particle&quot;:&quot;&quot;,&quot;non-dropping-particle&quot;:&quot;&quot;},{&quot;family&quot;:&quot;Goyal&quot;,&quot;given&quot;:&quot;Vishal&quot;,&quot;parse-names&quot;:false,&quot;dropping-particle&quot;:&quot;&quot;,&quot;non-dropping-particle&quot;:&quot;&quot;},{&quot;family&quot;:&quot;Rani&quot;,&quot;given&quot;:&quot;Simpel&quot;,&quot;parse-names&quot;:false,&quot;dropping-particle&quot;:&quot;&quot;,&quot;non-dropping-particle&quot;:&quot;&quot;}],&quot;container-title&quot;:&quot;International Journal of E-Adoption&quot;,&quot;DOI&quot;:&quot;10.4018/ijea.2020010105&quot;,&quot;ISSN&quot;:&quot;1937-9633&quot;,&quot;issued&quot;:{&quot;date-parts&quot;:[[2020,1,1]]},&quot;page&quot;:&quot;52-62&quot;,&quot;abstract&quot;:&quot;People do not always use Unicode, rather, they mix multiple languages. The processing of codemixed data becomes challenging due to the linguistic complexities. The noisy text increases the complexities of language identification. The dataset used in this article contains Facebook and Twitter messages collected through Facebook graph API and twitter API. The annotated English Punjabi code mixed dataset has been trained using a pipeline Dictionary Vectorizer, N-gram approach with some features. Furthermore, classifiers used are Logistic Regression, Decision Tree Classifier and Gaussian Naïve Bayes are used to perform language identification at word level. The results show that Logistic Regression performs best with an accuracy of 86.63 with an F-1 measure of 0.88. The success of machine learning approaches depends on the quality of labeled corpora.&quot;,&quot;publisher&quot;:&quot;IGI Global&quot;,&quot;issue&quot;:&quot;1&quot;,&quot;volume&quot;:&quot;12&quot;,&quot;container-title-short&quot;:&quot;&quot;},&quot;isTemporary&quot;:false}]},{&quot;citationID&quot;:&quot;MENDELEY_CITATION_bb3dcef3-d006-49a1-8c1e-bbe9dcc81713&quot;,&quot;properties&quot;:{&quot;noteIndex&quot;:0},&quot;isEdited&quot;:false,&quot;manualOverride&quot;:{&quot;isManuallyOverridden&quot;:false,&quot;citeprocText&quot;:&quot;(Bhavitha et al. 2017)&quot;,&quot;manualOverrideText&quot;:&quot;&quot;},&quot;citationTag&quot;:&quot;MENDELEY_CITATION_v3_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&quot;,&quot;citationItems&quot;:[{&quot;id&quot;:&quot;247fb1af-76e6-39c6-8210-7fdf435fb5ad&quot;,&quot;itemData&quot;:{&quot;type&quot;:&quot;paper-conference&quot;,&quot;id&quot;:&quot;247fb1af-76e6-39c6-8210-7fdf435fb5ad&quot;,&quot;title&quot;:&quot;Comparative study of machine learning techniques in sentimental analysis&quot;,&quot;author&quot;:[{&quot;family&quot;:&quot;Bhavitha&quot;,&quot;given&quot;:&quot;B. K.&quot;,&quot;parse-names&quot;:false,&quot;dropping-particle&quot;:&quot;&quot;,&quot;non-dropping-particle&quot;:&quot;&quot;},{&quot;family&quot;:&quot;Rodrigues&quot;,&quot;given&quot;:&quot;Anisha P.&quot;,&quot;parse-names&quot;:false,&quot;dropping-particle&quot;:&quot;&quot;,&quot;non-dropping-particle&quot;:&quot;&quot;},{&quot;family&quot;:&quot;Chiplunkar&quot;,&quot;given&quot;:&quot;Niranjan N.&quot;,&quot;parse-names&quot;:false,&quot;dropping-particle&quot;:&quot;&quot;,&quot;non-dropping-particle&quot;:&quot;&quot;}],&quot;container-title&quot;:&quot;Proceedings of the International Conference on Inventive Communication and Computational Technologies, ICICCT 2017&quot;,&quot;DOI&quot;:&quot;10.1109/ICICCT.2017.7975191&quot;,&quot;ISBN&quot;:&quot;9781509052974&quot;,&quot;issued&quot;:{&quot;date-parts&quot;:[[2017,7,11]]},&quot;page&quot;:&quot;216-221&quot;,&quot;abstract&quot;:&quot;Sentimental Analysis is reference to the task of Natural Language Processing to determine whether a text contains subjective information and what information it expresses i.e., whether the attitude behind the text is positive, negative or neutral. This paper focuses on the several machine learning techniques which are used in analyzing the sentiments and in opinion mining. Sentimental analysis with the blend of machine learning could be useful in predicting the product reviews and consumer attitude towards to newly launched product. This paper presents a detail survey of various machine learning techniques and then compared with their accuracy, advantages and limitations of each technique. On comparing we get 85% of accuracy by using supervised machine learning technique which is higher than that of unsupervised learning techniques.&quot;,&quot;publisher&quot;:&quot;Institute of Electrical and Electronics Engineers Inc.&quot;,&quot;container-title-short&quot;:&quot;&quot;},&quot;isTemporary&quot;:false}]},{&quot;citationID&quot;:&quot;MENDELEY_CITATION_13d541b6-cdb0-446d-9bd3-eb6dc9d9afc6&quot;,&quot;properties&quot;:{&quot;noteIndex&quot;:0},&quot;isEdited&quot;:false,&quot;manualOverride&quot;:{&quot;isManuallyOverridden&quot;:false,&quot;citeprocText&quot;:&quot;(Agrawal et al. 2021)&quot;,&quot;manualOverrideText&quot;:&quot;&quot;},&quot;citationTag&quot;:&quot;MENDELEY_CITATION_v3_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&quot;,&quot;citationItems&quot;:[{&quot;id&quot;:&quot;fda3bd02-9e88-3fc3-9cef-158c96d49ea4&quot;,&quot;itemData&quot;:{&quot;type&quot;:&quot;paper-conference&quot;,&quot;id&quot;:&quot;fda3bd02-9e88-3fc3-9cef-158c96d49ea4&quot;,&quot;title&quot;:&quot;Evaluation of Machine Learning Techniques in Sentimental Analysis&quot;,&quot;author&quot;:[{&quot;family&quot;:&quot;Agrawal&quot;,&quot;given&quot;:&quot;Subhash Chand&quot;,&quot;parse-names&quot;:false,&quot;dropping-particle&quot;:&quot;&quot;,&quot;non-dropping-particle&quot;:&quot;&quot;},{&quot;family&quot;:&quot;Singh&quot;,&quot;given&quot;:&quot;Shivam&quot;,&quot;parse-names&quot;:false,&quot;dropping-particle&quot;:&quot;&quot;,&quot;non-dropping-particle&quot;:&quot;&quot;},{&quot;family&quot;:&quot;Gupta&quot;,&quot;given&quot;:&quot;Sakshi&quot;,&quot;parse-names&quot;:false,&quot;dropping-particle&quot;:&quot;&quot;,&quot;non-dropping-particle&quot;:&quot;&quot;}],&quot;container-title&quot;:&quot;2021 5th International Conference on Information Systems and Computer Networks, ISCON 2021&quot;,&quot;DOI&quot;:&quot;10.1109/ISCON52037.2021.9702430&quot;,&quot;ISBN&quot;:&quot;9781665403412&quot;,&quot;issued&quot;:{&quot;date-parts&quot;:[[2021]]},&quot;abstract&quot;:&quot;Sentiment analysis has vital applications in several areas, together with selling, recommendation, and financial analysis. It is considered as a process to find the polarity of given data. Extracting sentiments, the helpful contents, and semantics from the opinion sources manually becomes a difficult task in presence of millions of reviews. This paper has a detailed analysis of various machine-learning techniques and compared them on the basis of their accuracy, benefits, and limitations of every mechanism. Experimental results show that supervised machine learning techniques achieve the higher accuracy that is beyond that of unsupervised learning techniques.&quot;,&quot;publisher&quot;:&quot;Institute of Electrical and Electronics Engineers Inc.&quot;,&quot;container-title-short&quot;:&quot;&quot;},&quot;isTemporary&quot;:false}]},{&quot;citationID&quot;:&quot;MENDELEY_CITATION_214f5450-9a53-4ed4-ba05-e3008a0b103a&quot;,&quot;properties&quot;:{&quot;noteIndex&quot;:0},&quot;isEdited&quot;:false,&quot;manualOverride&quot;:{&quot;isManuallyOverridden&quot;:false,&quot;citeprocText&quot;:&quot;(Bansal et al. 2020)&quot;,&quot;manualOverrideText&quot;:&quot;&quot;},&quot;citationTag&quot;:&quot;MENDELEY_CITATION_v3_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&quot;,&quot;citationItems&quot;:[{&quot;id&quot;:&quot;f64dcc3c-e7d8-30c3-bc66-beba62e71323&quot;,&quot;itemData&quot;:{&quot;type&quot;:&quot;article-journal&quot;,&quot;id&quot;:&quot;f64dcc3c-e7d8-30c3-bc66-beba62e71323&quot;,&quot;title&quot;:&quot;Experimenting Language Identification for Sentiment Analysis of English Punjabi Code Mixed Social Media Text&quot;,&quot;author&quot;:[{&quot;family&quot;:&quot;Bansal&quot;,&quot;given&quot;:&quot;Neetika&quot;,&quot;parse-names&quot;:false,&quot;dropping-particle&quot;:&quot;&quot;,&quot;non-dropping-particle&quot;:&quot;&quot;},{&quot;family&quot;:&quot;Goyal&quot;,&quot;given&quot;:&quot;Vishal&quot;,&quot;parse-names&quot;:false,&quot;dropping-particle&quot;:&quot;&quot;,&quot;non-dropping-particle&quot;:&quot;&quot;},{&quot;family&quot;:&quot;Rani&quot;,&quot;given&quot;:&quot;Simpel&quot;,&quot;parse-names&quot;:false,&quot;dropping-particle&quot;:&quot;&quot;,&quot;non-dropping-particle&quot;:&quot;&quot;}],&quot;container-title&quot;:&quot;International Journal of E-Adoption&quot;,&quot;DOI&quot;:&quot;10.4018/ijea.2020010105&quot;,&quot;ISSN&quot;:&quot;1937-9633&quot;,&quot;issued&quot;:{&quot;date-parts&quot;:[[2020,1,1]]},&quot;page&quot;:&quot;52-62&quot;,&quot;abstract&quot;:&quot;People do not always use Unicode, rather, they mix multiple languages. The processing of codemixed data becomes challenging due to the linguistic complexities. The noisy text increases the complexities of language identification. The dataset used in this article contains Facebook and Twitter messages collected through Facebook graph API and twitter API. The annotated English Punjabi code mixed dataset has been trained using a pipeline Dictionary Vectorizer, N-gram approach with some features. Furthermore, classifiers used are Logistic Regression, Decision Tree Classifier and Gaussian Naïve Bayes are used to perform language identification at word level. The results show that Logistic Regression performs best with an accuracy of 86.63 with an F-1 measure of 0.88. The success of machine learning approaches depends on the quality of labeled corpora.&quot;,&quot;publisher&quot;:&quot;IGI Global&quot;,&quot;issue&quot;:&quot;1&quot;,&quot;volume&quot;:&quot;12&quot;,&quot;container-title-short&quot;:&quot;&quot;},&quot;isTemporary&quot;:false}]},{&quot;citationID&quot;:&quot;MENDELEY_CITATION_1bfdc9ad-b27a-4279-98fc-b66bda0839f4&quot;,&quot;properties&quot;:{&quot;noteIndex&quot;:0},&quot;isEdited&quot;:false,&quot;manualOverride&quot;:{&quot;isManuallyOverridden&quot;:false,&quot;citeprocText&quot;:&quot;(Harfoushi et al. 2018)&quot;,&quot;manualOverrideText&quot;:&quot;&quot;},&quot;citationTag&quot;:&quot;MENDELEY_CITATION_v3_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&quot;,&quot;citationItems&quot;:[{&quot;id&quot;:&quot;8a14b209-3a8c-30fb-b6af-9c2c899a33e2&quot;,&quot;itemData&quot;:{&quot;type&quot;:&quot;article-journal&quot;,&quot;id&quot;:&quot;8a14b209-3a8c-30fb-b6af-9c2c899a33e2&quot;,&quot;title&quot;:&quot;Sentiment Analysis Algorithms through Azure Machine Learning: Analysis and Comparison&quot;,&quot;author&quot;:[{&quot;family&quot;:&quot;Harfoushi&quot;,&quot;given&quot;:&quot;Osama&quot;,&quot;parse-names&quot;:false,&quot;dropping-particle&quot;:&quot;&quot;,&quot;non-dropping-particle&quot;:&quot;&quot;},{&quot;family&quot;:&quot;Hasan&quot;,&quot;given&quot;:&quot;Dana&quot;,&quot;parse-names&quot;:false,&quot;dropping-particle&quot;:&quot;&quot;,&quot;non-dropping-particle&quot;:&quot;&quot;},{&quot;family&quot;:&quot;Obiedat&quot;,&quot;given&quot;:&quot;Ruba&quot;,&quot;parse-names&quot;:false,&quot;dropping-particle&quot;:&quot;&quot;,&quot;non-dropping-particle&quot;:&quot;&quot;}],&quot;container-title&quot;:&quot;Modern Applied Science&quot;,&quot;DOI&quot;:&quot;10.5539/mas.v12n7p49&quot;,&quot;ISSN&quot;:&quot;1913-1844&quot;,&quot;issued&quot;:{&quot;date-parts&quot;:[[2018,6,21]]},&quot;page&quot;:&quot;49&quot;,&quot;abstract&quot;:&quot;The Sentimental Analysis (SA) is a widely known and used technique in the natural language processing realm. It is often used in determining the sentiment of a text. It can be used to perform social media analytics. This study sought to compare two algorithms; Logistic Regression, and Support Vector Machine (SVM) using Microsoft Azure Machine Learning. This was demonstrated by performing a series of experiments on three Twitter datasets (TD). Accordingly, data was sourced from Twitter a microblogging platform. Data were obtained in the form of individuals’ opinions, image, views, and twits from Twitter. Azure cloud-based sentiment analytics models were created based on the two algorithms. This work was extended with more in-depth analysis from another Master research conducted lately. Results confirmed that Microsoft Azure ML platform can be used to build effective SA models that can be used to perform data analytics.&quot;,&quot;publisher&quot;:&quot;Canadian Center of Science and Education&quot;,&quot;issue&quot;:&quot;7&quot;,&quot;volume&quot;:&quot;12&quot;,&quot;container-title-short&quot;:&quot;&quot;},&quot;isTemporary&quot;:false}]},{&quot;citationID&quot;:&quot;MENDELEY_CITATION_6db66ae6-f9e5-4f45-9af2-1ebbc32bcd9e&quot;,&quot;properties&quot;:{&quot;noteIndex&quot;:0},&quot;isEdited&quot;:false,&quot;manualOverride&quot;:{&quot;isManuallyOverridden&quot;:false,&quot;citeprocText&quot;:&quot;(Thelwall 2018)&quot;,&quot;manualOverrideText&quot;:&quot;&quot;},&quot;citationTag&quot;:&quot;MENDELEY_CITATION_v3_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&quot;,&quot;citationItems&quot;:[{&quot;id&quot;:&quot;fe52e07a-2226-3b1e-8463-ff0124e558cf&quot;,&quot;itemData&quot;:{&quot;type&quot;:&quot;article-journal&quot;,&quot;id&quot;:&quot;fe52e07a-2226-3b1e-8463-ff0124e558cf&quot;,&quot;title&quot;:&quot;Gender bias in machine learning for sentiment analysis&quot;,&quot;author&quot;:[{&quot;family&quot;:&quot;Thelwall&quot;,&quot;given&quot;:&quot;Mike&quot;,&quot;parse-names&quot;:false,&quot;dropping-particle&quot;:&quot;&quot;,&quot;non-dropping-particle&quot;:&quot;&quot;}],&quot;container-title&quot;:&quot;Online Information Review&quot;,&quot;DOI&quot;:&quot;10.1108/OIR-05-2017-0153&quot;,&quot;ISSN&quot;:&quot;14684527&quot;,&quot;issued&quot;:{&quot;date-parts&quot;:[[2018]]},&quot;page&quot;:&quot;343-354&quot;,&quot;abstract&quot;:&quot;Purpose: The purpose of this paper is to investigate whether machine learning induces gender biases in the sense of results that are more accurate for male authors or for female authors. It also investigates whether training separate male and female variants could improve the accuracy of machine learning for sentiment analysis. Design/methodology/approach: This paper uses ratings-balanced sets of reviews of restaurants and hotels (3 sets) to train algorithms with and without gender selection. Findings: Accuracy is higher on female-authored reviews than on male-authored reviews for all data sets, so applications of sentiment analysis using mixed gender data sets will over represent the opinions of women. Training on same gender data improves performance less than having additional data from both genders. Practical implications: End users of sentiment analysis should be aware that its small gender biases can affect the conclusions drawn from it and apply correction factors when necessary. Users of systems that incorporate sentiment analysis should be aware that performance will vary by author gender. Developers do not need to create gender-specific algorithms unless they have more training data than their system can cope with. Originality/value: This is the first demonstration of gender bias in machine learning sentiment analysis.&quot;,&quot;publisher&quot;:&quot;Emerald Group Publishing Ltd.&quot;,&quot;issue&quot;:&quot;3&quot;,&quot;volume&quot;:&quot;42&quot;,&quot;container-title-short&quot;:&quot;&quot;},&quot;isTemporary&quot;:false}]},{&quot;citationID&quot;:&quot;MENDELEY_CITATION_c507c9c0-fc75-4079-b38e-fac6b8543efb&quot;,&quot;properties&quot;:{&quot;noteIndex&quot;:0},&quot;isEdited&quot;:false,&quot;manualOverride&quot;:{&quot;isManuallyOverridden&quot;:false,&quot;citeprocText&quot;:&quot;(Valencia et al. 2019)&quot;,&quot;manualOverrideText&quot;:&quot;&quot;},&quot;citationTag&quot;:&quot;MENDELEY_CITATION_v3_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&quot;,&quot;citationItems&quot;:[{&quot;id&quot;:&quot;07ac9dd7-0a49-38cd-a1f3-49255527cd0f&quot;,&quot;itemData&quot;:{&quot;type&quot;:&quot;article-journal&quot;,&quot;id&quot;:&quot;07ac9dd7-0a49-38cd-a1f3-49255527cd0f&quot;,&quot;title&quot;:&quot;Price movement prediction of cryptocurrencies using sentiment analysis and machine learning&quot;,&quot;author&quot;:[{&quot;family&quot;:&quot;Valencia&quot;,&quot;given&quot;:&quot;Franco&quot;,&quot;parse-names&quot;:false,&quot;dropping-particle&quot;:&quot;&quot;,&quot;non-dropping-particle&quot;:&quot;&quot;},{&quot;family&quot;:&quot;Gómez-Espinosa&quot;,&quot;given&quot;:&quot;Alfonso&quot;,&quot;parse-names&quot;:false,&quot;dropping-particle&quot;:&quot;&quot;,&quot;non-dropping-particle&quot;:&quot;&quot;},{&quot;family&quot;:&quot;Valdés-Aguirre&quot;,&quot;given&quot;:&quot;Benjamín&quot;,&quot;parse-names&quot;:false,&quot;dropping-particle&quot;:&quot;&quot;,&quot;non-dropping-particle&quot;:&quot;&quot;}],&quot;container-title&quot;:&quot;Entropy&quot;,&quot;DOI&quot;:&quot;10.3390/e21060589&quot;,&quot;ISSN&quot;:&quot;10994300&quot;,&quot;issued&quot;:{&quot;date-parts&quot;:[[2019,6,1]]},&quot;abstract&quot;:&quot;Cryptocurrencies are becoming increasingly relevant in the financial world and can be considered as an emerging market. The low barrier of entry and high data availability of the cryptocurrency market makes it an excellent subject of study, from which it is possible to derive insights into the behavior of markets through the application of sentiment analysis and machine learning techniques for the challenging task of stock market prediction. While there have been some previous studies, most of them have focused exclusively on the behavior of Bitcoin. In this paper, we propose the usage of common machine learning tools and available social media data for predicting the price movement of the Bitcoin, Ethereum, Ripple and Litecoin cryptocurrency market movements. We compare the utilization of neural networks (NN), support vector machines (SVM) and random forest (RF) while using elements from Twitter and market data as input features. The results show that it is possible to predict cryptocurrency markets using machine learning and sentiment analysis, where Twitter data by itself could be used to predict certain cryptocurrencies and that NN outperform the other models.&quot;,&quot;publisher&quot;:&quot;MDPI AG&quot;,&quot;issue&quot;:&quot;6&quot;,&quot;volume&quot;:&quot;21&quot;,&quot;container-title-short&quot;:&quot;&quot;},&quot;isTemporary&quot;:false}]},{&quot;citationID&quot;:&quot;MENDELEY_CITATION_dcb077e2-cf95-4f9b-9fbe-954a5c1dc805&quot;,&quot;properties&quot;:{&quot;noteIndex&quot;:0},&quot;isEdited&quot;:false,&quot;manualOverride&quot;:{&quot;isManuallyOverridden&quot;:false,&quot;citeprocText&quot;:&quot;(Swaminathan et al. 2020)&quot;,&quot;manualOverrideText&quot;:&quot;&quot;},&quot;citationTag&quot;:&quot;MENDELEY_CITATION_v3_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&quot;,&quot;citationItems&quot;:[{&quot;id&quot;:&quot;b45230b3-b153-304e-8045-4f5d89a28ce8&quot;,&quot;itemData&quot;:{&quot;type&quot;:&quot;paper-conference&quot;,&quot;id&quot;:&quot;b45230b3-b153-304e-8045-4f5d89a28ce8&quot;,&quot;title&quot;:&quot;HRS-TECHIE@Dravidian-CodeMix and HASOC-FIRE2020: Sentiment analysis and hate speech identification using machine learning, deep learning and ensemble models&quot;,&quot;author&quot;:[{&quot;family&quot;:&quot;Swaminathan&quot;,&quot;given&quot;:&quot;Sridhar&quot;,&quot;parse-names&quot;:false,&quot;dropping-particle&quot;:&quot;&quot;,&quot;non-dropping-particle&quot;:&quot;&quot;},{&quot;family&quot;:&quot;Ganesan&quot;,&quot;given&quot;:&quot;Hari Krishnan&quot;,&quot;parse-names&quot;:false,&quot;dropping-particle&quot;:&quot;&quot;,&quot;non-dropping-particle&quot;:&quot;&quot;},{&quot;family&quot;:&quot;Pandiyarajan&quot;,&quot;given&quot;:&quot;Radhakrishnan&quot;,&quot;parse-names&quot;:false,&quot;dropping-particle&quot;:&quot;&quot;,&quot;non-dropping-particle&quot;:&quot;&quot;}],&quot;container-title&quot;:&quot;CEUR Workshop Proceedings&quot;,&quot;ISSN&quot;:&quot;16130073&quot;,&quot;issued&quot;:{&quot;date-parts&quot;:[[2020]]},&quot;page&quot;:&quot;241-252&quot;,&quot;abstract&quot;:&quot;In this paper, we (HRS-TECHIE) present our submissions to challenges Dravidian-CodeMix and HASOC at FIRE 2020. Classification of sentiments from social media posts and comments is essential in this modern digital era. Dravidian-CodeMix (Sentiment analysis for Dravidian Languages in Code-Mixed Text) at FIRE 2020 is a challenge for classification of sentiments of YouTube comments posted in mix of Tamil-English (Task 1) and Malayalam-English (Task 2) languages. Our chosen task is to classify YouTube comments written in Tamil-English into one of five types of sentiment classes. Identification of hate speech, offensive and profane contents from social media posts and comments is essential in this modern digital era for preventing individuals in the digital media from the cyber harassment. HASOC 2020 (Hate Speech and Offensive Content Identification in Multiple Languages) at FIRE 2020 is a challenge of identifying the bullying content from Twitter comments posted in English, German and Hindi (subtask A) languages and further classifying the type of bullying present in that comment for each language (subtask B). We worked on both subtasks A and B for the English language to identify the bullying comment and type of bullying from Twitter comments. As part of these two challenges, we submitted different state-of-the-art machine learning and deep learning models for text classification. The models trained for sentiment classification task in Dravidian-CodeMix are Naïve Bayes, Decision tree, Random Forest, AdaBoost and Long Short Term Memory (LSTM). The models trained for hate speech and offensive content identification are Naïve Bayes, SVM, Decision tree, Random Forest, Long Short Term Memory (LSTM) and Gated Recurrent Unit (GRU). We have also developed an ensemble of Machine Learning classifiers for both challenges. In Dravidian-CodeMix, we have achieved the best weighted F1-score 61% for both Naïve Bayes and LSTM models where weighted average F1-score of 60% was achieved for ensemble approach. In HASOC, we have achieved the best Macro average F1-score of 50.02% from LSTM model for subtask A and Macro average F1-score of 24.26% from ensemble approach for subtask B on the private test data.&quot;,&quot;publisher&quot;:&quot;CEUR-WS&quot;,&quot;volume&quot;:&quot;2826&quot;,&quot;container-title-short&quot;:&quot;&quot;},&quot;isTemporary&quot;:false}]},{&quot;citationID&quot;:&quot;MENDELEY_CITATION_d0c664ad-d1c8-4cf8-863e-4ccb9b5af5ca&quot;,&quot;properties&quot;:{&quot;noteIndex&quot;:0},&quot;isEdited&quot;:false,&quot;manualOverride&quot;:{&quot;isManuallyOverridden&quot;:false,&quot;citeprocText&quot;:&quot;(Fang and Zhan 2015)&quot;,&quot;manualOverrideText&quot;:&quot;&quot;},&quot;citationTag&quot;:&quot;MENDELEY_CITATION_v3_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&quot;,&quot;citationItems&quot;:[{&quot;id&quot;:&quot;621911b4-59df-3d42-b87e-553ab2507f80&quot;,&quot;itemData&quot;:{&quot;type&quot;:&quot;article-journal&quot;,&quot;id&quot;:&quot;621911b4-59df-3d42-b87e-553ab2507f80&quot;,&quot;title&quot;:&quot;Sentiment analysis using product review data&quot;,&quot;author&quot;:[{&quot;family&quot;:&quot;Fang&quot;,&quot;given&quot;:&quot;Xing&quot;,&quot;parse-names&quot;:false,&quot;dropping-particle&quot;:&quot;&quot;,&quot;non-dropping-particle&quot;:&quot;&quot;},{&quot;family&quot;:&quot;Zhan&quot;,&quot;given&quot;:&quot;Justin&quot;,&quot;parse-names&quot;:false,&quot;dropping-particle&quot;:&quot;&quot;,&quot;non-dropping-particle&quot;:&quot;&quot;}],&quot;container-title&quot;:&quot;Journal of Big Data&quot;,&quot;DOI&quot;:&quot;10.1186/s40537-015-0015-2&quot;,&quot;ISSN&quot;:&quot;21961115&quot;,&quot;issued&quot;:{&quot;date-parts&quot;:[[2015,12,1]]},&quot;abstract&quot;:&quot;Sentiment analysis or opinion mining is one of the major tasks of NLP (Natural Language Processing). Sentiment analysis has gain much attention in recent years. In this paper, we aim to tackle the problem of sentiment polarity categorization, which is one of the fundamental problems of sentiment analysis. A general process for sentiment polarity categorization is proposed with detailed process descriptions. Data used in this study are online product reviews collected from Amazon.com. Experiments for both sentence-level categorization and review-level categorization are performed with promising outcomes. At last, we also give insight into our future work on sentiment analysis.&quot;,&quot;publisher&quot;:&quot;SpringerOpen&quot;,&quot;issue&quot;:&quot;1&quot;,&quot;volume&quot;:&quot;2&quot;,&quot;container-title-short&quot;:&quot;&quot;},&quot;isTemporary&quot;:false}]},{&quot;citationID&quot;:&quot;MENDELEY_CITATION_fe056905-69fe-4e3e-8330-2f0f05a495d4&quot;,&quot;properties&quot;:{&quot;noteIndex&quot;:0},&quot;isEdited&quot;:false,&quot;manualOverride&quot;:{&quot;isManuallyOverridden&quot;:false,&quot;citeprocText&quot;:&quot;(Serrano-Guerrero et al. 2015)&quot;,&quot;manualOverrideText&quot;:&quot;&quot;},&quot;citationTag&quot;:&quot;MENDELEY_CITATION_v3_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&quot;,&quot;citationItems&quot;:[{&quot;id&quot;:&quot;84abd92b-b758-3682-b606-2de8ea78a219&quot;,&quot;itemData&quot;:{&quot;type&quot;:&quot;article-journal&quot;,&quot;id&quot;:&quot;84abd92b-b758-3682-b606-2de8ea78a219&quot;,&quot;title&quot;:&quot;Sentiment analysis: A review and comparative analysis of web services&quot;,&quot;author&quot;:[{&quot;family&quot;:&quot;Serrano-Guerrero&quot;,&quot;given&quot;:&quot;Jesus&quot;,&quot;parse-names&quot;:false,&quot;dropping-particle&quot;:&quot;&quot;,&quot;non-dropping-particle&quot;:&quot;&quot;},{&quot;family&quot;:&quot;Olivas&quot;,&quot;given&quot;:&quot;Jose A.&quot;,&quot;parse-names&quot;:false,&quot;dropping-particle&quot;:&quot;&quot;,&quot;non-dropping-particle&quot;:&quot;&quot;},{&quot;family&quot;:&quot;Romero&quot;,&quot;given&quot;:&quot;Francisco P.&quot;,&quot;parse-names&quot;:false,&quot;dropping-particle&quot;:&quot;&quot;,&quot;non-dropping-particle&quot;:&quot;&quot;},{&quot;family&quot;:&quot;Herrera-Viedma&quot;,&quot;given&quot;:&quot;Enrique&quot;,&quot;parse-names&quot;:false,&quot;dropping-particle&quot;:&quot;&quot;,&quot;non-dropping-particle&quot;:&quot;&quot;}],&quot;container-title&quot;:&quot;Information Sciences&quot;,&quot;DOI&quot;:&quot;10.1016/j.ins.2015.03.040&quot;,&quot;ISSN&quot;:&quot;00200255&quot;,&quot;issued&quot;:{&quot;date-parts&quot;:[[2015,8,1]]},&quot;page&quot;:&quot;18-38&quot;,&quot;abstract&quot;:&quot;Sentiment Analysis (SA), also called Opinion Mining, is currently one of the most studied research fields. It aims to analyze people's sentiments, opinions, attitudes, emotions, etc., towards elements such as topics, products, individuals, organizations, and services. Different techniques and software tools are being developed to carry out Sentiment Analysis. The goal of this work is to review and compare some free access web services, analyzing their capabilities to classify and score different pieces of text with respect to the sentiments contained therein. For that purpose, three well-known collections have been used to perform several experiments whose results are shown and commented upon, leading to some interesting conclusions about the capabilities of each analyzed tool.&quot;,&quot;publisher&quot;:&quot;Elsevier Inc.&quot;,&quot;volume&quot;:&quot;311&quot;,&quot;container-title-short&quot;:&quot;&quot;},&quot;isTemporary&quot;:false}]},{&quot;citationID&quot;:&quot;MENDELEY_CITATION_6b7a1148-cfbe-4b6b-b571-7e9bc0f75489&quot;,&quot;properties&quot;:{&quot;noteIndex&quot;:0},&quot;isEdited&quot;:false,&quot;manualOverride&quot;:{&quot;isManuallyOverridden&quot;:false,&quot;citeprocText&quot;:&quot;(Williams et al. 2015)&quot;,&quot;manualOverrideText&quot;:&quot;&quot;},&quot;citationTag&quot;:&quot;MENDELEY_CITATION_v3_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&quot;,&quot;citationItems&quot;:[{&quot;id&quot;:&quot;d1feb0a6-d54a-339b-b8fe-8757bbb08008&quot;,&quot;itemData&quot;:{&quot;type&quot;:&quot;article-journal&quot;,&quot;id&quot;:&quot;d1feb0a6-d54a-339b-b8fe-8757bbb08008&quot;,&quot;title&quot;:&quot;The role of idioms in sentiment analysis&quot;,&quot;author&quot;:[{&quot;family&quot;:&quot;Williams&quot;,&quot;given&quot;:&quot;Lowri&quot;,&quot;parse-names&quot;:false,&quot;dropping-particle&quot;:&quot;&quot;,&quot;non-dropping-particle&quot;:&quot;&quot;},{&quot;family&quot;:&quot;Bannister&quot;,&quot;given&quot;:&quot;Christian&quot;,&quot;parse-names&quot;:false,&quot;dropping-particle&quot;:&quot;&quot;,&quot;non-dropping-particle&quot;:&quot;&quot;},{&quot;family&quot;:&quot;Arribas-Ayllon&quot;,&quot;given&quot;:&quot;Michael&quot;,&quot;parse-names&quot;:false,&quot;dropping-particle&quot;:&quot;&quot;,&quot;non-dropping-particle&quot;:&quot;&quot;},{&quot;family&quot;:&quot;Preece&quot;,&quot;given&quot;:&quot;Alun&quot;,&quot;parse-names&quot;:false,&quot;dropping-particle&quot;:&quot;&quot;,&quot;non-dropping-particle&quot;:&quot;&quot;},{&quot;family&quot;:&quot;Spasić&quot;,&quot;given&quot;:&quot;Irena&quot;,&quot;parse-names&quot;:false,&quot;dropping-particle&quot;:&quot;&quot;,&quot;non-dropping-particle&quot;:&quot;&quot;}],&quot;container-title&quot;:&quot;Expert Systems with Applications&quot;,&quot;DOI&quot;:&quot;10.1016/j.eswa.2015.05.039&quot;,&quot;ISSN&quot;:&quot;09574174&quot;,&quot;issued&quot;:{&quot;date-parts&quot;:[[2015,6,23]]},&quot;page&quot;:&quot;7375-7385&quot;,&quot;abstract&quot;:&quot;In this paper we investigate the role of idioms in automated approaches to sentiment analysis. To estimate the degree to which the inclusion of idioms as features may potentially improve the results of traditional sentiment analysis, we compared our results to two such methods. First, to support idioms as features we collected a set of 580 idioms that are relevant to sentiment analysis, i.e. the ones that can be mapped to an emotion. These mappings were then obtained using a web-based crowdsourcing approach. The quality of the crowdsourced information is demonstrated with high agreement among five independent annotators calculated using Krippendorff's alpha coefficient (α = 0.662). Second, to evaluate the results of sentiment analysis, we assembled a corpus of sentences in which idioms are used in context. Each sentence was annotated with an emotion, which formed the basis for the gold standard used for the comparison against two baseline methods. The performance was evaluated in terms of three measures - precision, recall and F-measure. Overall, our approach achieved 64% and 61% for these three measures in two experiments improving the baseline results by 20 and 15 percent points respectively. F-measure was significantly improved over all three sentiment polarity classes: Positive, Negative and Other. Most notable improvement was recorded in classification of positive sentiments, where recall was improved by 45 percent points in both experiments without compromising the precision. The statistical significance of these improvements was confirmed by McNemar's test.&quot;,&quot;publisher&quot;:&quot;Elsevier Ltd&quot;,&quot;issue&quot;:&quot;21&quot;,&quot;volume&quot;:&quot;42&quot;,&quot;container-title-short&quot;:&quot;&quot;},&quot;isTemporary&quot;:false}]},{&quot;citationID&quot;:&quot;MENDELEY_CITATION_512cd47e-7029-4f10-9a3d-e85d5768dfdd&quot;,&quot;properties&quot;:{&quot;noteIndex&quot;:0},&quot;isEdited&quot;:false,&quot;manualOverride&quot;:{&quot;isManuallyOverridden&quot;:false,&quot;citeprocText&quot;:&quot;(Nguyen et al. 2015)&quot;,&quot;manualOverrideText&quot;:&quot;&quot;},&quot;citationTag&quot;:&quot;MENDELEY_CITATION_v3_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&quot;,&quot;citationItems&quot;:[{&quot;id&quot;:&quot;44fc2d73-13c8-33cf-8aeb-e215323e7ea1&quot;,&quot;itemData&quot;:{&quot;type&quot;:&quot;article-journal&quot;,&quot;id&quot;:&quot;44fc2d73-13c8-33cf-8aeb-e215323e7ea1&quot;,&quot;title&quot;:&quot;Sentiment analysis on social media for stock movement prediction&quot;,&quot;author&quot;:[{&quot;family&quot;:&quot;Nguyen&quot;,&quot;given&quot;:&quot;Thien Hai&quot;,&quot;parse-names&quot;:false,&quot;dropping-particle&quot;:&quot;&quot;,&quot;non-dropping-particle&quot;:&quot;&quot;},{&quot;family&quot;:&quot;Shirai&quot;,&quot;given&quot;:&quot;Kiyoaki&quot;,&quot;parse-names&quot;:false,&quot;dropping-particle&quot;:&quot;&quot;,&quot;non-dropping-particle&quot;:&quot;&quot;},{&quot;family&quot;:&quot;Velcin&quot;,&quot;given&quot;:&quot;Julien&quot;,&quot;parse-names&quot;:false,&quot;dropping-particle&quot;:&quot;&quot;,&quot;non-dropping-particle&quot;:&quot;&quot;}],&quot;container-title&quot;:&quot;Expert Systems with Applications&quot;,&quot;DOI&quot;:&quot;10.1016/j.eswa.2015.07.052&quot;,&quot;ISSN&quot;:&quot;09574174&quot;,&quot;issued&quot;:{&quot;date-parts&quot;:[[2015,12,30]]},&quot;page&quot;:&quot;9603-9611&quot;,&quot;abstract&quot;:&quot;The goal of this research is to build a model to predict stock price movement using the sentiment from social media. Unlike previous approaches where the overall moods or sentiments are considered, the sentiments of the specific topics of the company are incorporated into the stock prediction model. Topics and related sentiments are automatically extracted from the texts in a message board by using our proposed method as well as existing topic models. In addition, this paper shows an evaluation of the effectiveness of the sentiment analysis in the stock prediction task via a large scale experiment. Comparing the accuracy average over 18 stocks in one year transaction, our method achieved 2.07% better performance than the model using historical prices only. Furthermore, when comparing the methods only for the stocks that are difficult to predict, our method achieved 9.83% better accuracy than historical price method, and 3.03% better than human sentiment method.&quot;,&quot;publisher&quot;:&quot;Elsevier Ltd&quot;,&quot;issue&quot;:&quot;24&quot;,&quot;volume&quot;:&quot;42&quot;,&quot;container-title-short&quot;:&quot;&quot;},&quot;isTemporary&quot;:false}]},{&quot;citationID&quot;:&quot;MENDELEY_CITATION_06e39df6-e18e-4b3f-af07-9c187273432d&quot;,&quot;properties&quot;:{&quot;noteIndex&quot;:0},&quot;isEdited&quot;:false,&quot;manualOverride&quot;:{&quot;isManuallyOverridden&quot;:false,&quot;citeprocText&quot;:&quot;(Alsaffar and Omar 2015)&quot;,&quot;manualOverrideText&quot;:&quot;&quot;},&quot;citationTag&quot;:&quot;MENDELEY_CITATION_v3_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&quot;,&quot;citationItems&quot;:[{&quot;id&quot;:&quot;b7fd5544-8e88-33d4-be8a-121f78b69349&quot;,&quot;itemData&quot;:{&quot;type&quot;:&quot;article-journal&quot;,&quot;id&quot;:&quot;b7fd5544-8e88-33d4-be8a-121f78b69349&quot;,&quot;title&quot;:&quot;Integrating a Lexicon based approach and K nearest neighbour for Malay sentiment analysis&quot;,&quot;author&quot;:[{&quot;family&quot;:&quot;Alsaffar&quot;,&quot;given&quot;:&quot;Ahmed&quot;,&quot;parse-names&quot;:false,&quot;dropping-particle&quot;:&quot;&quot;,&quot;non-dropping-particle&quot;:&quot;&quot;},{&quot;family&quot;:&quot;Omar&quot;,&quot;given&quot;:&quot;Nazlia&quot;,&quot;parse-names&quot;:false,&quot;dropping-particle&quot;:&quot;&quot;,&quot;non-dropping-particle&quot;:&quot;&quot;}],&quot;container-title&quot;:&quot;Journal of Computer Science&quot;,&quot;DOI&quot;:&quot;10.3844/jcssp.2015.639.644&quot;,&quot;ISSN&quot;:&quot;15493636&quot;,&quot;issued&quot;:{&quot;date-parts&quot;:[[2015]]},&quot;page&quot;:&quot;639-644&quot;,&quot;abstract&quot;:&quot;Sentiment analysis or opinion mining refers to the automatic extraction of sentiments from a natural language text. Although many studies focusing on sentiment analysis have been conducted, there remains a limited amount of studies that focus on sentiment analysis in the Malay language. In this article, a new approach for automatic sentiment analysis of Malay movie reviews is proposed, implemented and evaluated. In contrast to most studies that focus on supervised or unsupervised machine learning approaches, this research aims to propose a new model for Malay sentiment analysis based on a combination of both approaches. We used sentiment lexicons in the new model to generate a new set of features to train a k- Nearest Neighbour (k-NN) classifier. We further illustrated that our hybrid method outperforms the state of-the-art unigram baseline.&quot;,&quot;publisher&quot;:&quot;Science Publications&quot;,&quot;issue&quot;:&quot;4&quot;,&quot;volume&quot;:&quot;11&quot;,&quot;container-title-short&quot;:&quot;&quot;},&quot;isTemporary&quot;:false}]},{&quot;citationID&quot;:&quot;MENDELEY_CITATION_23c78af6-6d32-4dbd-8b07-f82fac699d4f&quot;,&quot;properties&quot;:{&quot;noteIndex&quot;:0},&quot;isEdited&quot;:false,&quot;manualOverride&quot;:{&quot;isManuallyOverridden&quot;:false,&quot;citeprocText&quot;:&quot;(UCI Machine Learning Repository: Youtube cookery channels viewers comments in Hinglish Data Set n.d.)&quot;,&quot;manualOverrideText&quot;:&quot;&quot;},&quot;citationTag&quot;:&quot;MENDELEY_CITATION_v3_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&quot;,&quot;citationItems&quot;:[{&quot;id&quot;:&quot;c7a8bf35-35af-3ad5-9330-fd0f593a6a43&quot;,&quot;itemData&quot;:{&quot;type&quot;:&quot;webpage&quot;,&quot;id&quot;:&quot;c7a8bf35-35af-3ad5-9330-fd0f593a6a43&quot;,&quot;title&quot;:&quot;UCI Machine Learning Repository: Youtube cookery channels viewers comments in Hinglish Data Set&quot;,&quot;accessed&quot;:{&quot;date-parts&quot;:[[2022,4,8]]},&quot;URL&quot;:&quot;https://archive.ics.uci.edu/ml/datasets/Youtube+cookery+channels+viewers+comments+in+Hinglish&quot;,&quot;container-title-short&quot;:&quot;&quot;},&quot;isTemporary&quot;:false}]},{&quot;citationID&quot;:&quot;MENDELEY_CITATION_d82c2dfe-47d0-4713-b6c2-2bf4beee90a2&quot;,&quot;properties&quot;:{&quot;noteIndex&quot;:0},&quot;isEdited&quot;:false,&quot;manualOverride&quot;:{&quot;isManuallyOverridden&quot;:false,&quot;citeprocText&quot;:&quot;(Kaur et al. 2019)&quot;,&quot;manualOverrideText&quot;:&quot;&quot;},&quot;citationTag&quot;:&quot;MENDELEY_CITATION_v3_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&quot;,&quot;citationItems&quot;:[{&quot;id&quot;:&quot;7b95e41e-555b-37e5-9a4e-79eab09bec1f&quot;,&quot;itemData&quot;:{&quot;type&quot;:&quot;article-journal&quot;,&quot;id&quot;:&quot;7b95e41e-555b-37e5-9a4e-79eab09bec1f&quot;,&quot;title&quot;:&quot;Cooking is creating emotion: A study on hinglish sentiments of youtube cookery channels using semi-supervised approach&quot;,&quot;author&quot;:[{&quot;family&quot;:&quot;Kaur&quot;,&quot;given&quot;:&quot;Gagandeep&quot;,&quot;parse-names&quot;:false,&quot;dropping-particle&quot;:&quot;&quot;,&quot;non-dropping-particle&quot;:&quot;&quot;},{&quot;family&quot;:&quot;Kaushik&quot;,&quot;given&quot;:&quot;Abhishek&quot;,&quot;parse-names&quot;:false,&quot;dropping-particle&quot;:&quot;&quot;,&quot;non-dropping-particle&quot;:&quot;&quot;},{&quot;family&quot;:&quot;Sharma&quot;,&quot;given&quot;:&quot;Shubham&quot;,&quot;parse-names&quot;:false,&quot;dropping-particle&quot;:&quot;&quot;,&quot;non-dropping-particle&quot;:&quot;&quot;}],&quot;container-title&quot;:&quot;Big Data and Cognitive Computing&quot;,&quot;DOI&quot;:&quot;10.3390/bdcc3030037&quot;,&quot;ISSN&quot;:&quot;25042289&quot;,&quot;issued&quot;:{&quot;date-parts&quot;:[[2019]]},&quot;abstract&quot;:&quot;The success of Youtube has attracted a lot of users, which results in an increase of the number of comments present on Youtube channels. By analyzing those comments we could provide insight to the Youtubers that would help them to deliver better quality. Youtube is very popular in India. A majority of the population in India speak and write a mixture of two languages known as Hinglish for casual communication on social media. Our study focuses on the sentiment analysis of Hinglish comments on cookery channels. The unsupervised learning technique DBSCAN was employed in our work to find the different patterns in the comments data. We have modelled and evaluated both parametric and non-parametric learning algorithms. Logistic regression with the term frequency vectorizer gave 74.01% accuracy in Nisha Madulika’s dataset and 75.37% accuracy in Kabita’s Kitchen dataset. Each classifier is statistically tested in our study.&quot;,&quot;issue&quot;:&quot;3&quot;,&quot;volume&quot;:&quot;3&quot;,&quot;container-title-short&quot;:&quot;&quot;},&quot;isTemporary&quot;:false}]},{&quot;citationID&quot;:&quot;MENDELEY_CITATION_18b282e3-efd1-43aa-b139-a6a0764bdf43&quot;,&quot;properties&quot;:{&quot;noteIndex&quot;:0},&quot;isEdited&quot;:false,&quot;manualOverride&quot;:{&quot;isManuallyOverridden&quot;:false,&quot;citeprocText&quot;:&quot;(Sentiment Analysis of YouTube Comments | Analytics Steps n.d.)&quot;,&quot;manualOverrideText&quot;:&quot;&quot;},&quot;citationTag&quot;:&quot;MENDELEY_CITATION_v3_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&quot;,&quot;citationItems&quot;:[{&quot;id&quot;:&quot;9b0f99c9-0bf5-36e6-9e6b-6aa5f749be72&quot;,&quot;itemData&quot;:{&quot;type&quot;:&quot;webpage&quot;,&quot;id&quot;:&quot;9b0f99c9-0bf5-36e6-9e6b-6aa5f749be72&quot;,&quot;title&quot;:&quot;Sentiment Analysis of YouTube Comments | Analytics Steps&quot;,&quot;accessed&quot;:{&quot;date-parts&quot;:[[2022,4,11]]},&quot;URL&quot;:&quot;https://www.analyticssteps.com/blogs/sentiment-analysis-youtube-comments&quot;,&quot;container-title-short&quot;:&quot;&quot;},&quot;isTemporary&quot;:false}]},{&quot;citationID&quot;:&quot;MENDELEY_CITATION_e4c25c9e-349f-4ff1-b379-bacdec4a643c&quot;,&quot;properties&quot;:{&quot;noteIndex&quot;:0},&quot;isEdited&quot;:false,&quot;manualOverride&quot;:{&quot;isManuallyOverridden&quot;:false,&quot;citeprocText&quot;:&quot;(A representative Hinglish sentence and the corresponding parallel... | Download Scientific Diagram n.d.)&quot;,&quot;manualOverrideText&quot;:&quot;&quot;},&quot;citationTag&quot;:&quot;MENDELEY_CITATION_v3_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&quot;,&quot;citationItems&quot;:[{&quot;id&quot;:&quot;83593e20-efd8-3859-80d3-2bcc4af04044&quot;,&quot;itemData&quot;:{&quot;type&quot;:&quot;webpage&quot;,&quot;id&quot;:&quot;83593e20-efd8-3859-80d3-2bcc4af04044&quot;,&quot;title&quot;:&quot;A representative Hinglish sentence and the corresponding parallel... | Download Scientific Diagram&quot;,&quot;accessed&quot;:{&quot;date-parts&quot;:[[2022,4,11]]},&quot;URL&quot;:&quot;https://www.researchgate.net/figure/A-representative-Hinglish-sentence-and-the-corresponding-parallel-Hindi-English-sentences_fig1_352432102&quot;,&quot;container-title-short&quot;:&quot;&quot;},&quot;isTemporary&quot;:false}]},{&quot;citationID&quot;:&quot;MENDELEY_CITATION_df98a0bb-7259-4071-a964-cde0643d8b10&quot;,&quot;properties&quot;:{&quot;noteIndex&quot;:0},&quot;isEdited&quot;:false,&quot;manualOverride&quot;:{&quot;isManuallyOverridden&quot;:false,&quot;citeprocText&quot;:&quot;(What Is a SWOT Analysis? Definition and Examples - TechTarget n.d.)&quot;,&quot;manualOverrideText&quot;:&quot;&quot;},&quot;citationTag&quot;:&quot;MENDELEY_CITATION_v3_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&quot;,&quot;citationItems&quot;:[{&quot;id&quot;:&quot;03563d16-e607-3f4e-b9a0-43374a120cb3&quot;,&quot;itemData&quot;:{&quot;type&quot;:&quot;webpage&quot;,&quot;id&quot;:&quot;03563d16-e607-3f4e-b9a0-43374a120cb3&quot;,&quot;title&quot;:&quot;What Is a SWOT Analysis? Definition and Examples - TechTarget&quot;,&quot;accessed&quot;:{&quot;date-parts&quot;:[[2022,4,11]]},&quot;URL&quot;:&quot;https://www.techtarget.com/searchcio/definition/SWOT-analysis-strengths-weaknesses-opportunities-and-threats-analysis&quot;,&quot;container-title-short&quot;:&quot;&quot;},&quot;isTemporary&quot;:false}]},{&quot;citationID&quot;:&quot;MENDELEY_CITATION_abfb92c9-a724-4729-b3d0-c6815df27eb1&quot;,&quot;properties&quot;:{&quot;noteIndex&quot;:0},&quot;isEdited&quot;:false,&quot;manualOverride&quot;:{&quot;isManuallyOverridden&quot;:false,&quot;citeprocText&quot;:&quot;(What are the advantages of Natural Language Processing in AI? - Capacity n.d.)&quot;,&quot;manualOverrideText&quot;:&quot;&quot;},&quot;citationTag&quot;:&quot;MENDELEY_CITATION_v3_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&quot;,&quot;citationItems&quot;:[{&quot;id&quot;:&quot;e22bbec7-f6fc-370d-ab24-19cfccc00c48&quot;,&quot;itemData&quot;:{&quot;type&quot;:&quot;webpage&quot;,&quot;id&quot;:&quot;e22bbec7-f6fc-370d-ab24-19cfccc00c48&quot;,&quot;title&quot;:&quot;What are the advantages of Natural Language Processing in AI? - Capacity&quot;,&quot;accessed&quot;:{&quot;date-parts&quot;:[[2022,4,11]]},&quot;URL&quot;:&quot;https://capacity.com/enterprise-ai/faqs/what-are-the-advantages-of-natural-language-processing-nlp/&quot;,&quot;container-title-short&quot;:&quot;&quot;},&quot;isTemporary&quot;:false}]},{&quot;citationID&quot;:&quot;MENDELEY_CITATION_27c614e9-9a14-4971-bac3-25deb11f34ba&quot;,&quot;properties&quot;:{&quot;noteIndex&quot;:0},&quot;isEdited&quot;:false,&quot;manualOverride&quot;:{&quot;isManuallyOverridden&quot;:false,&quot;citeprocText&quot;:&quot;(7 Benefits of Natural Language Processing (NLP) n.d.)&quot;,&quot;manualOverrideText&quot;:&quot;&quot;},&quot;citationTag&quot;:&quot;MENDELEY_CITATION_v3_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&quot;,&quot;citationItems&quot;:[{&quot;id&quot;:&quot;4a0c7517-0257-398e-babf-761cebc4efcd&quot;,&quot;itemData&quot;:{&quot;type&quot;:&quot;webpage&quot;,&quot;id&quot;:&quot;4a0c7517-0257-398e-babf-761cebc4efcd&quot;,&quot;title&quot;:&quot;7 Benefits of Natural Language Processing (NLP)&quot;,&quot;accessed&quot;:{&quot;date-parts&quot;:[[2022,4,11]]},&quot;URL&quot;:&quot;https://monkeylearn.com/blog/nlp-benefits/&quot;,&quot;container-title-short&quot;:&quot;&quot;},&quot;isTemporary&quot;:false}]},{&quot;citationID&quot;:&quot;MENDELEY_CITATION_85416c58-ec89-4847-b88b-f538da8dc56b&quot;,&quot;properties&quot;:{&quot;noteIndex&quot;:0},&quot;isEdited&quot;:false,&quot;manualOverride&quot;:{&quot;isManuallyOverridden&quot;:false,&quot;citeprocText&quot;:&quot;(7 Key Benefits Of Using Natural Language Processing In Business n.d.)&quot;,&quot;manualOverrideText&quot;:&quot;&quot;},&quot;citationTag&quot;:&quot;MENDELEY_CITATION_v3_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&quot;,&quot;citationItems&quot;:[{&quot;id&quot;:&quot;e75c06b3-bdbc-3e0e-b9a5-13859a407640&quot;,&quot;itemData&quot;:{&quot;type&quot;:&quot;webpage&quot;,&quot;id&quot;:&quot;e75c06b3-bdbc-3e0e-b9a5-13859a407640&quot;,&quot;title&quot;:&quot;7 Key Benefits Of Using Natural Language Processing In Business&quot;,&quot;accessed&quot;:{&quot;date-parts&quot;:[[2022,4,11]]},&quot;URL&quot;:&quot;https://dlabs.ai/blog/7-key-benefits-of-using-natural-language-processing-in-business/&quot;,&quot;container-title-short&quot;:&quot;&quot;},&quot;isTemporary&quot;:false}]},{&quot;citationID&quot;:&quot;MENDELEY_CITATION_c55f4877-7256-4011-809a-cedda8660cfd&quot;,&quot;properties&quot;:{&quot;noteIndex&quot;:0},&quot;isEdited&quot;:false,&quot;manualOverride&quot;:{&quot;isManuallyOverridden&quot;:false,&quot;citeprocText&quot;:&quot;(Natural Language Processing with Machine Learning n.d.)&quot;,&quot;manualOverrideText&quot;:&quot;&quot;},&quot;citationTag&quot;:&quot;MENDELEY_CITATION_v3_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&quot;,&quot;citationItems&quot;:[{&quot;id&quot;:&quot;5e0aaf11-1706-31c3-b2a9-2ed52c49d1d8&quot;,&quot;itemData&quot;:{&quot;type&quot;:&quot;webpage&quot;,&quot;id&quot;:&quot;5e0aaf11-1706-31c3-b2a9-2ed52c49d1d8&quot;,&quot;title&quot;:&quot;Natural Language Processing with Machine Learning&quot;,&quot;accessed&quot;:{&quot;date-parts&quot;:[[2022,4,11]]},&quot;URL&quot;:&quot;https://www.encora.com/insights/natural-language-processing-with-machine-learning&quot;,&quot;container-title-short&quot;:&quot;&quot;},&quot;isTemporary&quot;:false}]},{&quot;citationID&quot;:&quot;MENDELEY_CITATION_baa9e744-d930-4728-9721-c6853400c64e&quot;,&quot;properties&quot;:{&quot;noteIndex&quot;:0},&quot;isEdited&quot;:false,&quot;manualOverride&quot;:{&quot;isManuallyOverridden&quot;:false,&quot;citeprocText&quot;:&quot;(Major Challenges of Natural Language Processing (NLP) n.d.)&quot;,&quot;manualOverrideText&quot;:&quot;&quot;},&quot;citationTag&quot;:&quot;MENDELEY_CITATION_v3_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&quot;,&quot;citationItems&quot;:[{&quot;id&quot;:&quot;b6f8d7c5-e47a-32e8-b9b8-3e0b77a30318&quot;,&quot;itemData&quot;:{&quot;type&quot;:&quot;webpage&quot;,&quot;id&quot;:&quot;b6f8d7c5-e47a-32e8-b9b8-3e0b77a30318&quot;,&quot;title&quot;:&quot;Major Challenges of Natural Language Processing (NLP)&quot;,&quot;accessed&quot;:{&quot;date-parts&quot;:[[2022,4,11]]},&quot;URL&quot;:&quot;https://monkeylearn.com/blog/natural-language-processing-challenges/&quot;,&quot;container-title-short&quot;:&quot;&quot;},&quot;isTemporary&quot;:false}]},{&quot;citationID&quot;:&quot;MENDELEY_CITATION_4ab0d975-0740-4746-9f0d-34072e86cb64&quot;,&quot;properties&quot;:{&quot;noteIndex&quot;:0},&quot;isEdited&quot;:false,&quot;manualOverride&quot;:{&quot;isManuallyOverridden&quot;:false,&quot;citeprocText&quot;:&quot;(Burstein 2009)&quot;,&quot;manualOverrideText&quot;:&quot;&quot;},&quot;citationTag&quot;:&quot;MENDELEY_CITATION_v3_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&quot;,&quot;citationItems&quot;:[{&quot;id&quot;:&quot;a3eeec97-5a2f-3e9f-b5bc-cf75b665b009&quot;,&quot;itemData&quot;:{&quot;type&quot;:&quot;paper-conference&quot;,&quot;id&quot;:&quot;a3eeec97-5a2f-3e9f-b5bc-cf75b665b009&quot;,&quot;title&quot;:&quot;Opportunities for natural language processing research in education&quot;,&quot;author&quot;:[{&quot;family&quot;:&quot;Burstein&quot;,&quot;given&quot;:&quot;Jill&quot;,&quot;parse-names&quot;:false,&quot;dropping-particle&quot;:&quot;&quot;,&quot;non-dropping-particle&quot;:&quot;&quot;}],&quot;container-title&quot;:&quot;Lecture Notes in Computer Science (including subseries Lecture Notes in Artificial Intelligence and Lecture Notes in Bioinformatics)&quot;,&quot;DOI&quot;:&quot;10.1007/978-3-642-00382-0_2&quot;,&quot;ISSN&quot;:&quot;03029743&quot;,&quot;issued&quot;:{&quot;date-parts&quot;:[[2009]]},&quot;abstract&quot;:&quot;This paper discusses emerging opportunities for natural language processing (NLP) researchers in the development of educational applications for writing, reading and content knowledge acquisition. A brief historical perspective is provided, and existing and emerging technologies are described in the context of research related to content, syntax, and discourse analyses. Two systems, e-rater® and Text Adaptor, are discussed as illustrations of NLP-driven technology. The development of each system is described, as well as how continued development provides significant opportunities for NLP research. © Springer-Verlag Berlin Heidelberg 2009.&quot;,&quot;volume&quot;:&quot;5449 LNCS&quot;,&quot;container-title-short&quot;:&quot;&quot;},&quot;isTemporary&quot;:false}]},{&quot;citationID&quot;:&quot;MENDELEY_CITATION_1f405f40-cf70-4f5e-bb48-c5abf5f8575d&quot;,&quot;properties&quot;:{&quot;noteIndex&quot;:0},&quot;isEdited&quot;:false,&quot;manualOverride&quot;:{&quot;isManuallyOverridden&quot;:false,&quot;citeprocText&quot;:&quot;(Natural Language Processing (NLP) Examples | Tableau n.d.)&quot;,&quot;manualOverrideText&quot;:&quot;&quot;},&quot;citationTag&quot;:&quot;MENDELEY_CITATION_v3_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&quot;,&quot;citationItems&quot;:[{&quot;id&quot;:&quot;9dcefc04-87ca-349c-8a73-993cb474ec59&quot;,&quot;itemData&quot;:{&quot;type&quot;:&quot;webpage&quot;,&quot;id&quot;:&quot;9dcefc04-87ca-349c-8a73-993cb474ec59&quot;,&quot;title&quot;:&quot;Natural Language Processing (NLP) Examples | Tableau&quot;,&quot;accessed&quot;:{&quot;date-parts&quot;:[[2022,4,11]]},&quot;URL&quot;:&quot;https://www.tableau.com/learn/articles/natural-language-processing-examples&quot;,&quot;container-title-short&quot;:&quot;&quot;},&quot;isTemporary&quot;:false}]},{&quot;citationID&quot;:&quot;MENDELEY_CITATION_3807d259-cc55-45fb-a59b-e460ae46c8aa&quot;,&quot;properties&quot;:{&quot;noteIndex&quot;:0},&quot;isEdited&quot;:false,&quot;manualOverride&quot;:{&quot;isManuallyOverridden&quot;:false,&quot;citeprocText&quot;:&quot;(Applications Of Natural Language Processing (NLP) n.d.)&quot;,&quot;manualOverrideText&quot;:&quot;&quot;},&quot;citationTag&quot;:&quot;MENDELEY_CITATION_v3_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&quot;,&quot;citationItems&quot;:[{&quot;id&quot;:&quot;095eec10-b64b-388c-b3e4-0635269d6e94&quot;,&quot;itemData&quot;:{&quot;type&quot;:&quot;webpage&quot;,&quot;id&quot;:&quot;095eec10-b64b-388c-b3e4-0635269d6e94&quot;,&quot;title&quot;:&quot;Applications Of Natural Language Processing (NLP)&quot;,&quot;accessed&quot;:{&quot;date-parts&quot;:[[2022,4,11]]},&quot;URL&quot;:&quot;https://www.analyticsvidhya.com/blog/2020/07/top-10-applications-of-natural-language-processing-nlp/&quot;,&quot;container-title-short&quot;:&quot;&quot;},&quot;isTemporary&quot;:false}]},{&quot;citationID&quot;:&quot;MENDELEY_CITATION_376e3b64-c6d3-40b3-82d1-44a9725e4be9&quot;,&quot;properties&quot;:{&quot;noteIndex&quot;:0},&quot;isEdited&quot;:false,&quot;manualOverride&quot;:{&quot;isManuallyOverridden&quot;:false,&quot;citeprocText&quot;:&quot;(Natural Language Processing (NLP) Use Cases in Business - MobiDev n.d.)&quot;,&quot;manualOverrideText&quot;:&quot;&quot;},&quot;citationTag&quot;:&quot;MENDELEY_CITATION_v3_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&quot;,&quot;citationItems&quot;:[{&quot;id&quot;:&quot;bb18173a-5203-320d-932f-8f350a2a1e8d&quot;,&quot;itemData&quot;:{&quot;type&quot;:&quot;webpage&quot;,&quot;id&quot;:&quot;bb18173a-5203-320d-932f-8f350a2a1e8d&quot;,&quot;title&quot;:&quot;Natural Language Processing (NLP) Use Cases in Business - MobiDev&quot;,&quot;accessed&quot;:{&quot;date-parts&quot;:[[2022,4,11]]},&quot;URL&quot;:&quot;https://mobidev.biz/blog/natural-language-processing-nlp-use-cases-business&quot;,&quot;container-title-short&quot;:&quot;&quot;},&quot;isTemporary&quot;:false}]},{&quot;citationID&quot;:&quot;MENDELEY_CITATION_319c0a4d-9269-4728-b977-fe37a4e186f2&quot;,&quot;properties&quot;:{&quot;noteIndex&quot;:0},&quot;isEdited&quot;:false,&quot;manualOverride&quot;:{&quot;isManuallyOverridden&quot;:false,&quot;citeprocText&quot;:&quot;(Expressing an algorithm | AP CSP (article) | Khan Academy n.d.)&quot;,&quot;manualOverrideText&quot;:&quot;&quot;},&quot;citationTag&quot;:&quot;MENDELEY_CITATION_v3_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&quot;,&quot;citationItems&quot;:[{&quot;id&quot;:&quot;cd615227-8727-3708-9315-081cf77bc197&quot;,&quot;itemData&quot;:{&quot;type&quot;:&quot;webpage&quot;,&quot;id&quot;:&quot;cd615227-8727-3708-9315-081cf77bc197&quot;,&quot;title&quot;:&quot;Expressing an algorithm | AP CSP (article) | Khan Academy&quot;,&quot;accessed&quot;:{&quot;date-parts&quot;:[[2022,4,11]]},&quot;URL&quot;:&quot;https://www.khanacademy.org/computing/ap-computer-science-principles/algorithms-101/building-algorithms/a/expressing-an-algorithm&quot;,&quot;container-title-short&quot;:&quot;&quot;},&quot;isTemporary&quot;:false}]}]"/>
     <we:property name="MENDELEY_CITATIONS_STYLE" value="{&quot;id&quot;:&quot;https://www.zotero.org/styles/harvard-dundalk-institute-of-technology&quot;,&quot;title&quot;:&quot;Dundalk Institute of Technology - Harvard&quot;,&quot;format&quot;:&quot;author-date&quot;}"/>
   </we:properties>
   <we:bindings/>

</xml_diff>